<commit_message>
- added student number - added test class
</commit_message>
<xml_diff>
--- a/Report/CAB301 Report.docx
+++ b/Report/CAB301 Report.docx
@@ -123,6 +123,15 @@
         </w:rPr>
         <w:t>and Luke Reynolds</w:t>
       </w:r>
+      <w:r>
+        <w:rPr>
+          <w:rFonts w:ascii="Times New Roman" w:hAnsi="Times New Roman" w:cs="Times New Roman"/>
+          <w:sz w:val="24"/>
+        </w:rPr>
+        <w:t xml:space="preserve"> (n10083481)</w:t>
+      </w:r>
+      <w:bookmarkStart w:id="0" w:name="_GoBack"/>
+      <w:bookmarkEnd w:id="0"/>
     </w:p>
     <w:p>
       <w:pPr>
@@ -2005,8 +2014,6 @@
         </w:rPr>
         <w:br w:type="page"/>
       </w:r>
-      <w:bookmarkStart w:id="0" w:name="_GoBack"/>
-      <w:bookmarkEnd w:id="0"/>
     </w:p>
     <w:p>
       <w:pPr>
@@ -2889,8 +2896,8 @@
     </w:p>
     <w:p/>
     <w:sectPr>
-      <w:headerReference w:type="default" r:id="rId5"/>
-      <w:footerReference w:type="default" r:id="rId6"/>
+      <w:headerReference w:type="default" r:id="rId7"/>
+      <w:footerReference w:type="default" r:id="rId8"/>
       <w:pgSz w:w="11906" w:h="16838"/>
       <w:pgMar w:top="1134" w:right="1134" w:bottom="1134" w:left="1134" w:header="709" w:footer="709" w:gutter="0"/>
       <w:pgNumType w:start="0"/>
@@ -2900,6 +2907,31 @@
     </w:sectPr>
   </w:body>
 </w:document>
+</file>
+
+<file path=word/endnotes.xml><?xml version="1.0" encoding="utf-8"?>
+<w:endnotes xmlns:wpc="http://schemas.microsoft.com/office/word/2010/wordprocessingCanvas" xmlns:cx="http://schemas.microsoft.com/office/drawing/2014/chartex" xmlns:cx1="http://schemas.microsoft.com/office/drawing/2015/9/8/chartex" xmlns:cx2="http://schemas.microsoft.com/office/drawing/2015/10/21/chartex" xmlns:cx3="http://schemas.microsoft.com/office/drawing/2016/5/9/chartex" xmlns:cx4="http://schemas.microsoft.com/office/drawing/2016/5/10/chartex" xmlns:cx5="http://schemas.microsoft.com/office/drawing/2016/5/11/chartex" xmlns:cx6="http://schemas.microsoft.com/office/drawing/2016/5/12/chartex" xmlns:cx7="http://schemas.microsoft.com/office/drawing/2016/5/13/chartex" xmlns:cx8="http://schemas.microsoft.com/office/drawing/2016/5/14/chartex" xmlns:mc="http://schemas.openxmlformats.org/markup-compatibility/2006" xmlns:aink="http://schemas.microsoft.com/office/drawing/2016/ink" xmlns:am3d="http://schemas.microsoft.com/office/drawing/2017/model3d" xmlns:o="urn:schemas-microsoft-com:office:office" xmlns:r="http://schemas.openxmlformats.org/officeDocument/2006/relationships" xmlns:m="http://schemas.openxmlformats.org/officeDocument/2006/math" xmlns:v="urn:schemas-microsoft-com:vml" xmlns:wp14="http://schemas.microsoft.com/office/word/2010/wordprocessingDrawing" xmlns:wp="http://schemas.openxmlformats.org/drawingml/2006/wordprocessingDrawing" xmlns:w10="urn:schemas-microsoft-com:office:word" xmlns:w="http://schemas.openxmlformats.org/wordprocessingml/2006/main" xmlns:w14="http://schemas.microsoft.com/office/word/2010/wordml" xmlns:w15="http://schemas.microsoft.com/office/word/2012/wordml" xmlns:w16cid="http://schemas.microsoft.com/office/word/2016/wordml/cid" xmlns:w16se="http://schemas.microsoft.com/office/word/2015/wordml/symex" xmlns:wpg="http://schemas.microsoft.com/office/word/2010/wordprocessingGroup" xmlns:wpi="http://schemas.microsoft.com/office/word/2010/wordprocessingInk" xmlns:wne="http://schemas.microsoft.com/office/word/2006/wordml" xmlns:wps="http://schemas.microsoft.com/office/word/2010/wordprocessingShape" mc:Ignorable="w14 w15 w16se w16cid wp14">
+  <w:endnote w:type="separator" w:id="-1">
+    <w:p>
+      <w:pPr>
+        <w:spacing w:after="0" w:line="240" w:lineRule="auto"/>
+      </w:pPr>
+      <w:r>
+        <w:separator/>
+      </w:r>
+    </w:p>
+  </w:endnote>
+  <w:endnote w:type="continuationSeparator" w:id="0">
+    <w:p>
+      <w:pPr>
+        <w:spacing w:after="0" w:line="240" w:lineRule="auto"/>
+      </w:pPr>
+      <w:r>
+        <w:continuationSeparator/>
+      </w:r>
+    </w:p>
+  </w:endnote>
+</w:endnotes>
 </file>
 
 <file path=word/footer1.xml><?xml version="1.0" encoding="utf-8"?>
@@ -2940,7 +2972,7 @@
           <w:rPr>
             <w:noProof/>
           </w:rPr>
-          <w:t>9</w:t>
+          <w:t>3</w:t>
         </w:r>
         <w:r>
           <w:rPr>
@@ -2967,6 +2999,31 @@
     </w:pPr>
   </w:p>
 </w:ftr>
+</file>
+
+<file path=word/footnotes.xml><?xml version="1.0" encoding="utf-8"?>
+<w:footnotes xmlns:wpc="http://schemas.microsoft.com/office/word/2010/wordprocessingCanvas" xmlns:cx="http://schemas.microsoft.com/office/drawing/2014/chartex" xmlns:cx1="http://schemas.microsoft.com/office/drawing/2015/9/8/chartex" xmlns:cx2="http://schemas.microsoft.com/office/drawing/2015/10/21/chartex" xmlns:cx3="http://schemas.microsoft.com/office/drawing/2016/5/9/chartex" xmlns:cx4="http://schemas.microsoft.com/office/drawing/2016/5/10/chartex" xmlns:cx5="http://schemas.microsoft.com/office/drawing/2016/5/11/chartex" xmlns:cx6="http://schemas.microsoft.com/office/drawing/2016/5/12/chartex" xmlns:cx7="http://schemas.microsoft.com/office/drawing/2016/5/13/chartex" xmlns:cx8="http://schemas.microsoft.com/office/drawing/2016/5/14/chartex" xmlns:mc="http://schemas.openxmlformats.org/markup-compatibility/2006" xmlns:aink="http://schemas.microsoft.com/office/drawing/2016/ink" xmlns:am3d="http://schemas.microsoft.com/office/drawing/2017/model3d" xmlns:o="urn:schemas-microsoft-com:office:office" xmlns:r="http://schemas.openxmlformats.org/officeDocument/2006/relationships" xmlns:m="http://schemas.openxmlformats.org/officeDocument/2006/math" xmlns:v="urn:schemas-microsoft-com:vml" xmlns:wp14="http://schemas.microsoft.com/office/word/2010/wordprocessingDrawing" xmlns:wp="http://schemas.openxmlformats.org/drawingml/2006/wordprocessingDrawing" xmlns:w10="urn:schemas-microsoft-com:office:word" xmlns:w="http://schemas.openxmlformats.org/wordprocessingml/2006/main" xmlns:w14="http://schemas.microsoft.com/office/word/2010/wordml" xmlns:w15="http://schemas.microsoft.com/office/word/2012/wordml" xmlns:w16cid="http://schemas.microsoft.com/office/word/2016/wordml/cid" xmlns:w16se="http://schemas.microsoft.com/office/word/2015/wordml/symex" xmlns:wpg="http://schemas.microsoft.com/office/word/2010/wordprocessingGroup" xmlns:wpi="http://schemas.microsoft.com/office/word/2010/wordprocessingInk" xmlns:wne="http://schemas.microsoft.com/office/word/2006/wordml" xmlns:wps="http://schemas.microsoft.com/office/word/2010/wordprocessingShape" mc:Ignorable="w14 w15 w16se w16cid wp14">
+  <w:footnote w:type="separator" w:id="-1">
+    <w:p>
+      <w:pPr>
+        <w:spacing w:after="0" w:line="240" w:lineRule="auto"/>
+      </w:pPr>
+      <w:r>
+        <w:separator/>
+      </w:r>
+    </w:p>
+  </w:footnote>
+  <w:footnote w:type="continuationSeparator" w:id="0">
+    <w:p>
+      <w:pPr>
+        <w:spacing w:after="0" w:line="240" w:lineRule="auto"/>
+      </w:pPr>
+      <w:r>
+        <w:continuationSeparator/>
+      </w:r>
+    </w:p>
+  </w:footnote>
+</w:footnotes>
 </file>
 
 <file path=word/header1.xml><?xml version="1.0" encoding="utf-8"?>

</xml_diff>

<commit_message>
- Description of partitioning algorithm and basic operation selection added -
</commit_message>
<xml_diff>
--- a/Report/CAB301 Report.docx
+++ b/Report/CAB301 Report.docx
@@ -130,8 +130,6 @@
         </w:rPr>
         <w:t xml:space="preserve"> (n10083481)</w:t>
       </w:r>
-      <w:bookmarkStart w:id="0" w:name="_GoBack"/>
-      <w:bookmarkEnd w:id="0"/>
     </w:p>
     <w:p>
       <w:pPr>
@@ -2031,7 +2029,7 @@
           <w:color w:val="auto"/>
         </w:rPr>
       </w:pPr>
-      <w:bookmarkStart w:id="1" w:name="_Toc512879051"/>
+      <w:bookmarkStart w:id="0" w:name="_Toc512879051"/>
       <w:r>
         <w:rPr>
           <w:rFonts w:ascii="Times New Roman" w:hAnsi="Times New Roman" w:cs="Times New Roman"/>
@@ -2041,7 +2039,7 @@
         <w:lastRenderedPageBreak/>
         <w:t>Summary</w:t>
       </w:r>
-      <w:bookmarkEnd w:id="1"/>
+      <w:bookmarkEnd w:id="0"/>
     </w:p>
     <w:p>
       <w:pPr>
@@ -2069,7 +2067,7 @@
           <w:color w:val="auto"/>
         </w:rPr>
       </w:pPr>
-      <w:bookmarkStart w:id="2" w:name="_Toc512879052"/>
+      <w:bookmarkStart w:id="1" w:name="_Toc512879052"/>
       <w:r>
         <w:rPr>
           <w:rFonts w:ascii="Times New Roman" w:hAnsi="Times New Roman" w:cs="Times New Roman"/>
@@ -2078,7 +2076,178 @@
         </w:rPr>
         <w:t>Description of the Algorithm</w:t>
       </w:r>
-      <w:bookmarkEnd w:id="2"/>
+      <w:bookmarkEnd w:id="1"/>
+    </w:p>
+    <w:p>
+      <w:pPr>
+        <w:spacing w:before="120" w:after="120" w:line="360" w:lineRule="auto"/>
+        <w:jc w:val="both"/>
+        <w:rPr>
+          <w:rFonts w:ascii="Times New Roman" w:hAnsi="Times New Roman" w:cs="Times New Roman"/>
+          <w:sz w:val="24"/>
+        </w:rPr>
+      </w:pPr>
+      <w:r>
+        <w:rPr>
+          <w:rFonts w:ascii="Times New Roman" w:hAnsi="Times New Roman" w:cs="Times New Roman"/>
+          <w:sz w:val="24"/>
+        </w:rPr>
+        <w:t xml:space="preserve">The median in statistics is the value that separates the upper half of a set of data, a population, or a probability distribution, from the lower half or simply the middle value within a data set. This value remains extremely important within statistical analysis and probability theory due to the important of what it can represent for a data set or continuous probability distribution. Therefore, it has become of interest to implement a time efficient algorithm that </w:t>
+      </w:r>
+      <w:proofErr w:type="gramStart"/>
+      <w:r>
+        <w:rPr>
+          <w:rFonts w:ascii="Times New Roman" w:hAnsi="Times New Roman" w:cs="Times New Roman"/>
+          <w:sz w:val="24"/>
+        </w:rPr>
+        <w:t>is capable of locating</w:t>
+      </w:r>
+      <w:proofErr w:type="gramEnd"/>
+      <w:r>
+        <w:rPr>
+          <w:rFonts w:ascii="Times New Roman" w:hAnsi="Times New Roman" w:cs="Times New Roman"/>
+          <w:sz w:val="24"/>
+        </w:rPr>
+        <w:t xml:space="preserve"> the median value, even in situations where the data set remains unsorted. Thus, an efficient algorithm for locating the median value has been investigated, designed and compared. </w:t>
+      </w:r>
+    </w:p>
+    <w:p>
+      <w:pPr>
+        <w:pStyle w:val="Heading2"/>
+        <w:numPr>
+          <w:ilvl w:val="1"/>
+          <w:numId w:val="5"/>
+        </w:numPr>
+        <w:ind w:left="709"/>
+        <w:rPr>
+          <w:rFonts w:ascii="Times New Roman" w:hAnsi="Times New Roman" w:cs="Times New Roman"/>
+          <w:b/>
+          <w:color w:val="auto"/>
+        </w:rPr>
+      </w:pPr>
+      <w:r>
+        <w:rPr>
+          <w:rFonts w:ascii="Times New Roman" w:hAnsi="Times New Roman" w:cs="Times New Roman"/>
+          <w:b/>
+          <w:color w:val="auto"/>
+        </w:rPr>
+        <w:t>Brute Force Median</w:t>
+      </w:r>
+    </w:p>
+    <w:p/>
+    <w:p>
+      <w:pPr>
+        <w:pStyle w:val="Heading2"/>
+        <w:numPr>
+          <w:ilvl w:val="1"/>
+          <w:numId w:val="5"/>
+        </w:numPr>
+        <w:ind w:left="709"/>
+        <w:rPr>
+          <w:rFonts w:ascii="Times New Roman" w:hAnsi="Times New Roman" w:cs="Times New Roman"/>
+          <w:b/>
+          <w:color w:val="auto"/>
+        </w:rPr>
+      </w:pPr>
+      <w:r>
+        <w:rPr>
+          <w:rFonts w:ascii="Times New Roman" w:hAnsi="Times New Roman" w:cs="Times New Roman"/>
+          <w:b/>
+          <w:color w:val="auto"/>
+        </w:rPr>
+        <w:t>Partitioning Median</w:t>
+      </w:r>
+    </w:p>
+    <w:p>
+      <w:pPr>
+        <w:spacing w:line="360" w:lineRule="auto"/>
+        <w:jc w:val="both"/>
+        <w:rPr>
+          <w:rFonts w:ascii="Times New Roman" w:hAnsi="Times New Roman" w:cs="Times New Roman"/>
+          <w:sz w:val="24"/>
+        </w:rPr>
+      </w:pPr>
+      <w:proofErr w:type="spellStart"/>
+      <w:r>
+        <w:rPr>
+          <w:rFonts w:ascii="Times New Roman" w:hAnsi="Times New Roman" w:cs="Times New Roman"/>
+          <w:sz w:val="24"/>
+        </w:rPr>
+        <w:t>Johnsonbaugh</w:t>
+      </w:r>
+      <w:proofErr w:type="spellEnd"/>
+      <w:r>
+        <w:rPr>
+          <w:rFonts w:ascii="Times New Roman" w:hAnsi="Times New Roman" w:cs="Times New Roman"/>
+          <w:sz w:val="24"/>
+        </w:rPr>
+        <w:t xml:space="preserve"> and Schaefer have proposed a version of the median algorithm that is built around the idea that locating the median within an unsorted data set is inherently a sorting problem, or more specifically a selection problem. As the median, as mentioned previously, is the middle value of a discrete data set, we need to only sort the array enough such that we can identify the central value, or the </w:t>
+      </w:r>
+      <w:r>
+        <w:rPr>
+          <w:rFonts w:ascii="Times New Roman" w:hAnsi="Times New Roman" w:cs="Times New Roman"/>
+          <w:b/>
+          <w:i/>
+          <w:sz w:val="24"/>
+        </w:rPr>
+        <w:t>kth</w:t>
+      </w:r>
+      <w:r>
+        <w:rPr>
+          <w:rFonts w:ascii="Times New Roman" w:hAnsi="Times New Roman" w:cs="Times New Roman"/>
+          <w:sz w:val="24"/>
+        </w:rPr>
+        <w:t xml:space="preserve"> value. This is completed via utilising the underlying principles of the quicksort algorithm, the partitioning of the data set, producing a divide and conquer algorithm. </w:t>
+      </w:r>
+    </w:p>
+    <w:p>
+      <w:pPr>
+        <w:spacing w:line="360" w:lineRule="auto"/>
+        <w:jc w:val="both"/>
+        <w:rPr>
+          <w:rFonts w:ascii="Times New Roman" w:hAnsi="Times New Roman" w:cs="Times New Roman"/>
+          <w:sz w:val="24"/>
+        </w:rPr>
+      </w:pPr>
+      <w:r>
+        <w:rPr>
+          <w:rFonts w:ascii="Times New Roman" w:hAnsi="Times New Roman" w:cs="Times New Roman"/>
+          <w:sz w:val="24"/>
+        </w:rPr>
+        <w:t xml:space="preserve">The implementation of this solution requires three methods, the Median method which handles the unique case of only one element in the data set existing, where it simply returns the value that element. For other data sets, calls the recursive method Select, passing the data set, the indexing value for the first element, the middle value of the data set, and the indexing value for the last element in the data set. This Select method recursively calls itself until the partitioning method returns the desired middle value is returned. It should be noted that upon each call, the algorithm is reduced such that the points of interest lay between </w:t>
+      </w:r>
+      <w:r>
+        <w:rPr>
+          <w:rFonts w:ascii="Times New Roman" w:hAnsi="Times New Roman" w:cs="Times New Roman"/>
+          <w:b/>
+          <w:i/>
+          <w:sz w:val="24"/>
+        </w:rPr>
+        <w:t>l</w:t>
+      </w:r>
+      <w:r>
+        <w:rPr>
+          <w:rFonts w:ascii="Times New Roman" w:hAnsi="Times New Roman" w:cs="Times New Roman"/>
+          <w:sz w:val="24"/>
+        </w:rPr>
+        <w:t xml:space="preserve"> and </w:t>
+      </w:r>
+      <w:r>
+        <w:rPr>
+          <w:rFonts w:ascii="Times New Roman" w:hAnsi="Times New Roman" w:cs="Times New Roman"/>
+          <w:b/>
+          <w:i/>
+          <w:sz w:val="24"/>
+        </w:rPr>
+        <w:t>h</w:t>
+      </w:r>
+      <w:r>
+        <w:rPr>
+          <w:rFonts w:ascii="Times New Roman" w:hAnsi="Times New Roman" w:cs="Times New Roman"/>
+          <w:sz w:val="24"/>
+        </w:rPr>
+        <w:t xml:space="preserve">. The work of partially sorting the array is completed by the partitioning method, which is the procedure that is heavily utilised in the Quicksort Algorithm. It first selects a pivot as the first element from the portion of the data set in interest, it then swaps all elements, such that values smaller than the pivot lay on the left-hand side and values greater than the pivot lay on the right-hand side of the pivot. The index value of the pivot is then returned to the selection algorithm for it to be determined if the pivot selected is the median. </w:t>
+      </w:r>
     </w:p>
     <w:p>
       <w:pPr>
@@ -2115,7 +2284,7 @@
           <w:color w:val="auto"/>
         </w:rPr>
       </w:pPr>
-      <w:bookmarkStart w:id="3" w:name="_Toc512879053"/>
+      <w:bookmarkStart w:id="2" w:name="_Toc512879053"/>
       <w:r>
         <w:rPr>
           <w:rFonts w:ascii="Times New Roman" w:hAnsi="Times New Roman" w:cs="Times New Roman"/>
@@ -2125,7 +2294,7 @@
         <w:lastRenderedPageBreak/>
         <w:t>Theoretical Analysis of the Algorithm</w:t>
       </w:r>
-      <w:bookmarkEnd w:id="3"/>
+      <w:bookmarkEnd w:id="2"/>
     </w:p>
     <w:p>
       <w:pPr>
@@ -2152,7 +2321,7 @@
           <w:sz w:val="28"/>
         </w:rPr>
       </w:pPr>
-      <w:bookmarkStart w:id="4" w:name="_Toc512879054"/>
+      <w:bookmarkStart w:id="3" w:name="_Toc512879054"/>
       <w:r>
         <w:rPr>
           <w:rFonts w:ascii="Times New Roman" w:hAnsi="Times New Roman" w:cs="Times New Roman"/>
@@ -2162,7 +2331,208 @@
         </w:rPr>
         <w:t>The algorithm’s basic operation</w:t>
       </w:r>
+      <w:bookmarkEnd w:id="3"/>
+    </w:p>
+    <w:p>
+      <w:pPr>
+        <w:pStyle w:val="Heading3"/>
+        <w:rPr>
+          <w:rFonts w:ascii="Times New Roman" w:hAnsi="Times New Roman" w:cs="Times New Roman"/>
+          <w:b/>
+          <w:color w:val="auto"/>
+        </w:rPr>
+      </w:pPr>
+      <w:r>
+        <w:rPr>
+          <w:rFonts w:ascii="Times New Roman" w:hAnsi="Times New Roman" w:cs="Times New Roman"/>
+          <w:b/>
+          <w:color w:val="auto"/>
+        </w:rPr>
+        <w:t>3.1.1</w:t>
+      </w:r>
+      <w:r>
+        <w:rPr>
+          <w:rFonts w:ascii="Times New Roman" w:hAnsi="Times New Roman" w:cs="Times New Roman"/>
+          <w:b/>
+          <w:color w:val="auto"/>
+        </w:rPr>
+        <w:tab/>
+        <w:t>Brute Force Median Algorithm</w:t>
+      </w:r>
+    </w:p>
+    <w:p/>
+    <w:p>
+      <w:pPr>
+        <w:pStyle w:val="Heading3"/>
+        <w:rPr>
+          <w:rFonts w:ascii="Times New Roman" w:hAnsi="Times New Roman" w:cs="Times New Roman"/>
+          <w:b/>
+          <w:color w:val="auto"/>
+        </w:rPr>
+      </w:pPr>
+      <w:r>
+        <w:rPr>
+          <w:rFonts w:ascii="Times New Roman" w:hAnsi="Times New Roman" w:cs="Times New Roman"/>
+          <w:b/>
+          <w:color w:val="auto"/>
+        </w:rPr>
+        <w:t>3.</w:t>
+      </w:r>
+      <w:r>
+        <w:rPr>
+          <w:rFonts w:ascii="Times New Roman" w:hAnsi="Times New Roman" w:cs="Times New Roman"/>
+          <w:b/>
+          <w:color w:val="auto"/>
+        </w:rPr>
+        <w:t>1</w:t>
+      </w:r>
+      <w:r>
+        <w:rPr>
+          <w:rFonts w:ascii="Times New Roman" w:hAnsi="Times New Roman" w:cs="Times New Roman"/>
+          <w:b/>
+          <w:color w:val="auto"/>
+        </w:rPr>
+        <w:t>.2</w:t>
+      </w:r>
+      <w:r>
+        <w:rPr>
+          <w:rFonts w:ascii="Times New Roman" w:hAnsi="Times New Roman" w:cs="Times New Roman"/>
+          <w:b/>
+          <w:color w:val="auto"/>
+        </w:rPr>
+        <w:tab/>
+        <w:t>Partition Median Algorithm</w:t>
+      </w:r>
+    </w:p>
+    <w:p>
+      <w:pPr>
+        <w:spacing w:line="360" w:lineRule="auto"/>
+        <w:jc w:val="both"/>
+        <w:rPr>
+          <w:rFonts w:ascii="Times New Roman" w:hAnsi="Times New Roman" w:cs="Times New Roman"/>
+          <w:sz w:val="24"/>
+        </w:rPr>
+      </w:pPr>
+      <w:r>
+        <w:rPr>
+          <w:rFonts w:ascii="Times New Roman" w:hAnsi="Times New Roman" w:cs="Times New Roman"/>
+          <w:sz w:val="24"/>
+        </w:rPr>
+        <w:t xml:space="preserve">When conducting the theoretical analysis of the partitioning median algorithm, the basic operation of interest chosen is the comparison of </w:t>
+      </w:r>
+      <w:r>
+        <w:rPr>
+          <w:rFonts w:ascii="Times New Roman" w:hAnsi="Times New Roman" w:cs="Times New Roman"/>
+          <w:b/>
+          <w:i/>
+          <w:sz w:val="24"/>
+        </w:rPr>
+        <w:t xml:space="preserve">A[j] &lt; </w:t>
+      </w:r>
+      <w:proofErr w:type="spellStart"/>
+      <w:r>
+        <w:rPr>
+          <w:rFonts w:ascii="Times New Roman" w:hAnsi="Times New Roman" w:cs="Times New Roman"/>
+          <w:b/>
+          <w:i/>
+          <w:sz w:val="24"/>
+        </w:rPr>
+        <w:t>pivotval</w:t>
+      </w:r>
+      <w:proofErr w:type="spellEnd"/>
+      <w:r>
+        <w:rPr>
+          <w:rFonts w:ascii="Times New Roman" w:hAnsi="Times New Roman" w:cs="Times New Roman"/>
+          <w:sz w:val="24"/>
+        </w:rPr>
+        <w:t xml:space="preserve"> contained within the partitioning method, as seen in figure …. This statement was selected due to it being a crucial element in not only the partitioning method, but the median algorithm as well. This is </w:t>
+      </w:r>
+      <w:proofErr w:type="gramStart"/>
+      <w:r>
+        <w:rPr>
+          <w:rFonts w:ascii="Times New Roman" w:hAnsi="Times New Roman" w:cs="Times New Roman"/>
+          <w:sz w:val="24"/>
+        </w:rPr>
+        <w:t>due to the fact that</w:t>
+      </w:r>
+      <w:proofErr w:type="gramEnd"/>
+      <w:r>
+        <w:rPr>
+          <w:rFonts w:ascii="Times New Roman" w:hAnsi="Times New Roman" w:cs="Times New Roman"/>
+          <w:sz w:val="24"/>
+        </w:rPr>
+        <w:t xml:space="preserve"> the median methods complexity relies on that of the selection method and in turn</w:t>
+      </w:r>
+      <w:bookmarkStart w:id="4" w:name="_GoBack"/>
       <w:bookmarkEnd w:id="4"/>
+      <w:r>
+        <w:rPr>
+          <w:rFonts w:ascii="Times New Roman" w:hAnsi="Times New Roman" w:cs="Times New Roman"/>
+          <w:sz w:val="24"/>
+        </w:rPr>
+        <w:t xml:space="preserve"> the partitioning method, with this comparison being the dominant operation. This operation is executed within a </w:t>
+      </w:r>
+      <w:r>
+        <w:rPr>
+          <w:rFonts w:ascii="Times New Roman" w:hAnsi="Times New Roman" w:cs="Times New Roman"/>
+          <w:b/>
+          <w:i/>
+          <w:sz w:val="24"/>
+        </w:rPr>
+        <w:t>for</w:t>
+      </w:r>
+      <w:r>
+        <w:rPr>
+          <w:rFonts w:ascii="Times New Roman" w:hAnsi="Times New Roman" w:cs="Times New Roman"/>
+          <w:sz w:val="24"/>
+        </w:rPr>
+        <w:t xml:space="preserve"> loop that iterates over an array between the indexes </w:t>
+      </w:r>
+      <w:r>
+        <w:rPr>
+          <w:rFonts w:ascii="Times New Roman" w:hAnsi="Times New Roman" w:cs="Times New Roman"/>
+          <w:b/>
+          <w:i/>
+          <w:sz w:val="24"/>
+        </w:rPr>
+        <w:t>l + 1</w:t>
+      </w:r>
+      <w:r>
+        <w:rPr>
+          <w:rFonts w:ascii="Times New Roman" w:hAnsi="Times New Roman" w:cs="Times New Roman"/>
+          <w:sz w:val="24"/>
+        </w:rPr>
+        <w:t xml:space="preserve"> and </w:t>
+      </w:r>
+      <w:r>
+        <w:rPr>
+          <w:rFonts w:ascii="Times New Roman" w:hAnsi="Times New Roman" w:cs="Times New Roman"/>
+          <w:b/>
+          <w:i/>
+          <w:sz w:val="24"/>
+        </w:rPr>
+        <w:t>h</w:t>
+      </w:r>
+      <w:r>
+        <w:rPr>
+          <w:rFonts w:ascii="Times New Roman" w:hAnsi="Times New Roman" w:cs="Times New Roman"/>
+          <w:sz w:val="24"/>
+        </w:rPr>
+        <w:t xml:space="preserve"> as specified by parameters to the partitioning function. </w:t>
+      </w:r>
+    </w:p>
+    <w:p>
+      <w:pPr>
+        <w:spacing w:line="360" w:lineRule="auto"/>
+        <w:jc w:val="both"/>
+      </w:pPr>
+      <w:r>
+        <w:rPr>
+          <w:rFonts w:ascii="Times New Roman" w:hAnsi="Times New Roman" w:cs="Times New Roman"/>
+          <w:sz w:val="24"/>
+        </w:rPr>
+        <w:t xml:space="preserve">It should be noted that the swapping of elements completed within the partitioning algorithm will have an impact on the execution time. However, during execution of the algorithm, it is believed that this operation will have negligible impact on its order of growth, as it is assumed that the comparison to provide sufficient estimation of the average case efficiency. Thus, the analysis conducted within this report does not consider the swapping of elements operation. </w:t>
+      </w:r>
     </w:p>
     <w:p>
       <w:pPr>
@@ -3055,6 +3425,12 @@
       </w:rPr>
       <w:tab/>
       <w:t>n9701761</w:t>
+    </w:r>
+    <w:r>
+      <w:rPr>
+        <w:rFonts w:ascii="Times New Roman" w:hAnsi="Times New Roman" w:cs="Times New Roman"/>
+      </w:rPr>
+      <w:t xml:space="preserve"> | n10083481</w:t>
     </w:r>
   </w:p>
 </w:hdr>
@@ -4158,6 +4534,28 @@
       <w:szCs w:val="26"/>
     </w:rPr>
   </w:style>
+  <w:style w:type="paragraph" w:styleId="Heading3">
+    <w:name w:val="heading 3"/>
+    <w:basedOn w:val="Normal"/>
+    <w:next w:val="Normal"/>
+    <w:link w:val="Heading3Char"/>
+    <w:uiPriority w:val="9"/>
+    <w:unhideWhenUsed/>
+    <w:qFormat/>
+    <w:rsid w:val="000626CB"/>
+    <w:pPr>
+      <w:keepNext/>
+      <w:keepLines/>
+      <w:spacing w:before="40" w:after="0"/>
+      <w:outlineLvl w:val="2"/>
+    </w:pPr>
+    <w:rPr>
+      <w:rFonts w:asciiTheme="majorHAnsi" w:eastAsiaTheme="majorEastAsia" w:hAnsiTheme="majorHAnsi" w:cstheme="majorBidi"/>
+      <w:color w:val="1F3763" w:themeColor="accent1" w:themeShade="7F"/>
+      <w:sz w:val="24"/>
+      <w:szCs w:val="24"/>
+    </w:rPr>
+  </w:style>
   <w:style w:type="character" w:default="1" w:styleId="DefaultParagraphFont">
     <w:name w:val="Default Paragraph Font"/>
     <w:uiPriority w:val="1"/>
@@ -4373,6 +4771,19 @@
       <w:sz w:val="24"/>
       <w:szCs w:val="24"/>
       <w:lang w:eastAsia="en-AU"/>
+    </w:rPr>
+  </w:style>
+  <w:style w:type="character" w:customStyle="1" w:styleId="Heading3Char">
+    <w:name w:val="Heading 3 Char"/>
+    <w:basedOn w:val="DefaultParagraphFont"/>
+    <w:link w:val="Heading3"/>
+    <w:uiPriority w:val="9"/>
+    <w:rsid w:val="000626CB"/>
+    <w:rPr>
+      <w:rFonts w:asciiTheme="majorHAnsi" w:eastAsiaTheme="majorEastAsia" w:hAnsiTheme="majorHAnsi" w:cstheme="majorBidi"/>
+      <w:color w:val="1F3763" w:themeColor="accent1" w:themeShade="7F"/>
+      <w:sz w:val="24"/>
+      <w:szCs w:val="24"/>
     </w:rPr>
   </w:style>
 </w:styles>

</xml_diff>

<commit_message>
added functionality check in report
</commit_message>
<xml_diff>
--- a/Report/CAB301 Report.docx
+++ b/Report/CAB301 Report.docx
@@ -3610,14 +3610,7 @@
               <w:rFonts w:ascii="Cambria Math" w:eastAsiaTheme="minorEastAsia" w:hAnsi="Cambria Math" w:cs="Times New Roman"/>
               <w:sz w:val="24"/>
             </w:rPr>
-            <m:t>=n-1</m:t>
-          </m:r>
-          <m:r>
-            <w:rPr>
-              <w:rFonts w:ascii="Cambria Math" w:eastAsiaTheme="minorEastAsia" w:hAnsi="Cambria Math" w:cs="Times New Roman"/>
-              <w:sz w:val="24"/>
-            </w:rPr>
-            <m:t>∈Θ</m:t>
+            <m:t>=n-1∈Θ</m:t>
           </m:r>
           <m:d>
             <m:dPr>
@@ -4339,6 +4332,9 @@
             </m:e>
           </m:d>
           <m:r>
+            <m:rPr>
+              <m:sty m:val="p"/>
+            </m:rPr>
             <w:rPr>
               <w:rFonts w:ascii="Cambria Math" w:eastAsiaTheme="minorEastAsia" w:hAnsi="Cambria Math" w:cs="Times New Roman"/>
               <w:sz w:val="24"/>
@@ -4659,6 +4655,9 @@
             </m:e>
           </m:d>
           <m:r>
+            <m:rPr>
+              <m:sty m:val="p"/>
+            </m:rPr>
             <w:rPr>
               <w:rFonts w:ascii="Cambria Math" w:eastAsiaTheme="minorEastAsia" w:hAnsi="Cambria Math" w:cs="Times New Roman"/>
               <w:sz w:val="24"/>
@@ -5041,14 +5040,7 @@
               <w:rFonts w:ascii="Cambria Math" w:eastAsiaTheme="minorEastAsia" w:hAnsi="Cambria Math" w:cs="Times New Roman"/>
               <w:sz w:val="24"/>
             </w:rPr>
-            <m:t>=</m:t>
-          </m:r>
-          <m:r>
-            <w:rPr>
-              <w:rFonts w:ascii="Cambria Math" w:eastAsiaTheme="minorEastAsia" w:hAnsi="Cambria Math" w:cs="Times New Roman"/>
-              <w:sz w:val="24"/>
-            </w:rPr>
-            <m:t>T</m:t>
+            <m:t>=T</m:t>
           </m:r>
           <m:d>
             <m:dPr>
@@ -5186,14 +5178,7 @@
               <w:rFonts w:ascii="Cambria Math" w:eastAsiaTheme="minorEastAsia" w:hAnsi="Cambria Math" w:cs="Times New Roman"/>
               <w:sz w:val="24"/>
             </w:rPr>
-            <m:t>=</m:t>
-          </m:r>
-          <m:r>
-            <w:rPr>
-              <w:rFonts w:ascii="Cambria Math" w:eastAsiaTheme="minorEastAsia" w:hAnsi="Cambria Math" w:cs="Times New Roman"/>
-              <w:sz w:val="24"/>
-            </w:rPr>
-            <m:t>T</m:t>
+            <m:t>=T</m:t>
           </m:r>
           <m:d>
             <m:dPr>
@@ -5307,6 +5292,9 @@
             </m:e>
           </m:nary>
           <m:r>
+            <m:rPr>
+              <m:sty m:val="p"/>
+            </m:rPr>
             <w:rPr>
               <w:rFonts w:ascii="Cambria Math" w:eastAsiaTheme="minorEastAsia" w:hAnsi="Cambria Math" w:cs="Times New Roman"/>
               <w:sz w:val="24"/>
@@ -5347,14 +5335,7 @@
               <w:rFonts w:ascii="Cambria Math" w:eastAsiaTheme="minorEastAsia" w:hAnsi="Cambria Math" w:cs="Times New Roman"/>
               <w:sz w:val="24"/>
             </w:rPr>
-            <m:t>=</m:t>
-          </m:r>
-          <m:r>
-            <w:rPr>
-              <w:rFonts w:ascii="Cambria Math" w:eastAsiaTheme="minorEastAsia" w:hAnsi="Cambria Math" w:cs="Times New Roman"/>
-              <w:sz w:val="24"/>
-            </w:rPr>
-            <m:t>T</m:t>
+            <m:t>=T</m:t>
           </m:r>
           <m:d>
             <m:dPr>
@@ -6948,14 +6929,7 @@
                       <w:rFonts w:ascii="Cambria Math" w:eastAsiaTheme="minorEastAsia" w:hAnsi="Cambria Math" w:cs="Times New Roman"/>
                       <w:sz w:val="24"/>
                     </w:rPr>
-                    <m:t>k-</m:t>
-                  </m:r>
-                  <m:r>
-                    <w:rPr>
-                      <w:rFonts w:ascii="Cambria Math" w:eastAsiaTheme="minorEastAsia" w:hAnsi="Cambria Math" w:cs="Times New Roman"/>
-                      <w:sz w:val="24"/>
-                    </w:rPr>
-                    <m:t>(k-1)</m:t>
+                    <m:t>k-(k-1)</m:t>
                   </m:r>
                 </m:sup>
               </m:sSup>
@@ -8075,6 +8049,9 @@
             </m:e>
           </m:d>
           <m:r>
+            <m:rPr>
+              <m:sty m:val="p"/>
+            </m:rPr>
             <w:rPr>
               <w:rFonts w:ascii="Cambria Math" w:eastAsiaTheme="minorEastAsia" w:hAnsi="Cambria Math" w:cs="Times New Roman"/>
               <w:sz w:val="24"/>
@@ -8451,6 +8428,9 @@
             </m:e>
           </m:d>
           <m:r>
+            <m:rPr>
+              <m:sty m:val="p"/>
+            </m:rPr>
             <w:rPr>
               <w:rFonts w:ascii="Cambria Math" w:eastAsiaTheme="minorEastAsia" w:hAnsi="Cambria Math" w:cs="Times New Roman"/>
               <w:sz w:val="24"/>
@@ -9043,14 +9023,7 @@
               <w:rFonts w:ascii="Cambria Math" w:eastAsiaTheme="minorEastAsia" w:hAnsi="Cambria Math" w:cs="Times New Roman"/>
               <w:sz w:val="24"/>
             </w:rPr>
-            <m:t>∴</m:t>
-          </m:r>
-          <m:r>
-            <w:rPr>
-              <w:rFonts w:ascii="Cambria Math" w:eastAsiaTheme="minorEastAsia" w:hAnsi="Cambria Math" w:cs="Times New Roman"/>
-              <w:sz w:val="24"/>
-            </w:rPr>
-            <m:t>M</m:t>
+            <m:t>∴M</m:t>
           </m:r>
           <m:d>
             <m:dPr>
@@ -9077,14 +9050,7 @@
               <w:rFonts w:ascii="Cambria Math" w:eastAsiaTheme="minorEastAsia" w:hAnsi="Cambria Math" w:cs="Times New Roman"/>
               <w:sz w:val="24"/>
             </w:rPr>
-            <m:t>=</m:t>
-          </m:r>
-          <m:r>
-            <w:rPr>
-              <w:rFonts w:ascii="Cambria Math" w:eastAsiaTheme="minorEastAsia" w:hAnsi="Cambria Math" w:cs="Times New Roman"/>
-              <w:sz w:val="24"/>
-            </w:rPr>
-            <m:t>p</m:t>
+            <m:t>=p</m:t>
           </m:r>
           <m:d>
             <m:dPr>
@@ -9178,14 +9144,7 @@
                       <w:rFonts w:ascii="Cambria Math" w:eastAsiaTheme="minorEastAsia" w:hAnsi="Cambria Math" w:cs="Times New Roman"/>
                       <w:sz w:val="24"/>
                     </w:rPr>
-                    <m:t>1-</m:t>
-                  </m:r>
-                  <m:r>
-                    <w:rPr>
-                      <w:rFonts w:ascii="Cambria Math" w:eastAsiaTheme="minorEastAsia" w:hAnsi="Cambria Math" w:cs="Times New Roman"/>
-                      <w:sz w:val="24"/>
-                    </w:rPr>
-                    <m:t>n</m:t>
+                    <m:t>1-n</m:t>
                   </m:r>
                   <m:sSup>
                     <m:sSupPr>
@@ -9234,14 +9193,7 @@
                           <w:rFonts w:ascii="Cambria Math" w:eastAsiaTheme="minorEastAsia" w:hAnsi="Cambria Math" w:cs="Times New Roman"/>
                           <w:sz w:val="24"/>
                         </w:rPr>
-                        <m:t>-</m:t>
-                      </m:r>
-                      <m:r>
-                        <w:rPr>
-                          <w:rFonts w:ascii="Cambria Math" w:eastAsiaTheme="minorEastAsia" w:hAnsi="Cambria Math" w:cs="Times New Roman"/>
-                          <w:sz w:val="24"/>
-                        </w:rPr>
-                        <m:t>1</m:t>
+                        <m:t>-1</m:t>
                       </m:r>
                     </m:sup>
                   </m:sSup>
@@ -9398,6 +9350,9 @@
             </m:e>
           </m:d>
           <m:r>
+            <m:rPr>
+              <m:sty m:val="p"/>
+            </m:rPr>
             <w:rPr>
               <w:rFonts w:ascii="Cambria Math" w:eastAsiaTheme="minorEastAsia" w:hAnsi="Cambria Math" w:cs="Times New Roman"/>
               <w:sz w:val="24"/>
@@ -9847,14 +9802,7 @@
               <w:rFonts w:ascii="Cambria Math" w:eastAsiaTheme="minorEastAsia" w:hAnsi="Cambria Math" w:cs="Times New Roman"/>
               <w:sz w:val="24"/>
             </w:rPr>
-            <m:t>)∈</m:t>
-          </m:r>
-          <m:r>
-            <w:rPr>
-              <w:rFonts w:ascii="Cambria Math" w:eastAsiaTheme="minorEastAsia" w:hAnsi="Cambria Math" w:cs="Times New Roman"/>
-              <w:sz w:val="24"/>
-            </w:rPr>
-            <m:t>Θ</m:t>
+            <m:t>)∈Θ</m:t>
           </m:r>
           <m:d>
             <m:dPr>
@@ -10034,14 +9982,7 @@
               <w:rFonts w:ascii="Cambria Math" w:eastAsiaTheme="minorEastAsia" w:hAnsi="Cambria Math" w:cs="Times New Roman"/>
               <w:sz w:val="24"/>
             </w:rPr>
-            <m:t>∈</m:t>
-          </m:r>
-          <m:r>
-            <w:rPr>
-              <w:rFonts w:ascii="Cambria Math" w:eastAsiaTheme="minorEastAsia" w:hAnsi="Cambria Math" w:cs="Times New Roman"/>
-              <w:sz w:val="24"/>
-            </w:rPr>
-            <m:t>Θ</m:t>
+            <m:t>∈Θ</m:t>
           </m:r>
           <m:d>
             <m:dPr>
@@ -10065,8 +10006,6 @@
           </m:d>
         </m:oMath>
       </m:oMathPara>
-      <w:bookmarkStart w:id="12" w:name="_GoBack"/>
-      <w:bookmarkEnd w:id="12"/>
     </w:p>
     <w:p>
       <w:pPr>
@@ -10084,7 +10023,7 @@
           <w:szCs w:val="28"/>
         </w:rPr>
       </w:pPr>
-      <w:bookmarkStart w:id="13" w:name="_Toc513328840"/>
+      <w:bookmarkStart w:id="12" w:name="_Toc513328840"/>
       <w:r>
         <w:rPr>
           <w:rFonts w:ascii="Times New Roman" w:hAnsi="Times New Roman" w:cs="Times New Roman"/>
@@ -10105,7 +10044,7 @@
         </w:rPr>
         <w:t>ase Efficiency</w:t>
       </w:r>
-      <w:bookmarkEnd w:id="13"/>
+      <w:bookmarkEnd w:id="12"/>
     </w:p>
     <w:p>
       <w:pPr>
@@ -10133,7 +10072,7 @@
           <w:szCs w:val="28"/>
         </w:rPr>
       </w:pPr>
-      <w:bookmarkStart w:id="14" w:name="_Toc513328841"/>
+      <w:bookmarkStart w:id="13" w:name="_Toc513328841"/>
       <w:r>
         <w:rPr>
           <w:rFonts w:ascii="Times New Roman" w:hAnsi="Times New Roman" w:cs="Times New Roman"/>
@@ -10154,7 +10093,7 @@
         </w:rPr>
         <w:t>ase Efficiency</w:t>
       </w:r>
-      <w:bookmarkEnd w:id="14"/>
+      <w:bookmarkEnd w:id="13"/>
     </w:p>
     <w:p>
       <w:pPr>
@@ -10172,7 +10111,7 @@
           <w:szCs w:val="28"/>
         </w:rPr>
       </w:pPr>
-      <w:bookmarkStart w:id="15" w:name="_Toc513328842"/>
+      <w:bookmarkStart w:id="14" w:name="_Toc513328842"/>
       <w:r>
         <w:rPr>
           <w:rFonts w:ascii="Times New Roman" w:hAnsi="Times New Roman" w:cs="Times New Roman"/>
@@ -10183,7 +10122,7 @@
         </w:rPr>
         <w:t>Order of Growth</w:t>
       </w:r>
-      <w:bookmarkEnd w:id="15"/>
+      <w:bookmarkEnd w:id="14"/>
     </w:p>
     <w:p>
       <w:pPr>
@@ -10220,7 +10159,7 @@
           <w:color w:val="auto"/>
         </w:rPr>
       </w:pPr>
-      <w:bookmarkStart w:id="16" w:name="_Toc513328843"/>
+      <w:bookmarkStart w:id="15" w:name="_Toc513328843"/>
       <w:r>
         <w:rPr>
           <w:rFonts w:ascii="Times New Roman" w:hAnsi="Times New Roman" w:cs="Times New Roman"/>
@@ -10230,7 +10169,7 @@
         <w:lastRenderedPageBreak/>
         <w:t>Methodology, Tools and Techniques</w:t>
       </w:r>
-      <w:bookmarkEnd w:id="16"/>
+      <w:bookmarkEnd w:id="15"/>
     </w:p>
     <w:p>
       <w:pPr>
@@ -10267,7 +10206,7 @@
           <w:color w:val="auto"/>
         </w:rPr>
       </w:pPr>
-      <w:bookmarkStart w:id="17" w:name="_Toc513328844"/>
+      <w:bookmarkStart w:id="16" w:name="_Toc513328844"/>
       <w:r>
         <w:rPr>
           <w:rFonts w:ascii="Times New Roman" w:hAnsi="Times New Roman" w:cs="Times New Roman"/>
@@ -10277,7 +10216,7 @@
         <w:lastRenderedPageBreak/>
         <w:t>Experimental Results</w:t>
       </w:r>
-      <w:bookmarkEnd w:id="17"/>
+      <w:bookmarkEnd w:id="16"/>
     </w:p>
     <w:p>
       <w:pPr>
@@ -10306,7 +10245,7 @@
           <w:szCs w:val="28"/>
         </w:rPr>
       </w:pPr>
-      <w:bookmarkStart w:id="18" w:name="_Toc513328845"/>
+      <w:bookmarkStart w:id="17" w:name="_Toc513328845"/>
       <w:r>
         <w:rPr>
           <w:rFonts w:ascii="Times New Roman" w:hAnsi="Times New Roman" w:cs="Times New Roman"/>
@@ -10317,34 +10256,764 @@
         </w:rPr>
         <w:t>Functional Testing</w:t>
       </w:r>
-      <w:bookmarkEnd w:id="18"/>
+      <w:bookmarkEnd w:id="17"/>
     </w:p>
     <w:p>
       <w:pPr>
-        <w:spacing w:after="120" w:line="360" w:lineRule="auto"/>
-        <w:jc w:val="both"/>
-        <w:rPr>
-          <w:rFonts w:ascii="Times New Roman" w:hAnsi="Times New Roman" w:cs="Times New Roman"/>
-          <w:sz w:val="24"/>
-        </w:rPr>
-      </w:pPr>
-      <w:r>
-        <w:rPr>
-          <w:rFonts w:ascii="Times New Roman" w:hAnsi="Times New Roman" w:cs="Times New Roman"/>
-          <w:sz w:val="24"/>
-        </w:rPr>
-        <w:t xml:space="preserve"> </w:t>
+        <w:pStyle w:val="Heading3"/>
+        <w:numPr>
+          <w:ilvl w:val="2"/>
+          <w:numId w:val="5"/>
+        </w:numPr>
+        <w:ind w:left="709"/>
+        <w:rPr>
+          <w:rFonts w:ascii="Times New Roman" w:hAnsi="Times New Roman" w:cs="Times New Roman"/>
+          <w:b/>
+          <w:color w:val="auto"/>
+        </w:rPr>
+      </w:pPr>
+      <w:r>
+        <w:rPr>
+          <w:rFonts w:ascii="Times New Roman" w:hAnsi="Times New Roman" w:cs="Times New Roman"/>
+          <w:b/>
+          <w:color w:val="auto"/>
+        </w:rPr>
+        <w:t>Brute Force Median</w:t>
+      </w:r>
+    </w:p>
+    <w:p/>
+    <w:p>
+      <w:pPr>
+        <w:pStyle w:val="Heading3"/>
+        <w:rPr>
+          <w:rFonts w:ascii="Times New Roman" w:hAnsi="Times New Roman" w:cs="Times New Roman"/>
+          <w:b/>
+          <w:color w:val="auto"/>
+        </w:rPr>
+      </w:pPr>
+      <w:r>
+        <w:rPr>
+          <w:rFonts w:ascii="Times New Roman" w:hAnsi="Times New Roman" w:cs="Times New Roman"/>
+          <w:b/>
+          <w:color w:val="auto"/>
+        </w:rPr>
+        <w:t>5.1.2</w:t>
+      </w:r>
+      <w:r>
+        <w:rPr>
+          <w:rFonts w:ascii="Times New Roman" w:hAnsi="Times New Roman" w:cs="Times New Roman"/>
+          <w:b/>
+          <w:color w:val="auto"/>
+        </w:rPr>
+        <w:tab/>
+        <w:t>Partitioning Median</w:t>
       </w:r>
     </w:p>
     <w:p>
       <w:pPr>
-        <w:spacing w:after="120" w:line="360" w:lineRule="auto"/>
+        <w:spacing w:line="360" w:lineRule="auto"/>
         <w:jc w:val="both"/>
         <w:rPr>
           <w:rFonts w:ascii="Times New Roman" w:hAnsi="Times New Roman" w:cs="Times New Roman"/>
           <w:sz w:val="24"/>
-        </w:rPr>
-      </w:pPr>
+          <w:szCs w:val="24"/>
+        </w:rPr>
+      </w:pPr>
+      <w:r>
+        <w:rPr>
+          <w:rFonts w:ascii="Times New Roman" w:hAnsi="Times New Roman" w:cs="Times New Roman"/>
+          <w:sz w:val="24"/>
+          <w:szCs w:val="24"/>
+        </w:rPr>
+        <w:t xml:space="preserve">Before commencing the empirical analysis of the partitioning algorithm, the functionality must first be verified. This was accomplished by utilising Java JUnit testing suite to provide the median method with a range of hard coded test cases. The code associated with these test cases are contained within Appendix …. These test cases include what is considered normal data set conditions, and any extreme cases that may arise during a programs execution. It should be noted, that both even and odd data set lengths where tested, as this solution to the selection median problem will select the upper value when two middle values are present, which occur in even sized data sets. </w:t>
+      </w:r>
+      <w:proofErr w:type="gramStart"/>
+      <w:r>
+        <w:rPr>
+          <w:rFonts w:ascii="Times New Roman" w:hAnsi="Times New Roman" w:cs="Times New Roman"/>
+          <w:sz w:val="24"/>
+          <w:szCs w:val="24"/>
+        </w:rPr>
+        <w:t>In order to</w:t>
+      </w:r>
+      <w:proofErr w:type="gramEnd"/>
+      <w:r>
+        <w:rPr>
+          <w:rFonts w:ascii="Times New Roman" w:hAnsi="Times New Roman" w:cs="Times New Roman"/>
+          <w:sz w:val="24"/>
+          <w:szCs w:val="24"/>
+        </w:rPr>
+        <w:t xml:space="preserve"> verify that the correct value was returned, the </w:t>
+      </w:r>
+      <w:proofErr w:type="spellStart"/>
+      <w:r>
+        <w:rPr>
+          <w:rFonts w:ascii="Times New Roman" w:hAnsi="Times New Roman" w:cs="Times New Roman"/>
+          <w:b/>
+          <w:i/>
+          <w:sz w:val="24"/>
+          <w:szCs w:val="24"/>
+        </w:rPr>
+        <w:t>assertEquals</w:t>
+      </w:r>
+      <w:proofErr w:type="spellEnd"/>
+      <w:r>
+        <w:rPr>
+          <w:rFonts w:ascii="Times New Roman" w:hAnsi="Times New Roman" w:cs="Times New Roman"/>
+          <w:sz w:val="24"/>
+          <w:szCs w:val="24"/>
+        </w:rPr>
+        <w:t xml:space="preserve"> assertion, which is a part of the JUnit test frame work, was utilised and given the expected value. </w:t>
+      </w:r>
+    </w:p>
+    <w:p>
+      <w:pPr>
+        <w:spacing w:line="360" w:lineRule="auto"/>
+        <w:jc w:val="both"/>
+        <w:rPr>
+          <w:rFonts w:ascii="Times New Roman" w:hAnsi="Times New Roman" w:cs="Times New Roman"/>
+          <w:sz w:val="24"/>
+          <w:szCs w:val="24"/>
+        </w:rPr>
+      </w:pPr>
+      <w:r>
+        <w:rPr>
+          <w:rFonts w:ascii="Times New Roman" w:hAnsi="Times New Roman" w:cs="Times New Roman"/>
+          <w:sz w:val="24"/>
+          <w:szCs w:val="24"/>
+        </w:rPr>
+        <w:t>The first normal data set provided to the Median method is:</w:t>
+      </w:r>
+    </w:p>
+    <w:p>
+      <w:pPr>
+        <w:spacing w:line="360" w:lineRule="auto"/>
+        <w:jc w:val="center"/>
+        <w:rPr>
+          <w:rFonts w:ascii="Times New Roman" w:hAnsi="Times New Roman" w:cs="Times New Roman"/>
+          <w:b/>
+          <w:i/>
+          <w:sz w:val="24"/>
+          <w:szCs w:val="24"/>
+        </w:rPr>
+      </w:pPr>
+      <w:proofErr w:type="gramStart"/>
+      <w:r>
+        <w:rPr>
+          <w:rFonts w:ascii="Times New Roman" w:hAnsi="Times New Roman" w:cs="Times New Roman"/>
+          <w:b/>
+          <w:i/>
+          <w:sz w:val="24"/>
+          <w:szCs w:val="24"/>
+        </w:rPr>
+        <w:t>{ 1</w:t>
+      </w:r>
+      <w:proofErr w:type="gramEnd"/>
+      <w:r>
+        <w:rPr>
+          <w:rFonts w:ascii="Times New Roman" w:hAnsi="Times New Roman" w:cs="Times New Roman"/>
+          <w:b/>
+          <w:i/>
+          <w:sz w:val="24"/>
+          <w:szCs w:val="24"/>
+        </w:rPr>
+        <w:t>, 2, 3, 4, 5, 6, 7, 8 }</w:t>
+      </w:r>
+    </w:p>
+    <w:p>
+      <w:pPr>
+        <w:spacing w:line="360" w:lineRule="auto"/>
+        <w:jc w:val="both"/>
+        <w:rPr>
+          <w:rFonts w:ascii="Times New Roman" w:hAnsi="Times New Roman" w:cs="Times New Roman"/>
+          <w:sz w:val="24"/>
+          <w:szCs w:val="24"/>
+        </w:rPr>
+      </w:pPr>
+      <w:r>
+        <w:rPr>
+          <w:rFonts w:ascii="Times New Roman" w:hAnsi="Times New Roman" w:cs="Times New Roman"/>
+          <w:sz w:val="24"/>
+          <w:szCs w:val="24"/>
+        </w:rPr>
+        <w:t xml:space="preserve">Where an expected value of </w:t>
+      </w:r>
+      <w:r>
+        <w:rPr>
+          <w:rFonts w:ascii="Times New Roman" w:hAnsi="Times New Roman" w:cs="Times New Roman"/>
+          <w:b/>
+          <w:i/>
+          <w:sz w:val="24"/>
+          <w:szCs w:val="24"/>
+        </w:rPr>
+        <w:t>5</w:t>
+      </w:r>
+      <w:r>
+        <w:rPr>
+          <w:rFonts w:ascii="Times New Roman" w:hAnsi="Times New Roman" w:cs="Times New Roman"/>
+          <w:sz w:val="24"/>
+          <w:szCs w:val="24"/>
+        </w:rPr>
+        <w:t xml:space="preserve"> was produced thus, it can be stated that for a sorted array, the median value returned was the desired value. It also confirmed that within an even set of numbers, the upper middle value is returned from the median function. Another formal data set implemented is:</w:t>
+      </w:r>
+    </w:p>
+    <w:p>
+      <w:pPr>
+        <w:spacing w:line="360" w:lineRule="auto"/>
+        <w:jc w:val="center"/>
+        <w:rPr>
+          <w:rFonts w:ascii="Times New Roman" w:hAnsi="Times New Roman" w:cs="Times New Roman"/>
+          <w:b/>
+          <w:i/>
+          <w:sz w:val="24"/>
+          <w:szCs w:val="24"/>
+        </w:rPr>
+      </w:pPr>
+      <w:proofErr w:type="gramStart"/>
+      <w:r>
+        <w:rPr>
+          <w:rFonts w:ascii="Times New Roman" w:hAnsi="Times New Roman" w:cs="Times New Roman"/>
+          <w:b/>
+          <w:i/>
+          <w:sz w:val="24"/>
+          <w:szCs w:val="24"/>
+        </w:rPr>
+        <w:t>{ 9</w:t>
+      </w:r>
+      <w:proofErr w:type="gramEnd"/>
+      <w:r>
+        <w:rPr>
+          <w:rFonts w:ascii="Times New Roman" w:hAnsi="Times New Roman" w:cs="Times New Roman"/>
+          <w:b/>
+          <w:i/>
+          <w:sz w:val="24"/>
+          <w:szCs w:val="24"/>
+        </w:rPr>
+        <w:t>, 1, 2, 8, 3, 4, 4, 1, 9, 2 }</w:t>
+      </w:r>
+    </w:p>
+    <w:p>
+      <w:pPr>
+        <w:spacing w:line="360" w:lineRule="auto"/>
+        <w:jc w:val="both"/>
+        <w:rPr>
+          <w:rFonts w:ascii="Times New Roman" w:hAnsi="Times New Roman" w:cs="Times New Roman"/>
+          <w:sz w:val="24"/>
+          <w:szCs w:val="24"/>
+        </w:rPr>
+      </w:pPr>
+      <w:r>
+        <w:rPr>
+          <w:rFonts w:ascii="Times New Roman" w:hAnsi="Times New Roman" w:cs="Times New Roman"/>
+          <w:sz w:val="24"/>
+          <w:szCs w:val="24"/>
+        </w:rPr>
+        <w:t xml:space="preserve">The expected value for the median was </w:t>
+      </w:r>
+      <w:r>
+        <w:rPr>
+          <w:rFonts w:ascii="Times New Roman" w:hAnsi="Times New Roman" w:cs="Times New Roman"/>
+          <w:b/>
+          <w:i/>
+          <w:sz w:val="24"/>
+          <w:szCs w:val="24"/>
+        </w:rPr>
+        <w:t>4</w:t>
+      </w:r>
+      <w:r>
+        <w:rPr>
+          <w:rFonts w:ascii="Times New Roman" w:hAnsi="Times New Roman" w:cs="Times New Roman"/>
+          <w:sz w:val="24"/>
+          <w:szCs w:val="24"/>
+        </w:rPr>
+        <w:t>, which was returned. Therefore, upon passing this test it can be stated that for unsorted arrays, the median was accurately calculated. Another hardcoded test case was:</w:t>
+      </w:r>
+    </w:p>
+    <w:p>
+      <w:pPr>
+        <w:spacing w:line="360" w:lineRule="auto"/>
+        <w:jc w:val="center"/>
+        <w:rPr>
+          <w:rFonts w:ascii="Times New Roman" w:hAnsi="Times New Roman" w:cs="Times New Roman"/>
+          <w:b/>
+          <w:i/>
+          <w:sz w:val="24"/>
+          <w:szCs w:val="24"/>
+        </w:rPr>
+      </w:pPr>
+      <w:r>
+        <w:rPr>
+          <w:rFonts w:ascii="Times New Roman" w:hAnsi="Times New Roman" w:cs="Times New Roman"/>
+          <w:b/>
+          <w:i/>
+          <w:sz w:val="24"/>
+          <w:szCs w:val="24"/>
+        </w:rPr>
+        <w:t xml:space="preserve">{ -5, 9, 11, -1, -4, 6, 7, 60, 11, 99, </w:t>
+      </w:r>
+      <w:proofErr w:type="gramStart"/>
+      <w:r>
+        <w:rPr>
+          <w:rFonts w:ascii="Times New Roman" w:hAnsi="Times New Roman" w:cs="Times New Roman"/>
+          <w:b/>
+          <w:i/>
+          <w:sz w:val="24"/>
+          <w:szCs w:val="24"/>
+        </w:rPr>
+        <w:t>1 }</w:t>
+      </w:r>
+      <w:proofErr w:type="gramEnd"/>
+    </w:p>
+    <w:p>
+      <w:pPr>
+        <w:spacing w:line="360" w:lineRule="auto"/>
+        <w:jc w:val="both"/>
+        <w:rPr>
+          <w:rFonts w:ascii="Times New Roman" w:hAnsi="Times New Roman" w:cs="Times New Roman"/>
+          <w:sz w:val="24"/>
+          <w:szCs w:val="24"/>
+        </w:rPr>
+      </w:pPr>
+      <w:r>
+        <w:rPr>
+          <w:rFonts w:ascii="Times New Roman" w:hAnsi="Times New Roman" w:cs="Times New Roman"/>
+          <w:sz w:val="24"/>
+          <w:szCs w:val="24"/>
+        </w:rPr>
+        <w:t xml:space="preserve">This test case checks to determine if the algorithm continues to function as expected when negative values are contained within the data set. As the function produced the expected result of </w:t>
+      </w:r>
+      <w:r>
+        <w:rPr>
+          <w:rFonts w:ascii="Times New Roman" w:hAnsi="Times New Roman" w:cs="Times New Roman"/>
+          <w:b/>
+          <w:i/>
+          <w:sz w:val="24"/>
+          <w:szCs w:val="24"/>
+        </w:rPr>
+        <w:t>7</w:t>
+      </w:r>
+      <w:r>
+        <w:rPr>
+          <w:rFonts w:ascii="Times New Roman" w:hAnsi="Times New Roman" w:cs="Times New Roman"/>
+          <w:sz w:val="24"/>
+          <w:szCs w:val="24"/>
+        </w:rPr>
+        <w:t xml:space="preserve"> then it can be stated that in this circumstance, the algorithm performed as expected. To further investigate the functionality of the algorithm under even and odd sized data sets, one addition value was added to this data set, such that it became:</w:t>
+      </w:r>
+    </w:p>
+    <w:p>
+      <w:pPr>
+        <w:spacing w:line="360" w:lineRule="auto"/>
+        <w:jc w:val="center"/>
+        <w:rPr>
+          <w:rFonts w:ascii="Times New Roman" w:hAnsi="Times New Roman" w:cs="Times New Roman"/>
+          <w:b/>
+          <w:i/>
+          <w:sz w:val="24"/>
+          <w:szCs w:val="24"/>
+        </w:rPr>
+      </w:pPr>
+      <w:r>
+        <w:rPr>
+          <w:rFonts w:ascii="Times New Roman" w:hAnsi="Times New Roman" w:cs="Times New Roman"/>
+          <w:b/>
+          <w:i/>
+          <w:sz w:val="24"/>
+          <w:szCs w:val="24"/>
+        </w:rPr>
+        <w:t>{ -5, 9, 11, -1, -4, 6, 7, 60, 11, 99, 1, -</w:t>
+      </w:r>
+      <w:proofErr w:type="gramStart"/>
+      <w:r>
+        <w:rPr>
+          <w:rFonts w:ascii="Times New Roman" w:hAnsi="Times New Roman" w:cs="Times New Roman"/>
+          <w:b/>
+          <w:i/>
+          <w:sz w:val="24"/>
+          <w:szCs w:val="24"/>
+        </w:rPr>
+        <w:t>99 }</w:t>
+      </w:r>
+      <w:proofErr w:type="gramEnd"/>
+    </w:p>
+    <w:p>
+      <w:pPr>
+        <w:spacing w:line="360" w:lineRule="auto"/>
+        <w:jc w:val="both"/>
+        <w:rPr>
+          <w:rFonts w:ascii="Times New Roman" w:hAnsi="Times New Roman" w:cs="Times New Roman"/>
+          <w:sz w:val="24"/>
+          <w:szCs w:val="24"/>
+        </w:rPr>
+      </w:pPr>
+      <w:r>
+        <w:rPr>
+          <w:rFonts w:ascii="Times New Roman" w:hAnsi="Times New Roman" w:cs="Times New Roman"/>
+          <w:sz w:val="24"/>
+          <w:szCs w:val="24"/>
+        </w:rPr>
+        <w:lastRenderedPageBreak/>
+        <w:t xml:space="preserve">This formed an even sized data set, where there would be two median values. As this method is to functionally return the upper of the two values, the expected result is </w:t>
+      </w:r>
+      <w:r>
+        <w:rPr>
+          <w:rFonts w:ascii="Times New Roman" w:hAnsi="Times New Roman" w:cs="Times New Roman"/>
+          <w:b/>
+          <w:i/>
+          <w:sz w:val="24"/>
+          <w:szCs w:val="24"/>
+        </w:rPr>
+        <w:t>7</w:t>
+      </w:r>
+      <w:r>
+        <w:rPr>
+          <w:rFonts w:ascii="Times New Roman" w:hAnsi="Times New Roman" w:cs="Times New Roman"/>
+          <w:sz w:val="24"/>
+          <w:szCs w:val="24"/>
+        </w:rPr>
+        <w:t>, which was received. Finally, the last hard coded data set is utilised:</w:t>
+      </w:r>
+    </w:p>
+    <w:p>
+      <w:pPr>
+        <w:spacing w:line="360" w:lineRule="auto"/>
+        <w:jc w:val="center"/>
+        <w:rPr>
+          <w:rFonts w:ascii="Times New Roman" w:hAnsi="Times New Roman" w:cs="Times New Roman"/>
+          <w:b/>
+          <w:i/>
+          <w:sz w:val="24"/>
+          <w:szCs w:val="24"/>
+        </w:rPr>
+      </w:pPr>
+      <w:proofErr w:type="gramStart"/>
+      <w:r>
+        <w:rPr>
+          <w:rFonts w:ascii="Times New Roman" w:hAnsi="Times New Roman" w:cs="Times New Roman"/>
+          <w:b/>
+          <w:i/>
+          <w:sz w:val="24"/>
+          <w:szCs w:val="24"/>
+        </w:rPr>
+        <w:t>{ 0</w:t>
+      </w:r>
+      <w:proofErr w:type="gramEnd"/>
+      <w:r>
+        <w:rPr>
+          <w:rFonts w:ascii="Times New Roman" w:hAnsi="Times New Roman" w:cs="Times New Roman"/>
+          <w:b/>
+          <w:i/>
+          <w:sz w:val="24"/>
+          <w:szCs w:val="24"/>
+        </w:rPr>
+        <w:t>, 1, 2, 3, 80, 7, 90, 4 }</w:t>
+      </w:r>
+    </w:p>
+    <w:p>
+      <w:pPr>
+        <w:spacing w:line="360" w:lineRule="auto"/>
+        <w:jc w:val="both"/>
+        <w:rPr>
+          <w:rFonts w:ascii="Times New Roman" w:hAnsi="Times New Roman" w:cs="Times New Roman"/>
+          <w:sz w:val="24"/>
+          <w:szCs w:val="24"/>
+        </w:rPr>
+      </w:pPr>
+      <w:r>
+        <w:rPr>
+          <w:rFonts w:ascii="Times New Roman" w:hAnsi="Times New Roman" w:cs="Times New Roman"/>
+          <w:sz w:val="24"/>
+          <w:szCs w:val="24"/>
+        </w:rPr>
+        <w:t xml:space="preserve">This test case was utilised to determine if the median algorithm accurately returned values if there are large variations within the initial data set, of which it performed as expected returning a </w:t>
+      </w:r>
+      <w:r>
+        <w:rPr>
+          <w:rFonts w:ascii="Times New Roman" w:hAnsi="Times New Roman" w:cs="Times New Roman"/>
+          <w:b/>
+          <w:i/>
+          <w:sz w:val="24"/>
+          <w:szCs w:val="24"/>
+        </w:rPr>
+        <w:t>4</w:t>
+      </w:r>
+      <w:r>
+        <w:rPr>
+          <w:rFonts w:ascii="Times New Roman" w:hAnsi="Times New Roman" w:cs="Times New Roman"/>
+          <w:sz w:val="24"/>
+          <w:szCs w:val="24"/>
+        </w:rPr>
+        <w:t xml:space="preserve">. </w:t>
+      </w:r>
+      <w:r>
+        <w:rPr>
+          <w:rFonts w:ascii="Times New Roman" w:hAnsi="Times New Roman" w:cs="Times New Roman"/>
+          <w:sz w:val="24"/>
+          <w:szCs w:val="24"/>
+        </w:rPr>
+        <w:t>Therefore</w:t>
+      </w:r>
+      <w:r>
+        <w:rPr>
+          <w:rFonts w:ascii="Times New Roman" w:hAnsi="Times New Roman" w:cs="Times New Roman"/>
+          <w:sz w:val="24"/>
+          <w:szCs w:val="24"/>
+        </w:rPr>
+        <w:t xml:space="preserve">, it can now be confidently stated that this algorithm </w:t>
+      </w:r>
+      <w:proofErr w:type="gramStart"/>
+      <w:r>
+        <w:rPr>
+          <w:rFonts w:ascii="Times New Roman" w:hAnsi="Times New Roman" w:cs="Times New Roman"/>
+          <w:sz w:val="24"/>
+          <w:szCs w:val="24"/>
+        </w:rPr>
+        <w:t>is capable of returning</w:t>
+      </w:r>
+      <w:proofErr w:type="gramEnd"/>
+      <w:r>
+        <w:rPr>
+          <w:rFonts w:ascii="Times New Roman" w:hAnsi="Times New Roman" w:cs="Times New Roman"/>
+          <w:sz w:val="24"/>
+          <w:szCs w:val="24"/>
+        </w:rPr>
+        <w:t xml:space="preserve"> the correct median value under normal circumstances. </w:t>
+      </w:r>
+    </w:p>
+    <w:p>
+      <w:pPr>
+        <w:spacing w:line="360" w:lineRule="auto"/>
+        <w:jc w:val="both"/>
+        <w:rPr>
+          <w:rFonts w:ascii="Times New Roman" w:hAnsi="Times New Roman" w:cs="Times New Roman"/>
+          <w:sz w:val="24"/>
+          <w:szCs w:val="24"/>
+        </w:rPr>
+      </w:pPr>
+      <w:r>
+        <w:rPr>
+          <w:rFonts w:ascii="Times New Roman" w:hAnsi="Times New Roman" w:cs="Times New Roman"/>
+          <w:sz w:val="24"/>
+          <w:szCs w:val="24"/>
+        </w:rPr>
+        <w:t>The next test cases purpose is to determine if the algorithm is to perform as expected under circumstances that may arise due to any errors. This includes passing the median function two data sets that only contained one value:</w:t>
+      </w:r>
+    </w:p>
+    <w:p>
+      <w:pPr>
+        <w:spacing w:line="360" w:lineRule="auto"/>
+        <w:jc w:val="center"/>
+        <w:rPr>
+          <w:rFonts w:ascii="Times New Roman" w:hAnsi="Times New Roman" w:cs="Times New Roman"/>
+          <w:b/>
+          <w:i/>
+          <w:sz w:val="24"/>
+          <w:szCs w:val="24"/>
+        </w:rPr>
+      </w:pPr>
+      <w:proofErr w:type="gramStart"/>
+      <w:r>
+        <w:rPr>
+          <w:rFonts w:ascii="Times New Roman" w:hAnsi="Times New Roman" w:cs="Times New Roman"/>
+          <w:b/>
+          <w:i/>
+          <w:sz w:val="24"/>
+          <w:szCs w:val="24"/>
+        </w:rPr>
+        <w:t>{ 1</w:t>
+      </w:r>
+      <w:proofErr w:type="gramEnd"/>
+      <w:r>
+        <w:rPr>
+          <w:rFonts w:ascii="Times New Roman" w:hAnsi="Times New Roman" w:cs="Times New Roman"/>
+          <w:b/>
+          <w:i/>
+          <w:sz w:val="24"/>
+          <w:szCs w:val="24"/>
+        </w:rPr>
+        <w:t xml:space="preserve"> } and { 5 }</w:t>
+      </w:r>
+    </w:p>
+    <w:p>
+      <w:pPr>
+        <w:spacing w:line="360" w:lineRule="auto"/>
+        <w:jc w:val="both"/>
+        <w:rPr>
+          <w:rFonts w:ascii="Times New Roman" w:hAnsi="Times New Roman" w:cs="Times New Roman"/>
+          <w:sz w:val="24"/>
+          <w:szCs w:val="24"/>
+        </w:rPr>
+      </w:pPr>
+      <w:r>
+        <w:rPr>
+          <w:rFonts w:ascii="Times New Roman" w:hAnsi="Times New Roman" w:cs="Times New Roman"/>
+          <w:sz w:val="24"/>
+          <w:szCs w:val="24"/>
+        </w:rPr>
+        <w:t>As expected, these returned the one element that existed within the array, and thus it can be stated that is one element is passed to the median algorithm, it can correctly identify the median. Other cases tested where when only three numbers within the data set existed:</w:t>
+      </w:r>
+    </w:p>
+    <w:p>
+      <w:pPr>
+        <w:spacing w:line="360" w:lineRule="auto"/>
+        <w:jc w:val="center"/>
+        <w:rPr>
+          <w:rFonts w:ascii="Times New Roman" w:hAnsi="Times New Roman" w:cs="Times New Roman"/>
+          <w:b/>
+          <w:i/>
+          <w:sz w:val="24"/>
+          <w:szCs w:val="24"/>
+        </w:rPr>
+      </w:pPr>
+      <w:proofErr w:type="gramStart"/>
+      <w:r>
+        <w:rPr>
+          <w:rFonts w:ascii="Times New Roman" w:hAnsi="Times New Roman" w:cs="Times New Roman"/>
+          <w:b/>
+          <w:i/>
+          <w:sz w:val="24"/>
+          <w:szCs w:val="24"/>
+        </w:rPr>
+        <w:t>{ 1</w:t>
+      </w:r>
+      <w:proofErr w:type="gramEnd"/>
+      <w:r>
+        <w:rPr>
+          <w:rFonts w:ascii="Times New Roman" w:hAnsi="Times New Roman" w:cs="Times New Roman"/>
+          <w:b/>
+          <w:i/>
+          <w:sz w:val="24"/>
+          <w:szCs w:val="24"/>
+        </w:rPr>
+        <w:t>, 1, 1, 1, 1, 5, 5, 5, 5, 5, 4 }</w:t>
+      </w:r>
+    </w:p>
+    <w:p>
+      <w:pPr>
+        <w:spacing w:line="360" w:lineRule="auto"/>
+        <w:jc w:val="both"/>
+        <w:rPr>
+          <w:rFonts w:ascii="Times New Roman" w:hAnsi="Times New Roman" w:cs="Times New Roman"/>
+          <w:sz w:val="24"/>
+          <w:szCs w:val="24"/>
+        </w:rPr>
+      </w:pPr>
+      <w:r>
+        <w:rPr>
+          <w:rFonts w:ascii="Times New Roman" w:hAnsi="Times New Roman" w:cs="Times New Roman"/>
+          <w:sz w:val="24"/>
+          <w:szCs w:val="24"/>
+        </w:rPr>
+        <w:t xml:space="preserve">The median function </w:t>
+      </w:r>
+      <w:proofErr w:type="gramStart"/>
+      <w:r>
+        <w:rPr>
+          <w:rFonts w:ascii="Times New Roman" w:hAnsi="Times New Roman" w:cs="Times New Roman"/>
+          <w:sz w:val="24"/>
+          <w:szCs w:val="24"/>
+        </w:rPr>
+        <w:t>was able to</w:t>
+      </w:r>
+      <w:proofErr w:type="gramEnd"/>
+      <w:r>
+        <w:rPr>
+          <w:rFonts w:ascii="Times New Roman" w:hAnsi="Times New Roman" w:cs="Times New Roman"/>
+          <w:sz w:val="24"/>
+          <w:szCs w:val="24"/>
+        </w:rPr>
+        <w:t xml:space="preserve"> return the expected median value of </w:t>
+      </w:r>
+      <w:r>
+        <w:rPr>
+          <w:rFonts w:ascii="Times New Roman" w:hAnsi="Times New Roman" w:cs="Times New Roman"/>
+          <w:b/>
+          <w:i/>
+          <w:sz w:val="24"/>
+          <w:szCs w:val="24"/>
+        </w:rPr>
+        <w:t>4</w:t>
+      </w:r>
+      <w:r>
+        <w:rPr>
+          <w:rFonts w:ascii="Times New Roman" w:hAnsi="Times New Roman" w:cs="Times New Roman"/>
+          <w:sz w:val="24"/>
+          <w:szCs w:val="24"/>
+        </w:rPr>
+        <w:t xml:space="preserve"> was returned from the function. While also, a data set containing only one value was also tested:</w:t>
+      </w:r>
+    </w:p>
+    <w:p>
+      <w:pPr>
+        <w:spacing w:line="360" w:lineRule="auto"/>
+        <w:jc w:val="center"/>
+        <w:rPr>
+          <w:rFonts w:ascii="Times New Roman" w:hAnsi="Times New Roman" w:cs="Times New Roman"/>
+          <w:sz w:val="24"/>
+          <w:szCs w:val="24"/>
+        </w:rPr>
+      </w:pPr>
+      <w:proofErr w:type="gramStart"/>
+      <w:r>
+        <w:rPr>
+          <w:rFonts w:ascii="Times New Roman" w:hAnsi="Times New Roman" w:cs="Times New Roman"/>
+          <w:b/>
+          <w:i/>
+          <w:sz w:val="24"/>
+          <w:szCs w:val="24"/>
+        </w:rPr>
+        <w:t>{ 1</w:t>
+      </w:r>
+      <w:proofErr w:type="gramEnd"/>
+      <w:r>
+        <w:rPr>
+          <w:rFonts w:ascii="Times New Roman" w:hAnsi="Times New Roman" w:cs="Times New Roman"/>
+          <w:b/>
+          <w:i/>
+          <w:sz w:val="24"/>
+          <w:szCs w:val="24"/>
+        </w:rPr>
+        <w:t>, 1, 1, 1, 1, 1, 1, 1, 1, 1, 1 }</w:t>
+      </w:r>
+    </w:p>
+    <w:p>
+      <w:pPr>
+        <w:spacing w:line="360" w:lineRule="auto"/>
+        <w:jc w:val="both"/>
+        <w:rPr>
+          <w:rFonts w:ascii="Times New Roman" w:hAnsi="Times New Roman" w:cs="Times New Roman"/>
+          <w:sz w:val="24"/>
+          <w:szCs w:val="24"/>
+        </w:rPr>
+      </w:pPr>
+      <w:r>
+        <w:rPr>
+          <w:rFonts w:ascii="Times New Roman" w:hAnsi="Times New Roman" w:cs="Times New Roman"/>
+          <w:sz w:val="24"/>
+          <w:szCs w:val="24"/>
+        </w:rPr>
+        <w:t xml:space="preserve">And again, the median value returned was as expected, thus it can be stated that for these circumstances the median function will </w:t>
+      </w:r>
+      <w:proofErr w:type="gramStart"/>
+      <w:r>
+        <w:rPr>
+          <w:rFonts w:ascii="Times New Roman" w:hAnsi="Times New Roman" w:cs="Times New Roman"/>
+          <w:sz w:val="24"/>
+          <w:szCs w:val="24"/>
+        </w:rPr>
+        <w:t>be capable of producing</w:t>
+      </w:r>
+      <w:proofErr w:type="gramEnd"/>
+      <w:r>
+        <w:rPr>
+          <w:rFonts w:ascii="Times New Roman" w:hAnsi="Times New Roman" w:cs="Times New Roman"/>
+          <w:sz w:val="24"/>
+          <w:szCs w:val="24"/>
+        </w:rPr>
+        <w:t xml:space="preserve"> correct results. It should also be stated that for the purposes of testing, a data set of zero elements was passed to the median, where it was expected that an exception was thrown, as was the case. </w:t>
+      </w:r>
+      <w:bookmarkStart w:id="18" w:name="_GoBack"/>
+      <w:bookmarkEnd w:id="18"/>
     </w:p>
     <w:p>
       <w:pPr>
@@ -10817,7 +11486,7 @@
           <w:rPr>
             <w:noProof/>
           </w:rPr>
-          <w:t>12</w:t>
+          <w:t>13</w:t>
         </w:r>
         <w:r>
           <w:rPr>
@@ -12383,533 +13052,6 @@
 </w:styles>
 </file>
 
-<file path=word/glossary/document.xml><?xml version="1.0" encoding="utf-8"?>
-<w:glossaryDocument xmlns:wpc="http://schemas.microsoft.com/office/word/2010/wordprocessingCanvas" xmlns:cx="http://schemas.microsoft.com/office/drawing/2014/chartex" xmlns:cx1="http://schemas.microsoft.com/office/drawing/2015/9/8/chartex" xmlns:cx2="http://schemas.microsoft.com/office/drawing/2015/10/21/chartex" xmlns:cx3="http://schemas.microsoft.com/office/drawing/2016/5/9/chartex" xmlns:cx4="http://schemas.microsoft.com/office/drawing/2016/5/10/chartex" xmlns:cx5="http://schemas.microsoft.com/office/drawing/2016/5/11/chartex" xmlns:cx6="http://schemas.microsoft.com/office/drawing/2016/5/12/chartex" xmlns:cx7="http://schemas.microsoft.com/office/drawing/2016/5/13/chartex" xmlns:cx8="http://schemas.microsoft.com/office/drawing/2016/5/14/chartex" xmlns:mc="http://schemas.openxmlformats.org/markup-compatibility/2006" xmlns:aink="http://schemas.microsoft.com/office/drawing/2016/ink" xmlns:am3d="http://schemas.microsoft.com/office/drawing/2017/model3d" xmlns:o="urn:schemas-microsoft-com:office:office" xmlns:r="http://schemas.openxmlformats.org/officeDocument/2006/relationships" xmlns:m="http://schemas.openxmlformats.org/officeDocument/2006/math" xmlns:v="urn:schemas-microsoft-com:vml" xmlns:wp14="http://schemas.microsoft.com/office/word/2010/wordprocessingDrawing" xmlns:wp="http://schemas.openxmlformats.org/drawingml/2006/wordprocessingDrawing" xmlns:w10="urn:schemas-microsoft-com:office:word" xmlns:w="http://schemas.openxmlformats.org/wordprocessingml/2006/main" xmlns:w14="http://schemas.microsoft.com/office/word/2010/wordml" xmlns:w15="http://schemas.microsoft.com/office/word/2012/wordml" xmlns:w16cid="http://schemas.microsoft.com/office/word/2016/wordml/cid" xmlns:w16se="http://schemas.microsoft.com/office/word/2015/wordml/symex" xmlns:wpg="http://schemas.microsoft.com/office/word/2010/wordprocessingGroup" xmlns:wpi="http://schemas.microsoft.com/office/word/2010/wordprocessingInk" xmlns:wne="http://schemas.microsoft.com/office/word/2006/wordml" xmlns:wps="http://schemas.microsoft.com/office/word/2010/wordprocessingShape" mc:Ignorable="w14 w15 w16se w16cid wp14"/>
-</file>
-
-<file path=word/glossary/fontTable.xml><?xml version="1.0" encoding="utf-8"?>
-<w:fonts xmlns:mc="http://schemas.openxmlformats.org/markup-compatibility/2006" xmlns:r="http://schemas.openxmlformats.org/officeDocument/2006/relationships" xmlns:w="http://schemas.openxmlformats.org/wordprocessingml/2006/main" xmlns:w14="http://schemas.microsoft.com/office/word/2010/wordml" xmlns:w15="http://schemas.microsoft.com/office/word/2012/wordml" xmlns:w16cid="http://schemas.microsoft.com/office/word/2016/wordml/cid" xmlns:w16se="http://schemas.microsoft.com/office/word/2015/wordml/symex" mc:Ignorable="w14 w15 w16se w16cid">
-  <w:font w:name="Times New Roman">
-    <w:panose1 w:val="02020603050405020304"/>
-    <w:charset w:val="00"/>
-    <w:family w:val="roman"/>
-    <w:pitch w:val="variable"/>
-    <w:sig w:usb0="E0002EFF" w:usb1="C000785B" w:usb2="00000009" w:usb3="00000000" w:csb0="000001FF" w:csb1="00000000"/>
-  </w:font>
-  <w:font w:name="Calibri">
-    <w:panose1 w:val="020F0502020204030204"/>
-    <w:charset w:val="00"/>
-    <w:family w:val="swiss"/>
-    <w:pitch w:val="variable"/>
-    <w:sig w:usb0="E0002AFF" w:usb1="C000247B" w:usb2="00000009" w:usb3="00000000" w:csb0="000001FF" w:csb1="00000000"/>
-  </w:font>
-  <w:font w:name="Calibri Light">
-    <w:panose1 w:val="020F0302020204030204"/>
-    <w:charset w:val="00"/>
-    <w:family w:val="swiss"/>
-    <w:pitch w:val="variable"/>
-    <w:sig w:usb0="E0002AFF" w:usb1="C000247B" w:usb2="00000009" w:usb3="00000000" w:csb0="000001FF" w:csb1="00000000"/>
-  </w:font>
-  <w:font w:name="Segoe UI">
-    <w:panose1 w:val="020B0502040204020203"/>
-    <w:charset w:val="00"/>
-    <w:family w:val="swiss"/>
-    <w:pitch w:val="variable"/>
-    <w:sig w:usb0="E4002EFF" w:usb1="C000E47F" w:usb2="00000009" w:usb3="00000000" w:csb0="000001FF" w:csb1="00000000"/>
-  </w:font>
-  <w:font w:name="Cambria Math">
-    <w:panose1 w:val="02040503050406030204"/>
-    <w:charset w:val="00"/>
-    <w:family w:val="roman"/>
-    <w:pitch w:val="variable"/>
-    <w:sig w:usb0="E00006FF" w:usb1="420024FF" w:usb2="02000000" w:usb3="00000000" w:csb0="0000019F" w:csb1="00000000"/>
-  </w:font>
-</w:fonts>
-</file>
-
-<file path=word/glossary/settings.xml><?xml version="1.0" encoding="utf-8"?>
-<w:settings xmlns:mc="http://schemas.openxmlformats.org/markup-compatibility/2006" xmlns:o="urn:schemas-microsoft-com:office:office" xmlns:r="http://schemas.openxmlformats.org/officeDocument/2006/relationships" xmlns:m="http://schemas.openxmlformats.org/officeDocument/2006/math" xmlns:v="urn:schemas-microsoft-com:vml" xmlns:w10="urn:schemas-microsoft-com:office:word" xmlns:w="http://schemas.openxmlformats.org/wordprocessingml/2006/main" xmlns:w14="http://schemas.microsoft.com/office/word/2010/wordml" xmlns:w15="http://schemas.microsoft.com/office/word/2012/wordml" xmlns:w16cid="http://schemas.microsoft.com/office/word/2016/wordml/cid" xmlns:w16se="http://schemas.microsoft.com/office/word/2015/wordml/symex" xmlns:sl="http://schemas.openxmlformats.org/schemaLibrary/2006/main" mc:Ignorable="w14 w15 w16se w16cid">
-  <w:view w:val="normal"/>
-  <w:defaultTabStop w:val="720"/>
-  <w:characterSpacingControl w:val="doNotCompress"/>
-  <w:compat>
-    <w:useFELayout/>
-    <w:compatSetting w:name="compatibilityMode" w:uri="http://schemas.microsoft.com/office/word" w:val="15"/>
-    <w:compatSetting w:name="overrideTableStyleFontSizeAndJustification" w:uri="http://schemas.microsoft.com/office/word" w:val="1"/>
-    <w:compatSetting w:name="enableOpenTypeFeatures" w:uri="http://schemas.microsoft.com/office/word" w:val="1"/>
-    <w:compatSetting w:name="doNotFlipMirrorIndents" w:uri="http://schemas.microsoft.com/office/word" w:val="1"/>
-    <w:compatSetting w:name="differentiateMultirowTableHeaders" w:uri="http://schemas.microsoft.com/office/word" w:val="1"/>
-  </w:compat>
-  <w:rsids>
-    <w:rsidRoot w:val="00DA26F2"/>
-    <w:rsid w:val="00DA26F2"/>
-  </w:rsids>
-  <m:mathPr>
-    <m:mathFont m:val="Cambria Math"/>
-    <m:brkBin m:val="before"/>
-    <m:brkBinSub m:val="--"/>
-    <m:smallFrac m:val="0"/>
-    <m:dispDef/>
-    <m:lMargin m:val="0"/>
-    <m:rMargin m:val="0"/>
-    <m:defJc m:val="centerGroup"/>
-    <m:wrapIndent m:val="1440"/>
-    <m:intLim m:val="subSup"/>
-    <m:naryLim m:val="undOvr"/>
-  </m:mathPr>
-  <w:themeFontLang w:val="en-AU"/>
-  <w:clrSchemeMapping w:bg1="light1" w:t1="dark1" w:bg2="light2" w:t2="dark2" w:accent1="accent1" w:accent2="accent2" w:accent3="accent3" w:accent4="accent4" w:accent5="accent5" w:accent6="accent6" w:hyperlink="hyperlink" w:followedHyperlink="followedHyperlink"/>
-  <w:decimalSymbol w:val="."/>
-  <w:listSeparator w:val=","/>
-  <w15:chartTrackingRefBased/>
-</w:settings>
-</file>
-
-<file path=word/glossary/styles.xml><?xml version="1.0" encoding="utf-8"?>
-<w:styles xmlns:mc="http://schemas.openxmlformats.org/markup-compatibility/2006" xmlns:r="http://schemas.openxmlformats.org/officeDocument/2006/relationships" xmlns:w="http://schemas.openxmlformats.org/wordprocessingml/2006/main" xmlns:w14="http://schemas.microsoft.com/office/word/2010/wordml" xmlns:w15="http://schemas.microsoft.com/office/word/2012/wordml" xmlns:w16cid="http://schemas.microsoft.com/office/word/2016/wordml/cid" xmlns:w16se="http://schemas.microsoft.com/office/word/2015/wordml/symex" mc:Ignorable="w14 w15 w16se w16cid">
-  <w:docDefaults>
-    <w:rPrDefault>
-      <w:rPr>
-        <w:rFonts w:asciiTheme="minorHAnsi" w:eastAsiaTheme="minorEastAsia" w:hAnsiTheme="minorHAnsi" w:cstheme="minorBidi"/>
-        <w:sz w:val="22"/>
-        <w:szCs w:val="22"/>
-        <w:lang w:val="en-AU" w:eastAsia="en-AU" w:bidi="ar-SA"/>
-      </w:rPr>
-    </w:rPrDefault>
-    <w:pPrDefault>
-      <w:pPr>
-        <w:spacing w:after="160" w:line="259" w:lineRule="auto"/>
-      </w:pPr>
-    </w:pPrDefault>
-  </w:docDefaults>
-  <w:latentStyles w:defLockedState="0" w:defUIPriority="99" w:defSemiHidden="0" w:defUnhideWhenUsed="0" w:defQFormat="0" w:count="375">
-    <w:lsdException w:name="Normal" w:uiPriority="0" w:qFormat="1"/>
-    <w:lsdException w:name="heading 1" w:uiPriority="9" w:qFormat="1"/>
-    <w:lsdException w:name="heading 2" w:semiHidden="1" w:uiPriority="9" w:unhideWhenUsed="1" w:qFormat="1"/>
-    <w:lsdException w:name="heading 3" w:semiHidden="1" w:uiPriority="9" w:unhideWhenUsed="1" w:qFormat="1"/>
-    <w:lsdException w:name="heading 4" w:semiHidden="1" w:uiPriority="9" w:unhideWhenUsed="1" w:qFormat="1"/>
-    <w:lsdException w:name="heading 5" w:semiHidden="1" w:uiPriority="9" w:unhideWhenUsed="1" w:qFormat="1"/>
-    <w:lsdException w:name="heading 6" w:semiHidden="1" w:uiPriority="9" w:unhideWhenUsed="1" w:qFormat="1"/>
-    <w:lsdException w:name="heading 7" w:semiHidden="1" w:uiPriority="9" w:unhideWhenUsed="1" w:qFormat="1"/>
-    <w:lsdException w:name="heading 8" w:semiHidden="1" w:uiPriority="9" w:unhideWhenUsed="1" w:qFormat="1"/>
-    <w:lsdException w:name="heading 9" w:semiHidden="1" w:uiPriority="9" w:unhideWhenUsed="1" w:qFormat="1"/>
-    <w:lsdException w:name="index 1" w:semiHidden="1" w:unhideWhenUsed="1"/>
-    <w:lsdException w:name="index 2" w:semiHidden="1" w:unhideWhenUsed="1"/>
-    <w:lsdException w:name="index 3" w:semiHidden="1" w:unhideWhenUsed="1"/>
-    <w:lsdException w:name="index 4" w:semiHidden="1" w:unhideWhenUsed="1"/>
-    <w:lsdException w:name="index 5" w:semiHidden="1" w:unhideWhenUsed="1"/>
-    <w:lsdException w:name="index 6" w:semiHidden="1" w:unhideWhenUsed="1"/>
-    <w:lsdException w:name="index 7" w:semiHidden="1" w:unhideWhenUsed="1"/>
-    <w:lsdException w:name="index 8" w:semiHidden="1" w:unhideWhenUsed="1"/>
-    <w:lsdException w:name="index 9" w:semiHidden="1" w:unhideWhenUsed="1"/>
-    <w:lsdException w:name="toc 1" w:semiHidden="1" w:uiPriority="39" w:unhideWhenUsed="1"/>
-    <w:lsdException w:name="toc 2" w:semiHidden="1" w:uiPriority="39" w:unhideWhenUsed="1"/>
-    <w:lsdException w:name="toc 3" w:semiHidden="1" w:uiPriority="39" w:unhideWhenUsed="1"/>
-    <w:lsdException w:name="toc 4" w:semiHidden="1" w:uiPriority="39" w:unhideWhenUsed="1"/>
-    <w:lsdException w:name="toc 5" w:semiHidden="1" w:uiPriority="39" w:unhideWhenUsed="1"/>
-    <w:lsdException w:name="toc 6" w:semiHidden="1" w:uiPriority="39" w:unhideWhenUsed="1"/>
-    <w:lsdException w:name="toc 7" w:semiHidden="1" w:uiPriority="39" w:unhideWhenUsed="1"/>
-    <w:lsdException w:name="toc 8" w:semiHidden="1" w:uiPriority="39" w:unhideWhenUsed="1"/>
-    <w:lsdException w:name="toc 9" w:semiHidden="1" w:uiPriority="39" w:unhideWhenUsed="1"/>
-    <w:lsdException w:name="Normal Indent" w:semiHidden="1" w:unhideWhenUsed="1"/>
-    <w:lsdException w:name="footnote text" w:semiHidden="1" w:unhideWhenUsed="1"/>
-    <w:lsdException w:name="annotation text" w:semiHidden="1" w:unhideWhenUsed="1"/>
-    <w:lsdException w:name="header" w:semiHidden="1" w:unhideWhenUsed="1"/>
-    <w:lsdException w:name="footer" w:semiHidden="1" w:unhideWhenUsed="1"/>
-    <w:lsdException w:name="index heading" w:semiHidden="1" w:unhideWhenUsed="1"/>
-    <w:lsdException w:name="caption" w:semiHidden="1" w:uiPriority="35" w:unhideWhenUsed="1" w:qFormat="1"/>
-    <w:lsdException w:name="table of figures" w:semiHidden="1" w:unhideWhenUsed="1"/>
-    <w:lsdException w:name="envelope address" w:semiHidden="1" w:unhideWhenUsed="1"/>
-    <w:lsdException w:name="envelope return" w:semiHidden="1" w:unhideWhenUsed="1"/>
-    <w:lsdException w:name="footnote reference" w:semiHidden="1" w:unhideWhenUsed="1"/>
-    <w:lsdException w:name="annotation reference" w:semiHidden="1" w:unhideWhenUsed="1"/>
-    <w:lsdException w:name="line number" w:semiHidden="1" w:unhideWhenUsed="1"/>
-    <w:lsdException w:name="page number" w:semiHidden="1" w:unhideWhenUsed="1"/>
-    <w:lsdException w:name="endnote reference" w:semiHidden="1" w:unhideWhenUsed="1"/>
-    <w:lsdException w:name="endnote text" w:semiHidden="1" w:unhideWhenUsed="1"/>
-    <w:lsdException w:name="table of authorities" w:semiHidden="1" w:unhideWhenUsed="1"/>
-    <w:lsdException w:name="macro" w:semiHidden="1" w:unhideWhenUsed="1"/>
-    <w:lsdException w:name="toa heading" w:semiHidden="1" w:unhideWhenUsed="1"/>
-    <w:lsdException w:name="List" w:semiHidden="1" w:unhideWhenUsed="1"/>
-    <w:lsdException w:name="List Bullet" w:semiHidden="1" w:unhideWhenUsed="1"/>
-    <w:lsdException w:name="List Number" w:semiHidden="1" w:unhideWhenUsed="1"/>
-    <w:lsdException w:name="List 2" w:semiHidden="1" w:unhideWhenUsed="1"/>
-    <w:lsdException w:name="List 3" w:semiHidden="1" w:unhideWhenUsed="1"/>
-    <w:lsdException w:name="List 4" w:semiHidden="1" w:unhideWhenUsed="1"/>
-    <w:lsdException w:name="List 5" w:semiHidden="1" w:unhideWhenUsed="1"/>
-    <w:lsdException w:name="List Bullet 2" w:semiHidden="1" w:unhideWhenUsed="1"/>
-    <w:lsdException w:name="List Bullet 3" w:semiHidden="1" w:unhideWhenUsed="1"/>
-    <w:lsdException w:name="List Bullet 4" w:semiHidden="1" w:unhideWhenUsed="1"/>
-    <w:lsdException w:name="List Bullet 5" w:semiHidden="1" w:unhideWhenUsed="1"/>
-    <w:lsdException w:name="List Number 2" w:semiHidden="1" w:unhideWhenUsed="1"/>
-    <w:lsdException w:name="List Number 3" w:semiHidden="1" w:unhideWhenUsed="1"/>
-    <w:lsdException w:name="List Number 4" w:semiHidden="1" w:unhideWhenUsed="1"/>
-    <w:lsdException w:name="List Number 5" w:semiHidden="1" w:unhideWhenUsed="1"/>
-    <w:lsdException w:name="Title" w:uiPriority="10" w:qFormat="1"/>
-    <w:lsdException w:name="Closing" w:semiHidden="1" w:unhideWhenUsed="1"/>
-    <w:lsdException w:name="Signature" w:semiHidden="1" w:unhideWhenUsed="1"/>
-    <w:lsdException w:name="Default Paragraph Font" w:semiHidden="1" w:uiPriority="1" w:unhideWhenUsed="1"/>
-    <w:lsdException w:name="Body Text" w:semiHidden="1" w:unhideWhenUsed="1"/>
-    <w:lsdException w:name="Body Text Indent" w:semiHidden="1" w:unhideWhenUsed="1"/>
-    <w:lsdException w:name="List Continue" w:semiHidden="1" w:unhideWhenUsed="1"/>
-    <w:lsdException w:name="List Continue 2" w:semiHidden="1" w:unhideWhenUsed="1"/>
-    <w:lsdException w:name="List Continue 3" w:semiHidden="1" w:unhideWhenUsed="1"/>
-    <w:lsdException w:name="List Continue 4" w:semiHidden="1" w:unhideWhenUsed="1"/>
-    <w:lsdException w:name="List Continue 5" w:semiHidden="1" w:unhideWhenUsed="1"/>
-    <w:lsdException w:name="Message Header" w:semiHidden="1" w:unhideWhenUsed="1"/>
-    <w:lsdException w:name="Subtitle" w:uiPriority="11" w:qFormat="1"/>
-    <w:lsdException w:name="Salutation" w:semiHidden="1" w:unhideWhenUsed="1"/>
-    <w:lsdException w:name="Date" w:semiHidden="1" w:unhideWhenUsed="1"/>
-    <w:lsdException w:name="Body Text First Indent" w:semiHidden="1" w:unhideWhenUsed="1"/>
-    <w:lsdException w:name="Body Text First Indent 2" w:semiHidden="1" w:unhideWhenUsed="1"/>
-    <w:lsdException w:name="Note Heading" w:semiHidden="1" w:unhideWhenUsed="1"/>
-    <w:lsdException w:name="Body Text 2" w:semiHidden="1" w:unhideWhenUsed="1"/>
-    <w:lsdException w:name="Body Text 3" w:semiHidden="1" w:unhideWhenUsed="1"/>
-    <w:lsdException w:name="Body Text Indent 2" w:semiHidden="1" w:unhideWhenUsed="1"/>
-    <w:lsdException w:name="Body Text Indent 3" w:semiHidden="1" w:unhideWhenUsed="1"/>
-    <w:lsdException w:name="Block Text" w:semiHidden="1" w:unhideWhenUsed="1"/>
-    <w:lsdException w:name="Hyperlink" w:semiHidden="1" w:unhideWhenUsed="1"/>
-    <w:lsdException w:name="FollowedHyperlink" w:semiHidden="1" w:unhideWhenUsed="1"/>
-    <w:lsdException w:name="Strong" w:uiPriority="22" w:qFormat="1"/>
-    <w:lsdException w:name="Emphasis" w:uiPriority="20" w:qFormat="1"/>
-    <w:lsdException w:name="Document Map" w:semiHidden="1" w:unhideWhenUsed="1"/>
-    <w:lsdException w:name="Plain Text" w:semiHidden="1" w:unhideWhenUsed="1"/>
-    <w:lsdException w:name="E-mail Signature" w:semiHidden="1" w:unhideWhenUsed="1"/>
-    <w:lsdException w:name="HTML Top of Form" w:semiHidden="1" w:unhideWhenUsed="1"/>
-    <w:lsdException w:name="HTML Bottom of Form" w:semiHidden="1" w:unhideWhenUsed="1"/>
-    <w:lsdException w:name="Normal (Web)" w:semiHidden="1" w:unhideWhenUsed="1"/>
-    <w:lsdException w:name="HTML Acronym" w:semiHidden="1" w:unhideWhenUsed="1"/>
-    <w:lsdException w:name="HTML Address" w:semiHidden="1" w:unhideWhenUsed="1"/>
-    <w:lsdException w:name="HTML Cite" w:semiHidden="1" w:unhideWhenUsed="1"/>
-    <w:lsdException w:name="HTML Code" w:semiHidden="1" w:unhideWhenUsed="1"/>
-    <w:lsdException w:name="HTML Definition" w:semiHidden="1" w:unhideWhenUsed="1"/>
-    <w:lsdException w:name="HTML Keyboard" w:semiHidden="1" w:unhideWhenUsed="1"/>
-    <w:lsdException w:name="HTML Preformatted" w:semiHidden="1" w:unhideWhenUsed="1"/>
-    <w:lsdException w:name="HTML Sample" w:semiHidden="1" w:unhideWhenUsed="1"/>
-    <w:lsdException w:name="HTML Typewriter" w:semiHidden="1" w:unhideWhenUsed="1"/>
-    <w:lsdException w:name="HTML Variable" w:semiHidden="1" w:unhideWhenUsed="1"/>
-    <w:lsdException w:name="Normal Table" w:semiHidden="1" w:unhideWhenUsed="1"/>
-    <w:lsdException w:name="annotation subject" w:semiHidden="1" w:unhideWhenUsed="1"/>
-    <w:lsdException w:name="No List" w:semiHidden="1" w:unhideWhenUsed="1"/>
-    <w:lsdException w:name="Outline List 1" w:semiHidden="1" w:unhideWhenUsed="1"/>
-    <w:lsdException w:name="Outline List 2" w:semiHidden="1" w:unhideWhenUsed="1"/>
-    <w:lsdException w:name="Outline List 3" w:semiHidden="1" w:unhideWhenUsed="1"/>
-    <w:lsdException w:name="Table Simple 1" w:semiHidden="1" w:unhideWhenUsed="1"/>
-    <w:lsdException w:name="Table Simple 2" w:semiHidden="1" w:unhideWhenUsed="1"/>
-    <w:lsdException w:name="Table Simple 3" w:semiHidden="1" w:unhideWhenUsed="1"/>
-    <w:lsdException w:name="Table Classic 1" w:semiHidden="1" w:unhideWhenUsed="1"/>
-    <w:lsdException w:name="Table Classic 2" w:semiHidden="1" w:unhideWhenUsed="1"/>
-    <w:lsdException w:name="Table Classic 3" w:semiHidden="1" w:unhideWhenUsed="1"/>
-    <w:lsdException w:name="Table Classic 4" w:semiHidden="1" w:unhideWhenUsed="1"/>
-    <w:lsdException w:name="Table Colorful 1" w:semiHidden="1" w:unhideWhenUsed="1"/>
-    <w:lsdException w:name="Table Colorful 2" w:semiHidden="1" w:unhideWhenUsed="1"/>
-    <w:lsdException w:name="Table Colorful 3" w:semiHidden="1" w:unhideWhenUsed="1"/>
-    <w:lsdException w:name="Table Columns 1" w:semiHidden="1" w:unhideWhenUsed="1"/>
-    <w:lsdException w:name="Table Columns 2" w:semiHidden="1" w:unhideWhenUsed="1"/>
-    <w:lsdException w:name="Table Columns 3" w:semiHidden="1" w:unhideWhenUsed="1"/>
-    <w:lsdException w:name="Table Columns 4" w:semiHidden="1" w:unhideWhenUsed="1"/>
-    <w:lsdException w:name="Table Columns 5" w:semiHidden="1" w:unhideWhenUsed="1"/>
-    <w:lsdException w:name="Table Grid 1" w:semiHidden="1" w:unhideWhenUsed="1"/>
-    <w:lsdException w:name="Table Grid 2" w:semiHidden="1" w:unhideWhenUsed="1"/>
-    <w:lsdException w:name="Table Grid 3" w:semiHidden="1" w:unhideWhenUsed="1"/>
-    <w:lsdException w:name="Table Grid 4" w:semiHidden="1" w:unhideWhenUsed="1"/>
-    <w:lsdException w:name="Table Grid 5" w:semiHidden="1" w:unhideWhenUsed="1"/>
-    <w:lsdException w:name="Table Grid 6" w:semiHidden="1" w:unhideWhenUsed="1"/>
-    <w:lsdException w:name="Table Grid 7" w:semiHidden="1" w:unhideWhenUsed="1"/>
-    <w:lsdException w:name="Table Grid 8" w:semiHidden="1" w:unhideWhenUsed="1"/>
-    <w:lsdException w:name="Table List 1" w:semiHidden="1" w:unhideWhenUsed="1"/>
-    <w:lsdException w:name="Table List 2" w:semiHidden="1" w:unhideWhenUsed="1"/>
-    <w:lsdException w:name="Table List 3" w:semiHidden="1" w:unhideWhenUsed="1"/>
-    <w:lsdException w:name="Table List 4" w:semiHidden="1" w:unhideWhenUsed="1"/>
-    <w:lsdException w:name="Table List 5" w:semiHidden="1" w:unhideWhenUsed="1"/>
-    <w:lsdException w:name="Table List 6" w:semiHidden="1" w:unhideWhenUsed="1"/>
-    <w:lsdException w:name="Table List 7" w:semiHidden="1" w:unhideWhenUsed="1"/>
-    <w:lsdException w:name="Table List 8" w:semiHidden="1" w:unhideWhenUsed="1"/>
-    <w:lsdException w:name="Table 3D effects 1" w:semiHidden="1" w:unhideWhenUsed="1"/>
-    <w:lsdException w:name="Table 3D effects 2" w:semiHidden="1" w:unhideWhenUsed="1"/>
-    <w:lsdException w:name="Table 3D effects 3" w:semiHidden="1" w:unhideWhenUsed="1"/>
-    <w:lsdException w:name="Table Contemporary" w:semiHidden="1" w:unhideWhenUsed="1"/>
-    <w:lsdException w:name="Table Elegant" w:semiHidden="1" w:unhideWhenUsed="1"/>
-    <w:lsdException w:name="Table Professional" w:semiHidden="1" w:unhideWhenUsed="1"/>
-    <w:lsdException w:name="Table Subtle 1" w:semiHidden="1" w:unhideWhenUsed="1"/>
-    <w:lsdException w:name="Table Subtle 2" w:semiHidden="1" w:unhideWhenUsed="1"/>
-    <w:lsdException w:name="Table Web 1" w:semiHidden="1" w:unhideWhenUsed="1"/>
-    <w:lsdException w:name="Table Web 2" w:semiHidden="1" w:unhideWhenUsed="1"/>
-    <w:lsdException w:name="Table Web 3" w:semiHidden="1" w:unhideWhenUsed="1"/>
-    <w:lsdException w:name="Balloon Text" w:semiHidden="1" w:unhideWhenUsed="1"/>
-    <w:lsdException w:name="Table Grid" w:uiPriority="39"/>
-    <w:lsdException w:name="Table Theme" w:semiHidden="1" w:unhideWhenUsed="1"/>
-    <w:lsdException w:name="Placeholder Text" w:semiHidden="1"/>
-    <w:lsdException w:name="No Spacing" w:uiPriority="1" w:qFormat="1"/>
-    <w:lsdException w:name="Light Shading" w:uiPriority="60"/>
-    <w:lsdException w:name="Light List" w:uiPriority="61"/>
-    <w:lsdException w:name="Light Grid" w:uiPriority="62"/>
-    <w:lsdException w:name="Medium Shading 1" w:uiPriority="63"/>
-    <w:lsdException w:name="Medium Shading 2" w:uiPriority="64"/>
-    <w:lsdException w:name="Medium List 1" w:uiPriority="65"/>
-    <w:lsdException w:name="Medium List 2" w:uiPriority="66"/>
-    <w:lsdException w:name="Medium Grid 1" w:uiPriority="67"/>
-    <w:lsdException w:name="Medium Grid 2" w:uiPriority="68"/>
-    <w:lsdException w:name="Medium Grid 3" w:uiPriority="69"/>
-    <w:lsdException w:name="Dark List" w:uiPriority="70"/>
-    <w:lsdException w:name="Colorful Shading" w:uiPriority="71"/>
-    <w:lsdException w:name="Colorful List" w:uiPriority="72"/>
-    <w:lsdException w:name="Colorful Grid" w:uiPriority="73"/>
-    <w:lsdException w:name="Light Shading Accent 1" w:uiPriority="60"/>
-    <w:lsdException w:name="Light List Accent 1" w:uiPriority="61"/>
-    <w:lsdException w:name="Light Grid Accent 1" w:uiPriority="62"/>
-    <w:lsdException w:name="Medium Shading 1 Accent 1" w:uiPriority="63"/>
-    <w:lsdException w:name="Medium Shading 2 Accent 1" w:uiPriority="64"/>
-    <w:lsdException w:name="Medium List 1 Accent 1" w:uiPriority="65"/>
-    <w:lsdException w:name="Revision" w:semiHidden="1"/>
-    <w:lsdException w:name="List Paragraph" w:uiPriority="34" w:qFormat="1"/>
-    <w:lsdException w:name="Quote" w:uiPriority="29" w:qFormat="1"/>
-    <w:lsdException w:name="Intense Quote" w:uiPriority="30" w:qFormat="1"/>
-    <w:lsdException w:name="Medium List 2 Accent 1" w:uiPriority="66"/>
-    <w:lsdException w:name="Medium Grid 1 Accent 1" w:uiPriority="67"/>
-    <w:lsdException w:name="Medium Grid 2 Accent 1" w:uiPriority="68"/>
-    <w:lsdException w:name="Medium Grid 3 Accent 1" w:uiPriority="69"/>
-    <w:lsdException w:name="Dark List Accent 1" w:uiPriority="70"/>
-    <w:lsdException w:name="Colorful Shading Accent 1" w:uiPriority="71"/>
-    <w:lsdException w:name="Colorful List Accent 1" w:uiPriority="72"/>
-    <w:lsdException w:name="Colorful Grid Accent 1" w:uiPriority="73"/>
-    <w:lsdException w:name="Light Shading Accent 2" w:uiPriority="60"/>
-    <w:lsdException w:name="Light List Accent 2" w:uiPriority="61"/>
-    <w:lsdException w:name="Light Grid Accent 2" w:uiPriority="62"/>
-    <w:lsdException w:name="Medium Shading 1 Accent 2" w:uiPriority="63"/>
-    <w:lsdException w:name="Medium Shading 2 Accent 2" w:uiPriority="64"/>
-    <w:lsdException w:name="Medium List 1 Accent 2" w:uiPriority="65"/>
-    <w:lsdException w:name="Medium List 2 Accent 2" w:uiPriority="66"/>
-    <w:lsdException w:name="Medium Grid 1 Accent 2" w:uiPriority="67"/>
-    <w:lsdException w:name="Medium Grid 2 Accent 2" w:uiPriority="68"/>
-    <w:lsdException w:name="Medium Grid 3 Accent 2" w:uiPriority="69"/>
-    <w:lsdException w:name="Dark List Accent 2" w:uiPriority="70"/>
-    <w:lsdException w:name="Colorful Shading Accent 2" w:uiPriority="71"/>
-    <w:lsdException w:name="Colorful List Accent 2" w:uiPriority="72"/>
-    <w:lsdException w:name="Colorful Grid Accent 2" w:uiPriority="73"/>
-    <w:lsdException w:name="Light Shading Accent 3" w:uiPriority="60"/>
-    <w:lsdException w:name="Light List Accent 3" w:uiPriority="61"/>
-    <w:lsdException w:name="Light Grid Accent 3" w:uiPriority="62"/>
-    <w:lsdException w:name="Medium Shading 1 Accent 3" w:uiPriority="63"/>
-    <w:lsdException w:name="Medium Shading 2 Accent 3" w:uiPriority="64"/>
-    <w:lsdException w:name="Medium List 1 Accent 3" w:uiPriority="65"/>
-    <w:lsdException w:name="Medium List 2 Accent 3" w:uiPriority="66"/>
-    <w:lsdException w:name="Medium Grid 1 Accent 3" w:uiPriority="67"/>
-    <w:lsdException w:name="Medium Grid 2 Accent 3" w:uiPriority="68"/>
-    <w:lsdException w:name="Medium Grid 3 Accent 3" w:uiPriority="69"/>
-    <w:lsdException w:name="Dark List Accent 3" w:uiPriority="70"/>
-    <w:lsdException w:name="Colorful Shading Accent 3" w:uiPriority="71"/>
-    <w:lsdException w:name="Colorful List Accent 3" w:uiPriority="72"/>
-    <w:lsdException w:name="Colorful Grid Accent 3" w:uiPriority="73"/>
-    <w:lsdException w:name="Light Shading Accent 4" w:uiPriority="60"/>
-    <w:lsdException w:name="Light List Accent 4" w:uiPriority="61"/>
-    <w:lsdException w:name="Light Grid Accent 4" w:uiPriority="62"/>
-    <w:lsdException w:name="Medium Shading 1 Accent 4" w:uiPriority="63"/>
-    <w:lsdException w:name="Medium Shading 2 Accent 4" w:uiPriority="64"/>
-    <w:lsdException w:name="Medium List 1 Accent 4" w:uiPriority="65"/>
-    <w:lsdException w:name="Medium List 2 Accent 4" w:uiPriority="66"/>
-    <w:lsdException w:name="Medium Grid 1 Accent 4" w:uiPriority="67"/>
-    <w:lsdException w:name="Medium Grid 2 Accent 4" w:uiPriority="68"/>
-    <w:lsdException w:name="Medium Grid 3 Accent 4" w:uiPriority="69"/>
-    <w:lsdException w:name="Dark List Accent 4" w:uiPriority="70"/>
-    <w:lsdException w:name="Colorful Shading Accent 4" w:uiPriority="71"/>
-    <w:lsdException w:name="Colorful List Accent 4" w:uiPriority="72"/>
-    <w:lsdException w:name="Colorful Grid Accent 4" w:uiPriority="73"/>
-    <w:lsdException w:name="Light Shading Accent 5" w:uiPriority="60"/>
-    <w:lsdException w:name="Light List Accent 5" w:uiPriority="61"/>
-    <w:lsdException w:name="Light Grid Accent 5" w:uiPriority="62"/>
-    <w:lsdException w:name="Medium Shading 1 Accent 5" w:uiPriority="63"/>
-    <w:lsdException w:name="Medium Shading 2 Accent 5" w:uiPriority="64"/>
-    <w:lsdException w:name="Medium List 1 Accent 5" w:uiPriority="65"/>
-    <w:lsdException w:name="Medium List 2 Accent 5" w:uiPriority="66"/>
-    <w:lsdException w:name="Medium Grid 1 Accent 5" w:uiPriority="67"/>
-    <w:lsdException w:name="Medium Grid 2 Accent 5" w:uiPriority="68"/>
-    <w:lsdException w:name="Medium Grid 3 Accent 5" w:uiPriority="69"/>
-    <w:lsdException w:name="Dark List Accent 5" w:uiPriority="70"/>
-    <w:lsdException w:name="Colorful Shading Accent 5" w:uiPriority="71"/>
-    <w:lsdException w:name="Colorful List Accent 5" w:uiPriority="72"/>
-    <w:lsdException w:name="Colorful Grid Accent 5" w:uiPriority="73"/>
-    <w:lsdException w:name="Light Shading Accent 6" w:uiPriority="60"/>
-    <w:lsdException w:name="Light List Accent 6" w:uiPriority="61"/>
-    <w:lsdException w:name="Light Grid Accent 6" w:uiPriority="62"/>
-    <w:lsdException w:name="Medium Shading 1 Accent 6" w:uiPriority="63"/>
-    <w:lsdException w:name="Medium Shading 2 Accent 6" w:uiPriority="64"/>
-    <w:lsdException w:name="Medium List 1 Accent 6" w:uiPriority="65"/>
-    <w:lsdException w:name="Medium List 2 Accent 6" w:uiPriority="66"/>
-    <w:lsdException w:name="Medium Grid 1 Accent 6" w:uiPriority="67"/>
-    <w:lsdException w:name="Medium Grid 2 Accent 6" w:uiPriority="68"/>
-    <w:lsdException w:name="Medium Grid 3 Accent 6" w:uiPriority="69"/>
-    <w:lsdException w:name="Dark List Accent 6" w:uiPriority="70"/>
-    <w:lsdException w:name="Colorful Shading Accent 6" w:uiPriority="71"/>
-    <w:lsdException w:name="Colorful List Accent 6" w:uiPriority="72"/>
-    <w:lsdException w:name="Colorful Grid Accent 6" w:uiPriority="73"/>
-    <w:lsdException w:name="Subtle Emphasis" w:uiPriority="19" w:qFormat="1"/>
-    <w:lsdException w:name="Intense Emphasis" w:uiPriority="21" w:qFormat="1"/>
-    <w:lsdException w:name="Subtle Reference" w:uiPriority="31" w:qFormat="1"/>
-    <w:lsdException w:name="Intense Reference" w:uiPriority="32" w:qFormat="1"/>
-    <w:lsdException w:name="Book Title" w:uiPriority="33" w:qFormat="1"/>
-    <w:lsdException w:name="Bibliography" w:semiHidden="1" w:uiPriority="37" w:unhideWhenUsed="1"/>
-    <w:lsdException w:name="TOC Heading" w:semiHidden="1" w:uiPriority="39" w:unhideWhenUsed="1" w:qFormat="1"/>
-    <w:lsdException w:name="Plain Table 1" w:uiPriority="41"/>
-    <w:lsdException w:name="Plain Table 2" w:uiPriority="42"/>
-    <w:lsdException w:name="Plain Table 3" w:uiPriority="43"/>
-    <w:lsdException w:name="Plain Table 4" w:uiPriority="44"/>
-    <w:lsdException w:name="Plain Table 5" w:uiPriority="45"/>
-    <w:lsdException w:name="Grid Table Light" w:uiPriority="40"/>
-    <w:lsdException w:name="Grid Table 1 Light" w:uiPriority="46"/>
-    <w:lsdException w:name="Grid Table 2" w:uiPriority="47"/>
-    <w:lsdException w:name="Grid Table 3" w:uiPriority="48"/>
-    <w:lsdException w:name="Grid Table 4" w:uiPriority="49"/>
-    <w:lsdException w:name="Grid Table 5 Dark" w:uiPriority="50"/>
-    <w:lsdException w:name="Grid Table 6 Colorful" w:uiPriority="51"/>
-    <w:lsdException w:name="Grid Table 7 Colorful" w:uiPriority="52"/>
-    <w:lsdException w:name="Grid Table 1 Light Accent 1" w:uiPriority="46"/>
-    <w:lsdException w:name="Grid Table 2 Accent 1" w:uiPriority="47"/>
-    <w:lsdException w:name="Grid Table 3 Accent 1" w:uiPriority="48"/>
-    <w:lsdException w:name="Grid Table 4 Accent 1" w:uiPriority="49"/>
-    <w:lsdException w:name="Grid Table 5 Dark Accent 1" w:uiPriority="50"/>
-    <w:lsdException w:name="Grid Table 6 Colorful Accent 1" w:uiPriority="51"/>
-    <w:lsdException w:name="Grid Table 7 Colorful Accent 1" w:uiPriority="52"/>
-    <w:lsdException w:name="Grid Table 1 Light Accent 2" w:uiPriority="46"/>
-    <w:lsdException w:name="Grid Table 2 Accent 2" w:uiPriority="47"/>
-    <w:lsdException w:name="Grid Table 3 Accent 2" w:uiPriority="48"/>
-    <w:lsdException w:name="Grid Table 4 Accent 2" w:uiPriority="49"/>
-    <w:lsdException w:name="Grid Table 5 Dark Accent 2" w:uiPriority="50"/>
-    <w:lsdException w:name="Grid Table 6 Colorful Accent 2" w:uiPriority="51"/>
-    <w:lsdException w:name="Grid Table 7 Colorful Accent 2" w:uiPriority="52"/>
-    <w:lsdException w:name="Grid Table 1 Light Accent 3" w:uiPriority="46"/>
-    <w:lsdException w:name="Grid Table 2 Accent 3" w:uiPriority="47"/>
-    <w:lsdException w:name="Grid Table 3 Accent 3" w:uiPriority="48"/>
-    <w:lsdException w:name="Grid Table 4 Accent 3" w:uiPriority="49"/>
-    <w:lsdException w:name="Grid Table 5 Dark Accent 3" w:uiPriority="50"/>
-    <w:lsdException w:name="Grid Table 6 Colorful Accent 3" w:uiPriority="51"/>
-    <w:lsdException w:name="Grid Table 7 Colorful Accent 3" w:uiPriority="52"/>
-    <w:lsdException w:name="Grid Table 1 Light Accent 4" w:uiPriority="46"/>
-    <w:lsdException w:name="Grid Table 2 Accent 4" w:uiPriority="47"/>
-    <w:lsdException w:name="Grid Table 3 Accent 4" w:uiPriority="48"/>
-    <w:lsdException w:name="Grid Table 4 Accent 4" w:uiPriority="49"/>
-    <w:lsdException w:name="Grid Table 5 Dark Accent 4" w:uiPriority="50"/>
-    <w:lsdException w:name="Grid Table 6 Colorful Accent 4" w:uiPriority="51"/>
-    <w:lsdException w:name="Grid Table 7 Colorful Accent 4" w:uiPriority="52"/>
-    <w:lsdException w:name="Grid Table 1 Light Accent 5" w:uiPriority="46"/>
-    <w:lsdException w:name="Grid Table 2 Accent 5" w:uiPriority="47"/>
-    <w:lsdException w:name="Grid Table 3 Accent 5" w:uiPriority="48"/>
-    <w:lsdException w:name="Grid Table 4 Accent 5" w:uiPriority="49"/>
-    <w:lsdException w:name="Grid Table 5 Dark Accent 5" w:uiPriority="50"/>
-    <w:lsdException w:name="Grid Table 6 Colorful Accent 5" w:uiPriority="51"/>
-    <w:lsdException w:name="Grid Table 7 Colorful Accent 5" w:uiPriority="52"/>
-    <w:lsdException w:name="Grid Table 1 Light Accent 6" w:uiPriority="46"/>
-    <w:lsdException w:name="Grid Table 2 Accent 6" w:uiPriority="47"/>
-    <w:lsdException w:name="Grid Table 3 Accent 6" w:uiPriority="48"/>
-    <w:lsdException w:name="Grid Table 4 Accent 6" w:uiPriority="49"/>
-    <w:lsdException w:name="Grid Table 5 Dark Accent 6" w:uiPriority="50"/>
-    <w:lsdException w:name="Grid Table 6 Colorful Accent 6" w:uiPriority="51"/>
-    <w:lsdException w:name="Grid Table 7 Colorful Accent 6" w:uiPriority="52"/>
-    <w:lsdException w:name="List Table 1 Light" w:uiPriority="46"/>
-    <w:lsdException w:name="List Table 2" w:uiPriority="47"/>
-    <w:lsdException w:name="List Table 3" w:uiPriority="48"/>
-    <w:lsdException w:name="List Table 4" w:uiPriority="49"/>
-    <w:lsdException w:name="List Table 5 Dark" w:uiPriority="50"/>
-    <w:lsdException w:name="List Table 6 Colorful" w:uiPriority="51"/>
-    <w:lsdException w:name="List Table 7 Colorful" w:uiPriority="52"/>
-    <w:lsdException w:name="List Table 1 Light Accent 1" w:uiPriority="46"/>
-    <w:lsdException w:name="List Table 2 Accent 1" w:uiPriority="47"/>
-    <w:lsdException w:name="List Table 3 Accent 1" w:uiPriority="48"/>
-    <w:lsdException w:name="List Table 4 Accent 1" w:uiPriority="49"/>
-    <w:lsdException w:name="List Table 5 Dark Accent 1" w:uiPriority="50"/>
-    <w:lsdException w:name="List Table 6 Colorful Accent 1" w:uiPriority="51"/>
-    <w:lsdException w:name="List Table 7 Colorful Accent 1" w:uiPriority="52"/>
-    <w:lsdException w:name="List Table 1 Light Accent 2" w:uiPriority="46"/>
-    <w:lsdException w:name="List Table 2 Accent 2" w:uiPriority="47"/>
-    <w:lsdException w:name="List Table 3 Accent 2" w:uiPriority="48"/>
-    <w:lsdException w:name="List Table 4 Accent 2" w:uiPriority="49"/>
-    <w:lsdException w:name="List Table 5 Dark Accent 2" w:uiPriority="50"/>
-    <w:lsdException w:name="List Table 6 Colorful Accent 2" w:uiPriority="51"/>
-    <w:lsdException w:name="List Table 7 Colorful Accent 2" w:uiPriority="52"/>
-    <w:lsdException w:name="List Table 1 Light Accent 3" w:uiPriority="46"/>
-    <w:lsdException w:name="List Table 2 Accent 3" w:uiPriority="47"/>
-    <w:lsdException w:name="List Table 3 Accent 3" w:uiPriority="48"/>
-    <w:lsdException w:name="List Table 4 Accent 3" w:uiPriority="49"/>
-    <w:lsdException w:name="List Table 5 Dark Accent 3" w:uiPriority="50"/>
-    <w:lsdException w:name="List Table 6 Colorful Accent 3" w:uiPriority="51"/>
-    <w:lsdException w:name="List Table 7 Colorful Accent 3" w:uiPriority="52"/>
-    <w:lsdException w:name="List Table 1 Light Accent 4" w:uiPriority="46"/>
-    <w:lsdException w:name="List Table 2 Accent 4" w:uiPriority="47"/>
-    <w:lsdException w:name="List Table 3 Accent 4" w:uiPriority="48"/>
-    <w:lsdException w:name="List Table 4 Accent 4" w:uiPriority="49"/>
-    <w:lsdException w:name="List Table 5 Dark Accent 4" w:uiPriority="50"/>
-    <w:lsdException w:name="List Table 6 Colorful Accent 4" w:uiPriority="51"/>
-    <w:lsdException w:name="List Table 7 Colorful Accent 4" w:uiPriority="52"/>
-    <w:lsdException w:name="List Table 1 Light Accent 5" w:uiPriority="46"/>
-    <w:lsdException w:name="List Table 2 Accent 5" w:uiPriority="47"/>
-    <w:lsdException w:name="List Table 3 Accent 5" w:uiPriority="48"/>
-    <w:lsdException w:name="List Table 4 Accent 5" w:uiPriority="49"/>
-    <w:lsdException w:name="List Table 5 Dark Accent 5" w:uiPriority="50"/>
-    <w:lsdException w:name="List Table 6 Colorful Accent 5" w:uiPriority="51"/>
-    <w:lsdException w:name="List Table 7 Colorful Accent 5" w:uiPriority="52"/>
-    <w:lsdException w:name="List Table 1 Light Accent 6" w:uiPriority="46"/>
-    <w:lsdException w:name="List Table 2 Accent 6" w:uiPriority="47"/>
-    <w:lsdException w:name="List Table 3 Accent 6" w:uiPriority="48"/>
-    <w:lsdException w:name="List Table 4 Accent 6" w:uiPriority="49"/>
-    <w:lsdException w:name="List Table 5 Dark Accent 6" w:uiPriority="50"/>
-    <w:lsdException w:name="List Table 6 Colorful Accent 6" w:uiPriority="51"/>
-    <w:lsdException w:name="List Table 7 Colorful Accent 6" w:uiPriority="52"/>
-    <w:lsdException w:name="Mention" w:semiHidden="1" w:unhideWhenUsed="1"/>
-    <w:lsdException w:name="Smart Hyperlink" w:semiHidden="1" w:unhideWhenUsed="1"/>
-    <w:lsdException w:name="Hashtag" w:semiHidden="1" w:unhideWhenUsed="1"/>
-    <w:lsdException w:name="Unresolved Mention" w:semiHidden="1" w:unhideWhenUsed="1"/>
-  </w:latentStyles>
-  <w:style w:type="paragraph" w:default="1" w:styleId="Normal">
-    <w:name w:val="Normal"/>
-    <w:qFormat/>
-  </w:style>
-  <w:style w:type="character" w:default="1" w:styleId="DefaultParagraphFont">
-    <w:name w:val="Default Paragraph Font"/>
-    <w:uiPriority w:val="1"/>
-    <w:semiHidden/>
-    <w:unhideWhenUsed/>
-  </w:style>
-  <w:style w:type="table" w:default="1" w:styleId="TableNormal">
-    <w:name w:val="Normal Table"/>
-    <w:uiPriority w:val="99"/>
-    <w:semiHidden/>
-    <w:unhideWhenUsed/>
-    <w:tblPr>
-      <w:tblInd w:w="0" w:type="dxa"/>
-      <w:tblCellMar>
-        <w:top w:w="0" w:type="dxa"/>
-        <w:left w:w="108" w:type="dxa"/>
-        <w:bottom w:w="0" w:type="dxa"/>
-        <w:right w:w="108" w:type="dxa"/>
-      </w:tblCellMar>
-    </w:tblPr>
-  </w:style>
-  <w:style w:type="numbering" w:default="1" w:styleId="NoList">
-    <w:name w:val="No List"/>
-    <w:uiPriority w:val="99"/>
-    <w:semiHidden/>
-    <w:unhideWhenUsed/>
-  </w:style>
-  <w:style w:type="character" w:styleId="PlaceholderText">
-    <w:name w:val="Placeholder Text"/>
-    <w:basedOn w:val="DefaultParagraphFont"/>
-    <w:uiPriority w:val="99"/>
-    <w:semiHidden/>
-    <w:rsid w:val="00DA26F2"/>
-    <w:rPr>
-      <w:color w:val="808080"/>
-    </w:rPr>
-  </w:style>
-</w:styles>
-</file>
-
-<file path=word/glossary/webSettings.xml><?xml version="1.0" encoding="utf-8"?>
-<w:webSettings xmlns:mc="http://schemas.openxmlformats.org/markup-compatibility/2006" xmlns:r="http://schemas.openxmlformats.org/officeDocument/2006/relationships" xmlns:w="http://schemas.openxmlformats.org/wordprocessingml/2006/main" xmlns:w14="http://schemas.microsoft.com/office/word/2010/wordml" xmlns:w15="http://schemas.microsoft.com/office/word/2012/wordml" xmlns:w16cid="http://schemas.microsoft.com/office/word/2016/wordml/cid" xmlns:w16se="http://schemas.microsoft.com/office/word/2015/wordml/symex" mc:Ignorable="w14 w15 w16se w16cid">
-  <w:optimizeForBrowser/>
-  <w:allowPNG/>
-</w:webSettings>
-</file>
-
 <file path=word/theme/theme1.xml><?xml version="1.0" encoding="utf-8"?>
 <a:theme xmlns:a="http://schemas.openxmlformats.org/drawingml/2006/main" name="Office Theme">
   <a:themeElements>

</xml_diff>

<commit_message>
-added comment to double check partitioning assumption
</commit_message>
<xml_diff>
--- a/Report/CAB301 Report.docx
+++ b/Report/CAB301 Report.docx
@@ -5834,6 +5834,8 @@
           </m:f>
         </m:oMath>
       </m:oMathPara>
+      <w:bookmarkStart w:id="11" w:name="_GoBack"/>
+      <w:bookmarkEnd w:id="11"/>
     </w:p>
     <w:p>
       <w:pPr>
@@ -5917,6 +5919,15 @@
                 <w:sz w:val="24"/>
               </w:rPr>
               <m:t>4</m:t>
+            </m:r>
+            <m:r>
+              <m:rPr>
+                <m:sty m:val="p"/>
+              </m:rPr>
+              <w:rPr>
+                <w:rStyle w:val="CommentReference"/>
+              </w:rPr>
+              <w:commentReference w:id="12"/>
             </m:r>
           </m:den>
         </m:f>
@@ -9188,7 +9199,7 @@
           <w:rPr>
             <w:rStyle w:val="CommentReference"/>
           </w:rPr>
-          <w:commentReference w:id="11"/>
+          <w:commentReference w:id="13"/>
         </m:r>
         <m:r>
           <w:rPr>
@@ -9645,15 +9656,8 @@
               </m:f>
             </m:den>
           </m:f>
-          <m:r>
-            <w:rPr>
-              <w:rFonts w:ascii="Cambria Math" w:eastAsiaTheme="minorEastAsia" w:hAnsi="Cambria Math" w:cs="Times New Roman"/>
-              <w:sz w:val="24"/>
-            </w:rPr>
-            <m:t>×</m:t>
-          </m:r>
-          <m:f>
-            <m:fPr>
+          <m:d>
+            <m:dPr>
               <m:ctrlPr>
                 <w:rPr>
                   <w:rFonts w:ascii="Cambria Math" w:eastAsiaTheme="minorEastAsia" w:hAnsi="Cambria Math" w:cs="Times New Roman"/>
@@ -9661,15 +9665,8 @@
                   <w:sz w:val="24"/>
                 </w:rPr>
               </m:ctrlPr>
-            </m:fPr>
-            <m:num>
-              <m:r>
-                <w:rPr>
-                  <w:rFonts w:ascii="Cambria Math" w:eastAsiaTheme="minorEastAsia" w:hAnsi="Cambria Math" w:cs="Times New Roman"/>
-                  <w:sz w:val="24"/>
-                </w:rPr>
-                <m:t>1-</m:t>
-              </m:r>
+            </m:dPr>
+            <m:e>
               <m:f>
                 <m:fPr>
                   <m:ctrlPr>
@@ -9686,7 +9683,43 @@
                       <w:rFonts w:ascii="Cambria Math" w:eastAsiaTheme="minorEastAsia" w:hAnsi="Cambria Math" w:cs="Times New Roman"/>
                       <w:sz w:val="24"/>
                     </w:rPr>
-                    <m:t>4</m:t>
+                    <m:t>1-</m:t>
+                  </m:r>
+                  <m:f>
+                    <m:fPr>
+                      <m:ctrlPr>
+                        <w:rPr>
+                          <w:rFonts w:ascii="Cambria Math" w:eastAsiaTheme="minorEastAsia" w:hAnsi="Cambria Math" w:cs="Times New Roman"/>
+                          <w:i/>
+                          <w:sz w:val="24"/>
+                        </w:rPr>
+                      </m:ctrlPr>
+                    </m:fPr>
+                    <m:num>
+                      <m:r>
+                        <w:rPr>
+                          <w:rFonts w:ascii="Cambria Math" w:eastAsiaTheme="minorEastAsia" w:hAnsi="Cambria Math" w:cs="Times New Roman"/>
+                          <w:sz w:val="24"/>
+                        </w:rPr>
+                        <m:t>4</m:t>
+                      </m:r>
+                    </m:num>
+                    <m:den>
+                      <m:r>
+                        <w:rPr>
+                          <w:rFonts w:ascii="Cambria Math" w:eastAsiaTheme="minorEastAsia" w:hAnsi="Cambria Math" w:cs="Times New Roman"/>
+                          <w:sz w:val="24"/>
+                        </w:rPr>
+                        <m:t>3</m:t>
+                      </m:r>
+                    </m:den>
+                  </m:f>
+                  <m:r>
+                    <w:rPr>
+                      <w:rFonts w:ascii="Cambria Math" w:eastAsiaTheme="minorEastAsia" w:hAnsi="Cambria Math" w:cs="Times New Roman"/>
+                      <w:sz w:val="24"/>
+                    </w:rPr>
+                    <m:t>n</m:t>
                   </m:r>
                 </m:num>
                 <m:den>
@@ -9695,8 +9728,37 @@
                       <w:rFonts w:ascii="Cambria Math" w:eastAsiaTheme="minorEastAsia" w:hAnsi="Cambria Math" w:cs="Times New Roman"/>
                       <w:sz w:val="24"/>
                     </w:rPr>
-                    <m:t>3</m:t>
+                    <m:t>1-</m:t>
                   </m:r>
+                  <m:f>
+                    <m:fPr>
+                      <m:ctrlPr>
+                        <w:rPr>
+                          <w:rFonts w:ascii="Cambria Math" w:eastAsiaTheme="minorEastAsia" w:hAnsi="Cambria Math" w:cs="Times New Roman"/>
+                          <w:i/>
+                          <w:sz w:val="24"/>
+                        </w:rPr>
+                      </m:ctrlPr>
+                    </m:fPr>
+                    <m:num>
+                      <m:r>
+                        <w:rPr>
+                          <w:rFonts w:ascii="Cambria Math" w:eastAsiaTheme="minorEastAsia" w:hAnsi="Cambria Math" w:cs="Times New Roman"/>
+                          <w:sz w:val="24"/>
+                        </w:rPr>
+                        <m:t>3</m:t>
+                      </m:r>
+                    </m:num>
+                    <m:den>
+                      <m:r>
+                        <w:rPr>
+                          <w:rFonts w:ascii="Cambria Math" w:eastAsiaTheme="minorEastAsia" w:hAnsi="Cambria Math" w:cs="Times New Roman"/>
+                          <w:sz w:val="24"/>
+                        </w:rPr>
+                        <m:t>4</m:t>
+                      </m:r>
+                    </m:den>
+                  </m:f>
                 </m:den>
               </m:f>
               <m:r>
@@ -9704,66 +9766,8 @@
                   <w:rFonts w:ascii="Cambria Math" w:eastAsiaTheme="minorEastAsia" w:hAnsi="Cambria Math" w:cs="Times New Roman"/>
                   <w:sz w:val="24"/>
                 </w:rPr>
-                <m:t>n</m:t>
+                <m:t>-</m:t>
               </m:r>
-            </m:num>
-            <m:den>
-              <m:r>
-                <w:rPr>
-                  <w:rFonts w:ascii="Cambria Math" w:eastAsiaTheme="minorEastAsia" w:hAnsi="Cambria Math" w:cs="Times New Roman"/>
-                  <w:sz w:val="24"/>
-                </w:rPr>
-                <m:t>1-</m:t>
-              </m:r>
-              <m:f>
-                <m:fPr>
-                  <m:ctrlPr>
-                    <w:rPr>
-                      <w:rFonts w:ascii="Cambria Math" w:eastAsiaTheme="minorEastAsia" w:hAnsi="Cambria Math" w:cs="Times New Roman"/>
-                      <w:i/>
-                      <w:sz w:val="24"/>
-                    </w:rPr>
-                  </m:ctrlPr>
-                </m:fPr>
-                <m:num>
-                  <m:r>
-                    <w:rPr>
-                      <w:rFonts w:ascii="Cambria Math" w:eastAsiaTheme="minorEastAsia" w:hAnsi="Cambria Math" w:cs="Times New Roman"/>
-                      <w:sz w:val="24"/>
-                    </w:rPr>
-                    <m:t>3</m:t>
-                  </m:r>
-                </m:num>
-                <m:den>
-                  <m:r>
-                    <w:rPr>
-                      <w:rFonts w:ascii="Cambria Math" w:eastAsiaTheme="minorEastAsia" w:hAnsi="Cambria Math" w:cs="Times New Roman"/>
-                      <w:sz w:val="24"/>
-                    </w:rPr>
-                    <m:t>4</m:t>
-                  </m:r>
-                </m:den>
-              </m:f>
-            </m:den>
-          </m:f>
-          <m:r>
-            <w:rPr>
-              <w:rFonts w:ascii="Cambria Math" w:eastAsiaTheme="minorEastAsia" w:hAnsi="Cambria Math" w:cs="Times New Roman"/>
-              <w:sz w:val="24"/>
-            </w:rPr>
-            <m:t>-</m:t>
-          </m:r>
-          <m:f>
-            <m:fPr>
-              <m:ctrlPr>
-                <w:rPr>
-                  <w:rFonts w:ascii="Cambria Math" w:eastAsiaTheme="minorEastAsia" w:hAnsi="Cambria Math" w:cs="Times New Roman"/>
-                  <w:i/>
-                  <w:sz w:val="24"/>
-                </w:rPr>
-              </m:ctrlPr>
-            </m:fPr>
-            <m:num>
               <m:func>
                 <m:funcPr>
                   <m:ctrlPr>
@@ -9864,46 +9868,8 @@
                 </w:rPr>
                 <m:t>-1</m:t>
               </m:r>
-            </m:num>
-            <m:den>
-              <m:r>
-                <w:rPr>
-                  <w:rFonts w:ascii="Cambria Math" w:eastAsiaTheme="minorEastAsia" w:hAnsi="Cambria Math" w:cs="Times New Roman"/>
-                  <w:sz w:val="24"/>
-                </w:rPr>
-                <m:t>1-</m:t>
-              </m:r>
-              <m:f>
-                <m:fPr>
-                  <m:ctrlPr>
-                    <w:rPr>
-                      <w:rFonts w:ascii="Cambria Math" w:eastAsiaTheme="minorEastAsia" w:hAnsi="Cambria Math" w:cs="Times New Roman"/>
-                      <w:i/>
-                      <w:sz w:val="24"/>
-                    </w:rPr>
-                  </m:ctrlPr>
-                </m:fPr>
-                <m:num>
-                  <m:r>
-                    <w:rPr>
-                      <w:rFonts w:ascii="Cambria Math" w:eastAsiaTheme="minorEastAsia" w:hAnsi="Cambria Math" w:cs="Times New Roman"/>
-                      <w:sz w:val="24"/>
-                    </w:rPr>
-                    <m:t>4</m:t>
-                  </m:r>
-                </m:num>
-                <m:den>
-                  <m:r>
-                    <w:rPr>
-                      <w:rFonts w:ascii="Cambria Math" w:eastAsiaTheme="minorEastAsia" w:hAnsi="Cambria Math" w:cs="Times New Roman"/>
-                      <w:sz w:val="24"/>
-                    </w:rPr>
-                    <m:t>3</m:t>
-                  </m:r>
-                </m:den>
-              </m:f>
-            </m:den>
-          </m:f>
+            </m:e>
+          </m:d>
           <m:r>
             <w:rPr>
               <w:rFonts w:ascii="Cambria Math" w:eastAsiaTheme="minorEastAsia" w:hAnsi="Cambria Math" w:cs="Times New Roman"/>
@@ -10215,7 +10181,7 @@
           <w:szCs w:val="28"/>
         </w:rPr>
       </w:pPr>
-      <w:bookmarkStart w:id="12" w:name="_Toc513463320"/>
+      <w:bookmarkStart w:id="14" w:name="_Toc513463320"/>
       <w:r>
         <w:rPr>
           <w:rFonts w:ascii="Times New Roman" w:hAnsi="Times New Roman" w:cs="Times New Roman"/>
@@ -10236,7 +10202,7 @@
         </w:rPr>
         <w:t>ase Efficiency</w:t>
       </w:r>
-      <w:bookmarkEnd w:id="12"/>
+      <w:bookmarkEnd w:id="14"/>
     </w:p>
     <w:p>
       <w:pPr>
@@ -10264,7 +10230,7 @@
           <w:szCs w:val="28"/>
         </w:rPr>
       </w:pPr>
-      <w:bookmarkStart w:id="13" w:name="_Toc513463321"/>
+      <w:bookmarkStart w:id="15" w:name="_Toc513463321"/>
       <w:r>
         <w:rPr>
           <w:rFonts w:ascii="Times New Roman" w:hAnsi="Times New Roman" w:cs="Times New Roman"/>
@@ -10285,7 +10251,7 @@
         </w:rPr>
         <w:t>ase Efficiency</w:t>
       </w:r>
-      <w:bookmarkEnd w:id="13"/>
+      <w:bookmarkEnd w:id="15"/>
     </w:p>
     <w:p>
       <w:pPr>
@@ -10303,7 +10269,7 @@
           <w:szCs w:val="28"/>
         </w:rPr>
       </w:pPr>
-      <w:bookmarkStart w:id="14" w:name="_Toc513463322"/>
+      <w:bookmarkStart w:id="16" w:name="_Toc513463322"/>
       <w:r>
         <w:rPr>
           <w:rFonts w:ascii="Times New Roman" w:hAnsi="Times New Roman" w:cs="Times New Roman"/>
@@ -10314,7 +10280,7 @@
         </w:rPr>
         <w:t>Order of Growth</w:t>
       </w:r>
-      <w:bookmarkEnd w:id="14"/>
+      <w:bookmarkEnd w:id="16"/>
     </w:p>
     <w:p>
       <w:pPr>
@@ -10351,7 +10317,7 @@
           <w:color w:val="auto"/>
         </w:rPr>
       </w:pPr>
-      <w:bookmarkStart w:id="15" w:name="_Toc513463323"/>
+      <w:bookmarkStart w:id="17" w:name="_Toc513463323"/>
       <w:r>
         <w:rPr>
           <w:rFonts w:ascii="Times New Roman" w:hAnsi="Times New Roman" w:cs="Times New Roman"/>
@@ -10361,7 +10327,7 @@
         <w:lastRenderedPageBreak/>
         <w:t>Methodology, Tools and Techniques</w:t>
       </w:r>
-      <w:bookmarkEnd w:id="15"/>
+      <w:bookmarkEnd w:id="17"/>
     </w:p>
     <w:p>
       <w:pPr>
@@ -10398,7 +10364,7 @@
           <w:color w:val="auto"/>
         </w:rPr>
       </w:pPr>
-      <w:bookmarkStart w:id="16" w:name="_Toc513463324"/>
+      <w:bookmarkStart w:id="18" w:name="_Toc513463324"/>
       <w:r>
         <w:rPr>
           <w:rFonts w:ascii="Times New Roman" w:hAnsi="Times New Roman" w:cs="Times New Roman"/>
@@ -10408,7 +10374,7 @@
         <w:lastRenderedPageBreak/>
         <w:t>Experimental Results</w:t>
       </w:r>
-      <w:bookmarkEnd w:id="16"/>
+      <w:bookmarkEnd w:id="18"/>
     </w:p>
     <w:p>
       <w:pPr>
@@ -10437,7 +10403,7 @@
           <w:szCs w:val="28"/>
         </w:rPr>
       </w:pPr>
-      <w:bookmarkStart w:id="17" w:name="_Toc513463325"/>
+      <w:bookmarkStart w:id="19" w:name="_Toc513463325"/>
       <w:r>
         <w:rPr>
           <w:rFonts w:ascii="Times New Roman" w:hAnsi="Times New Roman" w:cs="Times New Roman"/>
@@ -10448,7 +10414,7 @@
         </w:rPr>
         <w:t>Functional Testing</w:t>
       </w:r>
-      <w:bookmarkEnd w:id="17"/>
+      <w:bookmarkEnd w:id="19"/>
     </w:p>
     <w:p>
       <w:pPr>
@@ -10464,7 +10430,7 @@
           <w:color w:val="auto"/>
         </w:rPr>
       </w:pPr>
-      <w:bookmarkStart w:id="18" w:name="_Toc513463326"/>
+      <w:bookmarkStart w:id="20" w:name="_Toc513463326"/>
       <w:r>
         <w:rPr>
           <w:rFonts w:ascii="Times New Roman" w:hAnsi="Times New Roman" w:cs="Times New Roman"/>
@@ -10473,7 +10439,7 @@
         </w:rPr>
         <w:t>Brute Force Median</w:t>
       </w:r>
-      <w:bookmarkEnd w:id="18"/>
+      <w:bookmarkEnd w:id="20"/>
     </w:p>
     <w:p/>
     <w:p>
@@ -10485,7 +10451,7 @@
           <w:color w:val="auto"/>
         </w:rPr>
       </w:pPr>
-      <w:bookmarkStart w:id="19" w:name="_Toc513463327"/>
+      <w:bookmarkStart w:id="21" w:name="_Toc513463327"/>
       <w:r>
         <w:rPr>
           <w:rFonts w:ascii="Times New Roman" w:hAnsi="Times New Roman" w:cs="Times New Roman"/>
@@ -10503,7 +10469,7 @@
         <w:tab/>
         <w:t>Partitioning Median</w:t>
       </w:r>
-      <w:bookmarkEnd w:id="19"/>
+      <w:bookmarkEnd w:id="21"/>
     </w:p>
     <w:p>
       <w:pPr>
@@ -11225,7 +11191,7 @@
           <w:sz w:val="28"/>
         </w:rPr>
       </w:pPr>
-      <w:bookmarkStart w:id="20" w:name="_Toc513463328"/>
+      <w:bookmarkStart w:id="22" w:name="_Toc513463328"/>
       <w:r>
         <w:rPr>
           <w:rFonts w:ascii="Times New Roman" w:hAnsi="Times New Roman" w:cs="Times New Roman"/>
@@ -11235,7 +11201,7 @@
         </w:rPr>
         <w:t>Average-Case Number of Basic Operations</w:t>
       </w:r>
-      <w:bookmarkEnd w:id="20"/>
+      <w:bookmarkEnd w:id="22"/>
     </w:p>
     <w:p>
       <w:pPr>
@@ -11263,7 +11229,7 @@
           <w:sz w:val="28"/>
         </w:rPr>
       </w:pPr>
-      <w:bookmarkStart w:id="21" w:name="_Toc513463329"/>
+      <w:bookmarkStart w:id="23" w:name="_Toc513463329"/>
       <w:r>
         <w:rPr>
           <w:rFonts w:ascii="Times New Roman" w:hAnsi="Times New Roman" w:cs="Times New Roman"/>
@@ -11273,7 +11239,7 @@
         </w:rPr>
         <w:t>Average-Case Execution Time</w:t>
       </w:r>
-      <w:bookmarkEnd w:id="21"/>
+      <w:bookmarkEnd w:id="23"/>
     </w:p>
     <w:p>
       <w:pPr>
@@ -11310,7 +11276,7 @@
           <w:color w:val="auto"/>
         </w:rPr>
       </w:pPr>
-      <w:bookmarkStart w:id="22" w:name="_Toc513463330"/>
+      <w:bookmarkStart w:id="24" w:name="_Toc513463330"/>
       <w:r>
         <w:rPr>
           <w:rFonts w:ascii="Times New Roman" w:hAnsi="Times New Roman" w:cs="Times New Roman"/>
@@ -11320,7 +11286,7 @@
         <w:lastRenderedPageBreak/>
         <w:t>References</w:t>
       </w:r>
-      <w:bookmarkEnd w:id="22"/>
+      <w:bookmarkEnd w:id="24"/>
     </w:p>
     <w:p>
       <w:pPr>
@@ -11365,7 +11331,7 @@
           <w:color w:val="auto"/>
         </w:rPr>
       </w:pPr>
-      <w:bookmarkStart w:id="23" w:name="_Toc513463331"/>
+      <w:bookmarkStart w:id="25" w:name="_Toc513463331"/>
       <w:r>
         <w:rPr>
           <w:rFonts w:ascii="Times New Roman" w:hAnsi="Times New Roman" w:cs="Times New Roman"/>
@@ -11375,7 +11341,7 @@
         <w:lastRenderedPageBreak/>
         <w:t>Appendices</w:t>
       </w:r>
-      <w:bookmarkEnd w:id="23"/>
+      <w:bookmarkEnd w:id="25"/>
       <w:r>
         <w:rPr>
           <w:rFonts w:ascii="Times New Roman" w:hAnsi="Times New Roman" w:cs="Times New Roman"/>
@@ -11402,7 +11368,7 @@
           <w:sz w:val="28"/>
         </w:rPr>
       </w:pPr>
-      <w:bookmarkStart w:id="24" w:name="_Toc513463332"/>
+      <w:bookmarkStart w:id="26" w:name="_Toc513463332"/>
       <w:r>
         <w:rPr>
           <w:rFonts w:ascii="Times New Roman" w:hAnsi="Times New Roman" w:cs="Times New Roman"/>
@@ -11412,7 +11378,7 @@
         </w:rPr>
         <w:t xml:space="preserve">Appendix I: Code for </w:t>
       </w:r>
-      <w:bookmarkEnd w:id="24"/>
+      <w:bookmarkEnd w:id="26"/>
       <w:r>
         <w:rPr>
           <w:rFonts w:ascii="Times New Roman" w:hAnsi="Times New Roman" w:cs="Times New Roman"/>
@@ -11494,7 +11460,7 @@
           <w:sz w:val="28"/>
         </w:rPr>
       </w:pPr>
-      <w:bookmarkStart w:id="25" w:name="_Toc513463333"/>
+      <w:bookmarkStart w:id="27" w:name="_Toc513463333"/>
       <w:r>
         <w:rPr>
           <w:rFonts w:ascii="Times New Roman" w:hAnsi="Times New Roman" w:cs="Times New Roman"/>
@@ -11541,7 +11507,7 @@
         </w:rPr>
         <w:t>I: Code for Generating Random Test Data</w:t>
       </w:r>
-      <w:bookmarkEnd w:id="25"/>
+      <w:bookmarkEnd w:id="27"/>
     </w:p>
     <w:p>
       <w:r>
@@ -11578,7 +11544,7 @@
         </w:rPr>
         <w:tab/>
       </w:r>
-      <w:bookmarkStart w:id="26" w:name="_Toc513463334"/>
+      <w:bookmarkStart w:id="28" w:name="_Toc513463334"/>
       <w:r>
         <w:rPr>
           <w:rFonts w:ascii="Times New Roman" w:hAnsi="Times New Roman" w:cs="Times New Roman"/>
@@ -11624,7 +11590,7 @@
         </w:rPr>
         <w:t xml:space="preserve"> Functionality</w:t>
       </w:r>
-      <w:bookmarkEnd w:id="26"/>
+      <w:bookmarkEnd w:id="28"/>
     </w:p>
     <w:p>
       <w:r>
@@ -11661,7 +11627,7 @@
         </w:rPr>
         <w:tab/>
       </w:r>
-      <w:bookmarkStart w:id="27" w:name="_Toc513463335"/>
+      <w:bookmarkStart w:id="29" w:name="_Toc513463335"/>
       <w:r>
         <w:rPr>
           <w:rFonts w:ascii="Times New Roman" w:hAnsi="Times New Roman" w:cs="Times New Roman"/>
@@ -11680,7 +11646,7 @@
         </w:rPr>
         <w:t xml:space="preserve">V: </w:t>
       </w:r>
-      <w:bookmarkEnd w:id="27"/>
+      <w:bookmarkEnd w:id="29"/>
       <w:r>
         <w:rPr>
           <w:rFonts w:ascii="Times New Roman" w:hAnsi="Times New Roman" w:cs="Times New Roman"/>
@@ -11735,7 +11701,7 @@
           <w:sz w:val="28"/>
         </w:rPr>
       </w:pPr>
-      <w:bookmarkStart w:id="28" w:name="_Toc513463336"/>
+      <w:bookmarkStart w:id="30" w:name="_Toc513463336"/>
       <w:r>
         <w:rPr>
           <w:rFonts w:ascii="Times New Roman" w:hAnsi="Times New Roman" w:cs="Times New Roman"/>
@@ -11883,7 +11849,7 @@
         </w:rPr>
         <w:t>Code for Time Execution Test</w:t>
       </w:r>
-      <w:bookmarkEnd w:id="28"/>
+      <w:bookmarkEnd w:id="30"/>
       <w:r>
         <w:rPr>
           <w:rFonts w:ascii="Times New Roman" w:hAnsi="Times New Roman" w:cs="Times New Roman"/>
@@ -11926,13 +11892,11 @@
         <w:tab/>
         <w:t>Appendix IX: Code for Time Execution Test for Partitioning Median</w:t>
       </w:r>
-      <w:bookmarkStart w:id="29" w:name="_GoBack"/>
-      <w:bookmarkEnd w:id="29"/>
     </w:p>
     <w:p/>
     <w:sectPr>
-      <w:headerReference w:type="default" r:id="rId9"/>
-      <w:footerReference w:type="default" r:id="rId10"/>
+      <w:headerReference w:type="default" r:id="rId10"/>
+      <w:footerReference w:type="default" r:id="rId11"/>
       <w:pgSz w:w="11906" w:h="16838"/>
       <w:pgMar w:top="1134" w:right="1134" w:bottom="1134" w:left="1134" w:header="709" w:footer="709" w:gutter="0"/>
       <w:pgNumType w:start="0"/>
@@ -11946,7 +11910,23 @@
 
 <file path=word/comments.xml><?xml version="1.0" encoding="utf-8"?>
 <w:comments xmlns:wpc="http://schemas.microsoft.com/office/word/2010/wordprocessingCanvas" xmlns:cx="http://schemas.microsoft.com/office/drawing/2014/chartex" xmlns:cx1="http://schemas.microsoft.com/office/drawing/2015/9/8/chartex" xmlns:cx2="http://schemas.microsoft.com/office/drawing/2015/10/21/chartex" xmlns:cx3="http://schemas.microsoft.com/office/drawing/2016/5/9/chartex" xmlns:cx4="http://schemas.microsoft.com/office/drawing/2016/5/10/chartex" xmlns:cx5="http://schemas.microsoft.com/office/drawing/2016/5/11/chartex" xmlns:cx6="http://schemas.microsoft.com/office/drawing/2016/5/12/chartex" xmlns:cx7="http://schemas.microsoft.com/office/drawing/2016/5/13/chartex" xmlns:cx8="http://schemas.microsoft.com/office/drawing/2016/5/14/chartex" xmlns:mc="http://schemas.openxmlformats.org/markup-compatibility/2006" xmlns:aink="http://schemas.microsoft.com/office/drawing/2016/ink" xmlns:am3d="http://schemas.microsoft.com/office/drawing/2017/model3d" xmlns:o="urn:schemas-microsoft-com:office:office" xmlns:r="http://schemas.openxmlformats.org/officeDocument/2006/relationships" xmlns:m="http://schemas.openxmlformats.org/officeDocument/2006/math" xmlns:v="urn:schemas-microsoft-com:vml" xmlns:wp14="http://schemas.microsoft.com/office/word/2010/wordprocessingDrawing" xmlns:wp="http://schemas.openxmlformats.org/drawingml/2006/wordprocessingDrawing" xmlns:w10="urn:schemas-microsoft-com:office:word" xmlns:w="http://schemas.openxmlformats.org/wordprocessingml/2006/main" xmlns:w14="http://schemas.microsoft.com/office/word/2010/wordml" xmlns:w15="http://schemas.microsoft.com/office/word/2012/wordml" xmlns:w16cid="http://schemas.microsoft.com/office/word/2016/wordml/cid" xmlns:w16se="http://schemas.microsoft.com/office/word/2015/wordml/symex" xmlns:wpg="http://schemas.microsoft.com/office/word/2010/wordprocessingGroup" xmlns:wpi="http://schemas.microsoft.com/office/word/2010/wordprocessingInk" xmlns:wne="http://schemas.microsoft.com/office/word/2006/wordml" xmlns:wps="http://schemas.microsoft.com/office/word/2010/wordprocessingShape" mc:Ignorable="w14 w15 w16se w16cid wp14">
-  <w:comment w:id="11" w:author="Kathryn Dorge" w:date="2018-05-06T01:02:00Z" w:initials="KD">
+  <w:comment w:id="12" w:author="Kathryn Dorge" w:date="2018-05-07T18:03:00Z" w:initials="KD">
+    <w:p>
+      <w:pPr>
+        <w:pStyle w:val="CommentText"/>
+      </w:pPr>
+      <w:r>
+        <w:rPr>
+          <w:rStyle w:val="CommentReference"/>
+        </w:rPr>
+        <w:annotationRef/>
+      </w:r>
+      <w:r>
+        <w:t>Double check this assumption</w:t>
+      </w:r>
+    </w:p>
+  </w:comment>
+  <w:comment w:id="13" w:author="Kathryn Dorge" w:date="2018-05-06T01:02:00Z" w:initials="KD">
     <w:p>
       <w:pPr>
         <w:pStyle w:val="CommentText"/>
@@ -11967,6 +11947,7 @@
 
 <file path=word/commentsExtended.xml><?xml version="1.0" encoding="utf-8"?>
 <w15:commentsEx xmlns:wpc="http://schemas.microsoft.com/office/word/2010/wordprocessingCanvas" xmlns:cx="http://schemas.microsoft.com/office/drawing/2014/chartex" xmlns:cx1="http://schemas.microsoft.com/office/drawing/2015/9/8/chartex" xmlns:cx2="http://schemas.microsoft.com/office/drawing/2015/10/21/chartex" xmlns:cx3="http://schemas.microsoft.com/office/drawing/2016/5/9/chartex" xmlns:cx4="http://schemas.microsoft.com/office/drawing/2016/5/10/chartex" xmlns:cx5="http://schemas.microsoft.com/office/drawing/2016/5/11/chartex" xmlns:cx6="http://schemas.microsoft.com/office/drawing/2016/5/12/chartex" xmlns:cx7="http://schemas.microsoft.com/office/drawing/2016/5/13/chartex" xmlns:cx8="http://schemas.microsoft.com/office/drawing/2016/5/14/chartex" xmlns:mc="http://schemas.openxmlformats.org/markup-compatibility/2006" xmlns:aink="http://schemas.microsoft.com/office/drawing/2016/ink" xmlns:am3d="http://schemas.microsoft.com/office/drawing/2017/model3d" xmlns:o="urn:schemas-microsoft-com:office:office" xmlns:r="http://schemas.openxmlformats.org/officeDocument/2006/relationships" xmlns:m="http://schemas.openxmlformats.org/officeDocument/2006/math" xmlns:v="urn:schemas-microsoft-com:vml" xmlns:wp14="http://schemas.microsoft.com/office/word/2010/wordprocessingDrawing" xmlns:wp="http://schemas.openxmlformats.org/drawingml/2006/wordprocessingDrawing" xmlns:w10="urn:schemas-microsoft-com:office:word" xmlns:w="http://schemas.openxmlformats.org/wordprocessingml/2006/main" xmlns:w14="http://schemas.microsoft.com/office/word/2010/wordml" xmlns:w15="http://schemas.microsoft.com/office/word/2012/wordml" xmlns:w16cid="http://schemas.microsoft.com/office/word/2016/wordml/cid" xmlns:w16se="http://schemas.microsoft.com/office/word/2015/wordml/symex" xmlns:wpg="http://schemas.microsoft.com/office/word/2010/wordprocessingGroup" xmlns:wpi="http://schemas.microsoft.com/office/word/2010/wordprocessingInk" xmlns:wne="http://schemas.microsoft.com/office/word/2006/wordml" xmlns:wps="http://schemas.microsoft.com/office/word/2010/wordprocessingShape" mc:Ignorable="w14 w15 w16se w16cid wp14">
+  <w15:commentEx w15:paraId="6CCB6B03" w15:done="0"/>
   <w15:commentEx w15:paraId="3BD6A372" w15:done="0"/>
 </w15:commentsEx>
 </file>
@@ -12034,7 +12015,7 @@
           <w:rPr>
             <w:noProof/>
           </w:rPr>
-          <w:t>17</w:t>
+          <w:t>5</w:t>
         </w:r>
         <w:r>
           <w:rPr>
@@ -14018,4 +13999,16 @@
     </a:ext>
   </a:extLst>
 </a:theme>
+</file>
+
+<file path=customXml/item1.xml><?xml version="1.0" encoding="utf-8"?>
+<b:Sources xmlns:b="http://schemas.openxmlformats.org/officeDocument/2006/bibliography" xmlns="http://schemas.openxmlformats.org/officeDocument/2006/bibliography" SelectedStyle="\APASixthEditionOfficeOnline.xsl" StyleName="APA" Version="6"/>
+</file>
+
+<file path=customXml/itemProps1.xml><?xml version="1.0" encoding="utf-8"?>
+<ds:datastoreItem xmlns:ds="http://schemas.openxmlformats.org/officeDocument/2006/customXml" ds:itemID="{E1FFA2A8-6634-4FF2-A608-1AF5AA6C21D2}">
+  <ds:schemaRefs>
+    <ds:schemaRef ds:uri="http://schemas.openxmlformats.org/officeDocument/2006/bibliography"/>
+  </ds:schemaRefs>
+</ds:datastoreItem>
 </file>
</xml_diff>

<commit_message>
- modified test functions - added tests to test class - minor modification to report - fixed bug in the basic operation counter - added execution counter to partition test
</commit_message>
<xml_diff>
--- a/Report/CAB301 Report.docx
+++ b/Report/CAB301 Report.docx
@@ -7,7 +7,7 @@
         <w:spacing w:line="360" w:lineRule="auto"/>
         <w:jc w:val="both"/>
         <w:rPr>
-          <w:rFonts w:ascii="Times New Roman" w:hAnsi="Times New Roman" w:cs="Times New Roman"/>
+          <w:rFonts w:cs="Times New Roman"/>
           <w:sz w:val="48"/>
         </w:rPr>
       </w:pPr>
@@ -17,7 +17,7 @@
         <w:spacing w:line="360" w:lineRule="auto"/>
         <w:jc w:val="both"/>
         <w:rPr>
-          <w:rFonts w:ascii="Times New Roman" w:hAnsi="Times New Roman" w:cs="Times New Roman"/>
+          <w:rFonts w:cs="Times New Roman"/>
           <w:sz w:val="48"/>
         </w:rPr>
       </w:pPr>
@@ -27,7 +27,7 @@
         <w:spacing w:line="360" w:lineRule="auto"/>
         <w:jc w:val="both"/>
         <w:rPr>
-          <w:rFonts w:ascii="Times New Roman" w:hAnsi="Times New Roman" w:cs="Times New Roman"/>
+          <w:rFonts w:cs="Times New Roman"/>
           <w:sz w:val="48"/>
         </w:rPr>
       </w:pPr>
@@ -37,7 +37,7 @@
         <w:spacing w:line="360" w:lineRule="auto"/>
         <w:jc w:val="both"/>
         <w:rPr>
-          <w:rFonts w:ascii="Times New Roman" w:hAnsi="Times New Roman" w:cs="Times New Roman"/>
+          <w:rFonts w:cs="Times New Roman"/>
           <w:sz w:val="48"/>
         </w:rPr>
       </w:pPr>
@@ -47,20 +47,20 @@
         <w:spacing w:line="360" w:lineRule="auto"/>
         <w:jc w:val="center"/>
         <w:rPr>
-          <w:rFonts w:ascii="Times New Roman" w:hAnsi="Times New Roman" w:cs="Times New Roman"/>
+          <w:rFonts w:cs="Times New Roman"/>
           <w:sz w:val="48"/>
         </w:rPr>
       </w:pPr>
       <w:r>
         <w:rPr>
-          <w:rFonts w:ascii="Times New Roman" w:hAnsi="Times New Roman" w:cs="Times New Roman"/>
+          <w:rFonts w:cs="Times New Roman"/>
           <w:sz w:val="48"/>
         </w:rPr>
         <w:t xml:space="preserve">CAB301 Assignment </w:t>
       </w:r>
       <w:r>
         <w:rPr>
-          <w:rFonts w:ascii="Times New Roman" w:hAnsi="Times New Roman" w:cs="Times New Roman"/>
+          <w:rFonts w:cs="Times New Roman"/>
           <w:sz w:val="48"/>
         </w:rPr>
         <w:t>2</w:t>
@@ -71,13 +71,13 @@
         <w:spacing w:line="360" w:lineRule="auto"/>
         <w:jc w:val="center"/>
         <w:rPr>
-          <w:rFonts w:ascii="Times New Roman" w:hAnsi="Times New Roman" w:cs="Times New Roman"/>
+          <w:rFonts w:cs="Times New Roman"/>
           <w:sz w:val="36"/>
         </w:rPr>
       </w:pPr>
       <w:r>
         <w:rPr>
-          <w:rFonts w:ascii="Times New Roman" w:hAnsi="Times New Roman" w:cs="Times New Roman"/>
+          <w:rFonts w:cs="Times New Roman"/>
           <w:sz w:val="36"/>
         </w:rPr>
         <w:t>Empirical Comparison of Median Calculation Algorithms</w:t>
@@ -88,20 +88,20 @@
         <w:spacing w:line="360" w:lineRule="auto"/>
         <w:jc w:val="center"/>
         <w:rPr>
-          <w:rFonts w:ascii="Times New Roman" w:hAnsi="Times New Roman" w:cs="Times New Roman"/>
-          <w:sz w:val="24"/>
-        </w:rPr>
-      </w:pPr>
-      <w:r>
-        <w:rPr>
-          <w:rFonts w:ascii="Times New Roman" w:hAnsi="Times New Roman" w:cs="Times New Roman"/>
+          <w:rFonts w:cs="Times New Roman"/>
+          <w:sz w:val="24"/>
+        </w:rPr>
+      </w:pPr>
+      <w:r>
+        <w:rPr>
+          <w:rFonts w:cs="Times New Roman"/>
           <w:sz w:val="24"/>
         </w:rPr>
         <w:t>Kathryn Dorge</w:t>
       </w:r>
       <w:r>
         <w:rPr>
-          <w:rFonts w:ascii="Times New Roman" w:hAnsi="Times New Roman" w:cs="Times New Roman"/>
+          <w:rFonts w:cs="Times New Roman"/>
           <w:sz w:val="24"/>
         </w:rPr>
         <w:t xml:space="preserve"> (n9701761) </w:t>
@@ -112,20 +112,20 @@
         <w:spacing w:line="360" w:lineRule="auto"/>
         <w:jc w:val="center"/>
         <w:rPr>
-          <w:rFonts w:ascii="Times New Roman" w:hAnsi="Times New Roman" w:cs="Times New Roman"/>
-          <w:sz w:val="24"/>
-        </w:rPr>
-      </w:pPr>
-      <w:r>
-        <w:rPr>
-          <w:rFonts w:ascii="Times New Roman" w:hAnsi="Times New Roman" w:cs="Times New Roman"/>
+          <w:rFonts w:cs="Times New Roman"/>
+          <w:sz w:val="24"/>
+        </w:rPr>
+      </w:pPr>
+      <w:r>
+        <w:rPr>
+          <w:rFonts w:cs="Times New Roman"/>
           <w:sz w:val="24"/>
         </w:rPr>
         <w:t>and Luke Reynolds</w:t>
       </w:r>
       <w:r>
         <w:rPr>
-          <w:rFonts w:ascii="Times New Roman" w:hAnsi="Times New Roman" w:cs="Times New Roman"/>
+          <w:rFonts w:cs="Times New Roman"/>
           <w:sz w:val="24"/>
         </w:rPr>
         <w:t xml:space="preserve"> (n10083481)</w:t>
@@ -136,13 +136,13 @@
         <w:spacing w:line="360" w:lineRule="auto"/>
         <w:jc w:val="center"/>
         <w:rPr>
-          <w:rFonts w:ascii="Times New Roman" w:hAnsi="Times New Roman" w:cs="Times New Roman"/>
-          <w:sz w:val="24"/>
-        </w:rPr>
-      </w:pPr>
-      <w:r>
-        <w:rPr>
-          <w:rFonts w:ascii="Times New Roman" w:hAnsi="Times New Roman" w:cs="Times New Roman"/>
+          <w:rFonts w:cs="Times New Roman"/>
+          <w:sz w:val="24"/>
+        </w:rPr>
+      </w:pPr>
+      <w:r>
+        <w:rPr>
+          <w:rFonts w:cs="Times New Roman"/>
           <w:sz w:val="24"/>
         </w:rPr>
         <w:t xml:space="preserve">Date submitted: </w:t>
@@ -151,13 +151,13 @@
     <w:p>
       <w:pPr>
         <w:rPr>
-          <w:rFonts w:ascii="Times New Roman" w:hAnsi="Times New Roman" w:cs="Times New Roman"/>
-          <w:sz w:val="24"/>
-        </w:rPr>
-      </w:pPr>
-      <w:r>
-        <w:rPr>
-          <w:rFonts w:ascii="Times New Roman" w:hAnsi="Times New Roman" w:cs="Times New Roman"/>
+          <w:rFonts w:cs="Times New Roman"/>
+          <w:sz w:val="24"/>
+        </w:rPr>
+      </w:pPr>
+      <w:r>
+        <w:rPr>
+          <w:rFonts w:cs="Times New Roman"/>
           <w:sz w:val="24"/>
         </w:rPr>
         <w:br w:type="page"/>
@@ -217,19 +217,19 @@
           </w:pPr>
           <w:r>
             <w:rPr>
-              <w:rFonts w:ascii="Times New Roman" w:hAnsi="Times New Roman" w:cs="Times New Roman"/>
+              <w:rFonts w:cs="Times New Roman"/>
             </w:rPr>
             <w:fldChar w:fldCharType="begin"/>
           </w:r>
           <w:r>
             <w:rPr>
-              <w:rFonts w:ascii="Times New Roman" w:hAnsi="Times New Roman" w:cs="Times New Roman"/>
+              <w:rFonts w:cs="Times New Roman"/>
             </w:rPr>
             <w:instrText xml:space="preserve"> TOC \o "1-3" \h \z \u </w:instrText>
           </w:r>
           <w:r>
             <w:rPr>
-              <w:rFonts w:ascii="Times New Roman" w:hAnsi="Times New Roman" w:cs="Times New Roman"/>
+              <w:rFonts w:cs="Times New Roman"/>
             </w:rPr>
             <w:fldChar w:fldCharType="separate"/>
           </w:r>
@@ -237,7 +237,7 @@
             <w:r>
               <w:rPr>
                 <w:rStyle w:val="Hyperlink"/>
-                <w:rFonts w:ascii="Times New Roman" w:hAnsi="Times New Roman" w:cs="Times New Roman"/>
+                <w:rFonts w:cs="Times New Roman"/>
                 <w:noProof/>
               </w:rPr>
               <w:t>1.0</w:t>
@@ -253,7 +253,7 @@
             <w:r>
               <w:rPr>
                 <w:rStyle w:val="Hyperlink"/>
-                <w:rFonts w:ascii="Times New Roman" w:hAnsi="Times New Roman" w:cs="Times New Roman"/>
+                <w:rFonts w:cs="Times New Roman"/>
                 <w:noProof/>
               </w:rPr>
               <w:t>Summary</w:t>
@@ -325,7 +325,7 @@
             <w:r>
               <w:rPr>
                 <w:rStyle w:val="Hyperlink"/>
-                <w:rFonts w:ascii="Times New Roman" w:hAnsi="Times New Roman" w:cs="Times New Roman"/>
+                <w:rFonts w:cs="Times New Roman"/>
                 <w:noProof/>
               </w:rPr>
               <w:t>2.0</w:t>
@@ -341,7 +341,7 @@
             <w:r>
               <w:rPr>
                 <w:rStyle w:val="Hyperlink"/>
-                <w:rFonts w:ascii="Times New Roman" w:hAnsi="Times New Roman" w:cs="Times New Roman"/>
+                <w:rFonts w:cs="Times New Roman"/>
                 <w:noProof/>
               </w:rPr>
               <w:t>Description of the Algorithm</w:t>
@@ -413,7 +413,7 @@
             <w:r>
               <w:rPr>
                 <w:rStyle w:val="Hyperlink"/>
-                <w:rFonts w:ascii="Times New Roman" w:hAnsi="Times New Roman" w:cs="Times New Roman"/>
+                <w:rFonts w:cs="Times New Roman"/>
                 <w:noProof/>
               </w:rPr>
               <w:t>2.1</w:t>
@@ -429,7 +429,7 @@
             <w:r>
               <w:rPr>
                 <w:rStyle w:val="Hyperlink"/>
-                <w:rFonts w:ascii="Times New Roman" w:hAnsi="Times New Roman" w:cs="Times New Roman"/>
+                <w:rFonts w:cs="Times New Roman"/>
                 <w:noProof/>
               </w:rPr>
               <w:t>Brute Force Median</w:t>
@@ -501,7 +501,7 @@
             <w:r>
               <w:rPr>
                 <w:rStyle w:val="Hyperlink"/>
-                <w:rFonts w:ascii="Times New Roman" w:hAnsi="Times New Roman" w:cs="Times New Roman"/>
+                <w:rFonts w:cs="Times New Roman"/>
                 <w:noProof/>
               </w:rPr>
               <w:t>2.2</w:t>
@@ -517,7 +517,7 @@
             <w:r>
               <w:rPr>
                 <w:rStyle w:val="Hyperlink"/>
-                <w:rFonts w:ascii="Times New Roman" w:hAnsi="Times New Roman" w:cs="Times New Roman"/>
+                <w:rFonts w:cs="Times New Roman"/>
                 <w:noProof/>
               </w:rPr>
               <w:t>Partitioning Median</w:t>
@@ -589,7 +589,7 @@
             <w:r>
               <w:rPr>
                 <w:rStyle w:val="Hyperlink"/>
-                <w:rFonts w:ascii="Times New Roman" w:hAnsi="Times New Roman" w:cs="Times New Roman"/>
+                <w:rFonts w:cs="Times New Roman"/>
                 <w:noProof/>
               </w:rPr>
               <w:t>3.0</w:t>
@@ -605,7 +605,7 @@
             <w:r>
               <w:rPr>
                 <w:rStyle w:val="Hyperlink"/>
-                <w:rFonts w:ascii="Times New Roman" w:hAnsi="Times New Roman" w:cs="Times New Roman"/>
+                <w:rFonts w:cs="Times New Roman"/>
                 <w:noProof/>
               </w:rPr>
               <w:t>Theoretical Analysis of the Algorithm</w:t>
@@ -677,7 +677,7 @@
             <w:r>
               <w:rPr>
                 <w:rStyle w:val="Hyperlink"/>
-                <w:rFonts w:ascii="Times New Roman" w:hAnsi="Times New Roman" w:cs="Times New Roman"/>
+                <w:rFonts w:cs="Times New Roman"/>
                 <w:noProof/>
               </w:rPr>
               <w:t>3.1</w:t>
@@ -693,7 +693,7 @@
             <w:r>
               <w:rPr>
                 <w:rStyle w:val="Hyperlink"/>
-                <w:rFonts w:ascii="Times New Roman" w:hAnsi="Times New Roman" w:cs="Times New Roman"/>
+                <w:rFonts w:cs="Times New Roman"/>
                 <w:noProof/>
               </w:rPr>
               <w:t>The algorithm’s basic operation</w:t>
@@ -765,7 +765,7 @@
             <w:r>
               <w:rPr>
                 <w:rStyle w:val="Hyperlink"/>
-                <w:rFonts w:ascii="Times New Roman" w:hAnsi="Times New Roman" w:cs="Times New Roman"/>
+                <w:rFonts w:cs="Times New Roman"/>
                 <w:noProof/>
               </w:rPr>
               <w:t>3.1.1</w:t>
@@ -781,7 +781,7 @@
             <w:r>
               <w:rPr>
                 <w:rStyle w:val="Hyperlink"/>
-                <w:rFonts w:ascii="Times New Roman" w:hAnsi="Times New Roman" w:cs="Times New Roman"/>
+                <w:rFonts w:cs="Times New Roman"/>
                 <w:noProof/>
               </w:rPr>
               <w:t>Brute Force Median Algorithm</w:t>
@@ -853,7 +853,7 @@
             <w:r>
               <w:rPr>
                 <w:rStyle w:val="Hyperlink"/>
-                <w:rFonts w:ascii="Times New Roman" w:hAnsi="Times New Roman" w:cs="Times New Roman"/>
+                <w:rFonts w:cs="Times New Roman"/>
                 <w:noProof/>
               </w:rPr>
               <w:t>3.1.2</w:t>
@@ -869,7 +869,7 @@
             <w:r>
               <w:rPr>
                 <w:rStyle w:val="Hyperlink"/>
-                <w:rFonts w:ascii="Times New Roman" w:hAnsi="Times New Roman" w:cs="Times New Roman"/>
+                <w:rFonts w:cs="Times New Roman"/>
                 <w:noProof/>
               </w:rPr>
               <w:t>Partition Median Algorithm</w:t>
@@ -941,7 +941,7 @@
             <w:r>
               <w:rPr>
                 <w:rStyle w:val="Hyperlink"/>
-                <w:rFonts w:ascii="Times New Roman" w:hAnsi="Times New Roman" w:cs="Times New Roman"/>
+                <w:rFonts w:cs="Times New Roman"/>
                 <w:noProof/>
               </w:rPr>
               <w:t>3.2</w:t>
@@ -957,7 +957,7 @@
             <w:r>
               <w:rPr>
                 <w:rStyle w:val="Hyperlink"/>
-                <w:rFonts w:ascii="Times New Roman" w:hAnsi="Times New Roman" w:cs="Times New Roman"/>
+                <w:rFonts w:cs="Times New Roman"/>
                 <w:noProof/>
               </w:rPr>
               <w:t>Average Case Efficiency</w:t>
@@ -1029,7 +1029,7 @@
             <w:r>
               <w:rPr>
                 <w:rStyle w:val="Hyperlink"/>
-                <w:rFonts w:ascii="Times New Roman" w:hAnsi="Times New Roman" w:cs="Times New Roman"/>
+                <w:rFonts w:cs="Times New Roman"/>
                 <w:noProof/>
               </w:rPr>
               <w:t>3.2.1</w:t>
@@ -1045,7 +1045,7 @@
             <w:r>
               <w:rPr>
                 <w:rStyle w:val="Hyperlink"/>
-                <w:rFonts w:ascii="Times New Roman" w:hAnsi="Times New Roman" w:cs="Times New Roman"/>
+                <w:rFonts w:cs="Times New Roman"/>
                 <w:noProof/>
               </w:rPr>
               <w:t>Brute Force Median Algorithm</w:t>
@@ -1117,7 +1117,7 @@
             <w:r>
               <w:rPr>
                 <w:rStyle w:val="Hyperlink"/>
-                <w:rFonts w:ascii="Times New Roman" w:hAnsi="Times New Roman" w:cs="Times New Roman"/>
+                <w:rFonts w:cs="Times New Roman"/>
                 <w:noProof/>
               </w:rPr>
               <w:t>3.2.2</w:t>
@@ -1133,7 +1133,7 @@
             <w:r>
               <w:rPr>
                 <w:rStyle w:val="Hyperlink"/>
-                <w:rFonts w:ascii="Times New Roman" w:hAnsi="Times New Roman" w:cs="Times New Roman"/>
+                <w:rFonts w:cs="Times New Roman"/>
                 <w:noProof/>
               </w:rPr>
               <w:t>Partition Median Algorithm</w:t>
@@ -1205,7 +1205,7 @@
             <w:r>
               <w:rPr>
                 <w:rStyle w:val="Hyperlink"/>
-                <w:rFonts w:ascii="Times New Roman" w:hAnsi="Times New Roman" w:cs="Times New Roman"/>
+                <w:rFonts w:cs="Times New Roman"/>
                 <w:noProof/>
               </w:rPr>
               <w:t>3.3</w:t>
@@ -1221,7 +1221,7 @@
             <w:r>
               <w:rPr>
                 <w:rStyle w:val="Hyperlink"/>
-                <w:rFonts w:ascii="Times New Roman" w:hAnsi="Times New Roman" w:cs="Times New Roman"/>
+                <w:rFonts w:cs="Times New Roman"/>
                 <w:noProof/>
               </w:rPr>
               <w:t>Best Case Efficiency</w:t>
@@ -1293,7 +1293,7 @@
             <w:r>
               <w:rPr>
                 <w:rStyle w:val="Hyperlink"/>
-                <w:rFonts w:ascii="Times New Roman" w:hAnsi="Times New Roman" w:cs="Times New Roman"/>
+                <w:rFonts w:cs="Times New Roman"/>
                 <w:noProof/>
               </w:rPr>
               <w:t>3.4</w:t>
@@ -1309,7 +1309,7 @@
             <w:r>
               <w:rPr>
                 <w:rStyle w:val="Hyperlink"/>
-                <w:rFonts w:ascii="Times New Roman" w:hAnsi="Times New Roman" w:cs="Times New Roman"/>
+                <w:rFonts w:cs="Times New Roman"/>
                 <w:noProof/>
               </w:rPr>
               <w:t>Worst Case Efficiency</w:t>
@@ -1381,7 +1381,7 @@
             <w:r>
               <w:rPr>
                 <w:rStyle w:val="Hyperlink"/>
-                <w:rFonts w:ascii="Times New Roman" w:hAnsi="Times New Roman" w:cs="Times New Roman"/>
+                <w:rFonts w:cs="Times New Roman"/>
                 <w:noProof/>
               </w:rPr>
               <w:t>3.5</w:t>
@@ -1397,7 +1397,7 @@
             <w:r>
               <w:rPr>
                 <w:rStyle w:val="Hyperlink"/>
-                <w:rFonts w:ascii="Times New Roman" w:hAnsi="Times New Roman" w:cs="Times New Roman"/>
+                <w:rFonts w:cs="Times New Roman"/>
                 <w:noProof/>
               </w:rPr>
               <w:t>Order of Growth</w:t>
@@ -1469,7 +1469,7 @@
             <w:r>
               <w:rPr>
                 <w:rStyle w:val="Hyperlink"/>
-                <w:rFonts w:ascii="Times New Roman" w:hAnsi="Times New Roman" w:cs="Times New Roman"/>
+                <w:rFonts w:cs="Times New Roman"/>
                 <w:noProof/>
               </w:rPr>
               <w:t>4.0</w:t>
@@ -1485,7 +1485,7 @@
             <w:r>
               <w:rPr>
                 <w:rStyle w:val="Hyperlink"/>
-                <w:rFonts w:ascii="Times New Roman" w:hAnsi="Times New Roman" w:cs="Times New Roman"/>
+                <w:rFonts w:cs="Times New Roman"/>
                 <w:noProof/>
               </w:rPr>
               <w:t>Methodology, Tools and Techniques</w:t>
@@ -1557,7 +1557,7 @@
             <w:r>
               <w:rPr>
                 <w:rStyle w:val="Hyperlink"/>
-                <w:rFonts w:ascii="Times New Roman" w:hAnsi="Times New Roman" w:cs="Times New Roman"/>
+                <w:rFonts w:cs="Times New Roman"/>
                 <w:noProof/>
               </w:rPr>
               <w:t>5.0</w:t>
@@ -1573,7 +1573,7 @@
             <w:r>
               <w:rPr>
                 <w:rStyle w:val="Hyperlink"/>
-                <w:rFonts w:ascii="Times New Roman" w:hAnsi="Times New Roman" w:cs="Times New Roman"/>
+                <w:rFonts w:cs="Times New Roman"/>
                 <w:noProof/>
               </w:rPr>
               <w:t>Experimental Results</w:t>
@@ -1645,7 +1645,7 @@
             <w:r>
               <w:rPr>
                 <w:rStyle w:val="Hyperlink"/>
-                <w:rFonts w:ascii="Times New Roman" w:hAnsi="Times New Roman" w:cs="Times New Roman"/>
+                <w:rFonts w:cs="Times New Roman"/>
                 <w:noProof/>
               </w:rPr>
               <w:t>5.1</w:t>
@@ -1661,7 +1661,7 @@
             <w:r>
               <w:rPr>
                 <w:rStyle w:val="Hyperlink"/>
-                <w:rFonts w:ascii="Times New Roman" w:hAnsi="Times New Roman" w:cs="Times New Roman"/>
+                <w:rFonts w:cs="Times New Roman"/>
                 <w:noProof/>
               </w:rPr>
               <w:t>Functional Testing</w:t>
@@ -1733,7 +1733,7 @@
             <w:r>
               <w:rPr>
                 <w:rStyle w:val="Hyperlink"/>
-                <w:rFonts w:ascii="Times New Roman" w:hAnsi="Times New Roman" w:cs="Times New Roman"/>
+                <w:rFonts w:cs="Times New Roman"/>
                 <w:noProof/>
               </w:rPr>
               <w:t>5.1.1</w:t>
@@ -1749,7 +1749,7 @@
             <w:r>
               <w:rPr>
                 <w:rStyle w:val="Hyperlink"/>
-                <w:rFonts w:ascii="Times New Roman" w:hAnsi="Times New Roman" w:cs="Times New Roman"/>
+                <w:rFonts w:cs="Times New Roman"/>
                 <w:noProof/>
               </w:rPr>
               <w:t>Brute Force Median</w:t>
@@ -1821,7 +1821,7 @@
             <w:r>
               <w:rPr>
                 <w:rStyle w:val="Hyperlink"/>
-                <w:rFonts w:ascii="Times New Roman" w:hAnsi="Times New Roman" w:cs="Times New Roman"/>
+                <w:rFonts w:cs="Times New Roman"/>
                 <w:noProof/>
               </w:rPr>
               <w:t>5.1.2</w:t>
@@ -1837,7 +1837,7 @@
             <w:r>
               <w:rPr>
                 <w:rStyle w:val="Hyperlink"/>
-                <w:rFonts w:ascii="Times New Roman" w:hAnsi="Times New Roman" w:cs="Times New Roman"/>
+                <w:rFonts w:cs="Times New Roman"/>
                 <w:noProof/>
               </w:rPr>
               <w:t>Partitioning Median</w:t>
@@ -1909,7 +1909,7 @@
             <w:r>
               <w:rPr>
                 <w:rStyle w:val="Hyperlink"/>
-                <w:rFonts w:ascii="Times New Roman" w:hAnsi="Times New Roman" w:cs="Times New Roman"/>
+                <w:rFonts w:cs="Times New Roman"/>
                 <w:noProof/>
               </w:rPr>
               <w:t>5.2</w:t>
@@ -1925,7 +1925,7 @@
             <w:r>
               <w:rPr>
                 <w:rStyle w:val="Hyperlink"/>
-                <w:rFonts w:ascii="Times New Roman" w:hAnsi="Times New Roman" w:cs="Times New Roman"/>
+                <w:rFonts w:cs="Times New Roman"/>
                 <w:noProof/>
               </w:rPr>
               <w:t>Average-Case Number of Basic Operations</w:t>
@@ -1997,7 +1997,7 @@
             <w:r>
               <w:rPr>
                 <w:rStyle w:val="Hyperlink"/>
-                <w:rFonts w:ascii="Times New Roman" w:hAnsi="Times New Roman" w:cs="Times New Roman"/>
+                <w:rFonts w:cs="Times New Roman"/>
                 <w:noProof/>
               </w:rPr>
               <w:t>5.3</w:t>
@@ -2013,7 +2013,7 @@
             <w:r>
               <w:rPr>
                 <w:rStyle w:val="Hyperlink"/>
-                <w:rFonts w:ascii="Times New Roman" w:hAnsi="Times New Roman" w:cs="Times New Roman"/>
+                <w:rFonts w:cs="Times New Roman"/>
                 <w:noProof/>
               </w:rPr>
               <w:t>Average-Case Execution Time</w:t>
@@ -2085,7 +2085,7 @@
             <w:r>
               <w:rPr>
                 <w:rStyle w:val="Hyperlink"/>
-                <w:rFonts w:ascii="Times New Roman" w:hAnsi="Times New Roman" w:cs="Times New Roman"/>
+                <w:rFonts w:cs="Times New Roman"/>
                 <w:noProof/>
               </w:rPr>
               <w:t>6.0</w:t>
@@ -2101,7 +2101,7 @@
             <w:r>
               <w:rPr>
                 <w:rStyle w:val="Hyperlink"/>
-                <w:rFonts w:ascii="Times New Roman" w:hAnsi="Times New Roman" w:cs="Times New Roman"/>
+                <w:rFonts w:cs="Times New Roman"/>
                 <w:noProof/>
               </w:rPr>
               <w:t>References</w:t>
@@ -2173,7 +2173,7 @@
             <w:r>
               <w:rPr>
                 <w:rStyle w:val="Hyperlink"/>
-                <w:rFonts w:ascii="Times New Roman" w:hAnsi="Times New Roman" w:cs="Times New Roman"/>
+                <w:rFonts w:cs="Times New Roman"/>
                 <w:noProof/>
               </w:rPr>
               <w:t>7.0</w:t>
@@ -2189,7 +2189,7 @@
             <w:r>
               <w:rPr>
                 <w:rStyle w:val="Hyperlink"/>
-                <w:rFonts w:ascii="Times New Roman" w:hAnsi="Times New Roman" w:cs="Times New Roman"/>
+                <w:rFonts w:cs="Times New Roman"/>
                 <w:noProof/>
               </w:rPr>
               <w:t>Appendices</w:t>
@@ -2261,7 +2261,7 @@
             <w:r>
               <w:rPr>
                 <w:rStyle w:val="Hyperlink"/>
-                <w:rFonts w:ascii="Times New Roman" w:hAnsi="Times New Roman" w:cs="Times New Roman"/>
+                <w:rFonts w:cs="Times New Roman"/>
                 <w:noProof/>
               </w:rPr>
               <w:t>7.1</w:t>
@@ -2277,7 +2277,7 @@
             <w:r>
               <w:rPr>
                 <w:rStyle w:val="Hyperlink"/>
-                <w:rFonts w:ascii="Times New Roman" w:hAnsi="Times New Roman" w:cs="Times New Roman"/>
+                <w:rFonts w:cs="Times New Roman"/>
                 <w:noProof/>
               </w:rPr>
               <w:t>Appendix I: Code for Algorithm Implementation</w:t>
@@ -2349,7 +2349,7 @@
             <w:r>
               <w:rPr>
                 <w:rStyle w:val="Hyperlink"/>
-                <w:rFonts w:ascii="Times New Roman" w:hAnsi="Times New Roman" w:cs="Times New Roman"/>
+                <w:rFonts w:cs="Times New Roman"/>
                 <w:noProof/>
               </w:rPr>
               <w:t>7.2</w:t>
@@ -2365,7 +2365,7 @@
             <w:r>
               <w:rPr>
                 <w:rStyle w:val="Hyperlink"/>
-                <w:rFonts w:ascii="Times New Roman" w:hAnsi="Times New Roman" w:cs="Times New Roman"/>
+                <w:rFonts w:cs="Times New Roman"/>
                 <w:noProof/>
               </w:rPr>
               <w:t>Appendix II: Code for Generating Random Test Data</w:t>
@@ -2437,7 +2437,7 @@
             <w:r>
               <w:rPr>
                 <w:rStyle w:val="Hyperlink"/>
-                <w:rFonts w:ascii="Times New Roman" w:hAnsi="Times New Roman" w:cs="Times New Roman"/>
+                <w:rFonts w:cs="Times New Roman"/>
                 <w:noProof/>
               </w:rPr>
               <w:t>7.3</w:t>
@@ -2453,7 +2453,7 @@
             <w:r>
               <w:rPr>
                 <w:rStyle w:val="Hyperlink"/>
-                <w:rFonts w:ascii="Times New Roman" w:hAnsi="Times New Roman" w:cs="Times New Roman"/>
+                <w:rFonts w:cs="Times New Roman"/>
                 <w:noProof/>
               </w:rPr>
               <w:t>Appendix III: Code for Testing Functionality</w:t>
@@ -2525,7 +2525,7 @@
             <w:r>
               <w:rPr>
                 <w:rStyle w:val="Hyperlink"/>
-                <w:rFonts w:ascii="Times New Roman" w:hAnsi="Times New Roman" w:cs="Times New Roman"/>
+                <w:rFonts w:cs="Times New Roman"/>
                 <w:noProof/>
               </w:rPr>
               <w:t>7.4</w:t>
@@ -2541,7 +2541,7 @@
             <w:r>
               <w:rPr>
                 <w:rStyle w:val="Hyperlink"/>
-                <w:rFonts w:ascii="Times New Roman" w:hAnsi="Times New Roman" w:cs="Times New Roman"/>
+                <w:rFonts w:cs="Times New Roman"/>
                 <w:noProof/>
               </w:rPr>
               <w:t>Appendix IV: Code for Basic Operation Count</w:t>
@@ -2613,7 +2613,7 @@
             <w:r>
               <w:rPr>
                 <w:rStyle w:val="Hyperlink"/>
-                <w:rFonts w:ascii="Times New Roman" w:hAnsi="Times New Roman" w:cs="Times New Roman"/>
+                <w:rFonts w:cs="Times New Roman"/>
                 <w:noProof/>
               </w:rPr>
               <w:t>7.5</w:t>
@@ -2629,7 +2629,7 @@
             <w:r>
               <w:rPr>
                 <w:rStyle w:val="Hyperlink"/>
-                <w:rFonts w:ascii="Times New Roman" w:hAnsi="Times New Roman" w:cs="Times New Roman"/>
+                <w:rFonts w:cs="Times New Roman"/>
                 <w:noProof/>
               </w:rPr>
               <w:t>Appendix V: Code for Time Execution Test</w:t>
@@ -2687,12 +2687,12 @@
         <w:p>
           <w:pPr>
             <w:rPr>
-              <w:rFonts w:ascii="Times New Roman" w:hAnsi="Times New Roman" w:cs="Times New Roman"/>
+              <w:rFonts w:cs="Times New Roman"/>
             </w:rPr>
           </w:pPr>
           <w:r>
             <w:rPr>
-              <w:rFonts w:ascii="Times New Roman" w:hAnsi="Times New Roman" w:cs="Times New Roman"/>
+              <w:rFonts w:cs="Times New Roman"/>
               <w:b/>
               <w:bCs/>
               <w:noProof/>
@@ -2705,13 +2705,13 @@
     <w:p>
       <w:pPr>
         <w:rPr>
-          <w:rFonts w:ascii="Times New Roman" w:hAnsi="Times New Roman" w:cs="Times New Roman"/>
-          <w:sz w:val="24"/>
-        </w:rPr>
-      </w:pPr>
-      <w:r>
-        <w:rPr>
-          <w:rFonts w:ascii="Times New Roman" w:hAnsi="Times New Roman" w:cs="Times New Roman"/>
+          <w:rFonts w:cs="Times New Roman"/>
+          <w:sz w:val="24"/>
+        </w:rPr>
+      </w:pPr>
+      <w:r>
+        <w:rPr>
+          <w:rFonts w:cs="Times New Roman"/>
           <w:sz w:val="24"/>
         </w:rPr>
         <w:br w:type="page"/>
@@ -2750,7 +2750,7 @@
         <w:spacing w:before="120" w:after="120" w:line="360" w:lineRule="auto"/>
         <w:jc w:val="both"/>
         <w:rPr>
-          <w:rFonts w:ascii="Times New Roman" w:hAnsi="Times New Roman" w:cs="Times New Roman"/>
+          <w:rFonts w:cs="Times New Roman"/>
           <w:sz w:val="20"/>
         </w:rPr>
       </w:pPr>
@@ -2787,13 +2787,13 @@
         <w:spacing w:before="120" w:after="120" w:line="360" w:lineRule="auto"/>
         <w:jc w:val="both"/>
         <w:rPr>
-          <w:rFonts w:ascii="Times New Roman" w:hAnsi="Times New Roman" w:cs="Times New Roman"/>
-          <w:sz w:val="24"/>
-        </w:rPr>
-      </w:pPr>
-      <w:r>
-        <w:rPr>
-          <w:rFonts w:ascii="Times New Roman" w:hAnsi="Times New Roman" w:cs="Times New Roman"/>
+          <w:rFonts w:cs="Times New Roman"/>
+          <w:sz w:val="24"/>
+        </w:rPr>
+      </w:pPr>
+      <w:r>
+        <w:rPr>
+          <w:rFonts w:cs="Times New Roman"/>
           <w:sz w:val="24"/>
         </w:rPr>
         <w:t xml:space="preserve">The median in statistics is the value that separates the upper half of a set of data, a population, or a probability distribution, from the lower half or simply the middle value within a data set. This value remains extremely important within statistical analysis and probability theory due to the important of what it can represent for a data set or continuous probability distribution. Therefore, it has become of interest to implement a time efficient algorithm that </w:t>
@@ -2801,7 +2801,7 @@
       <w:proofErr w:type="gramStart"/>
       <w:r>
         <w:rPr>
-          <w:rFonts w:ascii="Times New Roman" w:hAnsi="Times New Roman" w:cs="Times New Roman"/>
+          <w:rFonts w:cs="Times New Roman"/>
           <w:sz w:val="24"/>
         </w:rPr>
         <w:t>is capable of locating</w:t>
@@ -2809,7 +2809,7 @@
       <w:proofErr w:type="gramEnd"/>
       <w:r>
         <w:rPr>
-          <w:rFonts w:ascii="Times New Roman" w:hAnsi="Times New Roman" w:cs="Times New Roman"/>
+          <w:rFonts w:cs="Times New Roman"/>
           <w:sz w:val="24"/>
         </w:rPr>
         <w:t xml:space="preserve"> the median value, even in situations where the data set remains unsorted. Thus, an efficient algorithm for locating the median value has been investigated, designed and compared. </w:t>
@@ -2824,17 +2824,15 @@
         </w:numPr>
         <w:ind w:left="709"/>
         <w:rPr>
-          <w:rFonts w:ascii="Times New Roman" w:hAnsi="Times New Roman" w:cs="Times New Roman"/>
-          <w:b/>
-          <w:color w:val="auto"/>
+          <w:rFonts w:cs="Times New Roman"/>
+          <w:b w:val="0"/>
         </w:rPr>
       </w:pPr>
       <w:bookmarkStart w:id="2" w:name="_Toc513463311"/>
       <w:r>
         <w:rPr>
-          <w:rFonts w:ascii="Times New Roman" w:hAnsi="Times New Roman" w:cs="Times New Roman"/>
-          <w:b/>
-          <w:color w:val="auto"/>
+          <w:rFonts w:cs="Times New Roman"/>
+          <w:b w:val="0"/>
         </w:rPr>
         <w:t>Brute Force Median</w:t>
       </w:r>
@@ -2850,17 +2848,15 @@
         </w:numPr>
         <w:ind w:left="709"/>
         <w:rPr>
-          <w:rFonts w:ascii="Times New Roman" w:hAnsi="Times New Roman" w:cs="Times New Roman"/>
-          <w:b/>
-          <w:color w:val="auto"/>
+          <w:rFonts w:cs="Times New Roman"/>
+          <w:b w:val="0"/>
         </w:rPr>
       </w:pPr>
       <w:bookmarkStart w:id="3" w:name="_Toc513463312"/>
       <w:r>
         <w:rPr>
-          <w:rFonts w:ascii="Times New Roman" w:hAnsi="Times New Roman" w:cs="Times New Roman"/>
-          <w:b/>
-          <w:color w:val="auto"/>
+          <w:rFonts w:cs="Times New Roman"/>
+          <w:b w:val="0"/>
         </w:rPr>
         <w:t>Partitioning Median</w:t>
       </w:r>
@@ -2871,14 +2867,14 @@
         <w:spacing w:line="360" w:lineRule="auto"/>
         <w:jc w:val="both"/>
         <w:rPr>
-          <w:rFonts w:ascii="Times New Roman" w:hAnsi="Times New Roman" w:cs="Times New Roman"/>
+          <w:rFonts w:cs="Times New Roman"/>
           <w:sz w:val="24"/>
         </w:rPr>
       </w:pPr>
       <w:proofErr w:type="spellStart"/>
       <w:r>
         <w:rPr>
-          <w:rFonts w:ascii="Times New Roman" w:hAnsi="Times New Roman" w:cs="Times New Roman"/>
+          <w:rFonts w:cs="Times New Roman"/>
           <w:sz w:val="24"/>
         </w:rPr>
         <w:t>Johnsonbaugh</w:t>
@@ -2886,14 +2882,14 @@
       <w:proofErr w:type="spellEnd"/>
       <w:r>
         <w:rPr>
-          <w:rFonts w:ascii="Times New Roman" w:hAnsi="Times New Roman" w:cs="Times New Roman"/>
+          <w:rFonts w:cs="Times New Roman"/>
           <w:sz w:val="24"/>
         </w:rPr>
         <w:t xml:space="preserve"> and Schaefer have proposed a version of the median algorithm that is built around the idea that locating the median within an unsorted data set is inherently a sorting problem, or more specifically a selection problem. As the median, as mentioned previously, is the middle value of a discrete data set, we need to only sort the array enough such that we can identify the central value, or the </w:t>
       </w:r>
       <w:r>
         <w:rPr>
-          <w:rFonts w:ascii="Times New Roman" w:hAnsi="Times New Roman" w:cs="Times New Roman"/>
+          <w:rFonts w:cs="Times New Roman"/>
           <w:b/>
           <w:i/>
           <w:sz w:val="24"/>
@@ -2902,7 +2898,7 @@
       </w:r>
       <w:r>
         <w:rPr>
-          <w:rFonts w:ascii="Times New Roman" w:hAnsi="Times New Roman" w:cs="Times New Roman"/>
+          <w:rFonts w:cs="Times New Roman"/>
           <w:sz w:val="24"/>
         </w:rPr>
         <w:t xml:space="preserve"> value. This is completed via utilising the underlying principles of the quicksort algorithm, the partitioning of the data set, producing a divide and conquer algorithm. </w:t>
@@ -2913,20 +2909,20 @@
         <w:spacing w:line="360" w:lineRule="auto"/>
         <w:jc w:val="both"/>
         <w:rPr>
-          <w:rFonts w:ascii="Times New Roman" w:hAnsi="Times New Roman" w:cs="Times New Roman"/>
-          <w:sz w:val="24"/>
-        </w:rPr>
-      </w:pPr>
-      <w:r>
-        <w:rPr>
-          <w:rFonts w:ascii="Times New Roman" w:hAnsi="Times New Roman" w:cs="Times New Roman"/>
+          <w:rFonts w:cs="Times New Roman"/>
+          <w:sz w:val="24"/>
+        </w:rPr>
+      </w:pPr>
+      <w:r>
+        <w:rPr>
+          <w:rFonts w:cs="Times New Roman"/>
           <w:sz w:val="24"/>
         </w:rPr>
         <w:t xml:space="preserve">The implementation of this solution requires three methods, the Median method which handles the unique case of only one element in the data set existing, where it simply returns the value that element. For other data sets, calls the recursive method Select, passing the data set, the indexing value for the first element, the middle value of the data set, and the indexing value for the last element in the data set. This Select method recursively calls itself until the partitioning method returns the desired middle value is returned. It should be noted that upon each call, the algorithm is reduced such that the points of interest lay between </w:t>
       </w:r>
       <w:r>
         <w:rPr>
-          <w:rFonts w:ascii="Times New Roman" w:hAnsi="Times New Roman" w:cs="Times New Roman"/>
+          <w:rFonts w:cs="Times New Roman"/>
           <w:b/>
           <w:i/>
           <w:sz w:val="24"/>
@@ -2935,14 +2931,14 @@
       </w:r>
       <w:r>
         <w:rPr>
-          <w:rFonts w:ascii="Times New Roman" w:hAnsi="Times New Roman" w:cs="Times New Roman"/>
+          <w:rFonts w:cs="Times New Roman"/>
           <w:sz w:val="24"/>
         </w:rPr>
         <w:t xml:space="preserve"> and </w:t>
       </w:r>
       <w:r>
         <w:rPr>
-          <w:rFonts w:ascii="Times New Roman" w:hAnsi="Times New Roman" w:cs="Times New Roman"/>
+          <w:rFonts w:cs="Times New Roman"/>
           <w:b/>
           <w:i/>
           <w:sz w:val="24"/>
@@ -2951,7 +2947,7 @@
       </w:r>
       <w:r>
         <w:rPr>
-          <w:rFonts w:ascii="Times New Roman" w:hAnsi="Times New Roman" w:cs="Times New Roman"/>
+          <w:rFonts w:cs="Times New Roman"/>
           <w:sz w:val="24"/>
         </w:rPr>
         <w:t xml:space="preserve">. The work of partially sorting the array is completed by the partitioning method, which is the procedure that is heavily utilised in the Quicksort Algorithm. It first selects a pivot as the first element from the portion of the data set in interest, it then swaps all elements, such that values smaller than the pivot lay on the left-hand side and values greater than the pivot lay on the right-hand side of the pivot. The index value of the pivot is then returned to the selection algorithm for it to be determined if the pivot selected is the median. </w:t>
@@ -2962,17 +2958,18 @@
         <w:spacing w:before="120" w:after="120" w:line="360" w:lineRule="auto"/>
         <w:jc w:val="both"/>
         <w:rPr>
-          <w:rFonts w:ascii="Times New Roman" w:hAnsi="Times New Roman" w:cs="Times New Roman"/>
+          <w:rFonts w:cs="Times New Roman"/>
           <w:b/>
           <w:sz w:val="28"/>
         </w:rPr>
       </w:pPr>
       <w:r>
         <w:rPr>
-          <w:rFonts w:ascii="Times New Roman" w:hAnsi="Times New Roman" w:cs="Times New Roman"/>
+          <w:rFonts w:cs="Times New Roman"/>
           <w:b/>
           <w:sz w:val="28"/>
         </w:rPr>
+        <w:lastRenderedPageBreak/>
         <w:br w:type="page"/>
       </w:r>
     </w:p>
@@ -3009,7 +3006,7 @@
         <w:spacing w:before="120" w:after="120" w:line="360" w:lineRule="auto"/>
         <w:jc w:val="both"/>
         <w:rPr>
-          <w:rFonts w:ascii="Times New Roman" w:hAnsi="Times New Roman" w:cs="Times New Roman"/>
+          <w:rFonts w:cs="Times New Roman"/>
           <w:sz w:val="24"/>
         </w:rPr>
       </w:pPr>
@@ -3023,18 +3020,16 @@
         </w:numPr>
         <w:ind w:left="709"/>
         <w:rPr>
-          <w:rFonts w:ascii="Times New Roman" w:hAnsi="Times New Roman" w:cs="Times New Roman"/>
-          <w:b/>
-          <w:color w:val="auto"/>
+          <w:rFonts w:cs="Times New Roman"/>
+          <w:b w:val="0"/>
           <w:sz w:val="28"/>
         </w:rPr>
       </w:pPr>
       <w:bookmarkStart w:id="5" w:name="_Toc513463314"/>
       <w:r>
         <w:rPr>
-          <w:rFonts w:ascii="Times New Roman" w:hAnsi="Times New Roman" w:cs="Times New Roman"/>
-          <w:b/>
-          <w:color w:val="auto"/>
+          <w:rFonts w:cs="Times New Roman"/>
+          <w:b w:val="0"/>
           <w:sz w:val="28"/>
         </w:rPr>
         <w:t>The algorithm’s basic operation</w:t>
@@ -3121,20 +3116,20 @@
         <w:spacing w:line="360" w:lineRule="auto"/>
         <w:jc w:val="both"/>
         <w:rPr>
-          <w:rFonts w:ascii="Times New Roman" w:hAnsi="Times New Roman" w:cs="Times New Roman"/>
-          <w:sz w:val="24"/>
-        </w:rPr>
-      </w:pPr>
-      <w:r>
-        <w:rPr>
-          <w:rFonts w:ascii="Times New Roman" w:hAnsi="Times New Roman" w:cs="Times New Roman"/>
+          <w:rFonts w:cs="Times New Roman"/>
+          <w:sz w:val="24"/>
+        </w:rPr>
+      </w:pPr>
+      <w:r>
+        <w:rPr>
+          <w:rFonts w:cs="Times New Roman"/>
           <w:sz w:val="24"/>
         </w:rPr>
         <w:t xml:space="preserve">When conducting the theoretical analysis of the partitioning median algorithm, the basic operation of interest chosen is the comparison of </w:t>
       </w:r>
       <w:r>
         <w:rPr>
-          <w:rFonts w:ascii="Times New Roman" w:hAnsi="Times New Roman" w:cs="Times New Roman"/>
+          <w:rFonts w:cs="Times New Roman"/>
           <w:b/>
           <w:i/>
           <w:sz w:val="24"/>
@@ -3144,7 +3139,7 @@
       <w:proofErr w:type="spellStart"/>
       <w:r>
         <w:rPr>
-          <w:rFonts w:ascii="Times New Roman" w:hAnsi="Times New Roman" w:cs="Times New Roman"/>
+          <w:rFonts w:cs="Times New Roman"/>
           <w:b/>
           <w:i/>
           <w:sz w:val="24"/>
@@ -3154,7 +3149,7 @@
       <w:proofErr w:type="spellEnd"/>
       <w:r>
         <w:rPr>
-          <w:rFonts w:ascii="Times New Roman" w:hAnsi="Times New Roman" w:cs="Times New Roman"/>
+          <w:rFonts w:cs="Times New Roman"/>
           <w:sz w:val="24"/>
         </w:rPr>
         <w:t xml:space="preserve"> contained within the partitioning method, as seen in figure …. This statement was selected due to it being a crucial element in not only the partitioning method, but the median algorithm as well. This is </w:t>
@@ -3162,7 +3157,7 @@
       <w:proofErr w:type="gramStart"/>
       <w:r>
         <w:rPr>
-          <w:rFonts w:ascii="Times New Roman" w:hAnsi="Times New Roman" w:cs="Times New Roman"/>
+          <w:rFonts w:cs="Times New Roman"/>
           <w:sz w:val="24"/>
         </w:rPr>
         <w:t>due to the fact that</w:t>
@@ -3170,14 +3165,14 @@
       <w:proofErr w:type="gramEnd"/>
       <w:r>
         <w:rPr>
-          <w:rFonts w:ascii="Times New Roman" w:hAnsi="Times New Roman" w:cs="Times New Roman"/>
+          <w:rFonts w:cs="Times New Roman"/>
           <w:sz w:val="24"/>
         </w:rPr>
         <w:t xml:space="preserve"> the median methods complexity relies on that of the selection method and in turn the partitioning method, with this comparison being the dominant operation. This operation is executed within a </w:t>
       </w:r>
       <w:r>
         <w:rPr>
-          <w:rFonts w:ascii="Times New Roman" w:hAnsi="Times New Roman" w:cs="Times New Roman"/>
+          <w:rFonts w:cs="Times New Roman"/>
           <w:b/>
           <w:i/>
           <w:sz w:val="24"/>
@@ -3186,14 +3181,14 @@
       </w:r>
       <w:r>
         <w:rPr>
-          <w:rFonts w:ascii="Times New Roman" w:hAnsi="Times New Roman" w:cs="Times New Roman"/>
+          <w:rFonts w:cs="Times New Roman"/>
           <w:sz w:val="24"/>
         </w:rPr>
         <w:t xml:space="preserve"> loop that iterates over an array between the indexes </w:t>
       </w:r>
       <w:r>
         <w:rPr>
-          <w:rFonts w:ascii="Times New Roman" w:hAnsi="Times New Roman" w:cs="Times New Roman"/>
+          <w:rFonts w:cs="Times New Roman"/>
           <w:b/>
           <w:i/>
           <w:sz w:val="24"/>
@@ -3202,14 +3197,14 @@
       </w:r>
       <w:r>
         <w:rPr>
-          <w:rFonts w:ascii="Times New Roman" w:hAnsi="Times New Roman" w:cs="Times New Roman"/>
+          <w:rFonts w:cs="Times New Roman"/>
           <w:sz w:val="24"/>
         </w:rPr>
         <w:t xml:space="preserve"> and </w:t>
       </w:r>
       <w:r>
         <w:rPr>
-          <w:rFonts w:ascii="Times New Roman" w:hAnsi="Times New Roman" w:cs="Times New Roman"/>
+          <w:rFonts w:cs="Times New Roman"/>
           <w:b/>
           <w:i/>
           <w:sz w:val="24"/>
@@ -3218,7 +3213,7 @@
       </w:r>
       <w:r>
         <w:rPr>
-          <w:rFonts w:ascii="Times New Roman" w:hAnsi="Times New Roman" w:cs="Times New Roman"/>
+          <w:rFonts w:cs="Times New Roman"/>
           <w:sz w:val="24"/>
         </w:rPr>
         <w:t xml:space="preserve"> as specified by parameters to the partitioning function. </w:t>
@@ -3231,7 +3226,7 @@
       </w:pPr>
       <w:r>
         <w:rPr>
-          <w:rFonts w:ascii="Times New Roman" w:hAnsi="Times New Roman" w:cs="Times New Roman"/>
+          <w:rFonts w:cs="Times New Roman"/>
           <w:sz w:val="24"/>
         </w:rPr>
         <w:t xml:space="preserve">It should be noted that the swapping of elements completed within the partitioning algorithm will have an impact on the execution time. However, during execution of the algorithm, it is believed that this operation will have negligible impact on its order of growth, as it is assumed that the comparison to provide sufficient estimation of the average case efficiency. Thus, the analysis conducted within this report does not consider the swapping of elements operation. </w:t>
@@ -3242,7 +3237,7 @@
         <w:spacing w:before="120" w:after="120" w:line="360" w:lineRule="auto"/>
         <w:jc w:val="both"/>
         <w:rPr>
-          <w:rFonts w:ascii="Times New Roman" w:hAnsi="Times New Roman" w:cs="Times New Roman"/>
+          <w:rFonts w:cs="Times New Roman"/>
           <w:sz w:val="24"/>
         </w:rPr>
       </w:pPr>
@@ -3256,9 +3251,8 @@
         </w:numPr>
         <w:ind w:left="709"/>
         <w:rPr>
-          <w:rFonts w:ascii="Times New Roman" w:hAnsi="Times New Roman" w:cs="Times New Roman"/>
-          <w:b/>
-          <w:color w:val="auto"/>
+          <w:rFonts w:cs="Times New Roman"/>
+          <w:b w:val="0"/>
           <w:sz w:val="28"/>
           <w:szCs w:val="28"/>
         </w:rPr>
@@ -3266,9 +3260,8 @@
       <w:bookmarkStart w:id="8" w:name="_Toc513463317"/>
       <w:r>
         <w:rPr>
-          <w:rFonts w:ascii="Times New Roman" w:hAnsi="Times New Roman" w:cs="Times New Roman"/>
-          <w:b/>
-          <w:color w:val="auto"/>
+          <w:rFonts w:cs="Times New Roman"/>
+          <w:b w:val="0"/>
           <w:sz w:val="28"/>
           <w:szCs w:val="28"/>
         </w:rPr>
@@ -3276,9 +3269,8 @@
       </w:r>
       <w:r>
         <w:rPr>
-          <w:rFonts w:ascii="Times New Roman" w:hAnsi="Times New Roman" w:cs="Times New Roman"/>
-          <w:b/>
-          <w:color w:val="auto"/>
+          <w:rFonts w:cs="Times New Roman"/>
+          <w:b w:val="0"/>
           <w:sz w:val="28"/>
           <w:szCs w:val="28"/>
         </w:rPr>
@@ -3286,9 +3278,8 @@
       </w:r>
       <w:r>
         <w:rPr>
-          <w:rFonts w:ascii="Times New Roman" w:hAnsi="Times New Roman" w:cs="Times New Roman"/>
-          <w:b/>
-          <w:color w:val="auto"/>
+          <w:rFonts w:cs="Times New Roman"/>
+          <w:b w:val="0"/>
           <w:sz w:val="28"/>
           <w:szCs w:val="28"/>
         </w:rPr>
@@ -3385,13 +3376,13 @@
         <w:spacing w:before="120" w:after="120" w:line="360" w:lineRule="auto"/>
         <w:jc w:val="both"/>
         <w:rPr>
-          <w:rFonts w:ascii="Times New Roman" w:eastAsiaTheme="minorEastAsia" w:hAnsi="Times New Roman" w:cs="Times New Roman"/>
-          <w:sz w:val="24"/>
-        </w:rPr>
-      </w:pPr>
-      <w:r>
-        <w:rPr>
-          <w:rFonts w:ascii="Times New Roman" w:eastAsiaTheme="minorEastAsia" w:hAnsi="Times New Roman" w:cs="Times New Roman"/>
+          <w:rFonts w:eastAsiaTheme="minorEastAsia" w:cs="Times New Roman"/>
+          <w:sz w:val="24"/>
+        </w:rPr>
+      </w:pPr>
+      <w:r>
+        <w:rPr>
+          <w:rFonts w:eastAsiaTheme="minorEastAsia" w:cs="Times New Roman"/>
           <w:sz w:val="24"/>
         </w:rPr>
         <w:t xml:space="preserve">Upon execution of the partitioning median algorithm with the input data set being unknown and randomised, the execution of the basic operation is unknown due the divide and conquer nature of the algorithm. Therefore, the average case efficiency analysis is conducted, with assumptions made for an average data set. </w:t>
@@ -3402,20 +3393,20 @@
         <w:spacing w:before="120" w:after="120" w:line="360" w:lineRule="auto"/>
         <w:jc w:val="both"/>
         <w:rPr>
-          <w:rFonts w:ascii="Times New Roman" w:eastAsiaTheme="minorEastAsia" w:hAnsi="Times New Roman" w:cs="Times New Roman"/>
-          <w:sz w:val="24"/>
-        </w:rPr>
-      </w:pPr>
-      <w:r>
-        <w:rPr>
-          <w:rFonts w:ascii="Times New Roman" w:eastAsiaTheme="minorEastAsia" w:hAnsi="Times New Roman" w:cs="Times New Roman"/>
+          <w:rFonts w:eastAsiaTheme="minorEastAsia" w:cs="Times New Roman"/>
+          <w:sz w:val="24"/>
+        </w:rPr>
+      </w:pPr>
+      <w:r>
+        <w:rPr>
+          <w:rFonts w:eastAsiaTheme="minorEastAsia" w:cs="Times New Roman"/>
           <w:sz w:val="24"/>
         </w:rPr>
         <w:t xml:space="preserve">First, the </w:t>
       </w:r>
       <w:r>
         <w:rPr>
-          <w:rFonts w:ascii="Times New Roman" w:eastAsiaTheme="minorEastAsia" w:hAnsi="Times New Roman" w:cs="Times New Roman"/>
+          <w:rFonts w:eastAsiaTheme="minorEastAsia" w:cs="Times New Roman"/>
           <w:b/>
           <w:i/>
           <w:sz w:val="24"/>
@@ -3424,14 +3415,14 @@
       </w:r>
       <w:r>
         <w:rPr>
-          <w:rFonts w:ascii="Times New Roman" w:eastAsiaTheme="minorEastAsia" w:hAnsi="Times New Roman" w:cs="Times New Roman"/>
+          <w:rFonts w:eastAsiaTheme="minorEastAsia" w:cs="Times New Roman"/>
           <w:sz w:val="24"/>
         </w:rPr>
         <w:t xml:space="preserve"> method’s</w:t>
       </w:r>
       <w:r>
         <w:rPr>
-          <w:rFonts w:ascii="Times New Roman" w:eastAsiaTheme="minorEastAsia" w:hAnsi="Times New Roman" w:cs="Times New Roman"/>
+          <w:rFonts w:eastAsiaTheme="minorEastAsia" w:cs="Times New Roman"/>
           <w:sz w:val="24"/>
         </w:rPr>
         <w:t xml:space="preserve"> complexity must be analysed which shall be denoted as </w:t>
@@ -3467,14 +3458,14 @@
       </m:oMath>
       <w:r>
         <w:rPr>
-          <w:rFonts w:ascii="Times New Roman" w:eastAsiaTheme="minorEastAsia" w:hAnsi="Times New Roman" w:cs="Times New Roman"/>
+          <w:rFonts w:eastAsiaTheme="minorEastAsia" w:cs="Times New Roman"/>
           <w:sz w:val="24"/>
         </w:rPr>
         <w:t xml:space="preserve">. The basic operation within this method is executed upon each iteration of the </w:t>
       </w:r>
       <w:r>
         <w:rPr>
-          <w:rFonts w:ascii="Times New Roman" w:eastAsiaTheme="minorEastAsia" w:hAnsi="Times New Roman" w:cs="Times New Roman"/>
+          <w:rFonts w:eastAsiaTheme="minorEastAsia" w:cs="Times New Roman"/>
           <w:b/>
           <w:i/>
           <w:sz w:val="24"/>
@@ -3483,7 +3474,7 @@
       </w:r>
       <w:r>
         <w:rPr>
-          <w:rFonts w:ascii="Times New Roman" w:eastAsiaTheme="minorEastAsia" w:hAnsi="Times New Roman" w:cs="Times New Roman"/>
+          <w:rFonts w:eastAsiaTheme="minorEastAsia" w:cs="Times New Roman"/>
           <w:sz w:val="24"/>
         </w:rPr>
         <w:t xml:space="preserve"> loop:</w:t>
@@ -3494,7 +3485,7 @@
         <w:spacing w:before="120" w:after="120" w:line="360" w:lineRule="auto"/>
         <w:jc w:val="both"/>
         <w:rPr>
-          <w:rFonts w:ascii="Times New Roman" w:eastAsiaTheme="minorEastAsia" w:hAnsi="Times New Roman" w:cs="Times New Roman"/>
+          <w:rFonts w:eastAsiaTheme="minorEastAsia" w:cs="Times New Roman"/>
           <w:sz w:val="24"/>
         </w:rPr>
       </w:pPr>
@@ -3683,13 +3674,13 @@
         <w:spacing w:before="120" w:after="120" w:line="360" w:lineRule="auto"/>
         <w:jc w:val="both"/>
         <w:rPr>
-          <w:rFonts w:ascii="Times New Roman" w:eastAsiaTheme="minorEastAsia" w:hAnsi="Times New Roman" w:cs="Times New Roman"/>
-          <w:sz w:val="24"/>
-        </w:rPr>
-      </w:pPr>
-      <w:r>
-        <w:rPr>
-          <w:rFonts w:ascii="Times New Roman" w:eastAsiaTheme="minorEastAsia" w:hAnsi="Times New Roman" w:cs="Times New Roman"/>
+          <w:rFonts w:eastAsiaTheme="minorEastAsia" w:cs="Times New Roman"/>
+          <w:sz w:val="24"/>
+        </w:rPr>
+      </w:pPr>
+      <w:r>
+        <w:rPr>
+          <w:rFonts w:eastAsiaTheme="minorEastAsia" w:cs="Times New Roman"/>
           <w:sz w:val="24"/>
         </w:rPr>
         <w:t xml:space="preserve">Where </w:t>
@@ -3708,7 +3699,7 @@
       </m:oMath>
       <w:r>
         <w:rPr>
-          <w:rFonts w:ascii="Times New Roman" w:eastAsiaTheme="minorEastAsia" w:hAnsi="Times New Roman" w:cs="Times New Roman"/>
+          <w:rFonts w:eastAsiaTheme="minorEastAsia" w:cs="Times New Roman"/>
           <w:sz w:val="24"/>
         </w:rPr>
         <w:t xml:space="preserve"> indicates the length of the data set being analysed, including the pivot, that the method iterates over. Thus, for simplicity this value shall be represented as </w:t>
@@ -3727,14 +3718,14 @@
       </m:oMath>
       <w:r>
         <w:rPr>
-          <w:rFonts w:ascii="Times New Roman" w:eastAsiaTheme="minorEastAsia" w:hAnsi="Times New Roman" w:cs="Times New Roman"/>
+          <w:rFonts w:eastAsiaTheme="minorEastAsia" w:cs="Times New Roman"/>
           <w:sz w:val="24"/>
         </w:rPr>
         <w:t>, where</w:t>
       </w:r>
       <w:r>
         <w:rPr>
-          <w:rFonts w:ascii="Times New Roman" w:eastAsiaTheme="minorEastAsia" w:hAnsi="Times New Roman" w:cs="Times New Roman"/>
+          <w:rFonts w:eastAsiaTheme="minorEastAsia" w:cs="Times New Roman"/>
           <w:sz w:val="24"/>
         </w:rPr>
         <w:t xml:space="preserve"> </w:t>
@@ -3753,7 +3744,7 @@
       </m:oMath>
       <w:r>
         <w:rPr>
-          <w:rFonts w:ascii="Times New Roman" w:eastAsiaTheme="minorEastAsia" w:hAnsi="Times New Roman" w:cs="Times New Roman"/>
+          <w:rFonts w:eastAsiaTheme="minorEastAsia" w:cs="Times New Roman"/>
           <w:sz w:val="24"/>
         </w:rPr>
         <w:t xml:space="preserve"> is the size of the data set within the partitioning method,</w:t>
@@ -3764,7 +3755,7 @@
         <w:spacing w:before="120" w:after="120" w:line="360" w:lineRule="auto"/>
         <w:jc w:val="both"/>
         <w:rPr>
-          <w:rFonts w:ascii="Times New Roman" w:eastAsiaTheme="minorEastAsia" w:hAnsi="Times New Roman" w:cs="Times New Roman"/>
+          <w:rFonts w:eastAsiaTheme="minorEastAsia" w:cs="Times New Roman"/>
           <w:sz w:val="24"/>
         </w:rPr>
       </w:pPr>
@@ -3832,20 +3823,20 @@
         <w:spacing w:before="120" w:after="120" w:line="360" w:lineRule="auto"/>
         <w:jc w:val="both"/>
         <w:rPr>
-          <w:rFonts w:ascii="Times New Roman" w:eastAsiaTheme="minorEastAsia" w:hAnsi="Times New Roman" w:cs="Times New Roman"/>
-          <w:sz w:val="24"/>
-        </w:rPr>
-      </w:pPr>
-      <w:r>
-        <w:rPr>
-          <w:rFonts w:ascii="Times New Roman" w:eastAsiaTheme="minorEastAsia" w:hAnsi="Times New Roman" w:cs="Times New Roman"/>
+          <w:rFonts w:eastAsiaTheme="minorEastAsia" w:cs="Times New Roman"/>
+          <w:sz w:val="24"/>
+        </w:rPr>
+      </w:pPr>
+      <w:r>
+        <w:rPr>
+          <w:rFonts w:eastAsiaTheme="minorEastAsia" w:cs="Times New Roman"/>
           <w:sz w:val="24"/>
         </w:rPr>
         <w:t xml:space="preserve">This produces an order of growth for the partitioning algorithm of </w:t>
       </w:r>
       <w:r>
         <w:rPr>
-          <w:rFonts w:ascii="Times New Roman" w:eastAsiaTheme="minorEastAsia" w:hAnsi="Times New Roman" w:cs="Times New Roman"/>
+          <w:rFonts w:eastAsiaTheme="minorEastAsia" w:cs="Times New Roman"/>
           <w:b/>
           <w:i/>
           <w:sz w:val="24"/>
@@ -3854,7 +3845,7 @@
       </w:r>
       <w:r>
         <w:rPr>
-          <w:rFonts w:ascii="Times New Roman" w:eastAsiaTheme="minorEastAsia" w:hAnsi="Times New Roman" w:cs="Times New Roman"/>
+          <w:rFonts w:eastAsiaTheme="minorEastAsia" w:cs="Times New Roman"/>
           <w:sz w:val="24"/>
         </w:rPr>
         <w:t xml:space="preserve">, for the rest of this analysis, this shall be utilised to represent the complexity of the partitioning method. This is </w:t>
@@ -3862,7 +3853,7 @@
       <w:proofErr w:type="gramStart"/>
       <w:r>
         <w:rPr>
-          <w:rFonts w:ascii="Times New Roman" w:eastAsiaTheme="minorEastAsia" w:hAnsi="Times New Roman" w:cs="Times New Roman"/>
+          <w:rFonts w:eastAsiaTheme="minorEastAsia" w:cs="Times New Roman"/>
           <w:sz w:val="24"/>
         </w:rPr>
         <w:t>due to the fact that</w:t>
@@ -3870,14 +3861,14 @@
       <w:proofErr w:type="gramEnd"/>
       <w:r>
         <w:rPr>
-          <w:rFonts w:ascii="Times New Roman" w:eastAsiaTheme="minorEastAsia" w:hAnsi="Times New Roman" w:cs="Times New Roman"/>
+          <w:rFonts w:eastAsiaTheme="minorEastAsia" w:cs="Times New Roman"/>
           <w:sz w:val="24"/>
         </w:rPr>
         <w:t xml:space="preserve"> the </w:t>
       </w:r>
       <w:r>
         <w:rPr>
-          <w:rFonts w:ascii="Times New Roman" w:eastAsiaTheme="minorEastAsia" w:hAnsi="Times New Roman" w:cs="Times New Roman"/>
+          <w:rFonts w:eastAsiaTheme="minorEastAsia" w:cs="Times New Roman"/>
           <w:b/>
           <w:i/>
           <w:sz w:val="24"/>
@@ -3886,7 +3877,7 @@
       </w:r>
       <w:r>
         <w:rPr>
-          <w:rFonts w:ascii="Times New Roman" w:eastAsiaTheme="minorEastAsia" w:hAnsi="Times New Roman" w:cs="Times New Roman"/>
+          <w:rFonts w:eastAsiaTheme="minorEastAsia" w:cs="Times New Roman"/>
           <w:sz w:val="24"/>
         </w:rPr>
         <w:t xml:space="preserve"> component of the complexity is inconsequential to the execution time of the partitioning median algorithm,</w:t>
@@ -3897,20 +3888,20 @@
         <w:spacing w:before="120" w:after="120" w:line="360" w:lineRule="auto"/>
         <w:jc w:val="both"/>
         <w:rPr>
-          <w:rFonts w:ascii="Times New Roman" w:eastAsiaTheme="minorEastAsia" w:hAnsi="Times New Roman" w:cs="Times New Roman"/>
-          <w:sz w:val="24"/>
-        </w:rPr>
-      </w:pPr>
-      <w:r>
-        <w:rPr>
-          <w:rFonts w:ascii="Times New Roman" w:eastAsiaTheme="minorEastAsia" w:hAnsi="Times New Roman" w:cs="Times New Roman"/>
+          <w:rFonts w:eastAsiaTheme="minorEastAsia" w:cs="Times New Roman"/>
+          <w:sz w:val="24"/>
+        </w:rPr>
+      </w:pPr>
+      <w:r>
+        <w:rPr>
+          <w:rFonts w:eastAsiaTheme="minorEastAsia" w:cs="Times New Roman"/>
           <w:sz w:val="24"/>
         </w:rPr>
         <w:t xml:space="preserve">Now before analysing the recursive </w:t>
       </w:r>
       <w:r>
         <w:rPr>
-          <w:rFonts w:ascii="Times New Roman" w:eastAsiaTheme="minorEastAsia" w:hAnsi="Times New Roman" w:cs="Times New Roman"/>
+          <w:rFonts w:eastAsiaTheme="minorEastAsia" w:cs="Times New Roman"/>
           <w:b/>
           <w:i/>
           <w:sz w:val="24"/>
@@ -3919,7 +3910,7 @@
       </w:r>
       <w:r>
         <w:rPr>
-          <w:rFonts w:ascii="Times New Roman" w:eastAsiaTheme="minorEastAsia" w:hAnsi="Times New Roman" w:cs="Times New Roman"/>
+          <w:rFonts w:eastAsiaTheme="minorEastAsia" w:cs="Times New Roman"/>
           <w:b/>
           <w:i/>
           <w:sz w:val="24"/>
@@ -3928,14 +3919,14 @@
       </w:r>
       <w:r>
         <w:rPr>
-          <w:rFonts w:ascii="Times New Roman" w:eastAsiaTheme="minorEastAsia" w:hAnsi="Times New Roman" w:cs="Times New Roman"/>
+          <w:rFonts w:eastAsiaTheme="minorEastAsia" w:cs="Times New Roman"/>
           <w:sz w:val="24"/>
         </w:rPr>
         <w:t xml:space="preserve"> </w:t>
       </w:r>
       <w:r>
         <w:rPr>
-          <w:rFonts w:ascii="Times New Roman" w:eastAsiaTheme="minorEastAsia" w:hAnsi="Times New Roman" w:cs="Times New Roman"/>
+          <w:rFonts w:eastAsiaTheme="minorEastAsia" w:cs="Times New Roman"/>
           <w:sz w:val="24"/>
         </w:rPr>
         <w:t xml:space="preserve">method, of which will be denoted as </w:t>
@@ -3971,14 +3962,14 @@
       </m:oMath>
       <w:r>
         <w:rPr>
-          <w:rFonts w:ascii="Times New Roman" w:eastAsiaTheme="minorEastAsia" w:hAnsi="Times New Roman" w:cs="Times New Roman"/>
+          <w:rFonts w:eastAsiaTheme="minorEastAsia" w:cs="Times New Roman"/>
           <w:sz w:val="24"/>
         </w:rPr>
         <w:t xml:space="preserve">, some assumptions must first be made, </w:t>
       </w:r>
       <w:r>
         <w:rPr>
-          <w:rFonts w:ascii="Times New Roman" w:eastAsiaTheme="minorEastAsia" w:hAnsi="Times New Roman" w:cs="Times New Roman"/>
+          <w:rFonts w:eastAsiaTheme="minorEastAsia" w:cs="Times New Roman"/>
           <w:sz w:val="24"/>
         </w:rPr>
         <w:t xml:space="preserve">including that upon each iteration the data set size is to decrease by one quarter in size. This was assumed </w:t>
@@ -3986,7 +3977,7 @@
       <w:proofErr w:type="gramStart"/>
       <w:r>
         <w:rPr>
-          <w:rFonts w:ascii="Times New Roman" w:eastAsiaTheme="minorEastAsia" w:hAnsi="Times New Roman" w:cs="Times New Roman"/>
+          <w:rFonts w:eastAsiaTheme="minorEastAsia" w:cs="Times New Roman"/>
           <w:sz w:val="24"/>
         </w:rPr>
         <w:t>due to the fact that</w:t>
@@ -3994,14 +3985,14 @@
       <w:proofErr w:type="gramEnd"/>
       <w:r>
         <w:rPr>
-          <w:rFonts w:ascii="Times New Roman" w:eastAsiaTheme="minorEastAsia" w:hAnsi="Times New Roman" w:cs="Times New Roman"/>
+          <w:rFonts w:eastAsiaTheme="minorEastAsia" w:cs="Times New Roman"/>
           <w:sz w:val="24"/>
         </w:rPr>
         <w:t xml:space="preserve"> if the data set where to decrease by one half, then the median would be found on the first iteration, or near</w:t>
       </w:r>
       <w:r>
         <w:rPr>
-          <w:rFonts w:ascii="Times New Roman" w:eastAsiaTheme="minorEastAsia" w:hAnsi="Times New Roman" w:cs="Times New Roman"/>
+          <w:rFonts w:eastAsiaTheme="minorEastAsia" w:cs="Times New Roman"/>
           <w:sz w:val="24"/>
         </w:rPr>
         <w:t xml:space="preserve"> the first iteration.</w:t>
@@ -4012,13 +4003,13 @@
         <w:spacing w:before="120" w:after="120" w:line="360" w:lineRule="auto"/>
         <w:jc w:val="both"/>
         <w:rPr>
-          <w:rFonts w:ascii="Times New Roman" w:eastAsiaTheme="minorEastAsia" w:hAnsi="Times New Roman" w:cs="Times New Roman"/>
-          <w:sz w:val="24"/>
-        </w:rPr>
-      </w:pPr>
-      <w:r>
-        <w:rPr>
-          <w:rFonts w:ascii="Times New Roman" w:eastAsiaTheme="minorEastAsia" w:hAnsi="Times New Roman" w:cs="Times New Roman"/>
+          <w:rFonts w:eastAsiaTheme="minorEastAsia" w:cs="Times New Roman"/>
+          <w:sz w:val="24"/>
+        </w:rPr>
+      </w:pPr>
+      <w:r>
+        <w:rPr>
+          <w:rFonts w:eastAsiaTheme="minorEastAsia" w:cs="Times New Roman"/>
           <w:sz w:val="24"/>
         </w:rPr>
         <w:t xml:space="preserve">To simplify calculations, let </w:t>
@@ -4085,7 +4076,7 @@
       </m:oMath>
       <w:r>
         <w:rPr>
-          <w:rFonts w:ascii="Times New Roman" w:eastAsiaTheme="minorEastAsia" w:hAnsi="Times New Roman" w:cs="Times New Roman"/>
+          <w:rFonts w:eastAsiaTheme="minorEastAsia" w:cs="Times New Roman"/>
           <w:sz w:val="24"/>
         </w:rPr>
         <w:t xml:space="preserve"> </w:t>
@@ -4096,7 +4087,7 @@
         <w:spacing w:before="120" w:after="120" w:line="360" w:lineRule="auto"/>
         <w:jc w:val="both"/>
         <w:rPr>
-          <w:rFonts w:ascii="Times New Roman" w:eastAsiaTheme="minorEastAsia" w:hAnsi="Times New Roman" w:cs="Times New Roman"/>
+          <w:rFonts w:eastAsiaTheme="minorEastAsia" w:cs="Times New Roman"/>
           <w:sz w:val="24"/>
         </w:rPr>
       </w:pPr>
@@ -5177,13 +5168,13 @@
         <w:spacing w:before="120" w:after="120" w:line="360" w:lineRule="auto"/>
         <w:jc w:val="both"/>
         <w:rPr>
-          <w:rFonts w:ascii="Times New Roman" w:eastAsiaTheme="minorEastAsia" w:hAnsi="Times New Roman" w:cs="Times New Roman"/>
-          <w:sz w:val="24"/>
-        </w:rPr>
-      </w:pPr>
-      <w:r>
-        <w:rPr>
-          <w:rFonts w:ascii="Times New Roman" w:eastAsiaTheme="minorEastAsia" w:hAnsi="Times New Roman" w:cs="Times New Roman"/>
+          <w:rFonts w:eastAsiaTheme="minorEastAsia" w:cs="Times New Roman"/>
+          <w:sz w:val="24"/>
+        </w:rPr>
+      </w:pPr>
+      <w:r>
+        <w:rPr>
+          <w:rFonts w:eastAsiaTheme="minorEastAsia" w:cs="Times New Roman"/>
           <w:sz w:val="24"/>
         </w:rPr>
         <w:t>This recursive function can therefore be simplified to,</w:t>
@@ -5194,7 +5185,7 @@
         <w:spacing w:before="120" w:after="120" w:line="360" w:lineRule="auto"/>
         <w:jc w:val="both"/>
         <w:rPr>
-          <w:rFonts w:ascii="Times New Roman" w:eastAsiaTheme="minorEastAsia" w:hAnsi="Times New Roman" w:cs="Times New Roman"/>
+          <w:rFonts w:eastAsiaTheme="minorEastAsia" w:cs="Times New Roman"/>
           <w:sz w:val="24"/>
         </w:rPr>
       </w:pPr>
@@ -5699,13 +5690,13 @@
         <w:spacing w:before="120" w:after="120" w:line="360" w:lineRule="auto"/>
         <w:jc w:val="both"/>
         <w:rPr>
-          <w:rFonts w:ascii="Times New Roman" w:eastAsiaTheme="minorEastAsia" w:hAnsi="Times New Roman" w:cs="Times New Roman"/>
-          <w:sz w:val="24"/>
-        </w:rPr>
-      </w:pPr>
-      <w:r>
-        <w:rPr>
-          <w:rFonts w:ascii="Times New Roman" w:eastAsiaTheme="minorEastAsia" w:hAnsi="Times New Roman" w:cs="Times New Roman"/>
+          <w:rFonts w:eastAsiaTheme="minorEastAsia" w:cs="Times New Roman"/>
+          <w:sz w:val="24"/>
+        </w:rPr>
+      </w:pPr>
+      <w:r>
+        <w:rPr>
+          <w:rFonts w:eastAsiaTheme="minorEastAsia" w:cs="Times New Roman"/>
           <w:sz w:val="24"/>
         </w:rPr>
         <w:lastRenderedPageBreak/>
@@ -5714,7 +5705,7 @@
       <w:proofErr w:type="gramStart"/>
       <w:r>
         <w:rPr>
-          <w:rFonts w:ascii="Times New Roman" w:eastAsiaTheme="minorEastAsia" w:hAnsi="Times New Roman" w:cs="Times New Roman"/>
+          <w:rFonts w:eastAsiaTheme="minorEastAsia" w:cs="Times New Roman"/>
           <w:sz w:val="24"/>
         </w:rPr>
         <w:t>assuming that</w:t>
@@ -5722,21 +5713,21 @@
       <w:proofErr w:type="gramEnd"/>
       <w:r>
         <w:rPr>
-          <w:rFonts w:ascii="Times New Roman" w:eastAsiaTheme="minorEastAsia" w:hAnsi="Times New Roman" w:cs="Times New Roman"/>
+          <w:rFonts w:eastAsiaTheme="minorEastAsia" w:cs="Times New Roman"/>
           <w:sz w:val="24"/>
         </w:rPr>
         <w:t xml:space="preserve"> it does not return early from the function</w:t>
       </w:r>
       <w:r>
         <w:rPr>
-          <w:rFonts w:ascii="Times New Roman" w:eastAsiaTheme="minorEastAsia" w:hAnsi="Times New Roman" w:cs="Times New Roman"/>
+          <w:rFonts w:eastAsiaTheme="minorEastAsia" w:cs="Times New Roman"/>
           <w:sz w:val="24"/>
         </w:rPr>
         <w:t xml:space="preserve"> and completes </w:t>
       </w:r>
       <w:r>
         <w:rPr>
-          <w:rFonts w:ascii="Times New Roman" w:eastAsiaTheme="minorEastAsia" w:hAnsi="Times New Roman" w:cs="Times New Roman"/>
+          <w:rFonts w:eastAsiaTheme="minorEastAsia" w:cs="Times New Roman"/>
           <w:b/>
           <w:i/>
           <w:sz w:val="24"/>
@@ -5745,14 +5736,14 @@
       </w:r>
       <w:r>
         <w:rPr>
-          <w:rFonts w:ascii="Times New Roman" w:eastAsiaTheme="minorEastAsia" w:hAnsi="Times New Roman" w:cs="Times New Roman"/>
+          <w:rFonts w:eastAsiaTheme="minorEastAsia" w:cs="Times New Roman"/>
           <w:sz w:val="24"/>
         </w:rPr>
         <w:t xml:space="preserve"> recursive calls</w:t>
       </w:r>
       <w:r>
         <w:rPr>
-          <w:rFonts w:ascii="Times New Roman" w:eastAsiaTheme="minorEastAsia" w:hAnsi="Times New Roman" w:cs="Times New Roman"/>
+          <w:rFonts w:eastAsiaTheme="minorEastAsia" w:cs="Times New Roman"/>
           <w:sz w:val="24"/>
         </w:rPr>
         <w:t xml:space="preserve">. Therefore, this will not produce an accurate analysis of the average case efficiency of the selection method. Therefore, it is then assumed that the median can appear in any element and has equal probability to do so, </w:t>
@@ -5763,7 +5754,7 @@
         <w:spacing w:before="120" w:after="120" w:line="360" w:lineRule="auto"/>
         <w:jc w:val="both"/>
         <w:rPr>
-          <w:rFonts w:ascii="Times New Roman" w:eastAsiaTheme="minorEastAsia" w:hAnsi="Times New Roman" w:cs="Times New Roman"/>
+          <w:rFonts w:eastAsiaTheme="minorEastAsia" w:cs="Times New Roman"/>
           <w:sz w:val="24"/>
         </w:rPr>
       </w:pPr>
@@ -5834,28 +5825,26 @@
           </m:f>
         </m:oMath>
       </m:oMathPara>
-      <w:bookmarkStart w:id="11" w:name="_GoBack"/>
-      <w:bookmarkEnd w:id="11"/>
     </w:p>
     <w:p>
       <w:pPr>
         <w:spacing w:before="120" w:after="120" w:line="360" w:lineRule="auto"/>
         <w:jc w:val="both"/>
         <w:rPr>
-          <w:rFonts w:ascii="Times New Roman" w:eastAsiaTheme="minorEastAsia" w:hAnsi="Times New Roman" w:cs="Times New Roman"/>
-          <w:sz w:val="24"/>
-        </w:rPr>
-      </w:pPr>
-      <w:r>
-        <w:rPr>
-          <w:rFonts w:ascii="Times New Roman" w:eastAsiaTheme="minorEastAsia" w:hAnsi="Times New Roman" w:cs="Times New Roman"/>
+          <w:rFonts w:eastAsiaTheme="minorEastAsia" w:cs="Times New Roman"/>
+          <w:sz w:val="24"/>
+        </w:rPr>
+      </w:pPr>
+      <w:r>
+        <w:rPr>
+          <w:rFonts w:eastAsiaTheme="minorEastAsia" w:cs="Times New Roman"/>
           <w:sz w:val="24"/>
         </w:rPr>
         <w:t xml:space="preserve">Where </w:t>
       </w:r>
       <w:r>
         <w:rPr>
-          <w:rFonts w:ascii="Times New Roman" w:eastAsiaTheme="minorEastAsia" w:hAnsi="Times New Roman" w:cs="Times New Roman"/>
+          <w:rFonts w:eastAsiaTheme="minorEastAsia" w:cs="Times New Roman"/>
           <w:b/>
           <w:i/>
           <w:sz w:val="24"/>
@@ -5864,21 +5853,21 @@
       </w:r>
       <w:r>
         <w:rPr>
-          <w:rFonts w:ascii="Times New Roman" w:eastAsiaTheme="minorEastAsia" w:hAnsi="Times New Roman" w:cs="Times New Roman"/>
+          <w:rFonts w:eastAsiaTheme="minorEastAsia" w:cs="Times New Roman"/>
           <w:sz w:val="24"/>
         </w:rPr>
         <w:t xml:space="preserve"> is the probability that the median exists within the data set, which will always be equal to one. </w:t>
       </w:r>
       <w:r>
         <w:rPr>
-          <w:rFonts w:ascii="Times New Roman" w:eastAsiaTheme="minorEastAsia" w:hAnsi="Times New Roman" w:cs="Times New Roman"/>
+          <w:rFonts w:eastAsiaTheme="minorEastAsia" w:cs="Times New Roman"/>
           <w:sz w:val="24"/>
         </w:rPr>
         <w:t xml:space="preserve">It should also be noted that after each iteration of the </w:t>
       </w:r>
       <w:r>
         <w:rPr>
-          <w:rFonts w:ascii="Times New Roman" w:eastAsiaTheme="minorEastAsia" w:hAnsi="Times New Roman" w:cs="Times New Roman"/>
+          <w:rFonts w:eastAsiaTheme="minorEastAsia" w:cs="Times New Roman"/>
           <w:b/>
           <w:i/>
           <w:sz w:val="24"/>
@@ -5887,7 +5876,7 @@
       </w:r>
       <w:r>
         <w:rPr>
-          <w:rFonts w:ascii="Times New Roman" w:eastAsiaTheme="minorEastAsia" w:hAnsi="Times New Roman" w:cs="Times New Roman"/>
+          <w:rFonts w:eastAsiaTheme="minorEastAsia" w:cs="Times New Roman"/>
           <w:sz w:val="24"/>
         </w:rPr>
         <w:t xml:space="preserve"> loop, the data set that is being iterated over decreases in size by assumedly </w:t>
@@ -5927,14 +5916,14 @@
               <w:rPr>
                 <w:rStyle w:val="CommentReference"/>
               </w:rPr>
-              <w:commentReference w:id="12"/>
+              <w:commentReference w:id="11"/>
             </m:r>
           </m:den>
         </m:f>
       </m:oMath>
       <w:r>
         <w:rPr>
-          <w:rFonts w:ascii="Times New Roman" w:eastAsiaTheme="minorEastAsia" w:hAnsi="Times New Roman" w:cs="Times New Roman"/>
+          <w:rFonts w:eastAsiaTheme="minorEastAsia" w:cs="Times New Roman"/>
           <w:sz w:val="24"/>
         </w:rPr>
         <w:t>, therefore, after each iteration it becomes more likely that the median is selected within the array,</w:t>
@@ -5945,7 +5934,7 @@
         <w:spacing w:before="120" w:after="120" w:line="360" w:lineRule="auto"/>
         <w:jc w:val="both"/>
         <w:rPr>
-          <w:rFonts w:ascii="Times New Roman" w:eastAsiaTheme="minorEastAsia" w:hAnsi="Times New Roman" w:cs="Times New Roman"/>
+          <w:rFonts w:eastAsiaTheme="minorEastAsia" w:cs="Times New Roman"/>
           <w:sz w:val="24"/>
         </w:rPr>
       </w:pPr>
@@ -6066,20 +6055,20 @@
         <w:spacing w:before="120" w:after="120" w:line="360" w:lineRule="auto"/>
         <w:jc w:val="both"/>
         <w:rPr>
-          <w:rFonts w:ascii="Times New Roman" w:eastAsiaTheme="minorEastAsia" w:hAnsi="Times New Roman" w:cs="Times New Roman"/>
-          <w:sz w:val="24"/>
-        </w:rPr>
-      </w:pPr>
-      <w:r>
-        <w:rPr>
-          <w:rFonts w:ascii="Times New Roman" w:eastAsiaTheme="minorEastAsia" w:hAnsi="Times New Roman" w:cs="Times New Roman"/>
+          <w:rFonts w:eastAsiaTheme="minorEastAsia" w:cs="Times New Roman"/>
+          <w:sz w:val="24"/>
+        </w:rPr>
+      </w:pPr>
+      <w:r>
+        <w:rPr>
+          <w:rFonts w:eastAsiaTheme="minorEastAsia" w:cs="Times New Roman"/>
           <w:sz w:val="24"/>
         </w:rPr>
         <w:t xml:space="preserve">Where </w:t>
       </w:r>
       <w:r>
         <w:rPr>
-          <w:rFonts w:ascii="Times New Roman" w:eastAsiaTheme="minorEastAsia" w:hAnsi="Times New Roman" w:cs="Times New Roman"/>
+          <w:rFonts w:eastAsiaTheme="minorEastAsia" w:cs="Times New Roman"/>
           <w:b/>
           <w:i/>
           <w:sz w:val="24"/>
@@ -6088,21 +6077,21 @@
       </w:r>
       <w:r>
         <w:rPr>
-          <w:rFonts w:ascii="Times New Roman" w:eastAsiaTheme="minorEastAsia" w:hAnsi="Times New Roman" w:cs="Times New Roman"/>
+          <w:rFonts w:eastAsiaTheme="minorEastAsia" w:cs="Times New Roman"/>
           <w:sz w:val="24"/>
         </w:rPr>
         <w:t xml:space="preserve"> represents the number of recursive calls made by the selection method.</w:t>
       </w:r>
       <w:r>
         <w:rPr>
-          <w:rFonts w:ascii="Times New Roman" w:eastAsiaTheme="minorEastAsia" w:hAnsi="Times New Roman" w:cs="Times New Roman"/>
+          <w:rFonts w:eastAsiaTheme="minorEastAsia" w:cs="Times New Roman"/>
           <w:sz w:val="24"/>
         </w:rPr>
         <w:t xml:space="preserve"> </w:t>
       </w:r>
       <w:r>
         <w:rPr>
-          <w:rFonts w:ascii="Times New Roman" w:eastAsiaTheme="minorEastAsia" w:hAnsi="Times New Roman" w:cs="Times New Roman"/>
+          <w:rFonts w:eastAsiaTheme="minorEastAsia" w:cs="Times New Roman"/>
           <w:sz w:val="24"/>
         </w:rPr>
         <w:t>Applying the expected value formula, the expected complexity can be determined to be,</w:t>
@@ -6113,7 +6102,7 @@
         <w:spacing w:before="120" w:after="120" w:line="360" w:lineRule="auto"/>
         <w:jc w:val="both"/>
         <w:rPr>
-          <w:rFonts w:ascii="Times New Roman" w:eastAsiaTheme="minorEastAsia" w:hAnsi="Times New Roman" w:cs="Times New Roman"/>
+          <w:rFonts w:eastAsiaTheme="minorEastAsia" w:cs="Times New Roman"/>
           <w:sz w:val="24"/>
         </w:rPr>
       </w:pPr>
@@ -7414,13 +7403,13 @@
         <w:spacing w:before="120" w:after="120" w:line="360" w:lineRule="auto"/>
         <w:jc w:val="both"/>
         <w:rPr>
-          <w:rFonts w:ascii="Times New Roman" w:eastAsiaTheme="minorEastAsia" w:hAnsi="Times New Roman" w:cs="Times New Roman"/>
-          <w:sz w:val="24"/>
-        </w:rPr>
-      </w:pPr>
-      <w:r>
-        <w:rPr>
-          <w:rFonts w:ascii="Times New Roman" w:eastAsiaTheme="minorEastAsia" w:hAnsi="Times New Roman" w:cs="Times New Roman"/>
+          <w:rFonts w:eastAsiaTheme="minorEastAsia" w:cs="Times New Roman"/>
+          <w:sz w:val="24"/>
+        </w:rPr>
+      </w:pPr>
+      <w:r>
+        <w:rPr>
+          <w:rFonts w:eastAsiaTheme="minorEastAsia" w:cs="Times New Roman"/>
           <w:sz w:val="24"/>
         </w:rPr>
         <w:t>This can be simplified to,</w:t>
@@ -7431,7 +7420,7 @@
         <w:spacing w:before="120" w:after="120" w:line="360" w:lineRule="auto"/>
         <w:jc w:val="both"/>
         <w:rPr>
-          <w:rFonts w:ascii="Times New Roman" w:eastAsiaTheme="minorEastAsia" w:hAnsi="Times New Roman" w:cs="Times New Roman"/>
+          <w:rFonts w:eastAsiaTheme="minorEastAsia" w:cs="Times New Roman"/>
           <w:sz w:val="24"/>
         </w:rPr>
       </w:pPr>
@@ -7853,27 +7842,27 @@
         <w:spacing w:before="120" w:after="120" w:line="360" w:lineRule="auto"/>
         <w:jc w:val="both"/>
         <w:rPr>
-          <w:rFonts w:ascii="Times New Roman" w:eastAsiaTheme="minorEastAsia" w:hAnsi="Times New Roman" w:cs="Times New Roman"/>
-          <w:sz w:val="24"/>
-        </w:rPr>
-      </w:pPr>
-      <w:r>
-        <w:rPr>
-          <w:rFonts w:ascii="Times New Roman" w:eastAsiaTheme="minorEastAsia" w:hAnsi="Times New Roman" w:cs="Times New Roman"/>
+          <w:rFonts w:eastAsiaTheme="minorEastAsia" w:cs="Times New Roman"/>
+          <w:sz w:val="24"/>
+        </w:rPr>
+      </w:pPr>
+      <w:r>
+        <w:rPr>
+          <w:rFonts w:eastAsiaTheme="minorEastAsia" w:cs="Times New Roman"/>
           <w:sz w:val="24"/>
         </w:rPr>
         <w:t xml:space="preserve">To simplify this, the summation of geometric progressions </w:t>
       </w:r>
       <w:r>
         <w:rPr>
-          <w:rFonts w:ascii="Times New Roman" w:eastAsiaTheme="minorEastAsia" w:hAnsi="Times New Roman" w:cs="Times New Roman"/>
+          <w:rFonts w:eastAsiaTheme="minorEastAsia" w:cs="Times New Roman"/>
           <w:sz w:val="24"/>
         </w:rPr>
         <w:t>is</w:t>
       </w:r>
       <w:r>
         <w:rPr>
-          <w:rFonts w:ascii="Times New Roman" w:eastAsiaTheme="minorEastAsia" w:hAnsi="Times New Roman" w:cs="Times New Roman"/>
+          <w:rFonts w:eastAsiaTheme="minorEastAsia" w:cs="Times New Roman"/>
           <w:sz w:val="24"/>
         </w:rPr>
         <w:t xml:space="preserve"> used, as some of these summation elements produce a geometric series,</w:t>
@@ -7884,7 +7873,7 @@
         <w:spacing w:before="120" w:after="120" w:line="360" w:lineRule="auto"/>
         <w:jc w:val="both"/>
         <w:rPr>
-          <w:rFonts w:ascii="Times New Roman" w:eastAsiaTheme="minorEastAsia" w:hAnsi="Times New Roman" w:cs="Times New Roman"/>
+          <w:rFonts w:eastAsiaTheme="minorEastAsia" w:cs="Times New Roman"/>
           <w:sz w:val="24"/>
         </w:rPr>
       </w:pPr>
@@ -9056,13 +9045,13 @@
         <w:spacing w:before="120" w:after="120" w:line="360" w:lineRule="auto"/>
         <w:jc w:val="both"/>
         <w:rPr>
-          <w:rFonts w:ascii="Times New Roman" w:eastAsiaTheme="minorEastAsia" w:hAnsi="Times New Roman" w:cs="Times New Roman"/>
-          <w:sz w:val="24"/>
-        </w:rPr>
-      </w:pPr>
-      <w:r>
-        <w:rPr>
-          <w:rFonts w:ascii="Times New Roman" w:eastAsiaTheme="minorEastAsia" w:hAnsi="Times New Roman" w:cs="Times New Roman"/>
+          <w:rFonts w:eastAsiaTheme="minorEastAsia" w:cs="Times New Roman"/>
+          <w:sz w:val="24"/>
+        </w:rPr>
+      </w:pPr>
+      <w:r>
+        <w:rPr>
+          <w:rFonts w:eastAsiaTheme="minorEastAsia" w:cs="Times New Roman"/>
           <w:sz w:val="24"/>
         </w:rPr>
         <w:t xml:space="preserve">Now, as </w:t>
@@ -9129,14 +9118,14 @@
       </m:oMath>
       <w:r>
         <w:rPr>
-          <w:rFonts w:ascii="Times New Roman" w:eastAsiaTheme="minorEastAsia" w:hAnsi="Times New Roman" w:cs="Times New Roman"/>
+          <w:rFonts w:eastAsiaTheme="minorEastAsia" w:cs="Times New Roman"/>
           <w:sz w:val="24"/>
         </w:rPr>
         <w:t>,</w:t>
       </w:r>
       <w:r>
         <w:rPr>
-          <w:rFonts w:ascii="Times New Roman" w:eastAsiaTheme="minorEastAsia" w:hAnsi="Times New Roman" w:cs="Times New Roman"/>
+          <w:rFonts w:eastAsiaTheme="minorEastAsia" w:cs="Times New Roman"/>
           <w:sz w:val="24"/>
         </w:rPr>
         <w:t xml:space="preserve"> </w:t>
@@ -9152,7 +9141,7 @@
       </m:oMath>
       <w:r>
         <w:rPr>
-          <w:rFonts w:ascii="Times New Roman" w:eastAsiaTheme="minorEastAsia" w:hAnsi="Times New Roman" w:cs="Times New Roman"/>
+          <w:rFonts w:eastAsiaTheme="minorEastAsia" w:cs="Times New Roman"/>
           <w:sz w:val="24"/>
         </w:rPr>
         <w:t xml:space="preserve">, </w:t>
@@ -9199,7 +9188,7 @@
           <w:rPr>
             <w:rStyle w:val="CommentReference"/>
           </w:rPr>
-          <w:commentReference w:id="13"/>
+          <w:commentReference w:id="12"/>
         </m:r>
         <m:r>
           <w:rPr>
@@ -9215,7 +9204,7 @@
         <w:spacing w:before="120" w:after="120" w:line="360" w:lineRule="auto"/>
         <w:jc w:val="both"/>
         <w:rPr>
-          <w:rFonts w:ascii="Times New Roman" w:eastAsiaTheme="minorEastAsia" w:hAnsi="Times New Roman" w:cs="Times New Roman"/>
+          <w:rFonts w:eastAsiaTheme="minorEastAsia" w:cs="Times New Roman"/>
           <w:sz w:val="24"/>
         </w:rPr>
       </w:pPr>
@@ -9990,20 +9979,20 @@
         <w:spacing w:before="120" w:after="120" w:line="360" w:lineRule="auto"/>
         <w:jc w:val="both"/>
         <w:rPr>
-          <w:rFonts w:ascii="Times New Roman" w:eastAsiaTheme="minorEastAsia" w:hAnsi="Times New Roman" w:cs="Times New Roman"/>
-          <w:sz w:val="24"/>
-        </w:rPr>
-      </w:pPr>
-      <w:r>
-        <w:rPr>
-          <w:rFonts w:ascii="Times New Roman" w:eastAsiaTheme="minorEastAsia" w:hAnsi="Times New Roman" w:cs="Times New Roman"/>
+          <w:rFonts w:eastAsiaTheme="minorEastAsia" w:cs="Times New Roman"/>
+          <w:sz w:val="24"/>
+        </w:rPr>
+      </w:pPr>
+      <w:r>
+        <w:rPr>
+          <w:rFonts w:eastAsiaTheme="minorEastAsia" w:cs="Times New Roman"/>
           <w:sz w:val="24"/>
         </w:rPr>
         <w:t xml:space="preserve">Now investigating the </w:t>
       </w:r>
       <w:r>
         <w:rPr>
-          <w:rFonts w:ascii="Times New Roman" w:eastAsiaTheme="minorEastAsia" w:hAnsi="Times New Roman" w:cs="Times New Roman"/>
+          <w:rFonts w:eastAsiaTheme="minorEastAsia" w:cs="Times New Roman"/>
           <w:b/>
           <w:i/>
           <w:sz w:val="24"/>
@@ -10012,28 +10001,28 @@
       </w:r>
       <w:r>
         <w:rPr>
-          <w:rFonts w:ascii="Times New Roman" w:eastAsiaTheme="minorEastAsia" w:hAnsi="Times New Roman" w:cs="Times New Roman"/>
+          <w:rFonts w:eastAsiaTheme="minorEastAsia" w:cs="Times New Roman"/>
           <w:sz w:val="24"/>
         </w:rPr>
         <w:t xml:space="preserve"> method, it simply calls the select function after handling the unique case of only one element existing within the array. Therefore, it can be stated that the average case efficiency of the </w:t>
       </w:r>
       <w:r>
         <w:rPr>
-          <w:rFonts w:ascii="Times New Roman" w:eastAsiaTheme="minorEastAsia" w:hAnsi="Times New Roman" w:cs="Times New Roman"/>
+          <w:rFonts w:eastAsiaTheme="minorEastAsia" w:cs="Times New Roman"/>
           <w:sz w:val="24"/>
         </w:rPr>
         <w:t>Median</w:t>
       </w:r>
       <w:r>
         <w:rPr>
-          <w:rFonts w:ascii="Times New Roman" w:eastAsiaTheme="minorEastAsia" w:hAnsi="Times New Roman" w:cs="Times New Roman"/>
+          <w:rFonts w:eastAsiaTheme="minorEastAsia" w:cs="Times New Roman"/>
           <w:sz w:val="24"/>
         </w:rPr>
         <w:t xml:space="preserve"> algorithm is equal to that of the </w:t>
       </w:r>
       <w:r>
         <w:rPr>
-          <w:rFonts w:ascii="Times New Roman" w:eastAsiaTheme="minorEastAsia" w:hAnsi="Times New Roman" w:cs="Times New Roman"/>
+          <w:rFonts w:eastAsiaTheme="minorEastAsia" w:cs="Times New Roman"/>
           <w:b/>
           <w:i/>
           <w:sz w:val="24"/>
@@ -10042,7 +10031,7 @@
       </w:r>
       <w:r>
         <w:rPr>
-          <w:rFonts w:ascii="Times New Roman" w:eastAsiaTheme="minorEastAsia" w:hAnsi="Times New Roman" w:cs="Times New Roman"/>
+          <w:rFonts w:eastAsiaTheme="minorEastAsia" w:cs="Times New Roman"/>
           <w:sz w:val="24"/>
         </w:rPr>
         <w:t xml:space="preserve"> method,</w:t>
@@ -10053,7 +10042,7 @@
         <w:spacing w:before="120" w:after="120" w:line="360" w:lineRule="auto"/>
         <w:jc w:val="both"/>
         <w:rPr>
-          <w:rFonts w:ascii="Times New Roman" w:eastAsiaTheme="minorEastAsia" w:hAnsi="Times New Roman" w:cs="Times New Roman"/>
+          <w:rFonts w:eastAsiaTheme="minorEastAsia" w:cs="Times New Roman"/>
           <w:sz w:val="24"/>
         </w:rPr>
       </w:pPr>
@@ -10174,19 +10163,17 @@
         </w:numPr>
         <w:ind w:left="709"/>
         <w:rPr>
-          <w:rFonts w:ascii="Times New Roman" w:hAnsi="Times New Roman" w:cs="Times New Roman"/>
-          <w:b/>
-          <w:color w:val="auto"/>
+          <w:rFonts w:cs="Times New Roman"/>
+          <w:b w:val="0"/>
           <w:sz w:val="28"/>
           <w:szCs w:val="28"/>
         </w:rPr>
       </w:pPr>
-      <w:bookmarkStart w:id="14" w:name="_Toc513463320"/>
-      <w:r>
-        <w:rPr>
-          <w:rFonts w:ascii="Times New Roman" w:hAnsi="Times New Roman" w:cs="Times New Roman"/>
-          <w:b/>
-          <w:color w:val="auto"/>
+      <w:bookmarkStart w:id="13" w:name="_Toc513463320"/>
+      <w:r>
+        <w:rPr>
+          <w:rFonts w:cs="Times New Roman"/>
+          <w:b w:val="0"/>
           <w:sz w:val="28"/>
           <w:szCs w:val="28"/>
         </w:rPr>
@@ -10194,22 +10181,21 @@
       </w:r>
       <w:r>
         <w:rPr>
-          <w:rFonts w:ascii="Times New Roman" w:hAnsi="Times New Roman" w:cs="Times New Roman"/>
-          <w:b/>
-          <w:color w:val="auto"/>
+          <w:rFonts w:cs="Times New Roman"/>
+          <w:b w:val="0"/>
           <w:sz w:val="28"/>
           <w:szCs w:val="28"/>
         </w:rPr>
         <w:t>ase Efficiency</w:t>
       </w:r>
-      <w:bookmarkEnd w:id="14"/>
+      <w:bookmarkEnd w:id="13"/>
     </w:p>
     <w:p>
       <w:pPr>
         <w:spacing w:line="360" w:lineRule="auto"/>
         <w:jc w:val="both"/>
         <w:rPr>
-          <w:rFonts w:ascii="Times New Roman" w:eastAsiaTheme="minorEastAsia" w:hAnsi="Times New Roman" w:cs="Times New Roman"/>
+          <w:rFonts w:eastAsiaTheme="minorEastAsia" w:cs="Times New Roman"/>
           <w:sz w:val="24"/>
         </w:rPr>
       </w:pPr>
@@ -10223,19 +10209,17 @@
         </w:numPr>
         <w:ind w:left="709"/>
         <w:rPr>
-          <w:rFonts w:ascii="Times New Roman" w:hAnsi="Times New Roman" w:cs="Times New Roman"/>
-          <w:b/>
-          <w:color w:val="auto"/>
+          <w:rFonts w:cs="Times New Roman"/>
+          <w:b w:val="0"/>
           <w:sz w:val="28"/>
           <w:szCs w:val="28"/>
         </w:rPr>
       </w:pPr>
-      <w:bookmarkStart w:id="15" w:name="_Toc513463321"/>
-      <w:r>
-        <w:rPr>
-          <w:rFonts w:ascii="Times New Roman" w:hAnsi="Times New Roman" w:cs="Times New Roman"/>
-          <w:b/>
-          <w:color w:val="auto"/>
+      <w:bookmarkStart w:id="14" w:name="_Toc513463321"/>
+      <w:r>
+        <w:rPr>
+          <w:rFonts w:cs="Times New Roman"/>
+          <w:b w:val="0"/>
           <w:sz w:val="28"/>
           <w:szCs w:val="28"/>
         </w:rPr>
@@ -10243,15 +10227,14 @@
       </w:r>
       <w:r>
         <w:rPr>
-          <w:rFonts w:ascii="Times New Roman" w:hAnsi="Times New Roman" w:cs="Times New Roman"/>
-          <w:b/>
-          <w:color w:val="auto"/>
+          <w:rFonts w:cs="Times New Roman"/>
+          <w:b w:val="0"/>
           <w:sz w:val="28"/>
           <w:szCs w:val="28"/>
         </w:rPr>
         <w:t>ase Efficiency</w:t>
       </w:r>
-      <w:bookmarkEnd w:id="15"/>
+      <w:bookmarkEnd w:id="14"/>
     </w:p>
     <w:p>
       <w:pPr>
@@ -10262,39 +10245,37 @@
         </w:numPr>
         <w:ind w:left="709"/>
         <w:rPr>
-          <w:rFonts w:ascii="Times New Roman" w:hAnsi="Times New Roman" w:cs="Times New Roman"/>
-          <w:b/>
-          <w:color w:val="auto"/>
+          <w:rFonts w:cs="Times New Roman"/>
+          <w:b w:val="0"/>
           <w:sz w:val="28"/>
           <w:szCs w:val="28"/>
         </w:rPr>
       </w:pPr>
-      <w:bookmarkStart w:id="16" w:name="_Toc513463322"/>
-      <w:r>
-        <w:rPr>
-          <w:rFonts w:ascii="Times New Roman" w:hAnsi="Times New Roman" w:cs="Times New Roman"/>
-          <w:b/>
-          <w:color w:val="auto"/>
+      <w:bookmarkStart w:id="15" w:name="_Toc513463322"/>
+      <w:r>
+        <w:rPr>
+          <w:rFonts w:cs="Times New Roman"/>
+          <w:b w:val="0"/>
           <w:sz w:val="28"/>
           <w:szCs w:val="28"/>
         </w:rPr>
         <w:t>Order of Growth</w:t>
       </w:r>
-      <w:bookmarkEnd w:id="16"/>
+      <w:bookmarkEnd w:id="15"/>
     </w:p>
     <w:p>
       <w:pPr>
         <w:spacing w:line="360" w:lineRule="auto"/>
         <w:jc w:val="both"/>
         <w:rPr>
-          <w:rFonts w:ascii="Times New Roman" w:eastAsiaTheme="minorEastAsia" w:hAnsi="Times New Roman" w:cs="Times New Roman"/>
+          <w:rFonts w:eastAsiaTheme="minorEastAsia" w:cs="Times New Roman"/>
           <w:b/>
           <w:sz w:val="28"/>
         </w:rPr>
       </w:pPr>
       <w:r>
         <w:rPr>
-          <w:rFonts w:ascii="Times New Roman" w:hAnsi="Times New Roman" w:cs="Times New Roman"/>
+          <w:rFonts w:cs="Times New Roman"/>
           <w:b/>
           <w:sz w:val="28"/>
         </w:rPr>
@@ -10317,7 +10298,7 @@
           <w:color w:val="auto"/>
         </w:rPr>
       </w:pPr>
-      <w:bookmarkStart w:id="17" w:name="_Toc513463323"/>
+      <w:bookmarkStart w:id="16" w:name="_Toc513463323"/>
       <w:r>
         <w:rPr>
           <w:rFonts w:ascii="Times New Roman" w:hAnsi="Times New Roman" w:cs="Times New Roman"/>
@@ -10327,21 +10308,304 @@
         <w:lastRenderedPageBreak/>
         <w:t>Methodology, Tools and Techniques</w:t>
       </w:r>
+      <w:bookmarkEnd w:id="16"/>
+    </w:p>
+    <w:p>
+      <w:pPr>
+        <w:pStyle w:val="Heading2"/>
+        <w:numPr>
+          <w:ilvl w:val="1"/>
+          <w:numId w:val="5"/>
+        </w:numPr>
+        <w:jc w:val="both"/>
+        <w:rPr>
+          <w:rFonts w:cs="Times New Roman"/>
+          <w:sz w:val="28"/>
+          <w:u w:val="single"/>
+        </w:rPr>
+      </w:pPr>
+      <w:r>
+        <w:rPr>
+          <w:rFonts w:cs="Times New Roman"/>
+          <w:sz w:val="28"/>
+          <w:u w:val="single"/>
+        </w:rPr>
+        <w:t>Programming Environment</w:t>
+      </w:r>
+    </w:p>
+    <w:p>
+      <w:pPr>
+        <w:ind w:left="1440"/>
+        <w:rPr>
+          <w:rFonts w:cs="Times New Roman"/>
+          <w:sz w:val="24"/>
+        </w:rPr>
+      </w:pPr>
+      <w:r>
+        <w:rPr>
+          <w:rFonts w:cs="Times New Roman"/>
+          <w:sz w:val="24"/>
+        </w:rPr>
+        <w:t xml:space="preserve">The algorithms and experiments were developed using a combination of Java Integrated Development Environments (IDE). IntelliJ IDEA Community was used for the implementation of the brute force median algorithm and Eclipse was used for the implementation of the partition median algorithm. </w:t>
+      </w:r>
+      <w:proofErr w:type="gramStart"/>
+      <w:r>
+        <w:rPr>
+          <w:rFonts w:cs="Times New Roman"/>
+          <w:sz w:val="24"/>
+        </w:rPr>
+        <w:t>Both of these</w:t>
+      </w:r>
+      <w:proofErr w:type="gramEnd"/>
+      <w:r>
+        <w:rPr>
+          <w:rFonts w:cs="Times New Roman"/>
+          <w:sz w:val="24"/>
+        </w:rPr>
+        <w:t xml:space="preserve"> IDE’s are completely free and open source development </w:t>
+      </w:r>
+      <w:r>
+        <w:rPr>
+          <w:rFonts w:cs="Times New Roman"/>
+          <w:sz w:val="24"/>
+        </w:rPr>
+        <w:t>environments</w:t>
+      </w:r>
+      <w:r>
+        <w:rPr>
+          <w:rFonts w:cs="Times New Roman"/>
+          <w:sz w:val="24"/>
+        </w:rPr>
+        <w:t>.</w:t>
+      </w:r>
+      <w:r>
+        <w:rPr>
+          <w:rFonts w:cs="Times New Roman"/>
+          <w:sz w:val="24"/>
+        </w:rPr>
+        <w:t xml:space="preserve"> </w:t>
+      </w:r>
+    </w:p>
+    <w:p>
+      <w:pPr>
+        <w:ind w:left="1440"/>
+        <w:rPr>
+          <w:rFonts w:cs="Times New Roman"/>
+          <w:sz w:val="24"/>
+        </w:rPr>
+      </w:pPr>
+      <w:r>
+        <w:rPr>
+          <w:rFonts w:cs="Times New Roman"/>
+          <w:sz w:val="24"/>
+        </w:rPr>
+        <w:t xml:space="preserve">The experiments were carried out using a custom-built gaming pc running windows 10 x64. The specs for the testing machine are: i7-960 (3.2Ghz) Processor, 8Gb DDR3 Ram, </w:t>
+      </w:r>
+      <w:proofErr w:type="spellStart"/>
+      <w:r>
+        <w:rPr>
+          <w:rFonts w:cs="Times New Roman"/>
+          <w:sz w:val="24"/>
+        </w:rPr>
+        <w:t>nVidia</w:t>
+      </w:r>
+      <w:proofErr w:type="spellEnd"/>
+      <w:r>
+        <w:rPr>
+          <w:rFonts w:cs="Times New Roman"/>
+          <w:sz w:val="24"/>
+        </w:rPr>
+        <w:t xml:space="preserve"> </w:t>
+      </w:r>
+      <w:proofErr w:type="spellStart"/>
+      <w:r>
+        <w:rPr>
+          <w:rFonts w:cs="Times New Roman"/>
+          <w:sz w:val="24"/>
+        </w:rPr>
+        <w:t>Geforce</w:t>
+      </w:r>
+      <w:proofErr w:type="spellEnd"/>
+      <w:r>
+        <w:rPr>
+          <w:rFonts w:cs="Times New Roman"/>
+          <w:sz w:val="24"/>
+        </w:rPr>
+        <w:t xml:space="preserve"> GTX760 2Gb graphics card, 128Gb SSD, 2Tb WD-Black HDD</w:t>
+      </w:r>
+      <w:r>
+        <w:rPr>
+          <w:rFonts w:cs="Times New Roman"/>
+          <w:sz w:val="24"/>
+        </w:rPr>
+        <w:t>, Dual 27” Full HD Asus monitors</w:t>
+      </w:r>
+      <w:r>
+        <w:rPr>
+          <w:rFonts w:cs="Times New Roman"/>
+          <w:sz w:val="24"/>
+        </w:rPr>
+        <w:t xml:space="preserve">. </w:t>
+      </w:r>
+      <w:r>
+        <w:rPr>
+          <w:rFonts w:cs="Times New Roman"/>
+          <w:sz w:val="24"/>
+        </w:rPr>
+        <w:t>The integrated java random number generator was used to produce the test data for analysis and the built-in java time module was used for measuring execution times.</w:t>
+      </w:r>
+    </w:p>
+    <w:p>
+      <w:pPr>
+        <w:ind w:left="1440"/>
+        <w:rPr>
+          <w:rFonts w:cs="Times New Roman"/>
+          <w:sz w:val="24"/>
+        </w:rPr>
+      </w:pPr>
+      <w:r>
+        <w:rPr>
+          <w:rFonts w:cs="Times New Roman"/>
+          <w:sz w:val="24"/>
+        </w:rPr>
+        <w:t xml:space="preserve">Graphs of the experimental results were produced using a java library called </w:t>
+      </w:r>
+      <w:proofErr w:type="spellStart"/>
+      <w:r>
+        <w:rPr>
+          <w:rFonts w:cs="Times New Roman"/>
+          <w:sz w:val="24"/>
+        </w:rPr>
+        <w:t>JFreeChart</w:t>
+      </w:r>
+      <w:proofErr w:type="spellEnd"/>
+      <w:r>
+        <w:rPr>
+          <w:rFonts w:cs="Times New Roman"/>
+          <w:sz w:val="24"/>
+        </w:rPr>
+        <w:t>. The library is passed all variables directly through the java application upon completion of the tests</w:t>
+      </w:r>
+      <w:r>
+        <w:rPr>
+          <w:rFonts w:cs="Times New Roman"/>
+          <w:sz w:val="24"/>
+        </w:rPr>
+        <w:t xml:space="preserve"> to create the graphs with</w:t>
+      </w:r>
+      <w:r>
+        <w:rPr>
+          <w:rFonts w:cs="Times New Roman"/>
+          <w:sz w:val="24"/>
+        </w:rPr>
+        <w:t xml:space="preserve"> </w:t>
+      </w:r>
+      <w:r>
+        <w:rPr>
+          <w:rFonts w:cs="Times New Roman"/>
+          <w:sz w:val="24"/>
+        </w:rPr>
+        <w:t>all results being</w:t>
+      </w:r>
+      <w:r>
+        <w:rPr>
+          <w:rFonts w:cs="Times New Roman"/>
+          <w:sz w:val="24"/>
+        </w:rPr>
+        <w:t xml:space="preserve"> stored in .csv files. </w:t>
+      </w:r>
+    </w:p>
+    <w:p>
+      <w:pPr>
+        <w:rPr>
+          <w:rFonts w:cs="Times New Roman"/>
+          <w:sz w:val="24"/>
+        </w:rPr>
+      </w:pPr>
+    </w:p>
+    <w:p>
+      <w:pPr>
+        <w:pStyle w:val="Heading2"/>
+        <w:numPr>
+          <w:ilvl w:val="1"/>
+          <w:numId w:val="5"/>
+        </w:numPr>
+        <w:rPr>
+          <w:sz w:val="28"/>
+          <w:u w:val="single"/>
+        </w:rPr>
+      </w:pPr>
+      <w:r>
+        <w:rPr>
+          <w:sz w:val="28"/>
+          <w:u w:val="single"/>
+        </w:rPr>
+        <w:t>Algorithm Implementation</w:t>
+      </w:r>
+    </w:p>
+    <w:p>
+      <w:pPr>
+        <w:ind w:left="720" w:firstLine="720"/>
+      </w:pPr>
+      <w:r>
+        <w:t>Blah blah.</w:t>
+      </w:r>
+      <w:bookmarkStart w:id="17" w:name="_GoBack"/>
       <w:bookmarkEnd w:id="17"/>
     </w:p>
+    <w:p/>
+    <w:p>
+      <w:pPr>
+        <w:pStyle w:val="Heading2"/>
+        <w:numPr>
+          <w:ilvl w:val="1"/>
+          <w:numId w:val="5"/>
+        </w:numPr>
+        <w:rPr>
+          <w:u w:val="single"/>
+        </w:rPr>
+      </w:pPr>
+      <w:r>
+        <w:rPr>
+          <w:u w:val="single"/>
+        </w:rPr>
+        <w:t>Test Data and Execution of Experiments</w:t>
+      </w:r>
+    </w:p>
+    <w:p>
+      <w:pPr>
+        <w:ind w:left="1440"/>
+        <w:rPr>
+          <w:rFonts w:cs="Times New Roman"/>
+          <w:sz w:val="24"/>
+        </w:rPr>
+      </w:pPr>
+      <w:r>
+        <w:rPr>
+          <w:rFonts w:cs="Times New Roman"/>
+          <w:sz w:val="24"/>
+        </w:rPr>
+        <w:t>Break time.</w:t>
+      </w:r>
+    </w:p>
+    <w:p>
+      <w:pPr>
+        <w:ind w:left="1440"/>
+      </w:pPr>
+    </w:p>
     <w:p>
       <w:pPr>
         <w:spacing w:line="360" w:lineRule="auto"/>
         <w:jc w:val="both"/>
         <w:rPr>
-          <w:rFonts w:ascii="Times New Roman" w:hAnsi="Times New Roman" w:cs="Times New Roman"/>
+          <w:rFonts w:cs="Times New Roman"/>
           <w:b/>
           <w:sz w:val="28"/>
         </w:rPr>
       </w:pPr>
       <w:r>
         <w:rPr>
-          <w:rFonts w:ascii="Times New Roman" w:hAnsi="Times New Roman" w:cs="Times New Roman"/>
+          <w:rFonts w:cs="Times New Roman"/>
           <w:b/>
           <w:sz w:val="28"/>
         </w:rPr>
@@ -10381,7 +10645,7 @@
         <w:spacing w:before="120" w:after="120" w:line="360" w:lineRule="auto"/>
         <w:jc w:val="both"/>
         <w:rPr>
-          <w:rFonts w:ascii="Times New Roman" w:hAnsi="Times New Roman" w:cs="Times New Roman"/>
+          <w:rFonts w:cs="Times New Roman"/>
           <w:sz w:val="24"/>
         </w:rPr>
       </w:pPr>
@@ -10396,9 +10660,8 @@
         <w:spacing w:line="360" w:lineRule="auto"/>
         <w:ind w:left="709"/>
         <w:rPr>
-          <w:rFonts w:ascii="Times New Roman" w:hAnsi="Times New Roman" w:cs="Times New Roman"/>
-          <w:b/>
-          <w:color w:val="auto"/>
+          <w:rFonts w:cs="Times New Roman"/>
+          <w:b w:val="0"/>
           <w:sz w:val="28"/>
           <w:szCs w:val="28"/>
         </w:rPr>
@@ -10406,9 +10669,8 @@
       <w:bookmarkStart w:id="19" w:name="_Toc513463325"/>
       <w:r>
         <w:rPr>
-          <w:rFonts w:ascii="Times New Roman" w:hAnsi="Times New Roman" w:cs="Times New Roman"/>
-          <w:b/>
-          <w:color w:val="auto"/>
+          <w:rFonts w:cs="Times New Roman"/>
+          <w:b w:val="0"/>
           <w:sz w:val="28"/>
           <w:szCs w:val="28"/>
         </w:rPr>
@@ -10476,14 +10738,14 @@
         <w:spacing w:line="360" w:lineRule="auto"/>
         <w:jc w:val="both"/>
         <w:rPr>
-          <w:rFonts w:ascii="Times New Roman" w:hAnsi="Times New Roman" w:cs="Times New Roman"/>
+          <w:rFonts w:cs="Times New Roman"/>
           <w:sz w:val="24"/>
           <w:szCs w:val="24"/>
         </w:rPr>
       </w:pPr>
       <w:r>
         <w:rPr>
-          <w:rFonts w:ascii="Times New Roman" w:hAnsi="Times New Roman" w:cs="Times New Roman"/>
+          <w:rFonts w:cs="Times New Roman"/>
           <w:sz w:val="24"/>
           <w:szCs w:val="24"/>
         </w:rPr>
@@ -10492,7 +10754,7 @@
       <w:proofErr w:type="gramStart"/>
       <w:r>
         <w:rPr>
-          <w:rFonts w:ascii="Times New Roman" w:hAnsi="Times New Roman" w:cs="Times New Roman"/>
+          <w:rFonts w:cs="Times New Roman"/>
           <w:sz w:val="24"/>
           <w:szCs w:val="24"/>
         </w:rPr>
@@ -10501,7 +10763,7 @@
       <w:proofErr w:type="gramEnd"/>
       <w:r>
         <w:rPr>
-          <w:rFonts w:ascii="Times New Roman" w:hAnsi="Times New Roman" w:cs="Times New Roman"/>
+          <w:rFonts w:cs="Times New Roman"/>
           <w:sz w:val="24"/>
           <w:szCs w:val="24"/>
         </w:rPr>
@@ -10510,7 +10772,7 @@
       <w:proofErr w:type="spellStart"/>
       <w:r>
         <w:rPr>
-          <w:rFonts w:ascii="Times New Roman" w:hAnsi="Times New Roman" w:cs="Times New Roman"/>
+          <w:rFonts w:cs="Times New Roman"/>
           <w:b/>
           <w:i/>
           <w:sz w:val="24"/>
@@ -10521,7 +10783,7 @@
       <w:proofErr w:type="spellEnd"/>
       <w:r>
         <w:rPr>
-          <w:rFonts w:ascii="Times New Roman" w:hAnsi="Times New Roman" w:cs="Times New Roman"/>
+          <w:rFonts w:cs="Times New Roman"/>
           <w:sz w:val="24"/>
           <w:szCs w:val="24"/>
         </w:rPr>
@@ -10533,14 +10795,14 @@
         <w:spacing w:line="360" w:lineRule="auto"/>
         <w:jc w:val="both"/>
         <w:rPr>
-          <w:rFonts w:ascii="Times New Roman" w:hAnsi="Times New Roman" w:cs="Times New Roman"/>
+          <w:rFonts w:cs="Times New Roman"/>
           <w:sz w:val="24"/>
           <w:szCs w:val="24"/>
         </w:rPr>
       </w:pPr>
       <w:r>
         <w:rPr>
-          <w:rFonts w:ascii="Times New Roman" w:hAnsi="Times New Roman" w:cs="Times New Roman"/>
+          <w:rFonts w:cs="Times New Roman"/>
           <w:sz w:val="24"/>
           <w:szCs w:val="24"/>
         </w:rPr>
@@ -10552,7 +10814,7 @@
         <w:spacing w:line="360" w:lineRule="auto"/>
         <w:jc w:val="center"/>
         <w:rPr>
-          <w:rFonts w:ascii="Times New Roman" w:hAnsi="Times New Roman" w:cs="Times New Roman"/>
+          <w:rFonts w:cs="Times New Roman"/>
           <w:b/>
           <w:i/>
           <w:sz w:val="24"/>
@@ -10562,7 +10824,7 @@
       <w:proofErr w:type="gramStart"/>
       <w:r>
         <w:rPr>
-          <w:rFonts w:ascii="Times New Roman" w:hAnsi="Times New Roman" w:cs="Times New Roman"/>
+          <w:rFonts w:cs="Times New Roman"/>
           <w:b/>
           <w:i/>
           <w:sz w:val="24"/>
@@ -10573,7 +10835,7 @@
       <w:proofErr w:type="gramEnd"/>
       <w:r>
         <w:rPr>
-          <w:rFonts w:ascii="Times New Roman" w:hAnsi="Times New Roman" w:cs="Times New Roman"/>
+          <w:rFonts w:cs="Times New Roman"/>
           <w:b/>
           <w:i/>
           <w:sz w:val="24"/>
@@ -10587,14 +10849,14 @@
         <w:spacing w:line="360" w:lineRule="auto"/>
         <w:jc w:val="both"/>
         <w:rPr>
-          <w:rFonts w:ascii="Times New Roman" w:hAnsi="Times New Roman" w:cs="Times New Roman"/>
+          <w:rFonts w:cs="Times New Roman"/>
           <w:sz w:val="24"/>
           <w:szCs w:val="24"/>
         </w:rPr>
       </w:pPr>
       <w:r>
         <w:rPr>
-          <w:rFonts w:ascii="Times New Roman" w:hAnsi="Times New Roman" w:cs="Times New Roman"/>
+          <w:rFonts w:cs="Times New Roman"/>
           <w:sz w:val="24"/>
           <w:szCs w:val="24"/>
         </w:rPr>
@@ -10602,7 +10864,7 @@
       </w:r>
       <w:r>
         <w:rPr>
-          <w:rFonts w:ascii="Times New Roman" w:hAnsi="Times New Roman" w:cs="Times New Roman"/>
+          <w:rFonts w:cs="Times New Roman"/>
           <w:b/>
           <w:i/>
           <w:sz w:val="24"/>
@@ -10612,7 +10874,7 @@
       </w:r>
       <w:r>
         <w:rPr>
-          <w:rFonts w:ascii="Times New Roman" w:hAnsi="Times New Roman" w:cs="Times New Roman"/>
+          <w:rFonts w:cs="Times New Roman"/>
           <w:sz w:val="24"/>
           <w:szCs w:val="24"/>
         </w:rPr>
@@ -10624,7 +10886,7 @@
         <w:spacing w:line="360" w:lineRule="auto"/>
         <w:jc w:val="center"/>
         <w:rPr>
-          <w:rFonts w:ascii="Times New Roman" w:hAnsi="Times New Roman" w:cs="Times New Roman"/>
+          <w:rFonts w:cs="Times New Roman"/>
           <w:b/>
           <w:i/>
           <w:sz w:val="24"/>
@@ -10634,7 +10896,7 @@
       <w:proofErr w:type="gramStart"/>
       <w:r>
         <w:rPr>
-          <w:rFonts w:ascii="Times New Roman" w:hAnsi="Times New Roman" w:cs="Times New Roman"/>
+          <w:rFonts w:cs="Times New Roman"/>
           <w:b/>
           <w:i/>
           <w:sz w:val="24"/>
@@ -10645,7 +10907,7 @@
       <w:proofErr w:type="gramEnd"/>
       <w:r>
         <w:rPr>
-          <w:rFonts w:ascii="Times New Roman" w:hAnsi="Times New Roman" w:cs="Times New Roman"/>
+          <w:rFonts w:cs="Times New Roman"/>
           <w:b/>
           <w:i/>
           <w:sz w:val="24"/>
@@ -10659,14 +10921,14 @@
         <w:spacing w:line="360" w:lineRule="auto"/>
         <w:jc w:val="both"/>
         <w:rPr>
-          <w:rFonts w:ascii="Times New Roman" w:hAnsi="Times New Roman" w:cs="Times New Roman"/>
+          <w:rFonts w:cs="Times New Roman"/>
           <w:sz w:val="24"/>
           <w:szCs w:val="24"/>
         </w:rPr>
       </w:pPr>
       <w:r>
         <w:rPr>
-          <w:rFonts w:ascii="Times New Roman" w:hAnsi="Times New Roman" w:cs="Times New Roman"/>
+          <w:rFonts w:cs="Times New Roman"/>
           <w:sz w:val="24"/>
           <w:szCs w:val="24"/>
         </w:rPr>
@@ -10674,7 +10936,7 @@
       </w:r>
       <w:r>
         <w:rPr>
-          <w:rFonts w:ascii="Times New Roman" w:hAnsi="Times New Roman" w:cs="Times New Roman"/>
+          <w:rFonts w:cs="Times New Roman"/>
           <w:b/>
           <w:i/>
           <w:sz w:val="24"/>
@@ -10684,7 +10946,7 @@
       </w:r>
       <w:r>
         <w:rPr>
-          <w:rFonts w:ascii="Times New Roman" w:hAnsi="Times New Roman" w:cs="Times New Roman"/>
+          <w:rFonts w:cs="Times New Roman"/>
           <w:sz w:val="24"/>
           <w:szCs w:val="24"/>
         </w:rPr>
@@ -10696,7 +10958,7 @@
         <w:spacing w:line="360" w:lineRule="auto"/>
         <w:jc w:val="center"/>
         <w:rPr>
-          <w:rFonts w:ascii="Times New Roman" w:hAnsi="Times New Roman" w:cs="Times New Roman"/>
+          <w:rFonts w:cs="Times New Roman"/>
           <w:b/>
           <w:i/>
           <w:sz w:val="24"/>
@@ -10705,7 +10967,7 @@
       </w:pPr>
       <w:r>
         <w:rPr>
-          <w:rFonts w:ascii="Times New Roman" w:hAnsi="Times New Roman" w:cs="Times New Roman"/>
+          <w:rFonts w:cs="Times New Roman"/>
           <w:b/>
           <w:i/>
           <w:sz w:val="24"/>
@@ -10716,7 +10978,7 @@
       <w:proofErr w:type="gramStart"/>
       <w:r>
         <w:rPr>
-          <w:rFonts w:ascii="Times New Roman" w:hAnsi="Times New Roman" w:cs="Times New Roman"/>
+          <w:rFonts w:cs="Times New Roman"/>
           <w:b/>
           <w:i/>
           <w:sz w:val="24"/>
@@ -10731,14 +10993,14 @@
         <w:spacing w:line="360" w:lineRule="auto"/>
         <w:jc w:val="both"/>
         <w:rPr>
-          <w:rFonts w:ascii="Times New Roman" w:hAnsi="Times New Roman" w:cs="Times New Roman"/>
+          <w:rFonts w:cs="Times New Roman"/>
           <w:sz w:val="24"/>
           <w:szCs w:val="24"/>
         </w:rPr>
       </w:pPr>
       <w:r>
         <w:rPr>
-          <w:rFonts w:ascii="Times New Roman" w:hAnsi="Times New Roman" w:cs="Times New Roman"/>
+          <w:rFonts w:cs="Times New Roman"/>
           <w:sz w:val="24"/>
           <w:szCs w:val="24"/>
         </w:rPr>
@@ -10746,7 +11008,7 @@
       </w:r>
       <w:r>
         <w:rPr>
-          <w:rFonts w:ascii="Times New Roman" w:hAnsi="Times New Roman" w:cs="Times New Roman"/>
+          <w:rFonts w:cs="Times New Roman"/>
           <w:b/>
           <w:i/>
           <w:sz w:val="24"/>
@@ -10756,7 +11018,7 @@
       </w:r>
       <w:r>
         <w:rPr>
-          <w:rFonts w:ascii="Times New Roman" w:hAnsi="Times New Roman" w:cs="Times New Roman"/>
+          <w:rFonts w:cs="Times New Roman"/>
           <w:sz w:val="24"/>
           <w:szCs w:val="24"/>
         </w:rPr>
@@ -10768,7 +11030,7 @@
         <w:spacing w:line="360" w:lineRule="auto"/>
         <w:jc w:val="center"/>
         <w:rPr>
-          <w:rFonts w:ascii="Times New Roman" w:hAnsi="Times New Roman" w:cs="Times New Roman"/>
+          <w:rFonts w:cs="Times New Roman"/>
           <w:b/>
           <w:i/>
           <w:sz w:val="24"/>
@@ -10777,18 +11039,19 @@
       </w:pPr>
       <w:r>
         <w:rPr>
-          <w:rFonts w:ascii="Times New Roman" w:hAnsi="Times New Roman" w:cs="Times New Roman"/>
+          <w:rFonts w:cs="Times New Roman"/>
           <w:b/>
           <w:i/>
           <w:sz w:val="24"/>
           <w:szCs w:val="24"/>
         </w:rPr>
+        <w:lastRenderedPageBreak/>
         <w:t>{ -5, 9, 11, -1, -4, 6, 7, 60, 11, 99, 1, -</w:t>
       </w:r>
       <w:proofErr w:type="gramStart"/>
       <w:r>
         <w:rPr>
-          <w:rFonts w:ascii="Times New Roman" w:hAnsi="Times New Roman" w:cs="Times New Roman"/>
+          <w:rFonts w:cs="Times New Roman"/>
           <w:b/>
           <w:i/>
           <w:sz w:val="24"/>
@@ -10803,23 +11066,22 @@
         <w:spacing w:line="360" w:lineRule="auto"/>
         <w:jc w:val="both"/>
         <w:rPr>
-          <w:rFonts w:ascii="Times New Roman" w:hAnsi="Times New Roman" w:cs="Times New Roman"/>
+          <w:rFonts w:cs="Times New Roman"/>
           <w:sz w:val="24"/>
           <w:szCs w:val="24"/>
         </w:rPr>
       </w:pPr>
       <w:r>
         <w:rPr>
-          <w:rFonts w:ascii="Times New Roman" w:hAnsi="Times New Roman" w:cs="Times New Roman"/>
+          <w:rFonts w:cs="Times New Roman"/>
           <w:sz w:val="24"/>
           <w:szCs w:val="24"/>
         </w:rPr>
-        <w:lastRenderedPageBreak/>
         <w:t xml:space="preserve">This formed an even sized data set, where there would be two median values. As this method is to functionally return the upper of the two values, the expected result is </w:t>
       </w:r>
       <w:r>
         <w:rPr>
-          <w:rFonts w:ascii="Times New Roman" w:hAnsi="Times New Roman" w:cs="Times New Roman"/>
+          <w:rFonts w:cs="Times New Roman"/>
           <w:b/>
           <w:i/>
           <w:sz w:val="24"/>
@@ -10829,7 +11091,7 @@
       </w:r>
       <w:r>
         <w:rPr>
-          <w:rFonts w:ascii="Times New Roman" w:hAnsi="Times New Roman" w:cs="Times New Roman"/>
+          <w:rFonts w:cs="Times New Roman"/>
           <w:sz w:val="24"/>
           <w:szCs w:val="24"/>
         </w:rPr>
@@ -10841,7 +11103,7 @@
         <w:spacing w:line="360" w:lineRule="auto"/>
         <w:jc w:val="center"/>
         <w:rPr>
-          <w:rFonts w:ascii="Times New Roman" w:hAnsi="Times New Roman" w:cs="Times New Roman"/>
+          <w:rFonts w:cs="Times New Roman"/>
           <w:b/>
           <w:i/>
           <w:sz w:val="24"/>
@@ -10851,7 +11113,7 @@
       <w:proofErr w:type="gramStart"/>
       <w:r>
         <w:rPr>
-          <w:rFonts w:ascii="Times New Roman" w:hAnsi="Times New Roman" w:cs="Times New Roman"/>
+          <w:rFonts w:cs="Times New Roman"/>
           <w:b/>
           <w:i/>
           <w:sz w:val="24"/>
@@ -10862,7 +11124,7 @@
       <w:proofErr w:type="gramEnd"/>
       <w:r>
         <w:rPr>
-          <w:rFonts w:ascii="Times New Roman" w:hAnsi="Times New Roman" w:cs="Times New Roman"/>
+          <w:rFonts w:cs="Times New Roman"/>
           <w:b/>
           <w:i/>
           <w:sz w:val="24"/>
@@ -10876,14 +11138,14 @@
         <w:spacing w:line="360" w:lineRule="auto"/>
         <w:jc w:val="both"/>
         <w:rPr>
-          <w:rFonts w:ascii="Times New Roman" w:hAnsi="Times New Roman" w:cs="Times New Roman"/>
+          <w:rFonts w:cs="Times New Roman"/>
           <w:sz w:val="24"/>
           <w:szCs w:val="24"/>
         </w:rPr>
       </w:pPr>
       <w:r>
         <w:rPr>
-          <w:rFonts w:ascii="Times New Roman" w:hAnsi="Times New Roman" w:cs="Times New Roman"/>
+          <w:rFonts w:cs="Times New Roman"/>
           <w:sz w:val="24"/>
           <w:szCs w:val="24"/>
         </w:rPr>
@@ -10891,7 +11153,7 @@
       </w:r>
       <w:r>
         <w:rPr>
-          <w:rFonts w:ascii="Times New Roman" w:hAnsi="Times New Roman" w:cs="Times New Roman"/>
+          <w:rFonts w:cs="Times New Roman"/>
           <w:b/>
           <w:i/>
           <w:sz w:val="24"/>
@@ -10901,7 +11163,7 @@
       </w:r>
       <w:r>
         <w:rPr>
-          <w:rFonts w:ascii="Times New Roman" w:hAnsi="Times New Roman" w:cs="Times New Roman"/>
+          <w:rFonts w:cs="Times New Roman"/>
           <w:sz w:val="24"/>
           <w:szCs w:val="24"/>
         </w:rPr>
@@ -10909,7 +11171,7 @@
       </w:r>
       <w:r>
         <w:rPr>
-          <w:rFonts w:ascii="Times New Roman" w:hAnsi="Times New Roman" w:cs="Times New Roman"/>
+          <w:rFonts w:cs="Times New Roman"/>
           <w:sz w:val="24"/>
           <w:szCs w:val="24"/>
         </w:rPr>
@@ -10917,7 +11179,7 @@
       </w:r>
       <w:r>
         <w:rPr>
-          <w:rFonts w:ascii="Times New Roman" w:hAnsi="Times New Roman" w:cs="Times New Roman"/>
+          <w:rFonts w:cs="Times New Roman"/>
           <w:sz w:val="24"/>
           <w:szCs w:val="24"/>
         </w:rPr>
@@ -10926,7 +11188,7 @@
       <w:proofErr w:type="gramStart"/>
       <w:r>
         <w:rPr>
-          <w:rFonts w:ascii="Times New Roman" w:hAnsi="Times New Roman" w:cs="Times New Roman"/>
+          <w:rFonts w:cs="Times New Roman"/>
           <w:sz w:val="24"/>
           <w:szCs w:val="24"/>
         </w:rPr>
@@ -10935,7 +11197,7 @@
       <w:proofErr w:type="gramEnd"/>
       <w:r>
         <w:rPr>
-          <w:rFonts w:ascii="Times New Roman" w:hAnsi="Times New Roman" w:cs="Times New Roman"/>
+          <w:rFonts w:cs="Times New Roman"/>
           <w:sz w:val="24"/>
           <w:szCs w:val="24"/>
         </w:rPr>
@@ -10947,14 +11209,14 @@
         <w:spacing w:line="360" w:lineRule="auto"/>
         <w:jc w:val="both"/>
         <w:rPr>
-          <w:rFonts w:ascii="Times New Roman" w:hAnsi="Times New Roman" w:cs="Times New Roman"/>
+          <w:rFonts w:cs="Times New Roman"/>
           <w:sz w:val="24"/>
           <w:szCs w:val="24"/>
         </w:rPr>
       </w:pPr>
       <w:r>
         <w:rPr>
-          <w:rFonts w:ascii="Times New Roman" w:hAnsi="Times New Roman" w:cs="Times New Roman"/>
+          <w:rFonts w:cs="Times New Roman"/>
           <w:sz w:val="24"/>
           <w:szCs w:val="24"/>
         </w:rPr>
@@ -10966,7 +11228,7 @@
         <w:spacing w:line="360" w:lineRule="auto"/>
         <w:jc w:val="center"/>
         <w:rPr>
-          <w:rFonts w:ascii="Times New Roman" w:hAnsi="Times New Roman" w:cs="Times New Roman"/>
+          <w:rFonts w:cs="Times New Roman"/>
           <w:b/>
           <w:i/>
           <w:sz w:val="24"/>
@@ -10976,7 +11238,7 @@
       <w:proofErr w:type="gramStart"/>
       <w:r>
         <w:rPr>
-          <w:rFonts w:ascii="Times New Roman" w:hAnsi="Times New Roman" w:cs="Times New Roman"/>
+          <w:rFonts w:cs="Times New Roman"/>
           <w:b/>
           <w:i/>
           <w:sz w:val="24"/>
@@ -10987,7 +11249,7 @@
       <w:proofErr w:type="gramEnd"/>
       <w:r>
         <w:rPr>
-          <w:rFonts w:ascii="Times New Roman" w:hAnsi="Times New Roman" w:cs="Times New Roman"/>
+          <w:rFonts w:cs="Times New Roman"/>
           <w:b/>
           <w:i/>
           <w:sz w:val="24"/>
@@ -11001,14 +11263,14 @@
         <w:spacing w:line="360" w:lineRule="auto"/>
         <w:jc w:val="both"/>
         <w:rPr>
-          <w:rFonts w:ascii="Times New Roman" w:hAnsi="Times New Roman" w:cs="Times New Roman"/>
+          <w:rFonts w:cs="Times New Roman"/>
           <w:sz w:val="24"/>
           <w:szCs w:val="24"/>
         </w:rPr>
       </w:pPr>
       <w:r>
         <w:rPr>
-          <w:rFonts w:ascii="Times New Roman" w:hAnsi="Times New Roman" w:cs="Times New Roman"/>
+          <w:rFonts w:cs="Times New Roman"/>
           <w:sz w:val="24"/>
           <w:szCs w:val="24"/>
         </w:rPr>
@@ -11020,7 +11282,7 @@
         <w:spacing w:line="360" w:lineRule="auto"/>
         <w:jc w:val="center"/>
         <w:rPr>
-          <w:rFonts w:ascii="Times New Roman" w:hAnsi="Times New Roman" w:cs="Times New Roman"/>
+          <w:rFonts w:cs="Times New Roman"/>
           <w:b/>
           <w:i/>
           <w:sz w:val="24"/>
@@ -11030,7 +11292,7 @@
       <w:proofErr w:type="gramStart"/>
       <w:r>
         <w:rPr>
-          <w:rFonts w:ascii="Times New Roman" w:hAnsi="Times New Roman" w:cs="Times New Roman"/>
+          <w:rFonts w:cs="Times New Roman"/>
           <w:b/>
           <w:i/>
           <w:sz w:val="24"/>
@@ -11041,7 +11303,7 @@
       <w:proofErr w:type="gramEnd"/>
       <w:r>
         <w:rPr>
-          <w:rFonts w:ascii="Times New Roman" w:hAnsi="Times New Roman" w:cs="Times New Roman"/>
+          <w:rFonts w:cs="Times New Roman"/>
           <w:b/>
           <w:i/>
           <w:sz w:val="24"/>
@@ -11055,14 +11317,14 @@
         <w:spacing w:line="360" w:lineRule="auto"/>
         <w:jc w:val="both"/>
         <w:rPr>
-          <w:rFonts w:ascii="Times New Roman" w:hAnsi="Times New Roman" w:cs="Times New Roman"/>
+          <w:rFonts w:cs="Times New Roman"/>
           <w:sz w:val="24"/>
           <w:szCs w:val="24"/>
         </w:rPr>
       </w:pPr>
       <w:r>
         <w:rPr>
-          <w:rFonts w:ascii="Times New Roman" w:hAnsi="Times New Roman" w:cs="Times New Roman"/>
+          <w:rFonts w:cs="Times New Roman"/>
           <w:sz w:val="24"/>
           <w:szCs w:val="24"/>
         </w:rPr>
@@ -11071,7 +11333,7 @@
       <w:proofErr w:type="gramStart"/>
       <w:r>
         <w:rPr>
-          <w:rFonts w:ascii="Times New Roman" w:hAnsi="Times New Roman" w:cs="Times New Roman"/>
+          <w:rFonts w:cs="Times New Roman"/>
           <w:sz w:val="24"/>
           <w:szCs w:val="24"/>
         </w:rPr>
@@ -11080,7 +11342,7 @@
       <w:proofErr w:type="gramEnd"/>
       <w:r>
         <w:rPr>
-          <w:rFonts w:ascii="Times New Roman" w:hAnsi="Times New Roman" w:cs="Times New Roman"/>
+          <w:rFonts w:cs="Times New Roman"/>
           <w:sz w:val="24"/>
           <w:szCs w:val="24"/>
         </w:rPr>
@@ -11088,7 +11350,7 @@
       </w:r>
       <w:r>
         <w:rPr>
-          <w:rFonts w:ascii="Times New Roman" w:hAnsi="Times New Roman" w:cs="Times New Roman"/>
+          <w:rFonts w:cs="Times New Roman"/>
           <w:b/>
           <w:i/>
           <w:sz w:val="24"/>
@@ -11098,7 +11360,7 @@
       </w:r>
       <w:r>
         <w:rPr>
-          <w:rFonts w:ascii="Times New Roman" w:hAnsi="Times New Roman" w:cs="Times New Roman"/>
+          <w:rFonts w:cs="Times New Roman"/>
           <w:sz w:val="24"/>
           <w:szCs w:val="24"/>
         </w:rPr>
@@ -11110,7 +11372,7 @@
         <w:spacing w:line="360" w:lineRule="auto"/>
         <w:jc w:val="center"/>
         <w:rPr>
-          <w:rFonts w:ascii="Times New Roman" w:hAnsi="Times New Roman" w:cs="Times New Roman"/>
+          <w:rFonts w:cs="Times New Roman"/>
           <w:sz w:val="24"/>
           <w:szCs w:val="24"/>
         </w:rPr>
@@ -11118,7 +11380,7 @@
       <w:proofErr w:type="gramStart"/>
       <w:r>
         <w:rPr>
-          <w:rFonts w:ascii="Times New Roman" w:hAnsi="Times New Roman" w:cs="Times New Roman"/>
+          <w:rFonts w:cs="Times New Roman"/>
           <w:b/>
           <w:i/>
           <w:sz w:val="24"/>
@@ -11129,7 +11391,7 @@
       <w:proofErr w:type="gramEnd"/>
       <w:r>
         <w:rPr>
-          <w:rFonts w:ascii="Times New Roman" w:hAnsi="Times New Roman" w:cs="Times New Roman"/>
+          <w:rFonts w:cs="Times New Roman"/>
           <w:b/>
           <w:i/>
           <w:sz w:val="24"/>
@@ -11143,14 +11405,14 @@
         <w:spacing w:line="360" w:lineRule="auto"/>
         <w:jc w:val="both"/>
         <w:rPr>
-          <w:rFonts w:ascii="Times New Roman" w:hAnsi="Times New Roman" w:cs="Times New Roman"/>
+          <w:rFonts w:cs="Times New Roman"/>
           <w:sz w:val="24"/>
           <w:szCs w:val="24"/>
         </w:rPr>
       </w:pPr>
       <w:r>
         <w:rPr>
-          <w:rFonts w:ascii="Times New Roman" w:hAnsi="Times New Roman" w:cs="Times New Roman"/>
+          <w:rFonts w:cs="Times New Roman"/>
           <w:sz w:val="24"/>
           <w:szCs w:val="24"/>
         </w:rPr>
@@ -11159,7 +11421,7 @@
       <w:proofErr w:type="gramStart"/>
       <w:r>
         <w:rPr>
-          <w:rFonts w:ascii="Times New Roman" w:hAnsi="Times New Roman" w:cs="Times New Roman"/>
+          <w:rFonts w:cs="Times New Roman"/>
           <w:sz w:val="24"/>
           <w:szCs w:val="24"/>
         </w:rPr>
@@ -11168,7 +11430,7 @@
       <w:proofErr w:type="gramEnd"/>
       <w:r>
         <w:rPr>
-          <w:rFonts w:ascii="Times New Roman" w:hAnsi="Times New Roman" w:cs="Times New Roman"/>
+          <w:rFonts w:cs="Times New Roman"/>
           <w:sz w:val="24"/>
           <w:szCs w:val="24"/>
         </w:rPr>
@@ -11185,18 +11447,16 @@
         <w:spacing w:line="360" w:lineRule="auto"/>
         <w:ind w:left="709"/>
         <w:rPr>
-          <w:rFonts w:ascii="Times New Roman" w:hAnsi="Times New Roman" w:cs="Times New Roman"/>
-          <w:b/>
-          <w:color w:val="auto"/>
+          <w:rFonts w:cs="Times New Roman"/>
+          <w:b w:val="0"/>
           <w:sz w:val="28"/>
         </w:rPr>
       </w:pPr>
       <w:bookmarkStart w:id="22" w:name="_Toc513463328"/>
       <w:r>
         <w:rPr>
-          <w:rFonts w:ascii="Times New Roman" w:hAnsi="Times New Roman" w:cs="Times New Roman"/>
-          <w:b/>
-          <w:color w:val="auto"/>
+          <w:rFonts w:cs="Times New Roman"/>
+          <w:b w:val="0"/>
           <w:sz w:val="28"/>
         </w:rPr>
         <w:t>Average-Case Number of Basic Operations</w:t>
@@ -11208,7 +11468,7 @@
         <w:spacing w:before="120" w:after="120" w:line="360" w:lineRule="auto"/>
         <w:jc w:val="both"/>
         <w:rPr>
-          <w:rFonts w:ascii="Times New Roman" w:hAnsi="Times New Roman" w:cs="Times New Roman"/>
+          <w:rFonts w:cs="Times New Roman"/>
           <w:sz w:val="24"/>
         </w:rPr>
       </w:pPr>
@@ -11223,20 +11483,19 @@
         <w:spacing w:line="360" w:lineRule="auto"/>
         <w:ind w:left="709"/>
         <w:rPr>
-          <w:rFonts w:ascii="Times New Roman" w:hAnsi="Times New Roman" w:cs="Times New Roman"/>
-          <w:b/>
-          <w:color w:val="auto"/>
+          <w:rFonts w:cs="Times New Roman"/>
+          <w:b w:val="0"/>
           <w:sz w:val="28"/>
         </w:rPr>
       </w:pPr>
       <w:bookmarkStart w:id="23" w:name="_Toc513463329"/>
       <w:r>
         <w:rPr>
-          <w:rFonts w:ascii="Times New Roman" w:hAnsi="Times New Roman" w:cs="Times New Roman"/>
-          <w:b/>
-          <w:color w:val="auto"/>
+          <w:rFonts w:cs="Times New Roman"/>
+          <w:b w:val="0"/>
           <w:sz w:val="28"/>
         </w:rPr>
+        <w:lastRenderedPageBreak/>
         <w:t>Average-Case Execution Time</w:t>
       </w:r>
       <w:bookmarkEnd w:id="23"/>
@@ -11246,14 +11505,14 @@
         <w:spacing w:before="120" w:after="120" w:line="360" w:lineRule="auto"/>
         <w:jc w:val="both"/>
         <w:rPr>
-          <w:rFonts w:ascii="Times New Roman" w:hAnsi="Times New Roman" w:cs="Times New Roman"/>
+          <w:rFonts w:cs="Times New Roman"/>
           <w:b/>
           <w:sz w:val="32"/>
         </w:rPr>
       </w:pPr>
       <w:r>
         <w:rPr>
-          <w:rFonts w:ascii="Times New Roman" w:hAnsi="Times New Roman" w:cs="Times New Roman"/>
+          <w:rFonts w:cs="Times New Roman"/>
           <w:b/>
           <w:sz w:val="32"/>
         </w:rPr>
@@ -11291,26 +11550,26 @@
     <w:p>
       <w:pPr>
         <w:rPr>
-          <w:rFonts w:ascii="Times New Roman" w:hAnsi="Times New Roman" w:cs="Times New Roman"/>
+          <w:rFonts w:cs="Times New Roman"/>
         </w:rPr>
       </w:pPr>
     </w:p>
     <w:p>
       <w:pPr>
         <w:rPr>
-          <w:rFonts w:ascii="Times New Roman" w:hAnsi="Times New Roman" w:cs="Times New Roman"/>
+          <w:rFonts w:cs="Times New Roman"/>
         </w:rPr>
       </w:pPr>
     </w:p>
     <w:p>
       <w:pPr>
         <w:rPr>
-          <w:rFonts w:ascii="Times New Roman" w:hAnsi="Times New Roman" w:cs="Times New Roman"/>
-        </w:rPr>
-      </w:pPr>
-      <w:r>
-        <w:rPr>
-          <w:rFonts w:ascii="Times New Roman" w:hAnsi="Times New Roman" w:cs="Times New Roman"/>
+          <w:rFonts w:cs="Times New Roman"/>
+        </w:rPr>
+      </w:pPr>
+      <w:r>
+        <w:rPr>
+          <w:rFonts w:cs="Times New Roman"/>
         </w:rPr>
         <w:br w:type="page"/>
       </w:r>
@@ -11362,18 +11621,16 @@
         <w:spacing w:line="360" w:lineRule="auto"/>
         <w:ind w:left="709"/>
         <w:rPr>
-          <w:rFonts w:ascii="Times New Roman" w:hAnsi="Times New Roman" w:cs="Times New Roman"/>
-          <w:b/>
-          <w:color w:val="auto"/>
+          <w:rFonts w:cs="Times New Roman"/>
+          <w:b w:val="0"/>
           <w:sz w:val="28"/>
         </w:rPr>
       </w:pPr>
       <w:bookmarkStart w:id="26" w:name="_Toc513463332"/>
       <w:r>
         <w:rPr>
-          <w:rFonts w:ascii="Times New Roman" w:hAnsi="Times New Roman" w:cs="Times New Roman"/>
-          <w:b/>
-          <w:color w:val="auto"/>
+          <w:rFonts w:cs="Times New Roman"/>
+          <w:b w:val="0"/>
           <w:sz w:val="28"/>
         </w:rPr>
         <w:t xml:space="preserve">Appendix I: Code for </w:t>
@@ -11381,9 +11638,8 @@
       <w:bookmarkEnd w:id="26"/>
       <w:r>
         <w:rPr>
-          <w:rFonts w:ascii="Times New Roman" w:hAnsi="Times New Roman" w:cs="Times New Roman"/>
-          <w:b/>
-          <w:color w:val="auto"/>
+          <w:rFonts w:cs="Times New Roman"/>
+          <w:b w:val="0"/>
           <w:sz w:val="28"/>
         </w:rPr>
         <w:t>Brute Force Median Algorithm Implementation</w:t>
@@ -11399,35 +11655,31 @@
       <w:pPr>
         <w:pStyle w:val="Heading2"/>
         <w:rPr>
-          <w:rFonts w:ascii="Times New Roman" w:hAnsi="Times New Roman" w:cs="Times New Roman"/>
-          <w:b/>
-          <w:color w:val="auto"/>
+          <w:rFonts w:cs="Times New Roman"/>
+          <w:b w:val="0"/>
           <w:sz w:val="28"/>
         </w:rPr>
       </w:pPr>
       <w:r>
         <w:rPr>
-          <w:rFonts w:ascii="Times New Roman" w:hAnsi="Times New Roman" w:cs="Times New Roman"/>
-          <w:b/>
-          <w:color w:val="auto"/>
+          <w:rFonts w:cs="Times New Roman"/>
+          <w:b w:val="0"/>
         </w:rPr>
         <w:lastRenderedPageBreak/>
         <w:t>7.2</w:t>
       </w:r>
       <w:r>
         <w:rPr>
-          <w:rFonts w:ascii="Times New Roman" w:hAnsi="Times New Roman" w:cs="Times New Roman"/>
-          <w:b/>
-          <w:color w:val="auto"/>
+          <w:rFonts w:cs="Times New Roman"/>
+          <w:b w:val="0"/>
         </w:rPr>
         <w:tab/>
         <w:t xml:space="preserve">Appendix II: </w:t>
       </w:r>
       <w:r>
         <w:rPr>
-          <w:rFonts w:ascii="Times New Roman" w:hAnsi="Times New Roman" w:cs="Times New Roman"/>
-          <w:b/>
-          <w:color w:val="auto"/>
+          <w:rFonts w:cs="Times New Roman"/>
+          <w:b w:val="0"/>
           <w:sz w:val="28"/>
         </w:rPr>
         <w:t>Code for Partitioning Median Algorithm Implementation</w:t>
@@ -11437,13 +11689,13 @@
     <w:p>
       <w:pPr>
         <w:rPr>
-          <w:rFonts w:ascii="Times New Roman" w:hAnsi="Times New Roman" w:cs="Times New Roman"/>
-          <w:sz w:val="24"/>
-        </w:rPr>
-      </w:pPr>
-      <w:r>
-        <w:rPr>
-          <w:rFonts w:ascii="Times New Roman" w:hAnsi="Times New Roman" w:cs="Times New Roman"/>
+          <w:rFonts w:cs="Times New Roman"/>
+          <w:sz w:val="24"/>
+        </w:rPr>
+      </w:pPr>
+      <w:r>
+        <w:rPr>
+          <w:rFonts w:cs="Times New Roman"/>
           <w:sz w:val="24"/>
         </w:rPr>
         <w:br w:type="page"/>
@@ -11454,18 +11706,16 @@
         <w:pStyle w:val="Heading2"/>
         <w:spacing w:line="360" w:lineRule="auto"/>
         <w:rPr>
-          <w:rFonts w:ascii="Times New Roman" w:hAnsi="Times New Roman" w:cs="Times New Roman"/>
-          <w:b/>
-          <w:color w:val="auto"/>
+          <w:rFonts w:cs="Times New Roman"/>
+          <w:b w:val="0"/>
           <w:sz w:val="28"/>
         </w:rPr>
       </w:pPr>
       <w:bookmarkStart w:id="27" w:name="_Toc513463333"/>
       <w:r>
         <w:rPr>
-          <w:rFonts w:ascii="Times New Roman" w:hAnsi="Times New Roman" w:cs="Times New Roman"/>
-          <w:b/>
-          <w:color w:val="auto"/>
+          <w:rFonts w:cs="Times New Roman"/>
+          <w:b w:val="0"/>
           <w:sz w:val="28"/>
         </w:rPr>
         <w:lastRenderedPageBreak/>
@@ -11473,36 +11723,32 @@
       </w:r>
       <w:r>
         <w:rPr>
-          <w:rFonts w:ascii="Times New Roman" w:hAnsi="Times New Roman" w:cs="Times New Roman"/>
-          <w:b/>
-          <w:color w:val="auto"/>
+          <w:rFonts w:cs="Times New Roman"/>
+          <w:b w:val="0"/>
           <w:sz w:val="28"/>
         </w:rPr>
         <w:tab/>
       </w:r>
       <w:r>
         <w:rPr>
-          <w:rFonts w:ascii="Times New Roman" w:hAnsi="Times New Roman" w:cs="Times New Roman"/>
-          <w:b/>
-          <w:color w:val="auto"/>
+          <w:rFonts w:cs="Times New Roman"/>
+          <w:b w:val="0"/>
           <w:sz w:val="28"/>
         </w:rPr>
         <w:t>Appendix I</w:t>
       </w:r>
       <w:r>
         <w:rPr>
-          <w:rFonts w:ascii="Times New Roman" w:hAnsi="Times New Roman" w:cs="Times New Roman"/>
-          <w:b/>
-          <w:color w:val="auto"/>
+          <w:rFonts w:cs="Times New Roman"/>
+          <w:b w:val="0"/>
           <w:sz w:val="28"/>
         </w:rPr>
         <w:t>I</w:t>
       </w:r>
       <w:r>
         <w:rPr>
-          <w:rFonts w:ascii="Times New Roman" w:hAnsi="Times New Roman" w:cs="Times New Roman"/>
-          <w:b/>
-          <w:color w:val="auto"/>
+          <w:rFonts w:cs="Times New Roman"/>
+          <w:b w:val="0"/>
           <w:sz w:val="28"/>
         </w:rPr>
         <w:t>I: Code for Generating Random Test Data</w:t>
@@ -11519,17 +11765,15 @@
         <w:pStyle w:val="Heading2"/>
         <w:spacing w:line="360" w:lineRule="auto"/>
         <w:rPr>
-          <w:rFonts w:ascii="Times New Roman" w:hAnsi="Times New Roman" w:cs="Times New Roman"/>
-          <w:b/>
-          <w:color w:val="auto"/>
+          <w:rFonts w:cs="Times New Roman"/>
+          <w:b w:val="0"/>
           <w:sz w:val="28"/>
         </w:rPr>
       </w:pPr>
       <w:r>
         <w:rPr>
-          <w:rFonts w:ascii="Times New Roman" w:hAnsi="Times New Roman" w:cs="Times New Roman"/>
-          <w:b/>
-          <w:color w:val="auto"/>
+          <w:rFonts w:cs="Times New Roman"/>
+          <w:b w:val="0"/>
           <w:sz w:val="28"/>
         </w:rPr>
         <w:lastRenderedPageBreak/>
@@ -11537,9 +11781,8 @@
       </w:r>
       <w:r>
         <w:rPr>
-          <w:rFonts w:ascii="Times New Roman" w:hAnsi="Times New Roman" w:cs="Times New Roman"/>
-          <w:b/>
-          <w:color w:val="auto"/>
+          <w:rFonts w:cs="Times New Roman"/>
+          <w:b w:val="0"/>
           <w:sz w:val="28"/>
         </w:rPr>
         <w:tab/>
@@ -11547,45 +11790,40 @@
       <w:bookmarkStart w:id="28" w:name="_Toc513463334"/>
       <w:r>
         <w:rPr>
-          <w:rFonts w:ascii="Times New Roman" w:hAnsi="Times New Roman" w:cs="Times New Roman"/>
-          <w:b/>
-          <w:color w:val="auto"/>
+          <w:rFonts w:cs="Times New Roman"/>
+          <w:b w:val="0"/>
           <w:sz w:val="28"/>
         </w:rPr>
         <w:t>Append</w:t>
       </w:r>
       <w:r>
         <w:rPr>
-          <w:rFonts w:ascii="Times New Roman" w:hAnsi="Times New Roman" w:cs="Times New Roman"/>
-          <w:b/>
-          <w:color w:val="auto"/>
+          <w:rFonts w:cs="Times New Roman"/>
+          <w:b w:val="0"/>
           <w:sz w:val="28"/>
         </w:rPr>
         <w:t>ix IV</w:t>
       </w:r>
       <w:r>
         <w:rPr>
-          <w:rFonts w:ascii="Times New Roman" w:hAnsi="Times New Roman" w:cs="Times New Roman"/>
-          <w:b/>
-          <w:color w:val="auto"/>
+          <w:rFonts w:cs="Times New Roman"/>
+          <w:b w:val="0"/>
           <w:sz w:val="28"/>
         </w:rPr>
         <w:t>: Code for Testing</w:t>
       </w:r>
       <w:r>
         <w:rPr>
-          <w:rFonts w:ascii="Times New Roman" w:hAnsi="Times New Roman" w:cs="Times New Roman"/>
-          <w:b/>
-          <w:color w:val="auto"/>
+          <w:rFonts w:cs="Times New Roman"/>
+          <w:b w:val="0"/>
           <w:sz w:val="28"/>
         </w:rPr>
         <w:t xml:space="preserve"> Brute Force Median</w:t>
       </w:r>
       <w:r>
         <w:rPr>
-          <w:rFonts w:ascii="Times New Roman" w:hAnsi="Times New Roman" w:cs="Times New Roman"/>
-          <w:b/>
-          <w:color w:val="auto"/>
+          <w:rFonts w:cs="Times New Roman"/>
+          <w:b w:val="0"/>
           <w:sz w:val="28"/>
         </w:rPr>
         <w:t xml:space="preserve"> Functionality</w:t>
@@ -11602,17 +11840,15 @@
         <w:pStyle w:val="Heading2"/>
         <w:spacing w:line="360" w:lineRule="auto"/>
         <w:rPr>
-          <w:rFonts w:ascii="Times New Roman" w:hAnsi="Times New Roman" w:cs="Times New Roman"/>
-          <w:b/>
-          <w:color w:val="auto"/>
+          <w:rFonts w:cs="Times New Roman"/>
+          <w:b w:val="0"/>
           <w:sz w:val="28"/>
         </w:rPr>
       </w:pPr>
       <w:r>
         <w:rPr>
-          <w:rFonts w:ascii="Times New Roman" w:hAnsi="Times New Roman" w:cs="Times New Roman"/>
-          <w:b/>
-          <w:color w:val="auto"/>
+          <w:rFonts w:cs="Times New Roman"/>
+          <w:b w:val="0"/>
           <w:sz w:val="28"/>
         </w:rPr>
         <w:lastRenderedPageBreak/>
@@ -11620,9 +11856,8 @@
       </w:r>
       <w:r>
         <w:rPr>
-          <w:rFonts w:ascii="Times New Roman" w:hAnsi="Times New Roman" w:cs="Times New Roman"/>
-          <w:b/>
-          <w:color w:val="auto"/>
+          <w:rFonts w:cs="Times New Roman"/>
+          <w:b w:val="0"/>
           <w:sz w:val="28"/>
         </w:rPr>
         <w:tab/>
@@ -11630,18 +11865,16 @@
       <w:bookmarkStart w:id="29" w:name="_Toc513463335"/>
       <w:r>
         <w:rPr>
-          <w:rFonts w:ascii="Times New Roman" w:hAnsi="Times New Roman" w:cs="Times New Roman"/>
-          <w:b/>
-          <w:color w:val="auto"/>
+          <w:rFonts w:cs="Times New Roman"/>
+          <w:b w:val="0"/>
           <w:sz w:val="28"/>
         </w:rPr>
         <w:t xml:space="preserve">Appendix </w:t>
       </w:r>
       <w:r>
         <w:rPr>
-          <w:rFonts w:ascii="Times New Roman" w:hAnsi="Times New Roman" w:cs="Times New Roman"/>
-          <w:b/>
-          <w:color w:val="auto"/>
+          <w:rFonts w:cs="Times New Roman"/>
+          <w:b w:val="0"/>
           <w:sz w:val="28"/>
         </w:rPr>
         <w:t xml:space="preserve">V: </w:t>
@@ -11649,9 +11882,8 @@
       <w:bookmarkEnd w:id="29"/>
       <w:r>
         <w:rPr>
-          <w:rFonts w:ascii="Times New Roman" w:hAnsi="Times New Roman" w:cs="Times New Roman"/>
-          <w:b/>
-          <w:color w:val="auto"/>
+          <w:rFonts w:cs="Times New Roman"/>
+          <w:b w:val="0"/>
           <w:sz w:val="28"/>
         </w:rPr>
         <w:t>Code for Testing Partitioning Median Functionality</w:t>
@@ -11663,13 +11895,13 @@
         <w:spacing w:line="360" w:lineRule="auto"/>
         <w:jc w:val="both"/>
         <w:rPr>
-          <w:rFonts w:ascii="Times New Roman" w:hAnsi="Times New Roman" w:cs="Times New Roman"/>
-          <w:sz w:val="24"/>
-        </w:rPr>
-      </w:pPr>
-      <w:r>
-        <w:rPr>
-          <w:rFonts w:ascii="Times New Roman" w:hAnsi="Times New Roman" w:cs="Times New Roman"/>
+          <w:rFonts w:cs="Times New Roman"/>
+          <w:sz w:val="24"/>
+        </w:rPr>
+      </w:pPr>
+      <w:r>
+        <w:rPr>
+          <w:rFonts w:cs="Times New Roman"/>
           <w:sz w:val="24"/>
         </w:rPr>
         <w:t xml:space="preserve"> </w:t>
@@ -11678,13 +11910,13 @@
     <w:p>
       <w:pPr>
         <w:rPr>
-          <w:rFonts w:ascii="Times New Roman" w:hAnsi="Times New Roman" w:cs="Times New Roman"/>
-          <w:sz w:val="24"/>
-        </w:rPr>
-      </w:pPr>
-      <w:r>
-        <w:rPr>
-          <w:rFonts w:ascii="Times New Roman" w:hAnsi="Times New Roman" w:cs="Times New Roman"/>
+          <w:rFonts w:cs="Times New Roman"/>
+          <w:sz w:val="24"/>
+        </w:rPr>
+      </w:pPr>
+      <w:r>
+        <w:rPr>
+          <w:rFonts w:cs="Times New Roman"/>
           <w:sz w:val="24"/>
         </w:rPr>
         <w:br w:type="page"/>
@@ -11695,18 +11927,16 @@
         <w:pStyle w:val="Heading2"/>
         <w:spacing w:line="360" w:lineRule="auto"/>
         <w:rPr>
-          <w:rFonts w:ascii="Times New Roman" w:hAnsi="Times New Roman" w:cs="Times New Roman"/>
-          <w:b/>
-          <w:color w:val="auto"/>
+          <w:rFonts w:cs="Times New Roman"/>
+          <w:b w:val="0"/>
           <w:sz w:val="28"/>
         </w:rPr>
       </w:pPr>
       <w:bookmarkStart w:id="30" w:name="_Toc513463336"/>
       <w:r>
         <w:rPr>
-          <w:rFonts w:ascii="Times New Roman" w:hAnsi="Times New Roman" w:cs="Times New Roman"/>
-          <w:b/>
-          <w:color w:val="auto"/>
+          <w:rFonts w:cs="Times New Roman"/>
+          <w:b w:val="0"/>
           <w:sz w:val="28"/>
         </w:rPr>
         <w:lastRenderedPageBreak/>
@@ -11714,54 +11944,48 @@
       </w:r>
       <w:r>
         <w:rPr>
-          <w:rFonts w:ascii="Times New Roman" w:hAnsi="Times New Roman" w:cs="Times New Roman"/>
-          <w:b/>
-          <w:color w:val="auto"/>
+          <w:rFonts w:cs="Times New Roman"/>
+          <w:b w:val="0"/>
           <w:sz w:val="28"/>
         </w:rPr>
         <w:tab/>
       </w:r>
       <w:r>
         <w:rPr>
-          <w:rFonts w:ascii="Times New Roman" w:hAnsi="Times New Roman" w:cs="Times New Roman"/>
-          <w:b/>
-          <w:color w:val="auto"/>
+          <w:rFonts w:cs="Times New Roman"/>
+          <w:b w:val="0"/>
           <w:sz w:val="28"/>
         </w:rPr>
         <w:t>Appendix V</w:t>
       </w:r>
       <w:r>
         <w:rPr>
-          <w:rFonts w:ascii="Times New Roman" w:hAnsi="Times New Roman" w:cs="Times New Roman"/>
-          <w:b/>
-          <w:color w:val="auto"/>
+          <w:rFonts w:cs="Times New Roman"/>
+          <w:b w:val="0"/>
           <w:sz w:val="28"/>
         </w:rPr>
         <w:t>I</w:t>
       </w:r>
       <w:r>
         <w:rPr>
-          <w:rFonts w:ascii="Times New Roman" w:hAnsi="Times New Roman" w:cs="Times New Roman"/>
-          <w:b/>
-          <w:color w:val="auto"/>
+          <w:rFonts w:cs="Times New Roman"/>
+          <w:b w:val="0"/>
           <w:sz w:val="28"/>
         </w:rPr>
         <w:t xml:space="preserve">: </w:t>
       </w:r>
       <w:r>
         <w:rPr>
-          <w:rFonts w:ascii="Times New Roman" w:hAnsi="Times New Roman" w:cs="Times New Roman"/>
-          <w:b/>
-          <w:color w:val="auto"/>
+          <w:rFonts w:cs="Times New Roman"/>
+          <w:b w:val="0"/>
           <w:sz w:val="28"/>
         </w:rPr>
         <w:t>Code for Basic Operation Count</w:t>
       </w:r>
       <w:r>
         <w:rPr>
-          <w:rFonts w:ascii="Times New Roman" w:hAnsi="Times New Roman" w:cs="Times New Roman"/>
-          <w:b/>
-          <w:color w:val="auto"/>
+          <w:rFonts w:cs="Times New Roman"/>
+          <w:b w:val="0"/>
           <w:sz w:val="28"/>
         </w:rPr>
         <w:t xml:space="preserve"> for Brute Force Median</w:t>
@@ -11777,17 +12001,15 @@
         <w:pStyle w:val="Heading2"/>
         <w:spacing w:line="360" w:lineRule="auto"/>
         <w:rPr>
-          <w:rFonts w:ascii="Times New Roman" w:hAnsi="Times New Roman" w:cs="Times New Roman"/>
-          <w:b/>
-          <w:color w:val="auto"/>
+          <w:rFonts w:cs="Times New Roman"/>
+          <w:b w:val="0"/>
           <w:sz w:val="28"/>
         </w:rPr>
       </w:pPr>
       <w:r>
         <w:rPr>
-          <w:rFonts w:ascii="Times New Roman" w:hAnsi="Times New Roman" w:cs="Times New Roman"/>
-          <w:b/>
-          <w:color w:val="auto"/>
+          <w:rFonts w:cs="Times New Roman"/>
+          <w:b w:val="0"/>
           <w:sz w:val="28"/>
         </w:rPr>
         <w:lastRenderedPageBreak/>
@@ -11795,9 +12017,8 @@
       </w:r>
       <w:r>
         <w:rPr>
-          <w:rFonts w:ascii="Times New Roman" w:hAnsi="Times New Roman" w:cs="Times New Roman"/>
-          <w:b/>
-          <w:color w:val="auto"/>
+          <w:rFonts w:cs="Times New Roman"/>
+          <w:b w:val="0"/>
           <w:sz w:val="28"/>
         </w:rPr>
         <w:tab/>
@@ -11814,17 +12035,15 @@
         <w:pStyle w:val="Heading2"/>
         <w:spacing w:line="360" w:lineRule="auto"/>
         <w:rPr>
-          <w:rFonts w:ascii="Times New Roman" w:hAnsi="Times New Roman" w:cs="Times New Roman"/>
-          <w:b/>
-          <w:color w:val="auto"/>
+          <w:rFonts w:cs="Times New Roman"/>
+          <w:b w:val="0"/>
           <w:sz w:val="28"/>
         </w:rPr>
       </w:pPr>
       <w:r>
         <w:rPr>
-          <w:rFonts w:ascii="Times New Roman" w:hAnsi="Times New Roman" w:cs="Times New Roman"/>
-          <w:b/>
-          <w:color w:val="auto"/>
+          <w:rFonts w:cs="Times New Roman"/>
+          <w:b w:val="0"/>
           <w:sz w:val="28"/>
         </w:rPr>
         <w:lastRenderedPageBreak/>
@@ -11832,9 +12051,8 @@
       </w:r>
       <w:r>
         <w:rPr>
-          <w:rFonts w:ascii="Times New Roman" w:hAnsi="Times New Roman" w:cs="Times New Roman"/>
-          <w:b/>
-          <w:color w:val="auto"/>
+          <w:rFonts w:cs="Times New Roman"/>
+          <w:b w:val="0"/>
           <w:sz w:val="28"/>
         </w:rPr>
         <w:tab/>
@@ -11842,9 +12060,8 @@
       </w:r>
       <w:r>
         <w:rPr>
-          <w:rFonts w:ascii="Times New Roman" w:hAnsi="Times New Roman" w:cs="Times New Roman"/>
-          <w:b/>
-          <w:color w:val="auto"/>
+          <w:rFonts w:cs="Times New Roman"/>
+          <w:b w:val="0"/>
           <w:sz w:val="28"/>
         </w:rPr>
         <w:t>Code for Time Execution Test</w:t>
@@ -11852,9 +12069,8 @@
       <w:bookmarkEnd w:id="30"/>
       <w:r>
         <w:rPr>
-          <w:rFonts w:ascii="Times New Roman" w:hAnsi="Times New Roman" w:cs="Times New Roman"/>
-          <w:b/>
-          <w:color w:val="auto"/>
+          <w:rFonts w:cs="Times New Roman"/>
+          <w:b w:val="0"/>
           <w:sz w:val="28"/>
         </w:rPr>
         <w:t xml:space="preserve"> for Brute Force Median</w:t>
@@ -11869,25 +12085,22 @@
       <w:pPr>
         <w:pStyle w:val="Heading2"/>
         <w:rPr>
-          <w:rFonts w:ascii="Times New Roman" w:hAnsi="Times New Roman" w:cs="Times New Roman"/>
-          <w:b/>
-          <w:color w:val="auto"/>
-        </w:rPr>
-      </w:pPr>
-      <w:r>
-        <w:rPr>
-          <w:rFonts w:ascii="Times New Roman" w:hAnsi="Times New Roman" w:cs="Times New Roman"/>
-          <w:b/>
-          <w:color w:val="auto"/>
+          <w:rFonts w:cs="Times New Roman"/>
+          <w:b w:val="0"/>
+        </w:rPr>
+      </w:pPr>
+      <w:r>
+        <w:rPr>
+          <w:rFonts w:cs="Times New Roman"/>
+          <w:b w:val="0"/>
         </w:rPr>
         <w:lastRenderedPageBreak/>
         <w:t>7.9</w:t>
       </w:r>
       <w:r>
         <w:rPr>
-          <w:rFonts w:ascii="Times New Roman" w:hAnsi="Times New Roman" w:cs="Times New Roman"/>
-          <w:b/>
-          <w:color w:val="auto"/>
+          <w:rFonts w:cs="Times New Roman"/>
+          <w:b w:val="0"/>
         </w:rPr>
         <w:tab/>
         <w:t>Appendix IX: Code for Time Execution Test for Partitioning Median</w:t>
@@ -11910,7 +12123,7 @@
 
 <file path=word/comments.xml><?xml version="1.0" encoding="utf-8"?>
 <w:comments xmlns:wpc="http://schemas.microsoft.com/office/word/2010/wordprocessingCanvas" xmlns:cx="http://schemas.microsoft.com/office/drawing/2014/chartex" xmlns:cx1="http://schemas.microsoft.com/office/drawing/2015/9/8/chartex" xmlns:cx2="http://schemas.microsoft.com/office/drawing/2015/10/21/chartex" xmlns:cx3="http://schemas.microsoft.com/office/drawing/2016/5/9/chartex" xmlns:cx4="http://schemas.microsoft.com/office/drawing/2016/5/10/chartex" xmlns:cx5="http://schemas.microsoft.com/office/drawing/2016/5/11/chartex" xmlns:cx6="http://schemas.microsoft.com/office/drawing/2016/5/12/chartex" xmlns:cx7="http://schemas.microsoft.com/office/drawing/2016/5/13/chartex" xmlns:cx8="http://schemas.microsoft.com/office/drawing/2016/5/14/chartex" xmlns:mc="http://schemas.openxmlformats.org/markup-compatibility/2006" xmlns:aink="http://schemas.microsoft.com/office/drawing/2016/ink" xmlns:am3d="http://schemas.microsoft.com/office/drawing/2017/model3d" xmlns:o="urn:schemas-microsoft-com:office:office" xmlns:r="http://schemas.openxmlformats.org/officeDocument/2006/relationships" xmlns:m="http://schemas.openxmlformats.org/officeDocument/2006/math" xmlns:v="urn:schemas-microsoft-com:vml" xmlns:wp14="http://schemas.microsoft.com/office/word/2010/wordprocessingDrawing" xmlns:wp="http://schemas.openxmlformats.org/drawingml/2006/wordprocessingDrawing" xmlns:w10="urn:schemas-microsoft-com:office:word" xmlns:w="http://schemas.openxmlformats.org/wordprocessingml/2006/main" xmlns:w14="http://schemas.microsoft.com/office/word/2010/wordml" xmlns:w15="http://schemas.microsoft.com/office/word/2012/wordml" xmlns:w16cid="http://schemas.microsoft.com/office/word/2016/wordml/cid" xmlns:w16se="http://schemas.microsoft.com/office/word/2015/wordml/symex" xmlns:wpg="http://schemas.microsoft.com/office/word/2010/wordprocessingGroup" xmlns:wpi="http://schemas.microsoft.com/office/word/2010/wordprocessingInk" xmlns:wne="http://schemas.microsoft.com/office/word/2006/wordml" xmlns:wps="http://schemas.microsoft.com/office/word/2010/wordprocessingShape" mc:Ignorable="w14 w15 w16se w16cid wp14">
-  <w:comment w:id="12" w:author="Kathryn Dorge" w:date="2018-05-07T18:03:00Z" w:initials="KD">
+  <w:comment w:id="11" w:author="Kathryn Dorge" w:date="2018-05-07T18:03:00Z" w:initials="KD">
     <w:p>
       <w:pPr>
         <w:pStyle w:val="CommentText"/>
@@ -11926,7 +12139,7 @@
       </w:r>
     </w:p>
   </w:comment>
-  <w:comment w:id="13" w:author="Kathryn Dorge" w:date="2018-05-06T01:02:00Z" w:initials="KD">
+  <w:comment w:id="12" w:author="Kathryn Dorge" w:date="2018-05-06T01:02:00Z" w:initials="KD">
     <w:p>
       <w:pPr>
         <w:pStyle w:val="CommentText"/>
@@ -12015,7 +12228,7 @@
           <w:rPr>
             <w:noProof/>
           </w:rPr>
-          <w:t>5</w:t>
+          <w:t>9</w:t>
         </w:r>
         <w:r>
           <w:rPr>
@@ -12076,32 +12289,32 @@
       <w:pStyle w:val="Header"/>
       <w:spacing w:after="360"/>
       <w:rPr>
-        <w:rFonts w:ascii="Times New Roman" w:hAnsi="Times New Roman" w:cs="Times New Roman"/>
+        <w:rFonts w:cs="Times New Roman"/>
       </w:rPr>
     </w:pPr>
     <w:r>
       <w:rPr>
-        <w:rFonts w:ascii="Times New Roman" w:hAnsi="Times New Roman" w:cs="Times New Roman"/>
+        <w:rFonts w:cs="Times New Roman"/>
       </w:rPr>
       <w:t>2018 Semester 1</w:t>
     </w:r>
     <w:r>
       <w:rPr>
-        <w:rFonts w:ascii="Times New Roman" w:hAnsi="Times New Roman" w:cs="Times New Roman"/>
+        <w:rFonts w:cs="Times New Roman"/>
       </w:rPr>
       <w:tab/>
       <w:t>QUT</w:t>
     </w:r>
     <w:r>
       <w:rPr>
-        <w:rFonts w:ascii="Times New Roman" w:hAnsi="Times New Roman" w:cs="Times New Roman"/>
+        <w:rFonts w:cs="Times New Roman"/>
       </w:rPr>
       <w:tab/>
       <w:t>n9701761</w:t>
     </w:r>
     <w:r>
       <w:rPr>
-        <w:rFonts w:ascii="Times New Roman" w:hAnsi="Times New Roman" w:cs="Times New Roman"/>
+        <w:rFonts w:cs="Times New Roman"/>
       </w:rPr>
       <w:t xml:space="preserve"> | n10083481</w:t>
     </w:r>
@@ -12112,6 +12325,95 @@
 <file path=word/numbering.xml><?xml version="1.0" encoding="utf-8"?>
 <w:numbering xmlns:wpc="http://schemas.microsoft.com/office/word/2010/wordprocessingCanvas" xmlns:cx="http://schemas.microsoft.com/office/drawing/2014/chartex" xmlns:cx1="http://schemas.microsoft.com/office/drawing/2015/9/8/chartex" xmlns:cx2="http://schemas.microsoft.com/office/drawing/2015/10/21/chartex" xmlns:cx3="http://schemas.microsoft.com/office/drawing/2016/5/9/chartex" xmlns:cx4="http://schemas.microsoft.com/office/drawing/2016/5/10/chartex" xmlns:cx5="http://schemas.microsoft.com/office/drawing/2016/5/11/chartex" xmlns:cx6="http://schemas.microsoft.com/office/drawing/2016/5/12/chartex" xmlns:cx7="http://schemas.microsoft.com/office/drawing/2016/5/13/chartex" xmlns:cx8="http://schemas.microsoft.com/office/drawing/2016/5/14/chartex" xmlns:mc="http://schemas.openxmlformats.org/markup-compatibility/2006" xmlns:aink="http://schemas.microsoft.com/office/drawing/2016/ink" xmlns:am3d="http://schemas.microsoft.com/office/drawing/2017/model3d" xmlns:o="urn:schemas-microsoft-com:office:office" xmlns:r="http://schemas.openxmlformats.org/officeDocument/2006/relationships" xmlns:m="http://schemas.openxmlformats.org/officeDocument/2006/math" xmlns:v="urn:schemas-microsoft-com:vml" xmlns:wp14="http://schemas.microsoft.com/office/word/2010/wordprocessingDrawing" xmlns:wp="http://schemas.openxmlformats.org/drawingml/2006/wordprocessingDrawing" xmlns:w10="urn:schemas-microsoft-com:office:word" xmlns:w="http://schemas.openxmlformats.org/wordprocessingml/2006/main" xmlns:w14="http://schemas.microsoft.com/office/word/2010/wordml" xmlns:w15="http://schemas.microsoft.com/office/word/2012/wordml" xmlns:w16cid="http://schemas.microsoft.com/office/word/2016/wordml/cid" xmlns:w16se="http://schemas.microsoft.com/office/word/2015/wordml/symex" xmlns:wpg="http://schemas.microsoft.com/office/word/2010/wordprocessingGroup" xmlns:wpi="http://schemas.microsoft.com/office/word/2010/wordprocessingInk" xmlns:wne="http://schemas.microsoft.com/office/word/2006/wordml" xmlns:wps="http://schemas.microsoft.com/office/word/2010/wordprocessingShape" mc:Ignorable="w14 w15 w16se w16cid wp14">
   <w:abstractNum w:abstractNumId="0" w15:restartNumberingAfterBreak="0">
+    <w:nsid w:val="0A1A38F6"/>
+    <w:multiLevelType w:val="hybridMultilevel"/>
+    <w:tmpl w:val="545CC7CE"/>
+    <w:lvl w:ilvl="0" w:tplc="C5D28CBA">
+      <w:start w:val="1"/>
+      <w:numFmt w:val="decimal"/>
+      <w:lvlText w:val="%1."/>
+      <w:lvlJc w:val="left"/>
+      <w:pPr>
+        <w:ind w:left="1800" w:hanging="360"/>
+      </w:pPr>
+      <w:rPr>
+        <w:rFonts w:hint="default"/>
+      </w:rPr>
+    </w:lvl>
+    <w:lvl w:ilvl="1" w:tplc="0C090019" w:tentative="1">
+      <w:start w:val="1"/>
+      <w:numFmt w:val="lowerLetter"/>
+      <w:lvlText w:val="%2."/>
+      <w:lvlJc w:val="left"/>
+      <w:pPr>
+        <w:ind w:left="2520" w:hanging="360"/>
+      </w:pPr>
+    </w:lvl>
+    <w:lvl w:ilvl="2" w:tplc="0C09001B" w:tentative="1">
+      <w:start w:val="1"/>
+      <w:numFmt w:val="lowerRoman"/>
+      <w:lvlText w:val="%3."/>
+      <w:lvlJc w:val="right"/>
+      <w:pPr>
+        <w:ind w:left="3240" w:hanging="180"/>
+      </w:pPr>
+    </w:lvl>
+    <w:lvl w:ilvl="3" w:tplc="0C09000F" w:tentative="1">
+      <w:start w:val="1"/>
+      <w:numFmt w:val="decimal"/>
+      <w:lvlText w:val="%4."/>
+      <w:lvlJc w:val="left"/>
+      <w:pPr>
+        <w:ind w:left="3960" w:hanging="360"/>
+      </w:pPr>
+    </w:lvl>
+    <w:lvl w:ilvl="4" w:tplc="0C090019" w:tentative="1">
+      <w:start w:val="1"/>
+      <w:numFmt w:val="lowerLetter"/>
+      <w:lvlText w:val="%5."/>
+      <w:lvlJc w:val="left"/>
+      <w:pPr>
+        <w:ind w:left="4680" w:hanging="360"/>
+      </w:pPr>
+    </w:lvl>
+    <w:lvl w:ilvl="5" w:tplc="0C09001B" w:tentative="1">
+      <w:start w:val="1"/>
+      <w:numFmt w:val="lowerRoman"/>
+      <w:lvlText w:val="%6."/>
+      <w:lvlJc w:val="right"/>
+      <w:pPr>
+        <w:ind w:left="5400" w:hanging="180"/>
+      </w:pPr>
+    </w:lvl>
+    <w:lvl w:ilvl="6" w:tplc="0C09000F" w:tentative="1">
+      <w:start w:val="1"/>
+      <w:numFmt w:val="decimal"/>
+      <w:lvlText w:val="%7."/>
+      <w:lvlJc w:val="left"/>
+      <w:pPr>
+        <w:ind w:left="6120" w:hanging="360"/>
+      </w:pPr>
+    </w:lvl>
+    <w:lvl w:ilvl="7" w:tplc="0C090019" w:tentative="1">
+      <w:start w:val="1"/>
+      <w:numFmt w:val="lowerLetter"/>
+      <w:lvlText w:val="%8."/>
+      <w:lvlJc w:val="left"/>
+      <w:pPr>
+        <w:ind w:left="6840" w:hanging="360"/>
+      </w:pPr>
+    </w:lvl>
+    <w:lvl w:ilvl="8" w:tplc="0C09001B" w:tentative="1">
+      <w:start w:val="1"/>
+      <w:numFmt w:val="lowerRoman"/>
+      <w:lvlText w:val="%9."/>
+      <w:lvlJc w:val="right"/>
+      <w:pPr>
+        <w:ind w:left="7560" w:hanging="180"/>
+      </w:pPr>
+    </w:lvl>
+  </w:abstractNum>
+  <w:abstractNum w:abstractNumId="1" w15:restartNumberingAfterBreak="0">
     <w:nsid w:val="1FC2116A"/>
     <w:multiLevelType w:val="multilevel"/>
     <w:tmpl w:val="0694CF3E"/>
@@ -12224,10 +12526,10 @@
       </w:rPr>
     </w:lvl>
   </w:abstractNum>
-  <w:abstractNum w:abstractNumId="1" w15:restartNumberingAfterBreak="0">
+  <w:abstractNum w:abstractNumId="2" w15:restartNumberingAfterBreak="0">
     <w:nsid w:val="2209610D"/>
     <w:multiLevelType w:val="multilevel"/>
-    <w:tmpl w:val="E78C9848"/>
+    <w:tmpl w:val="FB44E25C"/>
     <w:lvl w:ilvl="0">
       <w:start w:val="1"/>
       <w:numFmt w:val="decimal"/>
@@ -12250,6 +12552,8 @@
       </w:pPr>
       <w:rPr>
         <w:rFonts w:hint="default"/>
+        <w:color w:val="auto"/>
+        <w:sz w:val="28"/>
       </w:rPr>
     </w:lvl>
     <w:lvl w:ilvl="2">
@@ -12337,7 +12641,7 @@
       </w:rPr>
     </w:lvl>
   </w:abstractNum>
-  <w:abstractNum w:abstractNumId="2" w15:restartNumberingAfterBreak="0">
+  <w:abstractNum w:abstractNumId="3" w15:restartNumberingAfterBreak="0">
     <w:nsid w:val="2614118E"/>
     <w:multiLevelType w:val="multilevel"/>
     <w:tmpl w:val="66CE50BE"/>
@@ -12450,7 +12754,93 @@
       </w:rPr>
     </w:lvl>
   </w:abstractNum>
-  <w:abstractNum w:abstractNumId="3" w15:restartNumberingAfterBreak="0">
+  <w:abstractNum w:abstractNumId="4" w15:restartNumberingAfterBreak="0">
+    <w:nsid w:val="2EA22CB7"/>
+    <w:multiLevelType w:val="hybridMultilevel"/>
+    <w:tmpl w:val="2C506C4A"/>
+    <w:lvl w:ilvl="0" w:tplc="0C09000F">
+      <w:start w:val="1"/>
+      <w:numFmt w:val="decimal"/>
+      <w:lvlText w:val="%1."/>
+      <w:lvlJc w:val="left"/>
+      <w:pPr>
+        <w:ind w:left="720" w:hanging="360"/>
+      </w:pPr>
+    </w:lvl>
+    <w:lvl w:ilvl="1" w:tplc="0C090019" w:tentative="1">
+      <w:start w:val="1"/>
+      <w:numFmt w:val="lowerLetter"/>
+      <w:lvlText w:val="%2."/>
+      <w:lvlJc w:val="left"/>
+      <w:pPr>
+        <w:ind w:left="1440" w:hanging="360"/>
+      </w:pPr>
+    </w:lvl>
+    <w:lvl w:ilvl="2" w:tplc="0C09001B" w:tentative="1">
+      <w:start w:val="1"/>
+      <w:numFmt w:val="lowerRoman"/>
+      <w:lvlText w:val="%3."/>
+      <w:lvlJc w:val="right"/>
+      <w:pPr>
+        <w:ind w:left="2160" w:hanging="180"/>
+      </w:pPr>
+    </w:lvl>
+    <w:lvl w:ilvl="3" w:tplc="0C09000F" w:tentative="1">
+      <w:start w:val="1"/>
+      <w:numFmt w:val="decimal"/>
+      <w:lvlText w:val="%4."/>
+      <w:lvlJc w:val="left"/>
+      <w:pPr>
+        <w:ind w:left="2880" w:hanging="360"/>
+      </w:pPr>
+    </w:lvl>
+    <w:lvl w:ilvl="4" w:tplc="0C090019" w:tentative="1">
+      <w:start w:val="1"/>
+      <w:numFmt w:val="lowerLetter"/>
+      <w:lvlText w:val="%5."/>
+      <w:lvlJc w:val="left"/>
+      <w:pPr>
+        <w:ind w:left="3600" w:hanging="360"/>
+      </w:pPr>
+    </w:lvl>
+    <w:lvl w:ilvl="5" w:tplc="0C09001B" w:tentative="1">
+      <w:start w:val="1"/>
+      <w:numFmt w:val="lowerRoman"/>
+      <w:lvlText w:val="%6."/>
+      <w:lvlJc w:val="right"/>
+      <w:pPr>
+        <w:ind w:left="4320" w:hanging="180"/>
+      </w:pPr>
+    </w:lvl>
+    <w:lvl w:ilvl="6" w:tplc="0C09000F" w:tentative="1">
+      <w:start w:val="1"/>
+      <w:numFmt w:val="decimal"/>
+      <w:lvlText w:val="%7."/>
+      <w:lvlJc w:val="left"/>
+      <w:pPr>
+        <w:ind w:left="5040" w:hanging="360"/>
+      </w:pPr>
+    </w:lvl>
+    <w:lvl w:ilvl="7" w:tplc="0C090019" w:tentative="1">
+      <w:start w:val="1"/>
+      <w:numFmt w:val="lowerLetter"/>
+      <w:lvlText w:val="%8."/>
+      <w:lvlJc w:val="left"/>
+      <w:pPr>
+        <w:ind w:left="5760" w:hanging="360"/>
+      </w:pPr>
+    </w:lvl>
+    <w:lvl w:ilvl="8" w:tplc="0C09001B" w:tentative="1">
+      <w:start w:val="1"/>
+      <w:numFmt w:val="lowerRoman"/>
+      <w:lvlText w:val="%9."/>
+      <w:lvlJc w:val="right"/>
+      <w:pPr>
+        <w:ind w:left="6480" w:hanging="180"/>
+      </w:pPr>
+    </w:lvl>
+  </w:abstractNum>
+  <w:abstractNum w:abstractNumId="5" w15:restartNumberingAfterBreak="0">
     <w:nsid w:val="30E502B2"/>
     <w:multiLevelType w:val="hybridMultilevel"/>
     <w:tmpl w:val="BFCA347C"/>
@@ -12540,7 +12930,185 @@
       </w:pPr>
     </w:lvl>
   </w:abstractNum>
-  <w:abstractNum w:abstractNumId="4" w15:restartNumberingAfterBreak="0">
+  <w:abstractNum w:abstractNumId="6" w15:restartNumberingAfterBreak="0">
+    <w:nsid w:val="45D1348A"/>
+    <w:multiLevelType w:val="hybridMultilevel"/>
+    <w:tmpl w:val="C4E8719A"/>
+    <w:lvl w:ilvl="0" w:tplc="E17E4D46">
+      <w:start w:val="1"/>
+      <w:numFmt w:val="decimal"/>
+      <w:lvlText w:val="%1."/>
+      <w:lvlJc w:val="left"/>
+      <w:pPr>
+        <w:ind w:left="1800" w:hanging="360"/>
+      </w:pPr>
+      <w:rPr>
+        <w:rFonts w:hint="default"/>
+      </w:rPr>
+    </w:lvl>
+    <w:lvl w:ilvl="1" w:tplc="0C090019" w:tentative="1">
+      <w:start w:val="1"/>
+      <w:numFmt w:val="lowerLetter"/>
+      <w:lvlText w:val="%2."/>
+      <w:lvlJc w:val="left"/>
+      <w:pPr>
+        <w:ind w:left="2520" w:hanging="360"/>
+      </w:pPr>
+    </w:lvl>
+    <w:lvl w:ilvl="2" w:tplc="0C09001B" w:tentative="1">
+      <w:start w:val="1"/>
+      <w:numFmt w:val="lowerRoman"/>
+      <w:lvlText w:val="%3."/>
+      <w:lvlJc w:val="right"/>
+      <w:pPr>
+        <w:ind w:left="3240" w:hanging="180"/>
+      </w:pPr>
+    </w:lvl>
+    <w:lvl w:ilvl="3" w:tplc="0C09000F" w:tentative="1">
+      <w:start w:val="1"/>
+      <w:numFmt w:val="decimal"/>
+      <w:lvlText w:val="%4."/>
+      <w:lvlJc w:val="left"/>
+      <w:pPr>
+        <w:ind w:left="3960" w:hanging="360"/>
+      </w:pPr>
+    </w:lvl>
+    <w:lvl w:ilvl="4" w:tplc="0C090019" w:tentative="1">
+      <w:start w:val="1"/>
+      <w:numFmt w:val="lowerLetter"/>
+      <w:lvlText w:val="%5."/>
+      <w:lvlJc w:val="left"/>
+      <w:pPr>
+        <w:ind w:left="4680" w:hanging="360"/>
+      </w:pPr>
+    </w:lvl>
+    <w:lvl w:ilvl="5" w:tplc="0C09001B" w:tentative="1">
+      <w:start w:val="1"/>
+      <w:numFmt w:val="lowerRoman"/>
+      <w:lvlText w:val="%6."/>
+      <w:lvlJc w:val="right"/>
+      <w:pPr>
+        <w:ind w:left="5400" w:hanging="180"/>
+      </w:pPr>
+    </w:lvl>
+    <w:lvl w:ilvl="6" w:tplc="0C09000F" w:tentative="1">
+      <w:start w:val="1"/>
+      <w:numFmt w:val="decimal"/>
+      <w:lvlText w:val="%7."/>
+      <w:lvlJc w:val="left"/>
+      <w:pPr>
+        <w:ind w:left="6120" w:hanging="360"/>
+      </w:pPr>
+    </w:lvl>
+    <w:lvl w:ilvl="7" w:tplc="0C090019" w:tentative="1">
+      <w:start w:val="1"/>
+      <w:numFmt w:val="lowerLetter"/>
+      <w:lvlText w:val="%8."/>
+      <w:lvlJc w:val="left"/>
+      <w:pPr>
+        <w:ind w:left="6840" w:hanging="360"/>
+      </w:pPr>
+    </w:lvl>
+    <w:lvl w:ilvl="8" w:tplc="0C09001B" w:tentative="1">
+      <w:start w:val="1"/>
+      <w:numFmt w:val="lowerRoman"/>
+      <w:lvlText w:val="%9."/>
+      <w:lvlJc w:val="right"/>
+      <w:pPr>
+        <w:ind w:left="7560" w:hanging="180"/>
+      </w:pPr>
+    </w:lvl>
+  </w:abstractNum>
+  <w:abstractNum w:abstractNumId="7" w15:restartNumberingAfterBreak="0">
+    <w:nsid w:val="669D55E5"/>
+    <w:multiLevelType w:val="hybridMultilevel"/>
+    <w:tmpl w:val="E7AC2FC0"/>
+    <w:lvl w:ilvl="0" w:tplc="7E703522">
+      <w:start w:val="1"/>
+      <w:numFmt w:val="decimal"/>
+      <w:lvlText w:val="%1."/>
+      <w:lvlJc w:val="left"/>
+      <w:pPr>
+        <w:ind w:left="1080" w:hanging="360"/>
+      </w:pPr>
+      <w:rPr>
+        <w:rFonts w:hint="default"/>
+      </w:rPr>
+    </w:lvl>
+    <w:lvl w:ilvl="1" w:tplc="0C090019" w:tentative="1">
+      <w:start w:val="1"/>
+      <w:numFmt w:val="lowerLetter"/>
+      <w:lvlText w:val="%2."/>
+      <w:lvlJc w:val="left"/>
+      <w:pPr>
+        <w:ind w:left="1800" w:hanging="360"/>
+      </w:pPr>
+    </w:lvl>
+    <w:lvl w:ilvl="2" w:tplc="0C09001B" w:tentative="1">
+      <w:start w:val="1"/>
+      <w:numFmt w:val="lowerRoman"/>
+      <w:lvlText w:val="%3."/>
+      <w:lvlJc w:val="right"/>
+      <w:pPr>
+        <w:ind w:left="2520" w:hanging="180"/>
+      </w:pPr>
+    </w:lvl>
+    <w:lvl w:ilvl="3" w:tplc="0C09000F" w:tentative="1">
+      <w:start w:val="1"/>
+      <w:numFmt w:val="decimal"/>
+      <w:lvlText w:val="%4."/>
+      <w:lvlJc w:val="left"/>
+      <w:pPr>
+        <w:ind w:left="3240" w:hanging="360"/>
+      </w:pPr>
+    </w:lvl>
+    <w:lvl w:ilvl="4" w:tplc="0C090019" w:tentative="1">
+      <w:start w:val="1"/>
+      <w:numFmt w:val="lowerLetter"/>
+      <w:lvlText w:val="%5."/>
+      <w:lvlJc w:val="left"/>
+      <w:pPr>
+        <w:ind w:left="3960" w:hanging="360"/>
+      </w:pPr>
+    </w:lvl>
+    <w:lvl w:ilvl="5" w:tplc="0C09001B" w:tentative="1">
+      <w:start w:val="1"/>
+      <w:numFmt w:val="lowerRoman"/>
+      <w:lvlText w:val="%6."/>
+      <w:lvlJc w:val="right"/>
+      <w:pPr>
+        <w:ind w:left="4680" w:hanging="180"/>
+      </w:pPr>
+    </w:lvl>
+    <w:lvl w:ilvl="6" w:tplc="0C09000F" w:tentative="1">
+      <w:start w:val="1"/>
+      <w:numFmt w:val="decimal"/>
+      <w:lvlText w:val="%7."/>
+      <w:lvlJc w:val="left"/>
+      <w:pPr>
+        <w:ind w:left="5400" w:hanging="360"/>
+      </w:pPr>
+    </w:lvl>
+    <w:lvl w:ilvl="7" w:tplc="0C090019" w:tentative="1">
+      <w:start w:val="1"/>
+      <w:numFmt w:val="lowerLetter"/>
+      <w:lvlText w:val="%8."/>
+      <w:lvlJc w:val="left"/>
+      <w:pPr>
+        <w:ind w:left="6120" w:hanging="360"/>
+      </w:pPr>
+    </w:lvl>
+    <w:lvl w:ilvl="8" w:tplc="0C09001B" w:tentative="1">
+      <w:start w:val="1"/>
+      <w:numFmt w:val="lowerRoman"/>
+      <w:lvlText w:val="%9."/>
+      <w:lvlJc w:val="right"/>
+      <w:pPr>
+        <w:ind w:left="6840" w:hanging="180"/>
+      </w:pPr>
+    </w:lvl>
+  </w:abstractNum>
+  <w:abstractNum w:abstractNumId="8" w15:restartNumberingAfterBreak="0">
     <w:nsid w:val="68A55977"/>
     <w:multiLevelType w:val="multilevel"/>
     <w:tmpl w:val="EDEAE5EC"/>
@@ -12662,7 +13230,7 @@
       </w:rPr>
     </w:lvl>
   </w:abstractNum>
-  <w:abstractNum w:abstractNumId="5" w15:restartNumberingAfterBreak="0">
+  <w:abstractNum w:abstractNumId="9" w15:restartNumberingAfterBreak="0">
     <w:nsid w:val="6B5B3F9B"/>
     <w:multiLevelType w:val="multilevel"/>
     <w:tmpl w:val="A44EF4BE"/>
@@ -12775,7 +13343,7 @@
       </w:rPr>
     </w:lvl>
   </w:abstractNum>
-  <w:abstractNum w:abstractNumId="6" w15:restartNumberingAfterBreak="0">
+  <w:abstractNum w:abstractNumId="10" w15:restartNumberingAfterBreak="0">
     <w:nsid w:val="75010296"/>
     <w:multiLevelType w:val="hybridMultilevel"/>
     <w:tmpl w:val="59E89556"/>
@@ -12867,24 +13435,36 @@
     </w:lvl>
   </w:abstractNum>
   <w:num w:numId="1">
+    <w:abstractNumId w:val="3"/>
+  </w:num>
+  <w:num w:numId="2">
+    <w:abstractNumId w:val="1"/>
+  </w:num>
+  <w:num w:numId="3">
+    <w:abstractNumId w:val="10"/>
+  </w:num>
+  <w:num w:numId="4">
+    <w:abstractNumId w:val="5"/>
+  </w:num>
+  <w:num w:numId="5">
     <w:abstractNumId w:val="2"/>
   </w:num>
-  <w:num w:numId="2">
+  <w:num w:numId="6">
+    <w:abstractNumId w:val="9"/>
+  </w:num>
+  <w:num w:numId="7">
+    <w:abstractNumId w:val="8"/>
+  </w:num>
+  <w:num w:numId="8">
+    <w:abstractNumId w:val="6"/>
+  </w:num>
+  <w:num w:numId="9">
+    <w:abstractNumId w:val="7"/>
+  </w:num>
+  <w:num w:numId="10">
     <w:abstractNumId w:val="0"/>
   </w:num>
-  <w:num w:numId="3">
-    <w:abstractNumId w:val="6"/>
-  </w:num>
-  <w:num w:numId="4">
-    <w:abstractNumId w:val="3"/>
-  </w:num>
-  <w:num w:numId="5">
-    <w:abstractNumId w:val="1"/>
-  </w:num>
-  <w:num w:numId="6">
-    <w:abstractNumId w:val="5"/>
-  </w:num>
-  <w:num w:numId="7">
+  <w:num w:numId="11">
     <w:abstractNumId w:val="4"/>
   </w:num>
 </w:numbering>
@@ -13295,7 +13875,10 @@
   <w:style w:type="paragraph" w:default="1" w:styleId="Normal">
     <w:name w:val="Normal"/>
     <w:qFormat/>
-    <w:rsid w:val="001D03C2"/>
+    <w:rsid w:val="00453EB3"/>
+    <w:rPr>
+      <w:rFonts w:ascii="Times New Roman" w:hAnsi="Times New Roman"/>
+    </w:rPr>
   </w:style>
   <w:style w:type="paragraph" w:styleId="Heading1">
     <w:name w:val="heading 1"/>
@@ -13326,16 +13909,16 @@
     <w:uiPriority w:val="9"/>
     <w:unhideWhenUsed/>
     <w:qFormat/>
-    <w:rsid w:val="001D03C2"/>
+    <w:rsid w:val="00453EB3"/>
     <w:pPr>
       <w:keepNext/>
       <w:keepLines/>
-      <w:spacing w:before="40" w:after="0"/>
+      <w:spacing w:before="280" w:after="240"/>
       <w:outlineLvl w:val="1"/>
     </w:pPr>
     <w:rPr>
-      <w:rFonts w:asciiTheme="majorHAnsi" w:eastAsiaTheme="majorEastAsia" w:hAnsiTheme="majorHAnsi" w:cstheme="majorBidi"/>
-      <w:color w:val="2F5496" w:themeColor="accent1" w:themeShade="BF"/>
+      <w:rFonts w:eastAsiaTheme="majorEastAsia" w:cstheme="majorBidi"/>
+      <w:b/>
       <w:sz w:val="26"/>
       <w:szCs w:val="26"/>
     </w:rPr>
@@ -13407,10 +13990,10 @@
     <w:basedOn w:val="DefaultParagraphFont"/>
     <w:link w:val="Heading2"/>
     <w:uiPriority w:val="9"/>
-    <w:rsid w:val="001D03C2"/>
+    <w:rsid w:val="00453EB3"/>
     <w:rPr>
-      <w:rFonts w:asciiTheme="majorHAnsi" w:eastAsiaTheme="majorEastAsia" w:hAnsiTheme="majorHAnsi" w:cstheme="majorBidi"/>
-      <w:color w:val="2F5496" w:themeColor="accent1" w:themeShade="BF"/>
+      <w:rFonts w:ascii="Times New Roman" w:eastAsiaTheme="majorEastAsia" w:hAnsi="Times New Roman" w:cstheme="majorBidi"/>
+      <w:b/>
       <w:sz w:val="26"/>
       <w:szCs w:val="26"/>
     </w:rPr>
@@ -13573,7 +14156,7 @@
       <w:spacing w:before="100" w:beforeAutospacing="1" w:after="100" w:afterAutospacing="1" w:line="240" w:lineRule="auto"/>
     </w:pPr>
     <w:rPr>
-      <w:rFonts w:ascii="Times New Roman" w:eastAsia="Times New Roman" w:hAnsi="Times New Roman" w:cs="Times New Roman"/>
+      <w:rFonts w:eastAsia="Times New Roman" w:cs="Times New Roman"/>
       <w:sz w:val="24"/>
       <w:szCs w:val="24"/>
       <w:lang w:eastAsia="en-AU"/>
@@ -14006,7 +14589,7 @@
 </file>
 
 <file path=customXml/itemProps1.xml><?xml version="1.0" encoding="utf-8"?>
-<ds:datastoreItem xmlns:ds="http://schemas.openxmlformats.org/officeDocument/2006/customXml" ds:itemID="{E1FFA2A8-6634-4FF2-A608-1AF5AA6C21D2}">
+<ds:datastoreItem xmlns:ds="http://schemas.openxmlformats.org/officeDocument/2006/customXml" ds:itemID="{8A4509EB-F088-4561-9FF6-6BD585820B3A}">
   <ds:schemaRefs>
     <ds:schemaRef ds:uri="http://schemas.openxmlformats.org/officeDocument/2006/bibliography"/>
   </ds:schemaRefs>

</xml_diff>

<commit_message>
basic operation brute force selection added to report
</commit_message>
<xml_diff>
--- a/Report/CAB301 Report.docx
+++ b/Report/CAB301 Report.docx
@@ -3430,6 +3430,10 @@
             <w:spacing w:line="360" w:lineRule="auto"/>
             <w:rPr>
               <w:rFonts w:cs="Times New Roman"/>
+              <w:b/>
+              <w:bCs/>
+              <w:noProof/>
+              <w:sz w:val="18"/>
             </w:rPr>
           </w:pPr>
           <w:r>
@@ -3443,6 +3447,27 @@
             <w:fldChar w:fldCharType="end"/>
           </w:r>
         </w:p>
+        <w:p>
+          <w:pPr>
+            <w:rPr>
+              <w:rFonts w:cs="Times New Roman"/>
+              <w:b/>
+              <w:bCs/>
+              <w:noProof/>
+              <w:sz w:val="18"/>
+            </w:rPr>
+          </w:pPr>
+          <w:r>
+            <w:rPr>
+              <w:rFonts w:cs="Times New Roman"/>
+              <w:b/>
+              <w:bCs/>
+              <w:noProof/>
+              <w:sz w:val="18"/>
+            </w:rPr>
+            <w:br w:type="page"/>
+          </w:r>
+        </w:p>
       </w:sdtContent>
     </w:sdt>
     <w:p>
@@ -3469,6 +3494,7 @@
           <w:b/>
           <w:color w:val="auto"/>
         </w:rPr>
+        <w:lastRenderedPageBreak/>
         <w:t>Summary</w:t>
       </w:r>
       <w:bookmarkEnd w:id="0"/>
@@ -3701,15 +3727,7 @@
           <w:sz w:val="24"/>
           <w:szCs w:val="24"/>
         </w:rPr>
-        <w:t xml:space="preserve">During </w:t>
-      </w:r>
-      <w:r>
-        <w:rPr>
-          <w:sz w:val="24"/>
-          <w:szCs w:val="24"/>
-        </w:rPr>
-        <w:lastRenderedPageBreak/>
-        <w:t xml:space="preserve">this time, two comparisons are conducted, one to check if the current element is larger than what it is being compared to, </w:t>
+        <w:t xml:space="preserve">During this time, two comparisons are conducted, one to check if the current element is larger than what it is being compared to, </w:t>
       </w:r>
       <w:r>
         <w:rPr>
@@ -3881,6 +3899,7 @@
         <w:rPr>
           <w:rFonts w:cs="Times New Roman"/>
         </w:rPr>
+        <w:lastRenderedPageBreak/>
         <w:t>Partitioning Median</w:t>
       </w:r>
       <w:bookmarkEnd w:id="3"/>
@@ -4107,6 +4126,109 @@
     </w:p>
     <w:p>
       <w:pPr>
+        <w:spacing w:line="360" w:lineRule="auto"/>
+        <w:jc w:val="both"/>
+      </w:pPr>
+      <w:r>
+        <w:t xml:space="preserve">Upon conducting the basic operation of choice was the comparison </w:t>
+      </w:r>
+      <w:r>
+        <w:rPr>
+          <w:b/>
+          <w:i/>
+        </w:rPr>
+        <w:t>A[j] &lt; A[i]</w:t>
+      </w:r>
+      <w:r>
+        <w:t>, and was utilised in the average case efficiency analysis</w:t>
+      </w:r>
+      <w:r>
+        <w:t>, as seen in figure …</w:t>
+      </w:r>
+      <w:r>
+        <w:t xml:space="preserve">. This operation was selected as the basic operation due to </w:t>
+      </w:r>
+      <w:r>
+        <w:t xml:space="preserve">the fact that this comparison has the greatest impact on the execution time of the algorithm, due to the fact that this operation is performed the greatest number of times and being the dominant operation in the algorithm. This comparison is executed within the nested </w:t>
+      </w:r>
+      <w:r>
+        <w:rPr>
+          <w:b/>
+          <w:i/>
+        </w:rPr>
+        <w:t xml:space="preserve">for </w:t>
+      </w:r>
+      <w:r>
+        <w:t xml:space="preserve">loop and is performed upon each iteration of the inner loop. </w:t>
+      </w:r>
+    </w:p>
+    <w:p>
+      <w:pPr>
+        <w:spacing w:line="360" w:lineRule="auto"/>
+        <w:jc w:val="both"/>
+      </w:pPr>
+      <w:r>
+        <w:t>However, the other comparison present</w:t>
+      </w:r>
+      <w:r>
+        <w:t xml:space="preserve">, </w:t>
+      </w:r>
+      <w:r>
+        <w:rPr>
+          <w:b/>
+          <w:i/>
+        </w:rPr>
+        <w:t>A[j] = A[i]</w:t>
+      </w:r>
+      <w:r>
+        <w:t xml:space="preserve">, </w:t>
+      </w:r>
+      <w:r>
+        <w:rPr>
+          <w:b/>
+          <w:i/>
+        </w:rPr>
+        <w:t>numsaller &lt; k</w:t>
+      </w:r>
+      <w:r>
+        <w:t xml:space="preserve"> and, </w:t>
+      </w:r>
+      <w:r>
+        <w:rPr>
+          <w:b/>
+          <w:i/>
+        </w:rPr>
+        <w:t xml:space="preserve">k </w:t>
+      </w:r>
+      <w:r>
+        <w:rPr>
+          <w:rFonts w:cs="Times New Roman"/>
+          <w:b/>
+          <w:i/>
+        </w:rPr>
+        <w:t>≤</w:t>
+      </w:r>
+      <w:r>
+        <w:rPr>
+          <w:b/>
+          <w:i/>
+        </w:rPr>
+        <w:t xml:space="preserve"> (numsaller + numequal)</w:t>
+      </w:r>
+      <w:r>
+        <w:t>,</w:t>
+      </w:r>
+      <w:r>
+        <w:t xml:space="preserve"> within the algorithm </w:t>
+      </w:r>
+      <w:r>
+        <w:t xml:space="preserve">will also affect the execution time by a variable amount. However, for this analysis it was assumed that these comparisons are less dominant when calculating the order of growth and thus was not considered during the average case efficiency analysis. While a more detailed analysis shall take into account these comparisons. </w:t>
+      </w:r>
+      <w:bookmarkStart w:id="7" w:name="_GoBack"/>
+      <w:bookmarkEnd w:id="7"/>
+    </w:p>
+    <w:p>
+      <w:pPr>
         <w:pStyle w:val="Heading3"/>
         <w:spacing w:line="360" w:lineRule="auto"/>
         <w:rPr>
@@ -4115,9 +4237,7 @@
           <w:color w:val="auto"/>
         </w:rPr>
       </w:pPr>
-      <w:bookmarkStart w:id="7" w:name="_Toc513994578"/>
-      <w:bookmarkStart w:id="8" w:name="_GoBack"/>
-      <w:bookmarkEnd w:id="8"/>
+      <w:bookmarkStart w:id="8" w:name="_Toc513994578"/>
       <w:r>
         <w:rPr>
           <w:rFonts w:ascii="Times New Roman" w:hAnsi="Times New Roman" w:cs="Times New Roman"/>
@@ -4151,7 +4271,7 @@
         <w:tab/>
         <w:t>Partition Median Algorithm</w:t>
       </w:r>
-      <w:bookmarkEnd w:id="7"/>
+      <w:bookmarkEnd w:id="8"/>
     </w:p>
     <w:p>
       <w:pPr>
@@ -4279,6 +4399,7 @@
           <w:sz w:val="28"/>
           <w:szCs w:val="28"/>
         </w:rPr>
+        <w:lastRenderedPageBreak/>
         <w:t>Average Case Efficiency</w:t>
       </w:r>
       <w:bookmarkEnd w:id="9"/>
@@ -4395,15 +4516,7 @@
           <w:rFonts w:eastAsiaTheme="minorEastAsia" w:cs="Times New Roman"/>
           <w:sz w:val="24"/>
         </w:rPr>
-        <w:t xml:space="preserve">Upon execution of the partitioning median algorithm with the input data set being unknown and randomised, the execution of the basic operation is unknown due the divide and conquer nature of </w:t>
-      </w:r>
-      <w:r>
-        <w:rPr>
-          <w:rFonts w:eastAsiaTheme="minorEastAsia" w:cs="Times New Roman"/>
-          <w:sz w:val="24"/>
-        </w:rPr>
-        <w:lastRenderedPageBreak/>
-        <w:t xml:space="preserve">the algorithm. Therefore, the average case efficiency analysis is conducted, with assumptions made for an average data set. </w:t>
+        <w:t xml:space="preserve">Upon execution of the partitioning median algorithm with the input data set being unknown and randomised, the execution of the basic operation is unknown due the divide and conquer nature of the algorithm. Therefore, the average case efficiency analysis is conducted, with assumptions made for an average data set. </w:t>
       </w:r>
     </w:p>
     <w:p>
@@ -5083,6 +5196,7 @@
               <w:rFonts w:ascii="Cambria Math" w:eastAsiaTheme="minorEastAsia" w:hAnsi="Cambria Math" w:cs="Times New Roman"/>
               <w:sz w:val="24"/>
             </w:rPr>
+            <w:lastRenderedPageBreak/>
             <m:t>M</m:t>
           </m:r>
           <m:d>
@@ -6181,7 +6295,6 @@
               <w:rFonts w:ascii="Cambria Math" w:eastAsiaTheme="minorEastAsia" w:hAnsi="Cambria Math" w:cs="Times New Roman"/>
               <w:sz w:val="24"/>
             </w:rPr>
-            <w:lastRenderedPageBreak/>
             <m:t>M</m:t>
           </m:r>
           <m:d>
@@ -7082,6 +7195,7 @@
               <w:rFonts w:ascii="Cambria Math" w:eastAsiaTheme="minorEastAsia" w:hAnsi="Cambria Math" w:cs="Times New Roman"/>
               <w:sz w:val="24"/>
             </w:rPr>
+            <w:lastRenderedPageBreak/>
             <m:t>M</m:t>
           </m:r>
           <m:d>
@@ -8853,7 +8967,6 @@
               <w:rFonts w:ascii="Cambria Math" w:eastAsiaTheme="minorEastAsia" w:hAnsi="Cambria Math" w:cs="Times New Roman"/>
               <w:sz w:val="24"/>
             </w:rPr>
-            <w:lastRenderedPageBreak/>
             <m:t>M</m:t>
           </m:r>
           <m:d>
@@ -11145,6 +11258,7 @@
           <w:sz w:val="28"/>
           <w:szCs w:val="28"/>
         </w:rPr>
+        <w:lastRenderedPageBreak/>
         <w:t>Order of Growth</w:t>
       </w:r>
       <w:bookmarkEnd w:id="14"/>
@@ -28822,7 +28936,7 @@
           <w:rPr>
             <w:noProof/>
           </w:rPr>
-          <w:t>4</w:t>
+          <w:t>6</w:t>
         </w:r>
         <w:r>
           <w:rPr>
@@ -32145,7 +32259,7 @@
 </file>
 
 <file path=customXml/itemProps1.xml><?xml version="1.0" encoding="utf-8"?>
-<ds:datastoreItem xmlns:ds="http://schemas.openxmlformats.org/officeDocument/2006/customXml" ds:itemID="{7546047B-9948-4AC1-99E7-C5CCB002BC58}">
+<ds:datastoreItem xmlns:ds="http://schemas.openxmlformats.org/officeDocument/2006/customXml" ds:itemID="{D2333551-2382-463F-A9C9-42A5F076FDAA}">
   <ds:schemaRefs>
     <ds:schemaRef ds:uri="http://schemas.openxmlformats.org/officeDocument/2006/bibliography"/>
   </ds:schemaRefs>

</xml_diff>

<commit_message>
added commonality between basic operations choice section
</commit_message>
<xml_diff>
--- a/Report/CAB301 Report.docx
+++ b/Report/CAB301 Report.docx
@@ -3449,6 +3449,7 @@
         </w:p>
         <w:p>
           <w:pPr>
+            <w:spacing w:line="360" w:lineRule="auto"/>
             <w:rPr>
               <w:rFonts w:cs="Times New Roman"/>
               <w:b/>
@@ -3918,7 +3919,23 @@
           <w:rFonts w:cs="Times New Roman"/>
           <w:sz w:val="24"/>
         </w:rPr>
-        <w:t xml:space="preserve">Johnsonbaugh and Schaefer have proposed a version of the median algorithm that is built around the idea that locating the median within an unsorted data set is inherently a sorting problem, or more specifically a selection problem. As the median, as mentioned previously, is the middle value of a discrete data set, we need to only sort the array enough such that we can identify the central value, or the </w:t>
+        <w:t xml:space="preserve">Johnsonbaugh and Schaefer have proposed a version of the median algorithm that is built around the idea that locating the median within an unsorted data </w:t>
+      </w:r>
+      <w:bookmarkStart w:id="4" w:name="_GoBack"/>
+      <w:r>
+        <w:rPr>
+          <w:rFonts w:cs="Times New Roman"/>
+          <w:sz w:val="24"/>
+        </w:rPr>
+        <w:t xml:space="preserve">set </w:t>
+      </w:r>
+      <w:bookmarkEnd w:id="4"/>
+      <w:r>
+        <w:rPr>
+          <w:rFonts w:cs="Times New Roman"/>
+          <w:sz w:val="24"/>
+        </w:rPr>
+        <w:t xml:space="preserve">is inherently a sorting problem, or more specifically a selection problem. As the median, as mentioned previously, is the middle value of a discrete data set, we need to only sort the array enough such that we can identify the central value, or the </w:t>
       </w:r>
       <w:r>
         <w:rPr>
@@ -4026,7 +4043,7 @@
           <w:color w:val="auto"/>
         </w:rPr>
       </w:pPr>
-      <w:bookmarkStart w:id="4" w:name="_Toc513994575"/>
+      <w:bookmarkStart w:id="5" w:name="_Toc513994575"/>
       <w:r>
         <w:rPr>
           <w:rFonts w:ascii="Times New Roman" w:hAnsi="Times New Roman" w:cs="Times New Roman"/>
@@ -4036,7 +4053,7 @@
         <w:lastRenderedPageBreak/>
         <w:t>Theoretical Analysis of the Algorithm</w:t>
       </w:r>
-      <w:bookmarkEnd w:id="4"/>
+      <w:bookmarkEnd w:id="5"/>
     </w:p>
     <w:p>
       <w:pPr>
@@ -4069,7 +4086,7 @@
           <w:sz w:val="28"/>
         </w:rPr>
       </w:pPr>
-      <w:bookmarkStart w:id="5" w:name="_Toc513994576"/>
+      <w:bookmarkStart w:id="6" w:name="_Toc513994576"/>
       <w:r>
         <w:rPr>
           <w:rFonts w:cs="Times New Roman"/>
@@ -4077,7 +4094,7 @@
         </w:rPr>
         <w:t>The algorithm’s basic operation</w:t>
       </w:r>
-      <w:bookmarkEnd w:id="5"/>
+      <w:bookmarkEnd w:id="6"/>
     </w:p>
     <w:p>
       <w:pPr>
@@ -4104,7 +4121,7 @@
           <w:color w:val="auto"/>
         </w:rPr>
       </w:pPr>
-      <w:bookmarkStart w:id="6" w:name="_Toc513994577"/>
+      <w:bookmarkStart w:id="7" w:name="_Toc513994577"/>
       <w:r>
         <w:rPr>
           <w:rFonts w:ascii="Times New Roman" w:hAnsi="Times New Roman" w:cs="Times New Roman"/>
@@ -4122,7 +4139,7 @@
         <w:tab/>
         <w:t>Brute Force Median Algorithm</w:t>
       </w:r>
-      <w:bookmarkEnd w:id="6"/>
+      <w:bookmarkEnd w:id="7"/>
     </w:p>
     <w:p>
       <w:pPr>
@@ -4222,10 +4239,94 @@
         <w:t xml:space="preserve"> within the algorithm </w:t>
       </w:r>
       <w:r>
-        <w:t xml:space="preserve">will also affect the execution time by a variable amount. However, for this analysis it was assumed that these comparisons are less dominant when calculating the order of growth and thus was not considered during the average case efficiency analysis. While a more detailed analysis shall take into account these comparisons. </w:t>
-      </w:r>
-      <w:bookmarkStart w:id="7" w:name="_GoBack"/>
-      <w:bookmarkEnd w:id="7"/>
+        <w:t xml:space="preserve">will also affect the execution time by a variable amount. However, for this analysis it was assumed that </w:t>
+      </w:r>
+      <w:r>
+        <w:t xml:space="preserve"> the </w:t>
+      </w:r>
+      <w:r>
+        <w:rPr>
+          <w:b/>
+          <w:i/>
+        </w:rPr>
+        <w:t>numsaller &lt; k</w:t>
+      </w:r>
+      <w:r>
+        <w:t xml:space="preserve"> and, </w:t>
+      </w:r>
+      <w:r>
+        <w:rPr>
+          <w:b/>
+          <w:i/>
+        </w:rPr>
+        <w:t xml:space="preserve">k </w:t>
+      </w:r>
+      <w:r>
+        <w:rPr>
+          <w:rFonts w:cs="Times New Roman"/>
+          <w:b/>
+          <w:i/>
+        </w:rPr>
+        <w:t>≤</w:t>
+      </w:r>
+      <w:r>
+        <w:rPr>
+          <w:b/>
+          <w:i/>
+        </w:rPr>
+        <w:t xml:space="preserve"> (numsaller + numequal</w:t>
+      </w:r>
+      <w:r>
+        <w:rPr>
+          <w:b/>
+          <w:i/>
+        </w:rPr>
+        <w:t>)</w:t>
+      </w:r>
+      <w:r>
+        <w:t xml:space="preserve"> comparison is less dominant and</w:t>
+      </w:r>
+      <w:r>
+        <w:t xml:space="preserve"> the </w:t>
+      </w:r>
+      <w:r>
+        <w:rPr>
+          <w:b/>
+          <w:i/>
+        </w:rPr>
+        <w:t>A[j] = A[i]</w:t>
+      </w:r>
+      <w:r>
+        <w:t xml:space="preserve"> comparison </w:t>
+      </w:r>
+      <w:r>
+        <w:t xml:space="preserve">being simplified to a two way comparison with </w:t>
+      </w:r>
+      <w:r>
+        <w:rPr>
+          <w:b/>
+          <w:i/>
+        </w:rPr>
+        <w:t>A[j] &lt; A[i]</w:t>
+      </w:r>
+      <w:r>
+        <w:t xml:space="preserve"> as per Levitin’s simplifying notion … REFERENCE ….</w:t>
+      </w:r>
+      <w:r>
+        <w:t xml:space="preserve"> when calculating the order of growth</w:t>
+      </w:r>
+      <w:r>
+        <w:t xml:space="preserve">. Thus, they were </w:t>
+      </w:r>
+      <w:r>
+        <w:t>not considered during the ave</w:t>
+      </w:r>
+      <w:r>
+        <w:t>rage case efficiency analysis, w</w:t>
+      </w:r>
+      <w:r>
+        <w:t xml:space="preserve">hile a more detailed analysis shall take into account these comparisons. </w:t>
+      </w:r>
     </w:p>
     <w:p>
       <w:pPr>
@@ -4358,24 +4459,89 @@
       <w:pPr>
         <w:spacing w:line="360" w:lineRule="auto"/>
         <w:jc w:val="both"/>
-      </w:pPr>
-      <w:r>
         <w:rPr>
           <w:rFonts w:cs="Times New Roman"/>
           <w:sz w:val="24"/>
         </w:rPr>
+      </w:pPr>
+      <w:r>
+        <w:rPr>
+          <w:rFonts w:cs="Times New Roman"/>
+          <w:sz w:val="24"/>
+        </w:rPr>
         <w:t xml:space="preserve">It should be noted that the swapping of elements completed within the partitioning algorithm will have an impact on the execution time. However, during execution of the algorithm, it is believed that this operation will have negligible impact on its order of growth, as it is assumed that the comparison to provide sufficient estimation of the average case efficiency. Thus, the analysis conducted within this report does not consider the swapping of elements operation. </w:t>
       </w:r>
     </w:p>
     <w:p>
       <w:pPr>
-        <w:spacing w:before="120" w:after="120" w:line="360" w:lineRule="auto"/>
+        <w:spacing w:line="360" w:lineRule="auto"/>
         <w:jc w:val="both"/>
-        <w:rPr>
-          <w:rFonts w:cs="Times New Roman"/>
+      </w:pPr>
+    </w:p>
+    <w:p>
+      <w:pPr>
+        <w:pStyle w:val="Heading3"/>
+        <w:spacing w:line="360" w:lineRule="auto"/>
+        <w:rPr>
+          <w:rFonts w:ascii="Times New Roman" w:hAnsi="Times New Roman" w:cs="Times New Roman"/>
+          <w:b/>
+          <w:color w:val="auto"/>
+        </w:rPr>
+      </w:pPr>
+      <w:r>
+        <w:rPr>
+          <w:rFonts w:ascii="Times New Roman" w:hAnsi="Times New Roman" w:cs="Times New Roman"/>
+          <w:b/>
+          <w:color w:val="auto"/>
+        </w:rPr>
+        <w:lastRenderedPageBreak/>
+        <w:t>3.1.3</w:t>
+      </w:r>
+      <w:r>
+        <w:rPr>
+          <w:rFonts w:ascii="Times New Roman" w:hAnsi="Times New Roman" w:cs="Times New Roman"/>
+          <w:b/>
+          <w:color w:val="auto"/>
+        </w:rPr>
+        <w:tab/>
+      </w:r>
+      <w:r>
+        <w:rPr>
+          <w:rFonts w:ascii="Times New Roman" w:hAnsi="Times New Roman" w:cs="Times New Roman"/>
+          <w:b/>
+          <w:color w:val="auto"/>
+        </w:rPr>
+        <w:t>Commonality</w:t>
+      </w:r>
+      <w:r>
+        <w:rPr>
+          <w:rFonts w:ascii="Times New Roman" w:hAnsi="Times New Roman" w:cs="Times New Roman"/>
+          <w:b/>
+          <w:color w:val="auto"/>
+        </w:rPr>
+        <w:t xml:space="preserve"> of Basic Operation </w:t>
+      </w:r>
+    </w:p>
+    <w:p>
+      <w:pPr>
+        <w:spacing w:line="360" w:lineRule="auto"/>
+        <w:jc w:val="both"/>
+        <w:rPr>
           <w:sz w:val="24"/>
         </w:rPr>
       </w:pPr>
+      <w:r>
+        <w:rPr>
+          <w:sz w:val="24"/>
+        </w:rPr>
+        <w:t xml:space="preserve">The basic operation selection for each algorithm was based off of what was the dominant operation in each algorithm. </w:t>
+      </w:r>
+      <w:r>
+        <w:rPr>
+          <w:sz w:val="24"/>
+        </w:rPr>
+        <w:t xml:space="preserve">While also as these are solutions to a selection problem, the basic operations are chosen to reflect this with the dominant operation being a key comparison. Thus, it can be stated that between the brute-force median algorithm and the partitioning median algorithm, the basic operations of choice reflect their nature of selection problems and represent the dominant operation. Also because of this commonality, the analysis’ derived from these basic operations allows for a valid comparison between the two algorithms. </w:t>
+      </w:r>
     </w:p>
     <w:p>
       <w:pPr>
@@ -4399,7 +4565,6 @@
           <w:sz w:val="28"/>
           <w:szCs w:val="28"/>
         </w:rPr>
-        <w:lastRenderedPageBreak/>
         <w:t>Average Case Efficiency</w:t>
       </w:r>
       <w:bookmarkEnd w:id="9"/>
@@ -4987,6 +5152,7 @@
           <w:i/>
           <w:sz w:val="24"/>
         </w:rPr>
+        <w:lastRenderedPageBreak/>
         <w:t>- 1</w:t>
       </w:r>
       <w:r>
@@ -5196,7 +5362,6 @@
               <w:rFonts w:ascii="Cambria Math" w:eastAsiaTheme="minorEastAsia" w:hAnsi="Cambria Math" w:cs="Times New Roman"/>
               <w:sz w:val="24"/>
             </w:rPr>
-            <w:lastRenderedPageBreak/>
             <m:t>M</m:t>
           </m:r>
           <m:d>
@@ -7027,6 +7192,7 @@
               <w:rFonts w:ascii="Cambria Math" w:eastAsiaTheme="minorEastAsia" w:hAnsi="Cambria Math" w:cs="Times New Roman"/>
               <w:sz w:val="24"/>
             </w:rPr>
+            <w:lastRenderedPageBreak/>
             <m:t>P</m:t>
           </m:r>
           <m:d>
@@ -7195,7 +7361,6 @@
               <w:rFonts w:ascii="Cambria Math" w:eastAsiaTheme="minorEastAsia" w:hAnsi="Cambria Math" w:cs="Times New Roman"/>
               <w:sz w:val="24"/>
             </w:rPr>
-            <w:lastRenderedPageBreak/>
             <m:t>M</m:t>
           </m:r>
           <m:d>
@@ -11070,6 +11235,7 @@
           <w:rFonts w:eastAsiaTheme="minorEastAsia" w:cs="Times New Roman"/>
           <w:sz w:val="24"/>
         </w:rPr>
+        <w:lastRenderedPageBreak/>
         <w:t xml:space="preserve">Now investigating the </w:t>
       </w:r>
       <w:r>
@@ -11258,7 +11424,6 @@
           <w:sz w:val="28"/>
           <w:szCs w:val="28"/>
         </w:rPr>
-        <w:lastRenderedPageBreak/>
         <w:t>Order of Growth</w:t>
       </w:r>
       <w:bookmarkEnd w:id="14"/>
@@ -28936,7 +29101,7 @@
           <w:rPr>
             <w:noProof/>
           </w:rPr>
-          <w:t>6</w:t>
+          <w:t>20</w:t>
         </w:r>
         <w:r>
           <w:rPr>
@@ -32259,7 +32424,7 @@
 </file>
 
 <file path=customXml/itemProps1.xml><?xml version="1.0" encoding="utf-8"?>
-<ds:datastoreItem xmlns:ds="http://schemas.openxmlformats.org/officeDocument/2006/customXml" ds:itemID="{D2333551-2382-463F-A9C9-42A5F076FDAA}">
+<ds:datastoreItem xmlns:ds="http://schemas.openxmlformats.org/officeDocument/2006/customXml" ds:itemID="{16E8B4CA-AC74-4669-A9D0-FBEBE58D5EFB}">
   <ds:schemaRefs>
     <ds:schemaRef ds:uri="http://schemas.openxmlformats.org/officeDocument/2006/bibliography"/>
   </ds:schemaRefs>

</xml_diff>

<commit_message>
functional testing of brute force algorithm added
</commit_message>
<xml_diff>
--- a/Report/CAB301 Report.docx
+++ b/Report/CAB301 Report.docx
@@ -9291,8 +9291,6 @@
         </w:rPr>
         <w:t>(REFERENCE)</w:t>
       </w:r>
-      <w:bookmarkStart w:id="17" w:name="_GoBack"/>
-      <w:bookmarkEnd w:id="17"/>
       <w:r>
         <w:rPr>
           <w:rFonts w:cs="Times New Roman"/>
@@ -9319,7 +9317,7 @@
           <w:color w:val="auto"/>
         </w:rPr>
       </w:pPr>
-      <w:bookmarkStart w:id="18" w:name="_Toc514008747"/>
+      <w:bookmarkStart w:id="17" w:name="_Toc514008747"/>
       <w:r>
         <w:rPr>
           <w:rFonts w:ascii="Times New Roman" w:hAnsi="Times New Roman" w:cs="Times New Roman"/>
@@ -9329,7 +9327,7 @@
         <w:lastRenderedPageBreak/>
         <w:t>Methodology, Tools and Techniques</w:t>
       </w:r>
-      <w:bookmarkEnd w:id="18"/>
+      <w:bookmarkEnd w:id="17"/>
     </w:p>
     <w:p>
       <w:pPr>
@@ -9346,7 +9344,7 @@
           <w:sz w:val="28"/>
         </w:rPr>
       </w:pPr>
-      <w:bookmarkStart w:id="19" w:name="_Toc514008748"/>
+      <w:bookmarkStart w:id="18" w:name="_Toc514008748"/>
       <w:r>
         <w:rPr>
           <w:rFonts w:cs="Times New Roman"/>
@@ -9354,7 +9352,7 @@
         </w:rPr>
         <w:t>Programming Environment</w:t>
       </w:r>
-      <w:bookmarkEnd w:id="19"/>
+      <w:bookmarkEnd w:id="18"/>
     </w:p>
     <w:p>
       <w:pPr>
@@ -9592,14 +9590,14 @@
           <w:sz w:val="28"/>
         </w:rPr>
       </w:pPr>
-      <w:bookmarkStart w:id="20" w:name="_Toc514008749"/>
+      <w:bookmarkStart w:id="19" w:name="_Toc514008749"/>
       <w:r>
         <w:rPr>
           <w:sz w:val="28"/>
         </w:rPr>
         <w:t>Algorithm Implementation</w:t>
       </w:r>
-      <w:bookmarkEnd w:id="20"/>
+      <w:bookmarkEnd w:id="19"/>
     </w:p>
     <w:p>
       <w:pPr>
@@ -9625,7 +9623,13 @@
         <w:rPr>
           <w:sz w:val="24"/>
         </w:rPr>
-        <w:t xml:space="preserve">java </w:t>
+        <w:t>J</w:t>
+      </w:r>
+      <w:r>
+        <w:rPr>
+          <w:sz w:val="24"/>
+        </w:rPr>
+        <w:t xml:space="preserve">ava </w:t>
       </w:r>
       <w:r>
         <w:rPr>
@@ -9638,6 +9642,12 @@
           <w:sz w:val="24"/>
         </w:rPr>
         <w:t xml:space="preserve"> The four algorithms seen in Figure 1 to 4 were implemented in java and can be seen in Appendix 1 &amp; 2.</w:t>
+      </w:r>
+      <w:r>
+        <w:rPr>
+          <w:sz w:val="24"/>
+        </w:rPr>
+        <w:t xml:space="preserve"> … add what JDK was being used</w:t>
       </w:r>
     </w:p>
     <w:p>
@@ -9651,11 +9661,11 @@
         <w:ind w:left="709"/>
         <w:jc w:val="both"/>
       </w:pPr>
-      <w:bookmarkStart w:id="21" w:name="_Toc514008750"/>
+      <w:bookmarkStart w:id="20" w:name="_Toc514008750"/>
       <w:r>
         <w:t>Test Data and Execution of Experiments</w:t>
       </w:r>
-      <w:bookmarkEnd w:id="21"/>
+      <w:bookmarkEnd w:id="20"/>
     </w:p>
     <w:p>
       <w:pPr>
@@ -9945,7 +9955,7 @@
           <w:color w:val="auto"/>
         </w:rPr>
       </w:pPr>
-      <w:bookmarkStart w:id="22" w:name="_Toc514008751"/>
+      <w:bookmarkStart w:id="21" w:name="_Toc514008751"/>
       <w:r>
         <w:rPr>
           <w:rFonts w:ascii="Times New Roman" w:hAnsi="Times New Roman" w:cs="Times New Roman"/>
@@ -9955,7 +9965,1189 @@
         <w:lastRenderedPageBreak/>
         <w:t>Experimental Results</w:t>
       </w:r>
+      <w:bookmarkEnd w:id="21"/>
+    </w:p>
+    <w:p>
+      <w:pPr>
+        <w:pStyle w:val="Heading2"/>
+        <w:numPr>
+          <w:ilvl w:val="1"/>
+          <w:numId w:val="2"/>
+        </w:numPr>
+        <w:spacing w:after="0" w:line="360" w:lineRule="auto"/>
+        <w:ind w:left="709"/>
+        <w:rPr>
+          <w:rFonts w:cs="Times New Roman"/>
+          <w:sz w:val="28"/>
+          <w:szCs w:val="28"/>
+        </w:rPr>
+      </w:pPr>
+      <w:bookmarkStart w:id="22" w:name="_Toc514008752"/>
+      <w:r>
+        <w:rPr>
+          <w:rFonts w:cs="Times New Roman"/>
+          <w:sz w:val="28"/>
+          <w:szCs w:val="28"/>
+        </w:rPr>
+        <w:t>Functional Testing</w:t>
+      </w:r>
       <w:bookmarkEnd w:id="22"/>
+    </w:p>
+    <w:p>
+      <w:pPr>
+        <w:spacing w:after="120" w:line="360" w:lineRule="auto"/>
+        <w:jc w:val="both"/>
+        <w:rPr>
+          <w:sz w:val="24"/>
+        </w:rPr>
+      </w:pPr>
+      <w:r>
+        <w:rPr>
+          <w:sz w:val="24"/>
+        </w:rPr>
+        <w:t xml:space="preserve">Before conducting the empirical analysis of the Brute Force Median and the partitioning Median algorithm, it must first be verified that they are operating as functionally expected. </w:t>
+      </w:r>
+      <w:r>
+        <w:rPr>
+          <w:sz w:val="24"/>
+        </w:rPr>
+        <w:t>These test</w:t>
+      </w:r>
+      <w:r>
+        <w:rPr>
+          <w:sz w:val="24"/>
+        </w:rPr>
+        <w:t>s</w:t>
+      </w:r>
+      <w:r>
+        <w:rPr>
+          <w:sz w:val="24"/>
+        </w:rPr>
+        <w:t xml:space="preserve"> </w:t>
+      </w:r>
+      <w:r>
+        <w:rPr>
+          <w:sz w:val="24"/>
+        </w:rPr>
+        <w:t>were</w:t>
+      </w:r>
+      <w:r>
+        <w:rPr>
+          <w:sz w:val="24"/>
+        </w:rPr>
+        <w:t xml:space="preserve"> conducted by utilising Java’s JUnit testing suite, both algorithms where then provided with hard coded</w:t>
+      </w:r>
+      <w:r>
+        <w:rPr>
+          <w:sz w:val="24"/>
+        </w:rPr>
+        <w:t xml:space="preserve"> values, both representing expected input values, and unusual circumstances. In order to verify that these algorithms where returning the correct value, JUnit’s </w:t>
+      </w:r>
+      <w:r>
+        <w:rPr>
+          <w:b/>
+          <w:i/>
+          <w:sz w:val="24"/>
+        </w:rPr>
+        <w:t>assertEquals</w:t>
+      </w:r>
+      <w:r>
+        <w:rPr>
+          <w:sz w:val="24"/>
+        </w:rPr>
+        <w:t xml:space="preserve"> assertion is utilised. </w:t>
+      </w:r>
+    </w:p>
+    <w:p>
+      <w:pPr>
+        <w:pStyle w:val="Heading3"/>
+        <w:numPr>
+          <w:ilvl w:val="2"/>
+          <w:numId w:val="5"/>
+        </w:numPr>
+        <w:spacing w:line="360" w:lineRule="auto"/>
+        <w:ind w:left="709"/>
+        <w:rPr>
+          <w:rFonts w:ascii="Times New Roman" w:hAnsi="Times New Roman" w:cs="Times New Roman"/>
+          <w:b/>
+          <w:color w:val="auto"/>
+        </w:rPr>
+      </w:pPr>
+      <w:bookmarkStart w:id="23" w:name="_Toc514008753"/>
+      <w:r>
+        <w:rPr>
+          <w:rFonts w:ascii="Times New Roman" w:hAnsi="Times New Roman" w:cs="Times New Roman"/>
+          <w:b/>
+          <w:color w:val="auto"/>
+        </w:rPr>
+        <w:t>Brute Force Median</w:t>
+      </w:r>
+      <w:bookmarkEnd w:id="23"/>
+    </w:p>
+    <w:p>
+      <w:pPr>
+        <w:spacing w:before="120" w:after="120" w:line="360" w:lineRule="auto"/>
+      </w:pPr>
+      <w:r>
+        <w:t xml:space="preserve">To see the code that performed the functional tests for the Brute Force Algorithm, see Appendix …. It should also be noted that for a given data set that is even, the median value returned to the user is the ‘left’ value of the two middle values. </w:t>
+      </w:r>
+    </w:p>
+    <w:p>
+      <w:pPr>
+        <w:spacing w:before="120" w:after="120" w:line="360" w:lineRule="auto"/>
+      </w:pPr>
+      <w:r>
+        <w:t xml:space="preserve">The first hardcoded array passed into the </w:t>
+      </w:r>
+      <w:r>
+        <w:rPr>
+          <w:b/>
+          <w:i/>
+        </w:rPr>
+        <w:t>BruteForceMedian</w:t>
+      </w:r>
+      <w:r>
+        <w:t xml:space="preserve"> method is as seen below, </w:t>
+      </w:r>
+    </w:p>
+    <w:p>
+      <w:pPr>
+        <w:spacing w:before="120" w:after="120" w:line="360" w:lineRule="auto"/>
+        <w:jc w:val="center"/>
+        <w:rPr>
+          <w:rFonts w:cs="Times New Roman"/>
+          <w:b/>
+          <w:i/>
+          <w:sz w:val="24"/>
+          <w:szCs w:val="24"/>
+        </w:rPr>
+      </w:pPr>
+      <w:r>
+        <w:rPr>
+          <w:rFonts w:cs="Times New Roman"/>
+          <w:b/>
+          <w:i/>
+          <w:sz w:val="24"/>
+          <w:szCs w:val="24"/>
+        </w:rPr>
+        <w:t xml:space="preserve">{ 1, </w:t>
+      </w:r>
+      <w:r>
+        <w:rPr>
+          <w:rFonts w:cs="Times New Roman"/>
+          <w:b/>
+          <w:i/>
+          <w:sz w:val="24"/>
+          <w:szCs w:val="24"/>
+        </w:rPr>
+        <w:t>3</w:t>
+      </w:r>
+      <w:r>
+        <w:rPr>
+          <w:rFonts w:cs="Times New Roman"/>
+          <w:b/>
+          <w:i/>
+          <w:sz w:val="24"/>
+          <w:szCs w:val="24"/>
+        </w:rPr>
+        <w:t xml:space="preserve">, </w:t>
+      </w:r>
+      <w:r>
+        <w:rPr>
+          <w:rFonts w:cs="Times New Roman"/>
+          <w:b/>
+          <w:i/>
+          <w:sz w:val="24"/>
+          <w:szCs w:val="24"/>
+        </w:rPr>
+        <w:t>4</w:t>
+      </w:r>
+      <w:r>
+        <w:rPr>
+          <w:rFonts w:cs="Times New Roman"/>
+          <w:b/>
+          <w:i/>
+          <w:sz w:val="24"/>
+          <w:szCs w:val="24"/>
+        </w:rPr>
+        <w:t xml:space="preserve">, </w:t>
+      </w:r>
+      <w:r>
+        <w:rPr>
+          <w:rFonts w:cs="Times New Roman"/>
+          <w:b/>
+          <w:i/>
+          <w:sz w:val="24"/>
+          <w:szCs w:val="24"/>
+        </w:rPr>
+        <w:t>6</w:t>
+      </w:r>
+      <w:r>
+        <w:rPr>
+          <w:rFonts w:cs="Times New Roman"/>
+          <w:b/>
+          <w:i/>
+          <w:sz w:val="24"/>
+          <w:szCs w:val="24"/>
+        </w:rPr>
+        <w:t xml:space="preserve">, </w:t>
+      </w:r>
+      <w:r>
+        <w:rPr>
+          <w:rFonts w:cs="Times New Roman"/>
+          <w:b/>
+          <w:i/>
+          <w:sz w:val="24"/>
+          <w:szCs w:val="24"/>
+        </w:rPr>
+        <w:t xml:space="preserve">7 </w:t>
+      </w:r>
+      <w:r>
+        <w:rPr>
+          <w:rFonts w:cs="Times New Roman"/>
+          <w:b/>
+          <w:i/>
+          <w:sz w:val="24"/>
+          <w:szCs w:val="24"/>
+        </w:rPr>
+        <w:t>}</w:t>
+      </w:r>
+    </w:p>
+    <w:p>
+      <w:pPr>
+        <w:spacing w:before="120" w:after="120" w:line="360" w:lineRule="auto"/>
+        <w:jc w:val="both"/>
+        <w:rPr>
+          <w:rFonts w:cs="Times New Roman"/>
+          <w:sz w:val="24"/>
+          <w:szCs w:val="24"/>
+        </w:rPr>
+      </w:pPr>
+      <w:r>
+        <w:rPr>
+          <w:rFonts w:cs="Times New Roman"/>
+          <w:sz w:val="24"/>
+          <w:szCs w:val="24"/>
+        </w:rPr>
+        <w:t xml:space="preserve">As expected, for this sorted array, the value returned from the method was </w:t>
+      </w:r>
+      <w:r>
+        <w:rPr>
+          <w:rFonts w:cs="Times New Roman"/>
+          <w:b/>
+          <w:i/>
+          <w:sz w:val="24"/>
+          <w:szCs w:val="24"/>
+        </w:rPr>
+        <w:t>4</w:t>
+      </w:r>
+      <w:r>
+        <w:rPr>
+          <w:rFonts w:cs="Times New Roman"/>
+          <w:sz w:val="24"/>
+          <w:szCs w:val="24"/>
+        </w:rPr>
+        <w:t>, therefore, it can be stated that for sorted data, this algorithm operates as expected. Then to test how the algorithm performs when unsorted data is passed, the same values where passed however, the order of the values have been altered:</w:t>
+      </w:r>
+    </w:p>
+    <w:p>
+      <w:pPr>
+        <w:spacing w:before="120" w:after="120" w:line="360" w:lineRule="auto"/>
+        <w:jc w:val="center"/>
+        <w:rPr>
+          <w:rFonts w:cs="Times New Roman"/>
+          <w:b/>
+          <w:i/>
+          <w:sz w:val="24"/>
+          <w:szCs w:val="24"/>
+        </w:rPr>
+      </w:pPr>
+      <w:r>
+        <w:rPr>
+          <w:rFonts w:cs="Times New Roman"/>
+          <w:b/>
+          <w:i/>
+          <w:sz w:val="24"/>
+          <w:szCs w:val="24"/>
+        </w:rPr>
+        <w:t>{ 4, 7, 6, 1, 3 }</w:t>
+      </w:r>
+    </w:p>
+    <w:p>
+      <w:pPr>
+        <w:spacing w:before="120" w:after="120" w:line="360" w:lineRule="auto"/>
+        <w:jc w:val="both"/>
+        <w:rPr>
+          <w:rFonts w:cs="Times New Roman"/>
+          <w:sz w:val="24"/>
+          <w:szCs w:val="24"/>
+        </w:rPr>
+      </w:pPr>
+      <w:r>
+        <w:rPr>
+          <w:rFonts w:cs="Times New Roman"/>
+          <w:sz w:val="24"/>
+          <w:szCs w:val="24"/>
+        </w:rPr>
+        <w:t xml:space="preserve">As was expected, the value returned from this method was equal to </w:t>
+      </w:r>
+      <w:r>
+        <w:rPr>
+          <w:rFonts w:cs="Times New Roman"/>
+          <w:b/>
+          <w:i/>
+          <w:sz w:val="24"/>
+          <w:szCs w:val="24"/>
+        </w:rPr>
+        <w:t>4</w:t>
+      </w:r>
+      <w:r>
+        <w:rPr>
+          <w:rFonts w:cs="Times New Roman"/>
+          <w:sz w:val="24"/>
+          <w:szCs w:val="24"/>
+        </w:rPr>
+        <w:t xml:space="preserve"> and thus, it can be stated that for unsorted expected arrays, the</w:t>
+      </w:r>
+      <w:r>
+        <w:rPr>
+          <w:rFonts w:cs="Times New Roman"/>
+          <w:sz w:val="24"/>
+          <w:szCs w:val="24"/>
+        </w:rPr>
+        <w:t xml:space="preserve"> method functionally performs as expected. Another nominal test case was passed during the functional testing was:</w:t>
+      </w:r>
+    </w:p>
+    <w:p>
+      <w:pPr>
+        <w:spacing w:before="120" w:after="120" w:line="360" w:lineRule="auto"/>
+        <w:jc w:val="center"/>
+        <w:rPr>
+          <w:rFonts w:cs="Times New Roman"/>
+          <w:b/>
+          <w:i/>
+          <w:sz w:val="24"/>
+          <w:szCs w:val="24"/>
+        </w:rPr>
+      </w:pPr>
+      <w:r>
+        <w:rPr>
+          <w:rFonts w:cs="Times New Roman"/>
+          <w:b/>
+          <w:i/>
+          <w:sz w:val="24"/>
+          <w:szCs w:val="24"/>
+        </w:rPr>
+        <w:t>{ -1, -2, 3, 4, 7, 9 }</w:t>
+      </w:r>
+    </w:p>
+    <w:p>
+      <w:pPr>
+        <w:spacing w:before="120" w:after="120" w:line="360" w:lineRule="auto"/>
+        <w:jc w:val="both"/>
+        <w:rPr>
+          <w:rFonts w:cs="Times New Roman"/>
+          <w:sz w:val="24"/>
+          <w:szCs w:val="24"/>
+        </w:rPr>
+      </w:pPr>
+      <w:r>
+        <w:rPr>
+          <w:rFonts w:cs="Times New Roman"/>
+          <w:sz w:val="24"/>
+          <w:szCs w:val="24"/>
+        </w:rPr>
+        <w:t xml:space="preserve">As was expected, the </w:t>
+      </w:r>
+      <w:r>
+        <w:rPr>
+          <w:rFonts w:cs="Times New Roman"/>
+          <w:b/>
+          <w:i/>
+          <w:sz w:val="24"/>
+          <w:szCs w:val="24"/>
+        </w:rPr>
+        <w:t xml:space="preserve">BruteForceMedian </w:t>
+      </w:r>
+      <w:r>
+        <w:rPr>
+          <w:rFonts w:cs="Times New Roman"/>
+          <w:sz w:val="24"/>
+          <w:szCs w:val="24"/>
+        </w:rPr>
+        <w:t xml:space="preserve">method returned the expected value, </w:t>
+      </w:r>
+      <w:r>
+        <w:rPr>
+          <w:rFonts w:cs="Times New Roman"/>
+          <w:b/>
+          <w:i/>
+          <w:sz w:val="24"/>
+          <w:szCs w:val="24"/>
+        </w:rPr>
+        <w:t>3</w:t>
+      </w:r>
+      <w:r>
+        <w:rPr>
+          <w:rFonts w:cs="Times New Roman"/>
+          <w:sz w:val="24"/>
+          <w:szCs w:val="24"/>
+        </w:rPr>
+        <w:t>, therefore, it can be stated that when the data set contains negative values, and an even number of input elements, the algorithm performs as expected. Finally, the last of the nominal data inputs was passed to the method:</w:t>
+      </w:r>
+    </w:p>
+    <w:p>
+      <w:pPr>
+        <w:spacing w:before="120" w:after="120" w:line="360" w:lineRule="auto"/>
+        <w:jc w:val="center"/>
+        <w:rPr>
+          <w:rFonts w:cs="Times New Roman"/>
+          <w:b/>
+          <w:i/>
+          <w:sz w:val="24"/>
+          <w:szCs w:val="24"/>
+        </w:rPr>
+      </w:pPr>
+      <w:r>
+        <w:rPr>
+          <w:rFonts w:cs="Times New Roman"/>
+          <w:b/>
+          <w:i/>
+          <w:sz w:val="24"/>
+          <w:szCs w:val="24"/>
+        </w:rPr>
+        <w:t>{ 7, 4, 9, 3, 1, 2 }</w:t>
+      </w:r>
+    </w:p>
+    <w:p>
+      <w:pPr>
+        <w:spacing w:before="120" w:after="120" w:line="360" w:lineRule="auto"/>
+        <w:jc w:val="both"/>
+      </w:pPr>
+      <w:r>
+        <w:t xml:space="preserve">Where the median value returned was as expected and thus it can be stated for nominal inputs to the </w:t>
+      </w:r>
+      <w:r>
+        <w:rPr>
+          <w:b/>
+          <w:i/>
+        </w:rPr>
+        <w:t>BruteFroceMedian</w:t>
+      </w:r>
+      <w:r>
+        <w:t xml:space="preserve"> method, the functionality of the program is correct. However, there is a need to test the extreme circumstances of the method in order to ensure that if by mistake, unusual sets of data passed to the method, the expected result is still returned. </w:t>
+      </w:r>
+      <w:r>
+        <w:t>Therefore, two arrays that only contain one element is passed to the method:</w:t>
+      </w:r>
+    </w:p>
+    <w:p>
+      <w:pPr>
+        <w:spacing w:line="360" w:lineRule="auto"/>
+        <w:jc w:val="center"/>
+        <w:rPr>
+          <w:b/>
+          <w:i/>
+        </w:rPr>
+      </w:pPr>
+      <w:r>
+        <w:rPr>
+          <w:b/>
+          <w:i/>
+        </w:rPr>
+        <w:lastRenderedPageBreak/>
+        <w:t>{ 1 } and { 8 }</w:t>
+      </w:r>
+    </w:p>
+    <w:p>
+      <w:pPr>
+        <w:spacing w:line="360" w:lineRule="auto"/>
+        <w:jc w:val="both"/>
+      </w:pPr>
+      <w:r>
+        <w:t xml:space="preserve">And as expected, the median values returned from the method where </w:t>
+      </w:r>
+      <w:r>
+        <w:rPr>
+          <w:b/>
+          <w:i/>
+        </w:rPr>
+        <w:t>1</w:t>
+      </w:r>
+      <w:r>
+        <w:t xml:space="preserve"> and </w:t>
+      </w:r>
+      <w:r>
+        <w:rPr>
+          <w:b/>
+          <w:i/>
+        </w:rPr>
+        <w:t>8</w:t>
+      </w:r>
+      <w:r>
+        <w:t xml:space="preserve"> respectively, thus it can be stated that when the </w:t>
+      </w:r>
+      <w:r>
+        <w:rPr>
+          <w:b/>
+          <w:i/>
+        </w:rPr>
+        <w:t>BruteForceMedian</w:t>
+      </w:r>
+      <w:r>
+        <w:t xml:space="preserve"> method receives data inputs with only one element, then the median value returned as expected. Two other extreme cases where also tested, the first being where the data input elements are all equal</w:t>
+      </w:r>
+      <w:r>
+        <w:t xml:space="preserve"> and where only three values exist within the data set, with the median being the only unique one</w:t>
+      </w:r>
+      <w:r>
+        <w:t>:</w:t>
+      </w:r>
+    </w:p>
+    <w:p>
+      <w:pPr>
+        <w:spacing w:line="360" w:lineRule="auto"/>
+        <w:jc w:val="center"/>
+        <w:rPr>
+          <w:b/>
+          <w:i/>
+        </w:rPr>
+      </w:pPr>
+      <w:r>
+        <w:rPr>
+          <w:b/>
+          <w:i/>
+        </w:rPr>
+        <w:t>{ 1, 1, 1, 1, 1, 1, 1, 1, 1, 1 }</w:t>
+      </w:r>
+      <w:r>
+        <w:rPr>
+          <w:b/>
+          <w:i/>
+        </w:rPr>
+        <w:t xml:space="preserve"> and { 1, 1, 1, 1, 8, 8, 8, 8, 4 }</w:t>
+      </w:r>
+    </w:p>
+    <w:p>
+      <w:pPr>
+        <w:spacing w:line="360" w:lineRule="auto"/>
+        <w:jc w:val="both"/>
+      </w:pPr>
+      <w:r>
+        <w:t>As expected, the median value</w:t>
+      </w:r>
+      <w:r>
+        <w:t>s</w:t>
+      </w:r>
+      <w:r>
+        <w:t xml:space="preserve"> returned </w:t>
+      </w:r>
+      <w:r>
+        <w:t>were</w:t>
+      </w:r>
+      <w:r>
+        <w:t xml:space="preserve"> equal to </w:t>
+      </w:r>
+      <w:r>
+        <w:rPr>
+          <w:b/>
+          <w:i/>
+        </w:rPr>
+        <w:t>1</w:t>
+      </w:r>
+      <w:r>
+        <w:rPr>
+          <w:b/>
+          <w:i/>
+        </w:rPr>
+        <w:t xml:space="preserve"> </w:t>
+      </w:r>
+      <w:r>
+        <w:t xml:space="preserve">and </w:t>
+      </w:r>
+      <w:r>
+        <w:rPr>
+          <w:b/>
+          <w:i/>
+        </w:rPr>
+        <w:t>4</w:t>
+      </w:r>
+      <w:r>
+        <w:t xml:space="preserve"> respectively</w:t>
+      </w:r>
+      <w:r>
+        <w:t>, therefore, for input data where all elements are equal</w:t>
+      </w:r>
+      <w:r>
+        <w:t xml:space="preserve"> and where the median is the only unique element</w:t>
+      </w:r>
+      <w:r>
+        <w:t>, the method behaves as expected.</w:t>
+      </w:r>
+      <w:r>
+        <w:t xml:space="preserve"> Finally, a data set containing no elements was passed to the array, under normal circumstances, this behaviour is expected to produce an exception which was as seen. Therefore, it can be stated that the </w:t>
+      </w:r>
+      <w:r>
+        <w:rPr>
+          <w:b/>
+          <w:i/>
+        </w:rPr>
+        <w:t>BruteForceMedian</w:t>
+      </w:r>
+      <w:r>
+        <w:t xml:space="preserve"> method behaves correctly for the input data utilised above. </w:t>
+      </w:r>
+      <w:bookmarkStart w:id="24" w:name="_GoBack"/>
+      <w:bookmarkEnd w:id="24"/>
+      <w:r>
+        <w:t xml:space="preserve"> </w:t>
+      </w:r>
+    </w:p>
+    <w:p>
+      <w:pPr>
+        <w:pStyle w:val="Heading3"/>
+        <w:spacing w:line="360" w:lineRule="auto"/>
+        <w:rPr>
+          <w:rFonts w:ascii="Times New Roman" w:hAnsi="Times New Roman" w:cs="Times New Roman"/>
+          <w:b/>
+          <w:color w:val="auto"/>
+        </w:rPr>
+      </w:pPr>
+      <w:bookmarkStart w:id="25" w:name="_Toc514008754"/>
+      <w:r>
+        <w:rPr>
+          <w:rFonts w:ascii="Times New Roman" w:hAnsi="Times New Roman" w:cs="Times New Roman"/>
+          <w:b/>
+          <w:color w:val="auto"/>
+        </w:rPr>
+        <w:t>5.1.2</w:t>
+      </w:r>
+      <w:r>
+        <w:rPr>
+          <w:rFonts w:ascii="Times New Roman" w:hAnsi="Times New Roman" w:cs="Times New Roman"/>
+          <w:b/>
+          <w:color w:val="auto"/>
+        </w:rPr>
+        <w:tab/>
+        <w:t>Partitioning Median</w:t>
+      </w:r>
+      <w:bookmarkEnd w:id="25"/>
+    </w:p>
+    <w:p>
+      <w:pPr>
+        <w:spacing w:line="360" w:lineRule="auto"/>
+        <w:jc w:val="both"/>
+        <w:rPr>
+          <w:rFonts w:cs="Times New Roman"/>
+          <w:sz w:val="24"/>
+          <w:szCs w:val="24"/>
+        </w:rPr>
+      </w:pPr>
+      <w:r>
+        <w:rPr>
+          <w:rFonts w:cs="Times New Roman"/>
+          <w:sz w:val="24"/>
+          <w:szCs w:val="24"/>
+        </w:rPr>
+        <w:t>For the code that performs the partitioning algorithms functional testing see Appendix …, it should be noted that when an even value of input data is given, this method will return the ‘right’ value of the two middle values.</w:t>
+      </w:r>
+    </w:p>
+    <w:p>
+      <w:pPr>
+        <w:spacing w:line="360" w:lineRule="auto"/>
+        <w:jc w:val="both"/>
+        <w:rPr>
+          <w:rFonts w:cs="Times New Roman"/>
+          <w:sz w:val="24"/>
+          <w:szCs w:val="24"/>
+        </w:rPr>
+      </w:pPr>
+      <w:r>
+        <w:rPr>
+          <w:rFonts w:cs="Times New Roman"/>
+          <w:sz w:val="24"/>
+          <w:szCs w:val="24"/>
+        </w:rPr>
+        <w:t>The first normal data set provided to the Median method is:</w:t>
+      </w:r>
+    </w:p>
+    <w:p>
+      <w:pPr>
+        <w:spacing w:line="360" w:lineRule="auto"/>
+        <w:jc w:val="center"/>
+        <w:rPr>
+          <w:rFonts w:cs="Times New Roman"/>
+          <w:b/>
+          <w:i/>
+          <w:sz w:val="24"/>
+          <w:szCs w:val="24"/>
+        </w:rPr>
+      </w:pPr>
+      <w:r>
+        <w:rPr>
+          <w:rFonts w:cs="Times New Roman"/>
+          <w:b/>
+          <w:i/>
+          <w:sz w:val="24"/>
+          <w:szCs w:val="24"/>
+        </w:rPr>
+        <w:t>{ 1, 2, 3, 4, 5, 6, 7, 8 }</w:t>
+      </w:r>
+    </w:p>
+    <w:p>
+      <w:pPr>
+        <w:spacing w:line="360" w:lineRule="auto"/>
+        <w:jc w:val="both"/>
+        <w:rPr>
+          <w:rFonts w:cs="Times New Roman"/>
+          <w:sz w:val="24"/>
+          <w:szCs w:val="24"/>
+        </w:rPr>
+      </w:pPr>
+      <w:r>
+        <w:rPr>
+          <w:rFonts w:cs="Times New Roman"/>
+          <w:sz w:val="24"/>
+          <w:szCs w:val="24"/>
+        </w:rPr>
+        <w:t xml:space="preserve">Where an expected value of </w:t>
+      </w:r>
+      <w:r>
+        <w:rPr>
+          <w:rFonts w:cs="Times New Roman"/>
+          <w:b/>
+          <w:i/>
+          <w:sz w:val="24"/>
+          <w:szCs w:val="24"/>
+        </w:rPr>
+        <w:t>5</w:t>
+      </w:r>
+      <w:r>
+        <w:rPr>
+          <w:rFonts w:cs="Times New Roman"/>
+          <w:sz w:val="24"/>
+          <w:szCs w:val="24"/>
+        </w:rPr>
+        <w:t xml:space="preserve"> was produced thus, it can be stated that for a sorted array, the median value returned was the desired value. It also confirmed that within an even set of numbers, the upper middle value is returned from the median function. Another formal data set implemented is:</w:t>
+      </w:r>
+    </w:p>
+    <w:p>
+      <w:pPr>
+        <w:spacing w:line="360" w:lineRule="auto"/>
+        <w:jc w:val="center"/>
+        <w:rPr>
+          <w:rFonts w:cs="Times New Roman"/>
+          <w:b/>
+          <w:i/>
+          <w:sz w:val="24"/>
+          <w:szCs w:val="24"/>
+        </w:rPr>
+      </w:pPr>
+      <w:r>
+        <w:rPr>
+          <w:rFonts w:cs="Times New Roman"/>
+          <w:b/>
+          <w:i/>
+          <w:sz w:val="24"/>
+          <w:szCs w:val="24"/>
+        </w:rPr>
+        <w:t>{ 9, 1, 2, 8, 3, 4, 4, 1, 9, 2 }</w:t>
+      </w:r>
+    </w:p>
+    <w:p>
+      <w:pPr>
+        <w:spacing w:line="360" w:lineRule="auto"/>
+        <w:jc w:val="both"/>
+        <w:rPr>
+          <w:rFonts w:cs="Times New Roman"/>
+          <w:sz w:val="24"/>
+          <w:szCs w:val="24"/>
+        </w:rPr>
+      </w:pPr>
+      <w:r>
+        <w:rPr>
+          <w:rFonts w:cs="Times New Roman"/>
+          <w:sz w:val="24"/>
+          <w:szCs w:val="24"/>
+        </w:rPr>
+        <w:t xml:space="preserve">The expected value for the median was </w:t>
+      </w:r>
+      <w:r>
+        <w:rPr>
+          <w:rFonts w:cs="Times New Roman"/>
+          <w:b/>
+          <w:i/>
+          <w:sz w:val="24"/>
+          <w:szCs w:val="24"/>
+        </w:rPr>
+        <w:t>4</w:t>
+      </w:r>
+      <w:r>
+        <w:rPr>
+          <w:rFonts w:cs="Times New Roman"/>
+          <w:sz w:val="24"/>
+          <w:szCs w:val="24"/>
+        </w:rPr>
+        <w:t>, which was returned. Therefore, upon passing this test it can be stated that for unsorted arrays, the median was accurately calculated. Another hardcoded test case was:</w:t>
+      </w:r>
+    </w:p>
+    <w:p>
+      <w:pPr>
+        <w:spacing w:line="360" w:lineRule="auto"/>
+        <w:jc w:val="center"/>
+        <w:rPr>
+          <w:rFonts w:cs="Times New Roman"/>
+          <w:b/>
+          <w:i/>
+          <w:sz w:val="24"/>
+          <w:szCs w:val="24"/>
+        </w:rPr>
+      </w:pPr>
+      <w:r>
+        <w:rPr>
+          <w:rFonts w:cs="Times New Roman"/>
+          <w:b/>
+          <w:i/>
+          <w:sz w:val="24"/>
+          <w:szCs w:val="24"/>
+        </w:rPr>
+        <w:t>{ -5, 9, 11, -1, -4, 6, 7, 60, 11, 99, 1 }</w:t>
+      </w:r>
+    </w:p>
+    <w:p>
+      <w:pPr>
+        <w:spacing w:line="360" w:lineRule="auto"/>
+        <w:jc w:val="both"/>
+        <w:rPr>
+          <w:rFonts w:cs="Times New Roman"/>
+          <w:sz w:val="24"/>
+          <w:szCs w:val="24"/>
+        </w:rPr>
+      </w:pPr>
+      <w:r>
+        <w:rPr>
+          <w:rFonts w:cs="Times New Roman"/>
+          <w:sz w:val="24"/>
+          <w:szCs w:val="24"/>
+        </w:rPr>
+        <w:t xml:space="preserve">This test case checks to determine if the algorithm continues to function as expected when negative values are contained within the data set. As the function produced the expected result of </w:t>
+      </w:r>
+      <w:r>
+        <w:rPr>
+          <w:rFonts w:cs="Times New Roman"/>
+          <w:b/>
+          <w:i/>
+          <w:sz w:val="24"/>
+          <w:szCs w:val="24"/>
+        </w:rPr>
+        <w:t>7</w:t>
+      </w:r>
+      <w:r>
+        <w:rPr>
+          <w:rFonts w:cs="Times New Roman"/>
+          <w:sz w:val="24"/>
+          <w:szCs w:val="24"/>
+        </w:rPr>
+        <w:t xml:space="preserve"> then it can be stated that in this circumstance, the algorithm performed as expected. To further investigate the functionality of the algorithm under even and odd sized data sets, one addition value was added to this data set, such that it became:</w:t>
+      </w:r>
+    </w:p>
+    <w:p>
+      <w:pPr>
+        <w:spacing w:line="360" w:lineRule="auto"/>
+        <w:jc w:val="center"/>
+        <w:rPr>
+          <w:rFonts w:cs="Times New Roman"/>
+          <w:b/>
+          <w:i/>
+          <w:sz w:val="24"/>
+          <w:szCs w:val="24"/>
+        </w:rPr>
+      </w:pPr>
+      <w:r>
+        <w:rPr>
+          <w:rFonts w:cs="Times New Roman"/>
+          <w:b/>
+          <w:i/>
+          <w:sz w:val="24"/>
+          <w:szCs w:val="24"/>
+        </w:rPr>
+        <w:t>{ -5, 9, 11, -1, -4, 6, 7, 60, 11, 99, 1, -99 }</w:t>
+      </w:r>
+    </w:p>
+    <w:p>
+      <w:pPr>
+        <w:spacing w:line="360" w:lineRule="auto"/>
+        <w:jc w:val="both"/>
+        <w:rPr>
+          <w:rFonts w:cs="Times New Roman"/>
+          <w:sz w:val="24"/>
+          <w:szCs w:val="24"/>
+        </w:rPr>
+      </w:pPr>
+      <w:r>
+        <w:rPr>
+          <w:rFonts w:cs="Times New Roman"/>
+          <w:sz w:val="24"/>
+          <w:szCs w:val="24"/>
+        </w:rPr>
+        <w:lastRenderedPageBreak/>
+        <w:t xml:space="preserve">This formed an even sized data set, where there would be two median values. As this method is to functionally return the upper of the two values, the expected result is </w:t>
+      </w:r>
+      <w:r>
+        <w:rPr>
+          <w:rFonts w:cs="Times New Roman"/>
+          <w:b/>
+          <w:i/>
+          <w:sz w:val="24"/>
+          <w:szCs w:val="24"/>
+        </w:rPr>
+        <w:t>7</w:t>
+      </w:r>
+      <w:r>
+        <w:rPr>
+          <w:rFonts w:cs="Times New Roman"/>
+          <w:sz w:val="24"/>
+          <w:szCs w:val="24"/>
+        </w:rPr>
+        <w:t>, which was received. Finally, the last hard coded data set is utilised:</w:t>
+      </w:r>
+    </w:p>
+    <w:p>
+      <w:pPr>
+        <w:spacing w:line="360" w:lineRule="auto"/>
+        <w:jc w:val="center"/>
+        <w:rPr>
+          <w:rFonts w:cs="Times New Roman"/>
+          <w:b/>
+          <w:i/>
+          <w:sz w:val="24"/>
+          <w:szCs w:val="24"/>
+        </w:rPr>
+      </w:pPr>
+      <w:r>
+        <w:rPr>
+          <w:rFonts w:cs="Times New Roman"/>
+          <w:b/>
+          <w:i/>
+          <w:sz w:val="24"/>
+          <w:szCs w:val="24"/>
+        </w:rPr>
+        <w:t>{ 0, 1, 2, 3, 80, 7, 90, 4 }</w:t>
+      </w:r>
+    </w:p>
+    <w:p>
+      <w:pPr>
+        <w:spacing w:line="360" w:lineRule="auto"/>
+        <w:jc w:val="both"/>
+        <w:rPr>
+          <w:rFonts w:cs="Times New Roman"/>
+          <w:sz w:val="24"/>
+          <w:szCs w:val="24"/>
+        </w:rPr>
+      </w:pPr>
+      <w:r>
+        <w:rPr>
+          <w:rFonts w:cs="Times New Roman"/>
+          <w:sz w:val="24"/>
+          <w:szCs w:val="24"/>
+        </w:rPr>
+        <w:t xml:space="preserve">This test case was utilised to determine if the median algorithm accurately returned values if there are large variations within the initial data set, of which it performed as expected returning a </w:t>
+      </w:r>
+      <w:r>
+        <w:rPr>
+          <w:rFonts w:cs="Times New Roman"/>
+          <w:b/>
+          <w:i/>
+          <w:sz w:val="24"/>
+          <w:szCs w:val="24"/>
+        </w:rPr>
+        <w:t>4</w:t>
+      </w:r>
+      <w:r>
+        <w:rPr>
+          <w:rFonts w:cs="Times New Roman"/>
+          <w:sz w:val="24"/>
+          <w:szCs w:val="24"/>
+        </w:rPr>
+        <w:t xml:space="preserve">. </w:t>
+      </w:r>
+      <w:r>
+        <w:rPr>
+          <w:rFonts w:cs="Times New Roman"/>
+          <w:sz w:val="24"/>
+          <w:szCs w:val="24"/>
+        </w:rPr>
+        <w:t>Therefore</w:t>
+      </w:r>
+      <w:r>
+        <w:rPr>
+          <w:rFonts w:cs="Times New Roman"/>
+          <w:sz w:val="24"/>
+          <w:szCs w:val="24"/>
+        </w:rPr>
+        <w:t xml:space="preserve">, it can now be confidently stated that this algorithm is capable of returning the correct median value under normal circumstances. </w:t>
+      </w:r>
+    </w:p>
+    <w:p>
+      <w:pPr>
+        <w:spacing w:line="360" w:lineRule="auto"/>
+        <w:jc w:val="both"/>
+        <w:rPr>
+          <w:rFonts w:cs="Times New Roman"/>
+          <w:sz w:val="24"/>
+          <w:szCs w:val="24"/>
+        </w:rPr>
+      </w:pPr>
+      <w:r>
+        <w:rPr>
+          <w:rFonts w:cs="Times New Roman"/>
+          <w:sz w:val="24"/>
+          <w:szCs w:val="24"/>
+        </w:rPr>
+        <w:t>The next test cases purpose is to determine if the algorithm is to perform as expected under circumstances that may arise due to any errors. This includes passing the median function two data sets that only contained one value:</w:t>
+      </w:r>
+    </w:p>
+    <w:p>
+      <w:pPr>
+        <w:spacing w:line="360" w:lineRule="auto"/>
+        <w:jc w:val="center"/>
+        <w:rPr>
+          <w:rFonts w:cs="Times New Roman"/>
+          <w:b/>
+          <w:i/>
+          <w:sz w:val="24"/>
+          <w:szCs w:val="24"/>
+        </w:rPr>
+      </w:pPr>
+      <w:r>
+        <w:rPr>
+          <w:rFonts w:cs="Times New Roman"/>
+          <w:b/>
+          <w:i/>
+          <w:sz w:val="24"/>
+          <w:szCs w:val="24"/>
+        </w:rPr>
+        <w:t>{ 1 } and { 5 }</w:t>
+      </w:r>
+    </w:p>
+    <w:p>
+      <w:pPr>
+        <w:spacing w:line="360" w:lineRule="auto"/>
+        <w:jc w:val="both"/>
+        <w:rPr>
+          <w:rFonts w:cs="Times New Roman"/>
+          <w:sz w:val="24"/>
+          <w:szCs w:val="24"/>
+        </w:rPr>
+      </w:pPr>
+      <w:r>
+        <w:rPr>
+          <w:rFonts w:cs="Times New Roman"/>
+          <w:sz w:val="24"/>
+          <w:szCs w:val="24"/>
+        </w:rPr>
+        <w:t>As expected, these returned the one element that existed within the array, and thus it can be stated that is one element is passed to the median algorithm, it can correctly identify the median. Other cases tested where when only three numbers within the data set existed:</w:t>
+      </w:r>
+    </w:p>
+    <w:p>
+      <w:pPr>
+        <w:spacing w:line="360" w:lineRule="auto"/>
+        <w:jc w:val="center"/>
+        <w:rPr>
+          <w:rFonts w:cs="Times New Roman"/>
+          <w:b/>
+          <w:i/>
+          <w:sz w:val="24"/>
+          <w:szCs w:val="24"/>
+        </w:rPr>
+      </w:pPr>
+      <w:r>
+        <w:rPr>
+          <w:rFonts w:cs="Times New Roman"/>
+          <w:b/>
+          <w:i/>
+          <w:sz w:val="24"/>
+          <w:szCs w:val="24"/>
+        </w:rPr>
+        <w:t>{ 1, 1, 1, 1, 1, 5, 5, 5, 5, 5, 4 }</w:t>
+      </w:r>
+    </w:p>
+    <w:p>
+      <w:pPr>
+        <w:spacing w:line="360" w:lineRule="auto"/>
+        <w:jc w:val="both"/>
+        <w:rPr>
+          <w:rFonts w:cs="Times New Roman"/>
+          <w:sz w:val="24"/>
+          <w:szCs w:val="24"/>
+        </w:rPr>
+      </w:pPr>
+      <w:r>
+        <w:rPr>
+          <w:rFonts w:cs="Times New Roman"/>
+          <w:sz w:val="24"/>
+          <w:szCs w:val="24"/>
+        </w:rPr>
+        <w:t xml:space="preserve">The median function was able to return the expected median value of </w:t>
+      </w:r>
+      <w:r>
+        <w:rPr>
+          <w:rFonts w:cs="Times New Roman"/>
+          <w:b/>
+          <w:i/>
+          <w:sz w:val="24"/>
+          <w:szCs w:val="24"/>
+        </w:rPr>
+        <w:t>4</w:t>
+      </w:r>
+      <w:r>
+        <w:rPr>
+          <w:rFonts w:cs="Times New Roman"/>
+          <w:sz w:val="24"/>
+          <w:szCs w:val="24"/>
+        </w:rPr>
+        <w:t xml:space="preserve"> was returned from the function. While also, a data set containing only one value was also tested:</w:t>
+      </w:r>
+    </w:p>
+    <w:p>
+      <w:pPr>
+        <w:spacing w:line="360" w:lineRule="auto"/>
+        <w:jc w:val="center"/>
+        <w:rPr>
+          <w:rFonts w:cs="Times New Roman"/>
+          <w:sz w:val="24"/>
+          <w:szCs w:val="24"/>
+        </w:rPr>
+      </w:pPr>
+      <w:r>
+        <w:rPr>
+          <w:rFonts w:cs="Times New Roman"/>
+          <w:b/>
+          <w:i/>
+          <w:sz w:val="24"/>
+          <w:szCs w:val="24"/>
+        </w:rPr>
+        <w:t>{ 1, 1, 1, 1, 1, 1, 1, 1, 1, 1, 1 }</w:t>
+      </w:r>
+    </w:p>
+    <w:p>
+      <w:pPr>
+        <w:spacing w:line="360" w:lineRule="auto"/>
+        <w:jc w:val="both"/>
+        <w:rPr>
+          <w:rFonts w:cs="Times New Roman"/>
+          <w:sz w:val="24"/>
+          <w:szCs w:val="24"/>
+        </w:rPr>
+      </w:pPr>
+      <w:r>
+        <w:rPr>
+          <w:rFonts w:cs="Times New Roman"/>
+          <w:sz w:val="24"/>
+          <w:szCs w:val="24"/>
+        </w:rPr>
+        <w:t xml:space="preserve">And again, the median value returned was as expected, thus it can be stated that for these circumstances the median function will be capable of producing correct results. It should also be stated that for the purposes of testing, a data set of zero elements was passed to the median, where it was expected that an exception was thrown, as was the case. </w:t>
+      </w:r>
     </w:p>
     <w:p>
       <w:pPr>
@@ -9968,615 +11160,30 @@
         <w:ind w:left="709"/>
         <w:rPr>
           <w:rFonts w:cs="Times New Roman"/>
+          <w:b w:val="0"/>
           <w:sz w:val="28"/>
-          <w:szCs w:val="28"/>
-        </w:rPr>
-      </w:pPr>
-      <w:bookmarkStart w:id="23" w:name="_Toc514008752"/>
+        </w:rPr>
+      </w:pPr>
+      <w:bookmarkStart w:id="26" w:name="_Toc514008755"/>
       <w:r>
         <w:rPr>
           <w:rFonts w:cs="Times New Roman"/>
+          <w:b w:val="0"/>
           <w:sz w:val="28"/>
-          <w:szCs w:val="28"/>
-        </w:rPr>
-        <w:t>Functional Testing</w:t>
-      </w:r>
-      <w:bookmarkEnd w:id="23"/>
+        </w:rPr>
+        <w:t>Average-Case Number of Basic Operations</w:t>
+      </w:r>
+      <w:bookmarkEnd w:id="26"/>
     </w:p>
     <w:p>
       <w:pPr>
-        <w:pStyle w:val="Heading3"/>
-        <w:numPr>
-          <w:ilvl w:val="2"/>
-          <w:numId w:val="5"/>
-        </w:numPr>
-        <w:spacing w:line="360" w:lineRule="auto"/>
-        <w:ind w:left="709"/>
-        <w:rPr>
-          <w:rFonts w:ascii="Times New Roman" w:hAnsi="Times New Roman" w:cs="Times New Roman"/>
-          <w:b/>
-          <w:color w:val="auto"/>
-        </w:rPr>
-      </w:pPr>
-      <w:bookmarkStart w:id="24" w:name="_Toc514008753"/>
-      <w:r>
-        <w:rPr>
-          <w:rFonts w:ascii="Times New Roman" w:hAnsi="Times New Roman" w:cs="Times New Roman"/>
-          <w:b/>
-          <w:color w:val="auto"/>
-        </w:rPr>
-        <w:t>Brute Force Median</w:t>
-      </w:r>
-      <w:bookmarkEnd w:id="24"/>
-    </w:p>
-    <w:p>
-      <w:pPr>
-        <w:spacing w:line="360" w:lineRule="auto"/>
-      </w:pPr>
-    </w:p>
-    <w:p>
-      <w:pPr>
-        <w:pStyle w:val="Heading3"/>
-        <w:spacing w:line="360" w:lineRule="auto"/>
-        <w:rPr>
-          <w:rFonts w:ascii="Times New Roman" w:hAnsi="Times New Roman" w:cs="Times New Roman"/>
-          <w:b/>
-          <w:color w:val="auto"/>
-        </w:rPr>
-      </w:pPr>
-      <w:bookmarkStart w:id="25" w:name="_Toc514008754"/>
-      <w:r>
-        <w:rPr>
-          <w:rFonts w:ascii="Times New Roman" w:hAnsi="Times New Roman" w:cs="Times New Roman"/>
-          <w:b/>
-          <w:color w:val="auto"/>
-        </w:rPr>
-        <w:t>5.1.2</w:t>
-      </w:r>
-      <w:r>
-        <w:rPr>
-          <w:rFonts w:ascii="Times New Roman" w:hAnsi="Times New Roman" w:cs="Times New Roman"/>
-          <w:b/>
-          <w:color w:val="auto"/>
-        </w:rPr>
-        <w:tab/>
-        <w:t>Partitioning Median</w:t>
-      </w:r>
-      <w:bookmarkEnd w:id="25"/>
-    </w:p>
-    <w:p>
-      <w:pPr>
-        <w:spacing w:line="360" w:lineRule="auto"/>
+        <w:spacing w:before="120" w:after="120" w:line="360" w:lineRule="auto"/>
         <w:jc w:val="both"/>
         <w:rPr>
           <w:rFonts w:cs="Times New Roman"/>
           <w:sz w:val="24"/>
-          <w:szCs w:val="24"/>
-        </w:rPr>
-      </w:pPr>
-      <w:r>
-        <w:rPr>
-          <w:rFonts w:cs="Times New Roman"/>
-          <w:sz w:val="24"/>
-          <w:szCs w:val="24"/>
-        </w:rPr>
-        <w:t xml:space="preserve">Before commencing the empirical analysis of the partitioning algorithm, the functionality must first be verified. This was accomplished by utilising Java JUnit testing suite to provide the median method with a range of hard coded test cases. The code associated with these test cases are contained within Appendix …. These test cases include what is considered normal data set conditions, and any extreme cases that may arise during a programs execution. It should be noted, that both even and odd data set lengths where tested, as this solution to the selection median problem will select the upper value when two middle values are present, which occur in even sized data sets. In order to verify that the correct value was returned, the </w:t>
-      </w:r>
-      <w:r>
-        <w:rPr>
-          <w:rFonts w:cs="Times New Roman"/>
-          <w:b/>
-          <w:i/>
-          <w:sz w:val="24"/>
-          <w:szCs w:val="24"/>
-        </w:rPr>
-        <w:t>assertEquals</w:t>
-      </w:r>
-      <w:r>
-        <w:rPr>
-          <w:rFonts w:cs="Times New Roman"/>
-          <w:sz w:val="24"/>
-          <w:szCs w:val="24"/>
-        </w:rPr>
-        <w:t xml:space="preserve"> assertion, which is a part of the JUnit test frame work, was utilised and given the expected value. </w:t>
-      </w:r>
-    </w:p>
-    <w:p>
-      <w:pPr>
-        <w:spacing w:line="360" w:lineRule="auto"/>
-        <w:jc w:val="both"/>
-        <w:rPr>
-          <w:rFonts w:cs="Times New Roman"/>
-          <w:sz w:val="24"/>
-          <w:szCs w:val="24"/>
-        </w:rPr>
-      </w:pPr>
-      <w:r>
-        <w:rPr>
-          <w:rFonts w:cs="Times New Roman"/>
-          <w:sz w:val="24"/>
-          <w:szCs w:val="24"/>
-        </w:rPr>
-        <w:t>The first normal data set provided to the Median method is:</w:t>
-      </w:r>
-    </w:p>
-    <w:p>
-      <w:pPr>
-        <w:spacing w:line="360" w:lineRule="auto"/>
-        <w:jc w:val="center"/>
-        <w:rPr>
-          <w:rFonts w:cs="Times New Roman"/>
-          <w:b/>
-          <w:i/>
-          <w:sz w:val="24"/>
-          <w:szCs w:val="24"/>
-        </w:rPr>
-      </w:pPr>
-      <w:r>
-        <w:rPr>
-          <w:rFonts w:cs="Times New Roman"/>
-          <w:b/>
-          <w:i/>
-          <w:sz w:val="24"/>
-          <w:szCs w:val="24"/>
-        </w:rPr>
-        <w:t>{ 1, 2, 3, 4, 5, 6, 7, 8 }</w:t>
-      </w:r>
-    </w:p>
-    <w:p>
-      <w:pPr>
-        <w:spacing w:line="360" w:lineRule="auto"/>
-        <w:jc w:val="both"/>
-        <w:rPr>
-          <w:rFonts w:cs="Times New Roman"/>
-          <w:sz w:val="24"/>
-          <w:szCs w:val="24"/>
-        </w:rPr>
-      </w:pPr>
-      <w:r>
-        <w:rPr>
-          <w:rFonts w:cs="Times New Roman"/>
-          <w:sz w:val="24"/>
-          <w:szCs w:val="24"/>
-        </w:rPr>
-        <w:t xml:space="preserve">Where an expected value of </w:t>
-      </w:r>
-      <w:r>
-        <w:rPr>
-          <w:rFonts w:cs="Times New Roman"/>
-          <w:b/>
-          <w:i/>
-          <w:sz w:val="24"/>
-          <w:szCs w:val="24"/>
-        </w:rPr>
-        <w:t>5</w:t>
-      </w:r>
-      <w:r>
-        <w:rPr>
-          <w:rFonts w:cs="Times New Roman"/>
-          <w:sz w:val="24"/>
-          <w:szCs w:val="24"/>
-        </w:rPr>
-        <w:t xml:space="preserve"> was produced thus, it can be stated that for a sorted array, the median value returned was the desired value. It also confirmed that within an even set of numbers, the upper middle value is returned from the median function. Another formal data set implemented is:</w:t>
-      </w:r>
-    </w:p>
-    <w:p>
-      <w:pPr>
-        <w:spacing w:line="360" w:lineRule="auto"/>
-        <w:jc w:val="center"/>
-        <w:rPr>
-          <w:rFonts w:cs="Times New Roman"/>
-          <w:b/>
-          <w:i/>
-          <w:sz w:val="24"/>
-          <w:szCs w:val="24"/>
-        </w:rPr>
-      </w:pPr>
-      <w:r>
-        <w:rPr>
-          <w:rFonts w:cs="Times New Roman"/>
-          <w:b/>
-          <w:i/>
-          <w:sz w:val="24"/>
-          <w:szCs w:val="24"/>
-        </w:rPr>
-        <w:t>{ 9, 1, 2, 8, 3, 4, 4, 1, 9, 2 }</w:t>
-      </w:r>
-    </w:p>
-    <w:p>
-      <w:pPr>
-        <w:spacing w:line="360" w:lineRule="auto"/>
-        <w:jc w:val="both"/>
-        <w:rPr>
-          <w:rFonts w:cs="Times New Roman"/>
-          <w:sz w:val="24"/>
-          <w:szCs w:val="24"/>
-        </w:rPr>
-      </w:pPr>
-      <w:r>
-        <w:rPr>
-          <w:rFonts w:cs="Times New Roman"/>
-          <w:sz w:val="24"/>
-          <w:szCs w:val="24"/>
-        </w:rPr>
-        <w:t xml:space="preserve">The expected value for the median was </w:t>
-      </w:r>
-      <w:r>
-        <w:rPr>
-          <w:rFonts w:cs="Times New Roman"/>
-          <w:b/>
-          <w:i/>
-          <w:sz w:val="24"/>
-          <w:szCs w:val="24"/>
-        </w:rPr>
-        <w:t>4</w:t>
-      </w:r>
-      <w:r>
-        <w:rPr>
-          <w:rFonts w:cs="Times New Roman"/>
-          <w:sz w:val="24"/>
-          <w:szCs w:val="24"/>
-        </w:rPr>
-        <w:t>, which was returned. Therefore, upon passing this test it can be stated that for unsorted arrays, the median was accurately calculated. Another hardcoded test case was:</w:t>
-      </w:r>
-    </w:p>
-    <w:p>
-      <w:pPr>
-        <w:spacing w:line="360" w:lineRule="auto"/>
-        <w:jc w:val="center"/>
-        <w:rPr>
-          <w:rFonts w:cs="Times New Roman"/>
-          <w:b/>
-          <w:i/>
-          <w:sz w:val="24"/>
-          <w:szCs w:val="24"/>
-        </w:rPr>
-      </w:pPr>
-      <w:r>
-        <w:rPr>
-          <w:rFonts w:cs="Times New Roman"/>
-          <w:b/>
-          <w:i/>
-          <w:sz w:val="24"/>
-          <w:szCs w:val="24"/>
-        </w:rPr>
-        <w:t>{ -5, 9, 11, -1, -4, 6, 7, 60, 11, 99, 1 }</w:t>
-      </w:r>
-    </w:p>
-    <w:p>
-      <w:pPr>
-        <w:spacing w:line="360" w:lineRule="auto"/>
-        <w:jc w:val="both"/>
-        <w:rPr>
-          <w:rFonts w:cs="Times New Roman"/>
-          <w:sz w:val="24"/>
-          <w:szCs w:val="24"/>
-        </w:rPr>
-      </w:pPr>
-      <w:r>
-        <w:rPr>
-          <w:rFonts w:cs="Times New Roman"/>
-          <w:sz w:val="24"/>
-          <w:szCs w:val="24"/>
-        </w:rPr>
-        <w:t xml:space="preserve">This test case checks to determine if the algorithm continues to function as expected when negative values are contained within the data set. As the function produced the expected result of </w:t>
-      </w:r>
-      <w:r>
-        <w:rPr>
-          <w:rFonts w:cs="Times New Roman"/>
-          <w:b/>
-          <w:i/>
-          <w:sz w:val="24"/>
-          <w:szCs w:val="24"/>
-        </w:rPr>
-        <w:t>7</w:t>
-      </w:r>
-      <w:r>
-        <w:rPr>
-          <w:rFonts w:cs="Times New Roman"/>
-          <w:sz w:val="24"/>
-          <w:szCs w:val="24"/>
-        </w:rPr>
-        <w:t xml:space="preserve"> then it can be stated that in this circumstance, the algorithm performed as expected. To further investigate the functionality of the algorithm under even and odd sized data sets, one addition value was added to this data set, such that it became:</w:t>
-      </w:r>
-    </w:p>
-    <w:p>
-      <w:pPr>
-        <w:spacing w:line="360" w:lineRule="auto"/>
-        <w:jc w:val="center"/>
-        <w:rPr>
-          <w:rFonts w:cs="Times New Roman"/>
-          <w:b/>
-          <w:i/>
-          <w:sz w:val="24"/>
-          <w:szCs w:val="24"/>
-        </w:rPr>
-      </w:pPr>
-      <w:r>
-        <w:rPr>
-          <w:rFonts w:cs="Times New Roman"/>
-          <w:b/>
-          <w:i/>
-          <w:sz w:val="24"/>
-          <w:szCs w:val="24"/>
-        </w:rPr>
-        <w:lastRenderedPageBreak/>
-        <w:t>{ -5, 9, 11, -1, -4, 6, 7, 60, 11, 99, 1, -99 }</w:t>
-      </w:r>
-    </w:p>
-    <w:p>
-      <w:pPr>
-        <w:spacing w:line="360" w:lineRule="auto"/>
-        <w:jc w:val="both"/>
-        <w:rPr>
-          <w:rFonts w:cs="Times New Roman"/>
-          <w:sz w:val="24"/>
-          <w:szCs w:val="24"/>
-        </w:rPr>
-      </w:pPr>
-      <w:r>
-        <w:rPr>
-          <w:rFonts w:cs="Times New Roman"/>
-          <w:sz w:val="24"/>
-          <w:szCs w:val="24"/>
-        </w:rPr>
-        <w:t xml:space="preserve">This formed an even sized data set, where there would be two median values. As this method is to functionally return the upper of the two values, the expected result is </w:t>
-      </w:r>
-      <w:r>
-        <w:rPr>
-          <w:rFonts w:cs="Times New Roman"/>
-          <w:b/>
-          <w:i/>
-          <w:sz w:val="24"/>
-          <w:szCs w:val="24"/>
-        </w:rPr>
-        <w:t>7</w:t>
-      </w:r>
-      <w:r>
-        <w:rPr>
-          <w:rFonts w:cs="Times New Roman"/>
-          <w:sz w:val="24"/>
-          <w:szCs w:val="24"/>
-        </w:rPr>
-        <w:t>, which was received. Finally, the last hard coded data set is utilised:</w:t>
-      </w:r>
-    </w:p>
-    <w:p>
-      <w:pPr>
-        <w:spacing w:line="360" w:lineRule="auto"/>
-        <w:jc w:val="center"/>
-        <w:rPr>
-          <w:rFonts w:cs="Times New Roman"/>
-          <w:b/>
-          <w:i/>
-          <w:sz w:val="24"/>
-          <w:szCs w:val="24"/>
-        </w:rPr>
-      </w:pPr>
-      <w:r>
-        <w:rPr>
-          <w:rFonts w:cs="Times New Roman"/>
-          <w:b/>
-          <w:i/>
-          <w:sz w:val="24"/>
-          <w:szCs w:val="24"/>
-        </w:rPr>
-        <w:t>{ 0, 1, 2, 3, 80, 7, 90, 4 }</w:t>
-      </w:r>
-    </w:p>
-    <w:p>
-      <w:pPr>
-        <w:spacing w:line="360" w:lineRule="auto"/>
-        <w:jc w:val="both"/>
-        <w:rPr>
-          <w:rFonts w:cs="Times New Roman"/>
-          <w:sz w:val="24"/>
-          <w:szCs w:val="24"/>
-        </w:rPr>
-      </w:pPr>
-      <w:r>
-        <w:rPr>
-          <w:rFonts w:cs="Times New Roman"/>
-          <w:sz w:val="24"/>
-          <w:szCs w:val="24"/>
-        </w:rPr>
-        <w:t xml:space="preserve">This test case was utilised to determine if the median algorithm accurately returned values if there are large variations within the initial data set, of which it performed as expected returning a </w:t>
-      </w:r>
-      <w:r>
-        <w:rPr>
-          <w:rFonts w:cs="Times New Roman"/>
-          <w:b/>
-          <w:i/>
-          <w:sz w:val="24"/>
-          <w:szCs w:val="24"/>
-        </w:rPr>
-        <w:t>4</w:t>
-      </w:r>
-      <w:r>
-        <w:rPr>
-          <w:rFonts w:cs="Times New Roman"/>
-          <w:sz w:val="24"/>
-          <w:szCs w:val="24"/>
-        </w:rPr>
-        <w:t xml:space="preserve">. </w:t>
-      </w:r>
-      <w:r>
-        <w:rPr>
-          <w:rFonts w:cs="Times New Roman"/>
-          <w:sz w:val="24"/>
-          <w:szCs w:val="24"/>
-        </w:rPr>
-        <w:t>Therefore</w:t>
-      </w:r>
-      <w:r>
-        <w:rPr>
-          <w:rFonts w:cs="Times New Roman"/>
-          <w:sz w:val="24"/>
-          <w:szCs w:val="24"/>
-        </w:rPr>
-        <w:t xml:space="preserve">, it can now be confidently stated that this algorithm is capable of returning the correct median value under normal circumstances. </w:t>
-      </w:r>
-    </w:p>
-    <w:p>
-      <w:pPr>
-        <w:spacing w:line="360" w:lineRule="auto"/>
-        <w:jc w:val="both"/>
-        <w:rPr>
-          <w:rFonts w:cs="Times New Roman"/>
-          <w:sz w:val="24"/>
-          <w:szCs w:val="24"/>
-        </w:rPr>
-      </w:pPr>
-      <w:r>
-        <w:rPr>
-          <w:rFonts w:cs="Times New Roman"/>
-          <w:sz w:val="24"/>
-          <w:szCs w:val="24"/>
-        </w:rPr>
-        <w:t>The next test cases purpose is to determine if the algorithm is to perform as expected under circumstances that may arise due to any errors. This includes passing the median function two data sets that only contained one value:</w:t>
-      </w:r>
-    </w:p>
-    <w:p>
-      <w:pPr>
-        <w:spacing w:line="360" w:lineRule="auto"/>
-        <w:jc w:val="center"/>
-        <w:rPr>
-          <w:rFonts w:cs="Times New Roman"/>
-          <w:b/>
-          <w:i/>
-          <w:sz w:val="24"/>
-          <w:szCs w:val="24"/>
-        </w:rPr>
-      </w:pPr>
-      <w:r>
-        <w:rPr>
-          <w:rFonts w:cs="Times New Roman"/>
-          <w:b/>
-          <w:i/>
-          <w:sz w:val="24"/>
-          <w:szCs w:val="24"/>
-        </w:rPr>
-        <w:t>{ 1 } and { 5 }</w:t>
-      </w:r>
-    </w:p>
-    <w:p>
-      <w:pPr>
-        <w:spacing w:line="360" w:lineRule="auto"/>
-        <w:jc w:val="both"/>
-        <w:rPr>
-          <w:rFonts w:cs="Times New Roman"/>
-          <w:sz w:val="24"/>
-          <w:szCs w:val="24"/>
-        </w:rPr>
-      </w:pPr>
-      <w:r>
-        <w:rPr>
-          <w:rFonts w:cs="Times New Roman"/>
-          <w:sz w:val="24"/>
-          <w:szCs w:val="24"/>
-        </w:rPr>
-        <w:t>As expected, these returned the one element that existed within the array, and thus it can be stated that is one element is passed to the median algorithm, it can correctly identify the median. Other cases tested where when only three numbers within the data set existed:</w:t>
-      </w:r>
-    </w:p>
-    <w:p>
-      <w:pPr>
-        <w:spacing w:line="360" w:lineRule="auto"/>
-        <w:jc w:val="center"/>
-        <w:rPr>
-          <w:rFonts w:cs="Times New Roman"/>
-          <w:b/>
-          <w:i/>
-          <w:sz w:val="24"/>
-          <w:szCs w:val="24"/>
-        </w:rPr>
-      </w:pPr>
-      <w:r>
-        <w:rPr>
-          <w:rFonts w:cs="Times New Roman"/>
-          <w:b/>
-          <w:i/>
-          <w:sz w:val="24"/>
-          <w:szCs w:val="24"/>
-        </w:rPr>
-        <w:t>{ 1, 1, 1, 1, 1, 5, 5, 5, 5, 5, 4 }</w:t>
-      </w:r>
-    </w:p>
-    <w:p>
-      <w:pPr>
-        <w:spacing w:line="360" w:lineRule="auto"/>
-        <w:jc w:val="both"/>
-        <w:rPr>
-          <w:rFonts w:cs="Times New Roman"/>
-          <w:sz w:val="24"/>
-          <w:szCs w:val="24"/>
-        </w:rPr>
-      </w:pPr>
-      <w:r>
-        <w:rPr>
-          <w:rFonts w:cs="Times New Roman"/>
-          <w:sz w:val="24"/>
-          <w:szCs w:val="24"/>
-        </w:rPr>
-        <w:t xml:space="preserve">The median function was able to return the expected median value of </w:t>
-      </w:r>
-      <w:r>
-        <w:rPr>
-          <w:rFonts w:cs="Times New Roman"/>
-          <w:b/>
-          <w:i/>
-          <w:sz w:val="24"/>
-          <w:szCs w:val="24"/>
-        </w:rPr>
-        <w:t>4</w:t>
-      </w:r>
-      <w:r>
-        <w:rPr>
-          <w:rFonts w:cs="Times New Roman"/>
-          <w:sz w:val="24"/>
-          <w:szCs w:val="24"/>
-        </w:rPr>
-        <w:t xml:space="preserve"> was returned from the function. While also, a data set containing only one value was also tested:</w:t>
-      </w:r>
-    </w:p>
-    <w:p>
-      <w:pPr>
-        <w:spacing w:line="360" w:lineRule="auto"/>
-        <w:jc w:val="center"/>
-        <w:rPr>
-          <w:rFonts w:cs="Times New Roman"/>
-          <w:sz w:val="24"/>
-          <w:szCs w:val="24"/>
-        </w:rPr>
-      </w:pPr>
-      <w:r>
-        <w:rPr>
-          <w:rFonts w:cs="Times New Roman"/>
-          <w:b/>
-          <w:i/>
-          <w:sz w:val="24"/>
-          <w:szCs w:val="24"/>
-        </w:rPr>
-        <w:t>{ 1, 1, 1, 1, 1, 1, 1, 1, 1, 1, 1 }</w:t>
-      </w:r>
-    </w:p>
-    <w:p>
-      <w:pPr>
-        <w:spacing w:line="360" w:lineRule="auto"/>
-        <w:jc w:val="both"/>
-        <w:rPr>
-          <w:rFonts w:cs="Times New Roman"/>
-          <w:sz w:val="24"/>
-          <w:szCs w:val="24"/>
-        </w:rPr>
-      </w:pPr>
-      <w:r>
-        <w:rPr>
-          <w:rFonts w:cs="Times New Roman"/>
-          <w:sz w:val="24"/>
-          <w:szCs w:val="24"/>
-        </w:rPr>
-        <w:t xml:space="preserve">And again, the median value returned was as expected, thus it can be stated that for these circumstances the median function will be capable of producing correct results. It should also be stated that for the purposes of testing, a data set of zero elements was passed to the median, where it was expected that an exception was thrown, as was the case. </w:t>
-      </w:r>
+        </w:rPr>
+      </w:pPr>
     </w:p>
     <w:p>
       <w:pPr>
@@ -10593,50 +11200,13 @@
           <w:sz w:val="28"/>
         </w:rPr>
       </w:pPr>
-      <w:bookmarkStart w:id="26" w:name="_Toc514008755"/>
+      <w:bookmarkStart w:id="27" w:name="_Toc514008756"/>
       <w:r>
         <w:rPr>
           <w:rFonts w:cs="Times New Roman"/>
           <w:b w:val="0"/>
           <w:sz w:val="28"/>
         </w:rPr>
-        <w:t>Average-Case Number of Basic Operations</w:t>
-      </w:r>
-      <w:bookmarkEnd w:id="26"/>
-    </w:p>
-    <w:p>
-      <w:pPr>
-        <w:spacing w:before="120" w:after="120" w:line="360" w:lineRule="auto"/>
-        <w:jc w:val="both"/>
-        <w:rPr>
-          <w:rFonts w:cs="Times New Roman"/>
-          <w:sz w:val="24"/>
-        </w:rPr>
-      </w:pPr>
-    </w:p>
-    <w:p>
-      <w:pPr>
-        <w:pStyle w:val="Heading2"/>
-        <w:numPr>
-          <w:ilvl w:val="1"/>
-          <w:numId w:val="2"/>
-        </w:numPr>
-        <w:spacing w:line="360" w:lineRule="auto"/>
-        <w:ind w:left="709"/>
-        <w:rPr>
-          <w:rFonts w:cs="Times New Roman"/>
-          <w:b w:val="0"/>
-          <w:sz w:val="28"/>
-        </w:rPr>
-      </w:pPr>
-      <w:bookmarkStart w:id="27" w:name="_Toc514008756"/>
-      <w:r>
-        <w:rPr>
-          <w:rFonts w:cs="Times New Roman"/>
-          <w:b w:val="0"/>
-          <w:sz w:val="28"/>
-        </w:rPr>
-        <w:lastRenderedPageBreak/>
         <w:t>Average-Case Execution Time</w:t>
       </w:r>
       <w:bookmarkEnd w:id="27"/>
@@ -26931,7 +27501,7 @@
           <w:rPr>
             <w:noProof/>
           </w:rPr>
-          <w:t>9</w:t>
+          <w:t>13</w:t>
         </w:r>
         <w:r>
           <w:rPr>
@@ -29955,6 +30525,18 @@
       <w:lang w:eastAsia="en-AU"/>
     </w:rPr>
   </w:style>
+  <w:style w:type="character" w:styleId="FollowedHyperlink">
+    <w:name w:val="FollowedHyperlink"/>
+    <w:basedOn w:val="DefaultParagraphFont"/>
+    <w:uiPriority w:val="99"/>
+    <w:semiHidden/>
+    <w:unhideWhenUsed/>
+    <w:rsid w:val="009769B1"/>
+    <w:rPr>
+      <w:color w:val="954F72" w:themeColor="followedHyperlink"/>
+      <w:u w:val="single"/>
+    </w:rPr>
+  </w:style>
 </w:styles>
 </file>
 
@@ -30812,7 +31394,7 @@
 </file>
 
 <file path=customXml/itemProps1.xml><?xml version="1.0" encoding="utf-8"?>
-<ds:datastoreItem xmlns:ds="http://schemas.openxmlformats.org/officeDocument/2006/customXml" ds:itemID="{144062AF-C3A5-4602-90F5-E0464C554C2F}">
+<ds:datastoreItem xmlns:ds="http://schemas.openxmlformats.org/officeDocument/2006/customXml" ds:itemID="{5685E839-3509-4450-8146-7BAFDBB45681}">
   <ds:schemaRefs>
     <ds:schemaRef ds:uri="http://schemas.openxmlformats.org/officeDocument/2006/bibliography"/>
   </ds:schemaRefs>

</xml_diff>